<commit_message>
Assignment 1: more task 1.
</commit_message>
<xml_diff>
--- a/Assignment 1/Assignment 1.docx
+++ b/Assignment 1/Assignment 1.docx
@@ -104,11 +104,143 @@
         <w:pStyle w:val="Heading1"/>
       </w:pPr>
       <w:r>
+        <w:drawing>
+          <wp:anchor distT="0" distB="0" distL="114300" distR="114300" simplePos="0" relativeHeight="251679232" behindDoc="0" locked="0" layoutInCell="1" allowOverlap="1" wp14:anchorId="47F657C8" wp14:editId="68AA2098">
+            <wp:simplePos x="0" y="0"/>
+            <wp:positionH relativeFrom="column">
+              <wp:posOffset>3316605</wp:posOffset>
+            </wp:positionH>
+            <wp:positionV relativeFrom="paragraph">
+              <wp:posOffset>110490</wp:posOffset>
+            </wp:positionV>
+            <wp:extent cx="3086100" cy="2729230"/>
+            <wp:effectExtent l="0" t="0" r="0" b="0"/>
+            <wp:wrapTopAndBottom/>
+            <wp:docPr id="26" name="Group 26"/>
+            <wp:cNvGraphicFramePr/>
+            <a:graphic xmlns:a="http://purl.oclc.org/ooxml/drawingml/main">
+              <a:graphicData uri="http://schemas.microsoft.com/office/word/2010/wordprocessingGroup">
+                <wp:wgp>
+                  <wp:cNvGrpSpPr>
+                    <a:extLst>
+                      <a:ext uri="{F59B8463-F414-42e2-B3A4-FFEF48DC7170}">
+                        <a15:nonVisualGroupProps xmlns:a15="http://schemas.microsoft.com/office/drawing/2012/main" isLegacyGroup="0"/>
+                      </a:ext>
+                    </a:extLst>
+                  </wp:cNvGrpSpPr>
+                  <wp:grpSpPr>
+                    <a:xfrm>
+                      <a:off x="0" y="0"/>
+                      <a:ext cx="3086100" cy="2729230"/>
+                      <a:chOff x="0" y="0"/>
+                      <a:chExt cx="3086100" cy="2729230"/>
+                    </a:xfrm>
+                  </wp:grpSpPr>
+                  <pic:pic xmlns:pic="http://purl.oclc.org/ooxml/drawingml/picture">
+                    <pic:nvPicPr>
+                      <pic:cNvPr id="24" name="Picture 24"/>
+                      <pic:cNvPicPr>
+                        <a:picLocks noChangeAspect="1"/>
+                      </pic:cNvPicPr>
+                    </pic:nvPicPr>
+                    <pic:blipFill>
+                      <a:blip r:embed="rId9" cstate="print">
+                        <a:extLst>
+                          <a:ext uri="{28A0092B-C50C-407E-A947-70E740481C1C}">
+                            <a14:useLocalDpi xmlns:a14="http://schemas.microsoft.com/office/drawing/2010/main" val="0"/>
+                          </a:ext>
+                        </a:extLst>
+                      </a:blip>
+                      <a:stretch>
+                        <a:fillRect/>
+                      </a:stretch>
+                    </pic:blipFill>
+                    <pic:spPr bwMode="auto">
+                      <a:xfrm>
+                        <a:off x="0" y="0"/>
+                        <a:ext cx="3081655" cy="2311400"/>
+                      </a:xfrm>
+                      <a:prstGeom prst="rect">
+                        <a:avLst/>
+                      </a:prstGeom>
+                      <a:noFill/>
+                      <a:ln>
+                        <a:noFill/>
+                      </a:ln>
+                    </pic:spPr>
+                  </pic:pic>
+                  <wp:wsp>
+                    <wp:cNvPr id="25" name="Text Box 25"/>
+                    <wp:cNvSpPr txBox="1"/>
+                    <wp:spPr>
+                      <a:xfrm>
+                        <a:off x="0" y="2368550"/>
+                        <a:ext cx="3086100" cy="360680"/>
+                      </a:xfrm>
+                      <a:prstGeom prst="rect">
+                        <a:avLst/>
+                      </a:prstGeom>
+                      <a:solidFill>
+                        <a:prstClr val="white"/>
+                      </a:solidFill>
+                      <a:ln>
+                        <a:noFill/>
+                      </a:ln>
+                    </wp:spPr>
+                    <wp:txbx>
+                      <wne:txbxContent>
+                        <w:p>
+                          <w:pPr>
+                            <w:pStyle w:val="Caption"/>
+                            <w:rPr>
+                              <w:smallCaps/>
+                              <w:noProof/>
+                              <w:sz w:val="20"/>
+                              <w:szCs w:val="20"/>
+                            </w:rPr>
+                          </w:pPr>
+                          <w:r>
+                            <w:t xml:space="preserve">Figure 3. Intensity histograms of a region </w:t>
+                          </w:r>
+                          <w:r>
+                            <w:t>of the dugong image at varying scales.</w:t>
+                          </w:r>
+                          <w:r>
+                            <w:t xml:space="preserve"> </w:t>
+                          </w:r>
+                          <w:r>
+                            <w:t>From left to right, top to bottom: 1x, 1.25x, 1.5x, 2x.</w:t>
+                          </w:r>
+                        </w:p>
+                      </wne:txbxContent>
+                    </wp:txbx>
+                    <wp:bodyPr rot="0" spcFirstLastPara="0" vertOverflow="overflow" horzOverflow="overflow" vert="horz" wrap="square" lIns="0" tIns="0" rIns="0" bIns="0" numCol="1" spcCol="0" rtlCol="0" fromWordArt="0" anchor="t" anchorCtr="0" forceAA="0" compatLnSpc="1">
+                      <a:prstTxWarp prst="textNoShape">
+                        <a:avLst/>
+                      </a:prstTxWarp>
+                      <a:spAutoFit/>
+                    </wp:bodyPr>
+                  </wp:wsp>
+                </wp:wgp>
+              </a:graphicData>
+            </a:graphic>
+          </wp:anchor>
+        </w:drawing>
+      </w:r>
+      <w:r>
         <w:t>Task 1</w:t>
       </w:r>
     </w:p>
     <w:p>
       <w:pPr>
+        <w:pStyle w:val="Heading2"/>
+      </w:pPr>
+      <w:r>
+        <w:t>Harris Corner Detector</w:t>
+      </w:r>
+    </w:p>
+    <w:p>
+      <w:pPr>
         <w:pStyle w:val="BodyText"/>
         <w:rPr>
           <w:lang w:val="en-AU"/>
@@ -118,6 +250,148 @@
         <w:rPr>
           <w:lang w:val="en-AU"/>
         </w:rPr>
+        <w:t>TODO: REFERENCING</w:t>
+      </w:r>
+    </w:p>
+    <w:p>
+      <w:pPr>
+        <w:pStyle w:val="BodyText"/>
+        <w:rPr>
+          <w:lang w:val="en-AU"/>
+        </w:rPr>
+      </w:pPr>
+      <w:r>
+        <w:rPr>
+          <w:noProof/>
+          <w:lang w:val="en-AU"/>
+        </w:rPr>
+        <w:drawing>
+          <wp:anchor distT="0" distB="0" distL="114300" distR="114300" simplePos="0" relativeHeight="251683328" behindDoc="0" locked="0" layoutInCell="1" allowOverlap="1" wp14:anchorId="0F8D5EFA" wp14:editId="0536A95D">
+            <wp:simplePos x="0" y="0"/>
+            <wp:positionH relativeFrom="column">
+              <wp:posOffset>3316605</wp:posOffset>
+            </wp:positionH>
+            <wp:positionV relativeFrom="paragraph">
+              <wp:posOffset>2112010</wp:posOffset>
+            </wp:positionV>
+            <wp:extent cx="3089910" cy="2698750"/>
+            <wp:effectExtent l="0" t="0" r="0" b="6350"/>
+            <wp:wrapTopAndBottom/>
+            <wp:docPr id="29" name="Group 29"/>
+            <wp:cNvGraphicFramePr/>
+            <a:graphic xmlns:a="http://purl.oclc.org/ooxml/drawingml/main">
+              <a:graphicData uri="http://schemas.microsoft.com/office/word/2010/wordprocessingGroup">
+                <wp:wgp>
+                  <wp:cNvGrpSpPr>
+                    <a:extLst>
+                      <a:ext uri="{F59B8463-F414-42e2-B3A4-FFEF48DC7170}">
+                        <a15:nonVisualGroupProps xmlns:a15="http://schemas.microsoft.com/office/drawing/2012/main" isLegacyGroup="0"/>
+                      </a:ext>
+                    </a:extLst>
+                  </wp:cNvGrpSpPr>
+                  <wp:grpSpPr>
+                    <a:xfrm>
+                      <a:off x="0" y="0"/>
+                      <a:ext cx="3089910" cy="2698750"/>
+                      <a:chOff x="0" y="0"/>
+                      <a:chExt cx="3089910" cy="2698750"/>
+                    </a:xfrm>
+                  </wp:grpSpPr>
+                  <pic:pic xmlns:pic="http://purl.oclc.org/ooxml/drawingml/picture">
+                    <pic:nvPicPr>
+                      <pic:cNvPr id="27" name="Picture 27"/>
+                      <pic:cNvPicPr>
+                        <a:picLocks noChangeAspect="1"/>
+                      </pic:cNvPicPr>
+                    </pic:nvPicPr>
+                    <pic:blipFill>
+                      <a:blip r:embed="rId10" cstate="print">
+                        <a:extLst>
+                          <a:ext uri="{28A0092B-C50C-407E-A947-70E740481C1C}">
+                            <a14:useLocalDpi xmlns:a14="http://schemas.microsoft.com/office/drawing/2010/main" val="0"/>
+                          </a:ext>
+                        </a:extLst>
+                      </a:blip>
+                      <a:stretch>
+                        <a:fillRect/>
+                      </a:stretch>
+                    </pic:blipFill>
+                    <pic:spPr>
+                      <a:xfrm>
+                        <a:off x="0" y="0"/>
+                        <a:ext cx="3089910" cy="2317750"/>
+                      </a:xfrm>
+                      <a:prstGeom prst="rect">
+                        <a:avLst/>
+                      </a:prstGeom>
+                    </pic:spPr>
+                  </pic:pic>
+                  <wp:wsp>
+                    <wp:cNvPr id="28" name="Text Box 28"/>
+                    <wp:cNvSpPr txBox="1"/>
+                    <wp:spPr>
+                      <a:xfrm>
+                        <a:off x="0" y="2374900"/>
+                        <a:ext cx="3089910" cy="323850"/>
+                      </a:xfrm>
+                      <a:prstGeom prst="rect">
+                        <a:avLst/>
+                      </a:prstGeom>
+                      <a:solidFill>
+                        <a:prstClr val="white"/>
+                      </a:solidFill>
+                      <a:ln>
+                        <a:noFill/>
+                      </a:ln>
+                    </wp:spPr>
+                    <wp:txbx>
+                      <wne:txbxContent>
+                        <w:p>
+                          <w:pPr>
+                            <w:pStyle w:val="Caption"/>
+                            <w:rPr>
+                              <w:noProof/>
+                              <w:spacing w:val="-1"/>
+                              <w:sz w:val="20"/>
+                              <w:szCs w:val="20"/>
+                              <w:lang w:val="x-none" w:eastAsia="x-none"/>
+                            </w:rPr>
+                          </w:pPr>
+                          <w:r>
+                            <w:t>Figure 4. Intensity histograms of</w:t>
+                          </w:r>
+                          <w:r>
+                            <w:t xml:space="preserve"> a region of the </w:t>
+                          </w:r>
+                          <w:r>
+                            <w:t>dugong</w:t>
+                          </w:r>
+                          <w:r>
+                            <w:t xml:space="preserve"> image at varying rotations. From left to right, top to bottom: 0°, 15°, 45°, 75°.</w:t>
+                          </w:r>
+                        </w:p>
+                      </wne:txbxContent>
+                    </wp:txbx>
+                    <wp:bodyPr rot="0" spcFirstLastPara="0" vertOverflow="overflow" horzOverflow="overflow" vert="horz" wrap="square" lIns="0" tIns="0" rIns="0" bIns="0" numCol="1" spcCol="0" rtlCol="0" fromWordArt="0" anchor="t" anchorCtr="0" forceAA="0" compatLnSpc="1">
+                      <a:prstTxWarp prst="textNoShape">
+                        <a:avLst/>
+                      </a:prstTxWarp>
+                      <a:noAutofit/>
+                    </wp:bodyPr>
+                  </wp:wsp>
+                </wp:wgp>
+              </a:graphicData>
+            </a:graphic>
+            <wp14:sizeRelV relativeFrom="margin">
+              <wp14:pctHeight>0%</wp14:pctHeight>
+            </wp14:sizeRelV>
+          </wp:anchor>
+        </w:drawing>
+      </w:r>
+      <w:r>
+        <w:rPr>
+          <w:lang w:val="en-AU"/>
+        </w:rPr>
         <w:t>The Harris corner detector is variant under scaling</w:t>
       </w:r>
       <w:r>
@@ -154,31 +428,859 @@
         <w:rPr>
           <w:lang w:val="en-AU"/>
         </w:rPr>
+        <w:t xml:space="preserve"> The experimental results are shown in figure 1. </w:t>
+      </w:r>
+      <w:r>
+        <w:rPr>
+          <w:lang w:val="en-AU"/>
+        </w:rPr>
+        <w:t xml:space="preserve">Interestingly, as the image size increases, the number of corners detected decreases, contrary to my hypothesis. I believe that in the process of </w:t>
+      </w:r>
+      <w:proofErr w:type="spellStart"/>
+      <w:r>
+        <w:rPr>
+          <w:lang w:val="en-AU"/>
+        </w:rPr>
+        <w:t>upsampling</w:t>
+      </w:r>
+      <w:proofErr w:type="spellEnd"/>
+      <w:r>
+        <w:rPr>
+          <w:lang w:val="en-AU"/>
+        </w:rPr>
+        <w:t xml:space="preserve"> the images, the increase in the size of the edges has reduced the gradient, reducing the corner response. This effect is likely dependent on the resampling method used (preliminary testing with nearest-neighbour resampling indicates different results).</w:t>
+      </w:r>
+    </w:p>
+    <w:p>
+      <w:pPr>
+        <w:pStyle w:val="BodyText"/>
+        <w:rPr>
+          <w:lang w:val="en-AU"/>
+        </w:rPr>
+      </w:pPr>
+      <w:r>
+        <w:rPr>
+          <w:lang w:val="en-AU"/>
+        </w:rPr>
+        <w:t xml:space="preserve">Rotational invariance is achieved </w:t>
+      </w:r>
+      <w:r>
+        <w:rPr>
+          <w:lang w:val="en-AU"/>
+        </w:rPr>
+        <w:t xml:space="preserve">because the corner response is calculated </w:t>
+      </w:r>
+      <w:r>
+        <w:rPr>
+          <w:lang w:val="en-AU"/>
+        </w:rPr>
+        <w:t xml:space="preserve">based on the eigenvalues of the structure tensor of the image patch. These eigenvalues give the magnitudes of curvature of the image patch surface in the directions of most and least curvature. That is, any rotation present </w:t>
+      </w:r>
+      <w:r>
+        <w:rPr>
+          <w:lang w:val="en-AU"/>
+        </w:rPr>
+        <w:t>has no effect on the eigenvalues, and therefore no effect on the corner response.</w:t>
+      </w:r>
+      <w:r>
+        <w:rPr>
+          <w:lang w:val="en-AU"/>
+        </w:rPr>
+        <w:t xml:space="preserve"> The experimental results are </w:t>
+      </w:r>
+      <w:r>
+        <w:rPr>
+          <w:lang w:val="en-AU"/>
+        </w:rPr>
+        <w:t>shown in figure 2</w:t>
+      </w:r>
+      <w:r>
+        <w:rPr>
+          <w:lang w:val="en-AU"/>
+        </w:rPr>
+        <w:t>; a</w:t>
+      </w:r>
+      <w:r>
+        <w:rPr>
+          <w:lang w:val="en-AU"/>
+        </w:rPr>
+        <w:t>s expected, the same corners are detected regardless of rotation.</w:t>
+      </w:r>
+    </w:p>
+    <w:p>
+      <w:pPr>
+        <w:pStyle w:val="BodyText"/>
+        <w:rPr>
+          <w:lang w:val="en-AU"/>
+        </w:rPr>
+      </w:pPr>
+      <w:r>
+        <w:rPr>
+          <w:lang w:val="en-AU"/>
+        </w:rPr>
+        <w:t xml:space="preserve">The experimental results </w:t>
+      </w:r>
+      <w:r>
+        <w:rPr>
+          <w:lang w:val="en-AU"/>
+        </w:rPr>
+        <w:t xml:space="preserve">for </w:t>
+      </w:r>
+      <w:r>
+        <w:rPr>
+          <w:lang w:val="en-AU"/>
+        </w:rPr>
+        <w:t>the dugong image</w:t>
+      </w:r>
+      <w:r>
+        <w:rPr>
+          <w:lang w:val="en-AU"/>
+        </w:rPr>
+        <w:t xml:space="preserve"> are similar</w:t>
+      </w:r>
+      <w:r>
+        <w:rPr>
+          <w:lang w:val="en-AU"/>
+        </w:rPr>
+        <w:t xml:space="preserve"> and </w:t>
+      </w:r>
+      <w:r>
+        <w:rPr>
+          <w:lang w:val="en-AU"/>
+        </w:rPr>
+        <w:t>may</w:t>
+      </w:r>
+      <w:r>
+        <w:rPr>
+          <w:lang w:val="en-AU"/>
+        </w:rPr>
+        <w:t xml:space="preserve"> be reproduced </w:t>
+      </w:r>
+      <w:r>
+        <w:rPr>
+          <w:lang w:val="en-AU"/>
+        </w:rPr>
+        <w:t>using</w:t>
+      </w:r>
+      <w:r>
+        <w:rPr>
+          <w:lang w:val="en-AU"/>
+        </w:rPr>
+        <w:t xml:space="preserve"> the code in appendix 1.</w:t>
+      </w:r>
+    </w:p>
+    <w:p>
+      <w:pPr>
+        <w:pStyle w:val="Heading2"/>
+        <w:rPr>
+          <w:lang w:val="en-AU"/>
+        </w:rPr>
+      </w:pPr>
+      <w:r>
+        <w:rPr>
+          <w:lang w:val="en-AU"/>
+        </w:rPr>
+        <w:t>Intensity Histograms</w:t>
+      </w:r>
+    </w:p>
+    <w:p>
+      <w:pPr>
+        <w:pStyle w:val="BodyText"/>
+        <w:rPr>
+          <w:lang w:val="en-AU"/>
+        </w:rPr>
+      </w:pPr>
+      <w:r>
+        <w:rPr>
+          <w:noProof/>
+        </w:rPr>
+        <w:drawing>
+          <wp:anchor distT="0" distB="0" distL="114300" distR="114300" simplePos="0" relativeHeight="251671040" behindDoc="0" locked="0" layoutInCell="1" allowOverlap="1" wp14:anchorId="0029F483" wp14:editId="3125BA51">
+            <wp:simplePos x="0" y="0"/>
+            <wp:positionH relativeFrom="column">
+              <wp:posOffset>1826895</wp:posOffset>
+            </wp:positionH>
+            <wp:positionV relativeFrom="margin">
+              <wp:align>bottom</wp:align>
+            </wp:positionV>
+            <wp:extent cx="1149350" cy="1943100"/>
+            <wp:effectExtent l="0" t="0" r="0" b="0"/>
+            <wp:wrapTopAndBottom/>
+            <wp:docPr id="20" name="Group 20"/>
+            <wp:cNvGraphicFramePr/>
+            <a:graphic xmlns:a="http://purl.oclc.org/ooxml/drawingml/main">
+              <a:graphicData uri="http://schemas.microsoft.com/office/word/2010/wordprocessingGroup">
+                <wp:wgp>
+                  <wp:cNvGrpSpPr>
+                    <a:extLst>
+                      <a:ext uri="{F59B8463-F414-42e2-B3A4-FFEF48DC7170}">
+                        <a15:nonVisualGroupProps xmlns:a15="http://schemas.microsoft.com/office/drawing/2012/main" isLegacyGroup="0"/>
+                      </a:ext>
+                    </a:extLst>
+                  </wp:cNvGrpSpPr>
+                  <wp:grpSpPr>
+                    <a:xfrm>
+                      <a:off x="0" y="0"/>
+                      <a:ext cx="1149350" cy="1943100"/>
+                      <a:chOff x="6350" y="-114300"/>
+                      <a:chExt cx="1149350" cy="1943100"/>
+                    </a:xfrm>
+                  </wp:grpSpPr>
+                  <pic:pic xmlns:pic="http://purl.oclc.org/ooxml/drawingml/picture">
+                    <pic:nvPicPr>
+                      <pic:cNvPr id="18" name="Picture 18"/>
+                      <pic:cNvPicPr>
+                        <a:picLocks noChangeAspect="1"/>
+                      </pic:cNvPicPr>
+                    </pic:nvPicPr>
+                    <pic:blipFill>
+                      <a:blip r:embed="rId11">
+                        <a:extLst>
+                          <a:ext uri="{28A0092B-C50C-407E-A947-70E740481C1C}">
+                            <a14:useLocalDpi xmlns:a14="http://schemas.microsoft.com/office/drawing/2010/main" val="0"/>
+                          </a:ext>
+                        </a:extLst>
+                      </a:blip>
+                      <a:stretch>
+                        <a:fillRect/>
+                      </a:stretch>
+                    </pic:blipFill>
+                    <pic:spPr>
+                      <a:xfrm>
+                        <a:off x="6350" y="-114300"/>
+                        <a:ext cx="1130300" cy="1130300"/>
+                      </a:xfrm>
+                      <a:prstGeom prst="rect">
+                        <a:avLst/>
+                      </a:prstGeom>
+                    </pic:spPr>
+                  </pic:pic>
+                  <wp:wsp>
+                    <wp:cNvPr id="19" name="Text Box 19"/>
+                    <wp:cNvSpPr txBox="1"/>
+                    <wp:spPr>
+                      <a:xfrm>
+                        <a:off x="25400" y="1054100"/>
+                        <a:ext cx="1130300" cy="774700"/>
+                      </a:xfrm>
+                      <a:prstGeom prst="rect">
+                        <a:avLst/>
+                      </a:prstGeom>
+                      <a:solidFill>
+                        <a:prstClr val="white"/>
+                      </a:solidFill>
+                      <a:ln>
+                        <a:noFill/>
+                      </a:ln>
+                    </wp:spPr>
+                    <wp:txbx>
+                      <wne:txbxContent>
+                        <w:p>
+                          <w:pPr>
+                            <w:pStyle w:val="Caption"/>
+                            <w:rPr>
+                              <w:noProof/>
+                              <w:spacing w:val="-1"/>
+                              <w:sz w:val="20"/>
+                              <w:szCs w:val="20"/>
+                              <w:lang w:eastAsia="x-none"/>
+                            </w:rPr>
+                          </w:pPr>
+                          <w:r>
+                            <w:t>Figure 2. Harris corner detector results on a region of the playing card image at varying rotation</w:t>
+                          </w:r>
+                          <w:r>
+                            <w:t>s</w:t>
+                          </w:r>
+                          <w:r>
+                            <w:t>. From left to right, top to bottom: 0°, 15</w:t>
+                          </w:r>
+                          <w:r>
+                            <w:t>°</w:t>
+                          </w:r>
+                          <w:r>
+                            <w:t>, 45</w:t>
+                          </w:r>
+                          <w:r>
+                            <w:t>°</w:t>
+                          </w:r>
+                          <w:r>
+                            <w:t>, 75</w:t>
+                          </w:r>
+                          <w:r>
+                            <w:t>°</w:t>
+                          </w:r>
+                          <w:r>
+                            <w:t>.</w:t>
+                          </w:r>
+                        </w:p>
+                      </wne:txbxContent>
+                    </wp:txbx>
+                    <wp:bodyPr rot="0" spcFirstLastPara="0" vertOverflow="overflow" horzOverflow="overflow" vert="horz" wrap="square" lIns="0" tIns="0" rIns="0" bIns="0" numCol="1" spcCol="0" rtlCol="0" fromWordArt="0" anchor="t" anchorCtr="0" forceAA="0" compatLnSpc="1">
+                      <a:prstTxWarp prst="textNoShape">
+                        <a:avLst/>
+                      </a:prstTxWarp>
+                      <a:noAutofit/>
+                    </wp:bodyPr>
+                  </wp:wsp>
+                </wp:wgp>
+              </a:graphicData>
+            </a:graphic>
+            <wp14:sizeRelH relativeFrom="margin">
+              <wp14:pctWidth>0%</wp14:pctWidth>
+            </wp14:sizeRelH>
+            <wp14:sizeRelV relativeFrom="margin">
+              <wp14:pctHeight>0%</wp14:pctHeight>
+            </wp14:sizeRelV>
+          </wp:anchor>
+        </w:drawing>
+      </w:r>
+      <w:r>
+        <w:rPr>
+          <w:noProof/>
+          <w:lang w:val="en-AU"/>
+        </w:rPr>
+        <w:drawing>
+          <wp:anchor distT="0" distB="0" distL="114300" distR="114300" simplePos="0" relativeHeight="251663872" behindDoc="0" locked="0" layoutInCell="1" allowOverlap="1" wp14:anchorId="4C750772" wp14:editId="0F69739F">
+            <wp:simplePos x="0" y="0"/>
+            <wp:positionH relativeFrom="column">
+              <wp:align>left</wp:align>
+            </wp:positionH>
+            <wp:positionV relativeFrom="margin">
+              <wp:align>bottom</wp:align>
+            </wp:positionV>
+            <wp:extent cx="1619885" cy="2819400"/>
+            <wp:effectExtent l="0" t="0" r="0" b="0"/>
+            <wp:wrapTopAndBottom/>
+            <wp:docPr id="16" name="Group 16"/>
+            <wp:cNvGraphicFramePr/>
+            <a:graphic xmlns:a="http://purl.oclc.org/ooxml/drawingml/main">
+              <a:graphicData uri="http://schemas.microsoft.com/office/word/2010/wordprocessingGroup">
+                <wp:wgp>
+                  <wp:cNvGrpSpPr>
+                    <a:extLst>
+                      <a:ext uri="{F59B8463-F414-42e2-B3A4-FFEF48DC7170}">
+                        <a15:nonVisualGroupProps xmlns:a15="http://schemas.microsoft.com/office/drawing/2012/main" isLegacyGroup="0"/>
+                      </a:ext>
+                    </a:extLst>
+                  </wp:cNvGrpSpPr>
+                  <wp:grpSpPr>
+                    <a:xfrm>
+                      <a:off x="0" y="0"/>
+                      <a:ext cx="1619885" cy="2819400"/>
+                      <a:chOff x="63521" y="146050"/>
+                      <a:chExt cx="1620431" cy="2819400"/>
+                    </a:xfrm>
+                  </wp:grpSpPr>
+                  <pic:pic xmlns:pic="http://purl.oclc.org/ooxml/drawingml/picture">
+                    <pic:nvPicPr>
+                      <pic:cNvPr id="11" name="Picture 11"/>
+                      <pic:cNvPicPr>
+                        <a:picLocks noChangeAspect="1"/>
+                      </pic:cNvPicPr>
+                    </pic:nvPicPr>
+                    <pic:blipFill rotWithShape="1">
+                      <a:blip r:embed="rId12" cstate="print">
+                        <a:extLst>
+                          <a:ext uri="{28A0092B-C50C-407E-A947-70E740481C1C}">
+                            <a14:useLocalDpi xmlns:a14="http://schemas.microsoft.com/office/drawing/2010/main" val="0"/>
+                          </a:ext>
+                        </a:extLst>
+                      </a:blip>
+                      <a:srcRect l="32.494%" t="6.084%"/>
+                      <a:stretch/>
+                    </pic:blipFill>
+                    <pic:spPr bwMode="auto">
+                      <a:xfrm>
+                        <a:off x="63521" y="146050"/>
+                        <a:ext cx="1620431" cy="2254250"/>
+                      </a:xfrm>
+                      <a:prstGeom prst="rect">
+                        <a:avLst/>
+                      </a:prstGeom>
+                      <a:ln>
+                        <a:noFill/>
+                      </a:ln>
+                      <a:extLst>
+                        <a:ext uri="{53640926-AAD7-44D8-BBD7-CCE9431645EC}">
+                          <a14:shadowObscured xmlns:a14="http://schemas.microsoft.com/office/drawing/2010/main"/>
+                        </a:ext>
+                      </a:extLst>
+                    </pic:spPr>
+                  </pic:pic>
+                  <wp:wsp>
+                    <wp:cNvPr id="14" name="Text Box 14"/>
+                    <wp:cNvSpPr txBox="1"/>
+                    <wp:spPr>
+                      <a:xfrm>
+                        <a:off x="63521" y="2457450"/>
+                        <a:ext cx="1587397" cy="508000"/>
+                      </a:xfrm>
+                      <a:prstGeom prst="rect">
+                        <a:avLst/>
+                      </a:prstGeom>
+                      <a:solidFill>
+                        <a:prstClr val="white"/>
+                      </a:solidFill>
+                      <a:ln>
+                        <a:noFill/>
+                      </a:ln>
+                    </wp:spPr>
+                    <wp:txbx>
+                      <wne:txbxContent>
+                        <w:p>
+                          <w:pPr>
+                            <w:pStyle w:val="Caption"/>
+                            <w:rPr>
+                              <w:noProof/>
+                              <w:spacing w:val="-1"/>
+                              <w:sz w:val="20"/>
+                              <w:szCs w:val="20"/>
+                              <w:lang w:eastAsia="x-none"/>
+                            </w:rPr>
+                          </w:pPr>
+                          <w:r>
+                            <w:t xml:space="preserve">Figure 1. </w:t>
+                          </w:r>
+                          <w:r>
+                            <w:t>Harris corner detector results on the playing card image at varying scales. From left to right, top to bottom: 1x, 1.25x, 1.5x, 2x.</w:t>
+                          </w:r>
+                        </w:p>
+                      </wne:txbxContent>
+                    </wp:txbx>
+                    <wp:bodyPr rot="0" spcFirstLastPara="0" vertOverflow="overflow" horzOverflow="overflow" vert="horz" wrap="square" lIns="0" tIns="0" rIns="0" bIns="0" numCol="1" spcCol="0" rtlCol="0" fromWordArt="0" anchor="t" anchorCtr="0" forceAA="0" compatLnSpc="1">
+                      <a:prstTxWarp prst="textNoShape">
+                        <a:avLst/>
+                      </a:prstTxWarp>
+                      <a:noAutofit/>
+                    </wp:bodyPr>
+                  </wp:wsp>
+                </wp:wgp>
+              </a:graphicData>
+            </a:graphic>
+            <wp14:sizeRelH relativeFrom="margin">
+              <wp14:pctWidth>0%</wp14:pctWidth>
+            </wp14:sizeRelH>
+            <wp14:sizeRelV relativeFrom="margin">
+              <wp14:pctHeight>0%</wp14:pctHeight>
+            </wp14:sizeRelV>
+          </wp:anchor>
+        </w:drawing>
+      </w:r>
+      <w:r>
+        <w:rPr>
+          <w:lang w:val="en-AU"/>
+        </w:rPr>
+        <w:t>Image histograms</w:t>
+      </w:r>
+      <w:r>
+        <w:rPr>
+          <w:lang w:val="en-AU"/>
+        </w:rPr>
         <w:t xml:space="preserve"> </w:t>
       </w:r>
       <w:r>
         <w:rPr>
           <w:lang w:val="en-AU"/>
         </w:rPr>
-        <w:t xml:space="preserve">Rotational invariance is achieved </w:t>
-      </w:r>
-      <w:r>
-        <w:rPr>
-          <w:lang w:val="en-AU"/>
-        </w:rPr>
-        <w:t xml:space="preserve">because the corner response is calculated </w:t>
-      </w:r>
-      <w:r>
-        <w:rPr>
-          <w:lang w:val="en-AU"/>
-        </w:rPr>
-        <w:t xml:space="preserve">based on the eigenvalues of the structure tensor of the image patch. These eigenvalues give the magnitudes of curvature of the image patch surface in the directions of most and least curvature. That is, any rotation present </w:t>
-      </w:r>
-      <w:r>
-        <w:rPr>
-          <w:lang w:val="en-AU"/>
-        </w:rPr>
-        <w:t>has no effect on the eigenvalues, and therefore no effect on the corner response.</w:t>
+        <w:t xml:space="preserve">are variant under scaling and may be variant under rotation (depending on the rotation). Scaling an image changes its resolution, and since histograms are based on pixel counts, the histogram will be affected. </w:t>
+      </w:r>
+      <w:r>
+        <w:rPr>
+          <w:lang w:val="en-AU"/>
+        </w:rPr>
+        <w:t>However, for</w:t>
+      </w:r>
+      <w:r>
+        <w:rPr>
+          <w:lang w:val="en-AU"/>
+        </w:rPr>
+        <w:t xml:space="preserve"> small </w:t>
+      </w:r>
+      <w:r>
+        <w:rPr>
+          <w:lang w:val="en-AU"/>
+        </w:rPr>
+        <w:t>or moderate changes in scale, the relative ratios of intensities will be retained, i.e. the histogram will have approximately the same “shape”</w:t>
+      </w:r>
+      <w:r>
+        <w:rPr>
+          <w:lang w:val="en-AU"/>
+        </w:rPr>
+        <w:t xml:space="preserve"> (if normalised histograms</w:t>
+      </w:r>
+      <w:r>
+        <w:rPr>
+          <w:lang w:val="en-AU"/>
+        </w:rPr>
+        <w:t xml:space="preserve"> are used</w:t>
+      </w:r>
+      <w:r>
+        <w:rPr>
+          <w:lang w:val="en-AU"/>
+        </w:rPr>
+        <w:t>, then scale invariance is achieved).</w:t>
+      </w:r>
+      <w:r>
+        <w:rPr>
+          <w:lang w:val="en-AU"/>
+        </w:rPr>
+        <w:t xml:space="preserve"> This is demonstrated in figure 3. Notice that the histogram peaks are vastly different, but the overall shape is almost identical.</w:t>
+      </w:r>
+    </w:p>
+    <w:p>
+      <w:pPr>
+        <w:pStyle w:val="BodyText"/>
+        <w:rPr>
+          <w:lang w:val="en-AU"/>
+        </w:rPr>
+      </w:pPr>
+      <w:r>
+        <w:rPr>
+          <w:lang w:val="en-AU"/>
+        </w:rPr>
+        <w:t>Histograms may be invariant under rotation, depending on whether the rotation affects the image bounds.</w:t>
+      </w:r>
+      <w:r>
+        <w:rPr>
+          <w:lang w:val="en-AU"/>
+        </w:rPr>
+        <w:t xml:space="preserve"> Typically, histograms are calculated across an image or bounding box, the content of which will change </w:t>
+      </w:r>
+      <w:r>
+        <w:rPr>
+          <w:lang w:val="en-AU"/>
+        </w:rPr>
+        <w:t>under</w:t>
+      </w:r>
+      <w:r>
+        <w:rPr>
+          <w:lang w:val="en-AU"/>
+        </w:rPr>
+        <w:t xml:space="preserve"> most rotations</w:t>
+      </w:r>
+      <w:r>
+        <w:rPr>
+          <w:lang w:val="en-AU"/>
+        </w:rPr>
+        <w:t xml:space="preserve"> (consider the 45-degree rotation of an entire image – </w:t>
+      </w:r>
+      <w:r>
+        <w:rPr>
+          <w:lang w:val="en-AU"/>
+        </w:rPr>
+        <w:t>some regions are cut off, and empty regions are introduced</w:t>
+      </w:r>
+      <w:r>
+        <w:rPr>
+          <w:lang w:val="en-AU"/>
+        </w:rPr>
+        <w:t>)</w:t>
+      </w:r>
+      <w:r>
+        <w:rPr>
+          <w:lang w:val="en-AU"/>
+        </w:rPr>
+        <w:t>.</w:t>
+      </w:r>
+      <w:r>
+        <w:rPr>
+          <w:lang w:val="en-AU"/>
+        </w:rPr>
+        <w:t xml:space="preserve"> </w:t>
+      </w:r>
+      <w:r>
+        <w:rPr>
+          <w:lang w:val="en-AU"/>
+        </w:rPr>
+        <w:t xml:space="preserve">If </w:t>
+      </w:r>
+      <w:r>
+        <w:rPr>
+          <w:lang w:val="en-AU"/>
+        </w:rPr>
+        <w:t xml:space="preserve">we </w:t>
+      </w:r>
+      <w:r>
+        <w:rPr>
+          <w:lang w:val="en-AU"/>
+        </w:rPr>
+        <w:t xml:space="preserve">apply a </w:t>
+      </w:r>
+      <w:r>
+        <w:rPr>
+          <w:lang w:val="en-AU"/>
+        </w:rPr>
+        <w:t>rotation but</w:t>
+      </w:r>
+      <w:r>
+        <w:rPr>
+          <w:lang w:val="en-AU"/>
+        </w:rPr>
+        <w:t xml:space="preserve"> adjust the bounds within which we calculate the histogram accordingly, then the histogram will be </w:t>
+      </w:r>
+      <w:r>
+        <w:rPr>
+          <w:lang w:val="en-AU"/>
+        </w:rPr>
+        <w:t xml:space="preserve">approximately </w:t>
+      </w:r>
+      <w:r>
+        <w:rPr>
+          <w:lang w:val="en-AU"/>
+        </w:rPr>
+        <w:t>unchanged</w:t>
+      </w:r>
+      <w:r>
+        <w:rPr>
+          <w:lang w:val="en-AU"/>
+        </w:rPr>
+        <w:t>.</w:t>
+      </w:r>
+      <w:r>
+        <w:rPr>
+          <w:lang w:val="en-AU"/>
+        </w:rPr>
+        <w:t xml:space="preserve"> The experimental results are shown in figure 4. A fixed bounding box was selected, with the image rotates with respect to it. </w:t>
+      </w:r>
+      <w:r>
+        <w:rPr>
+          <w:lang w:val="en-AU"/>
+        </w:rPr>
+        <w:t>The</w:t>
+      </w:r>
+      <w:r>
+        <w:rPr>
+          <w:lang w:val="en-AU"/>
+        </w:rPr>
+        <w:t xml:space="preserve"> image </w:t>
+      </w:r>
+      <w:r>
+        <w:rPr>
+          <w:lang w:val="en-AU"/>
+        </w:rPr>
+        <w:t>content</w:t>
+      </w:r>
+      <w:r>
+        <w:rPr>
+          <w:lang w:val="en-AU"/>
+        </w:rPr>
+        <w:t xml:space="preserve"> </w:t>
+      </w:r>
+      <w:r>
+        <w:rPr>
+          <w:lang w:val="en-AU"/>
+        </w:rPr>
+        <w:t>inside</w:t>
+      </w:r>
+      <w:r>
+        <w:rPr>
+          <w:lang w:val="en-AU"/>
+        </w:rPr>
+        <w:t xml:space="preserve"> the box did change, but since the background (ocean) is mostly homogeneous, the histograms are similar.</w:t>
+      </w:r>
+    </w:p>
+    <w:p>
+      <w:pPr>
+        <w:pStyle w:val="BodyText"/>
+        <w:rPr>
+          <w:lang w:val="en-AU"/>
+        </w:rPr>
+      </w:pPr>
+      <w:r>
+        <w:rPr>
+          <w:lang w:val="en-AU"/>
+        </w:rPr>
+        <w:t>The experimental results for the playing card image are similar and may be reproduced using the code in appendix 1.</w:t>
+      </w:r>
+    </w:p>
+    <w:p>
+      <w:pPr>
+        <w:pStyle w:val="Heading2"/>
+        <w:rPr>
+          <w:lang w:val="en-AU"/>
+        </w:rPr>
+      </w:pPr>
+      <w:r>
+        <w:rPr>
+          <w:lang w:val="en-AU"/>
+        </w:rPr>
+        <w:lastRenderedPageBreak/>
+        <w:t>SIFT</w:t>
+      </w:r>
+    </w:p>
+    <w:p>
+      <w:pPr>
+        <w:pStyle w:val="BodyText"/>
+        <w:rPr>
+          <w:lang w:val="en-AU"/>
+        </w:rPr>
+      </w:pPr>
+      <w:r>
+        <w:rPr>
+          <w:lang w:val="en-AU"/>
+        </w:rPr>
+        <w:t>SIFT is invariant under small to moderate scaling and rotation.</w:t>
+      </w:r>
+      <w:r>
+        <w:rPr>
+          <w:lang w:val="en-AU"/>
+        </w:rPr>
+        <w:t xml:space="preserve"> Scale invariance is achieved by examining the image at many scales (via Gaussian filtering and image </w:t>
+      </w:r>
+      <w:proofErr w:type="spellStart"/>
+      <w:r>
+        <w:rPr>
+          <w:lang w:val="en-AU"/>
+        </w:rPr>
+        <w:t>downsampling</w:t>
+      </w:r>
+      <w:proofErr w:type="spellEnd"/>
+      <w:r>
+        <w:rPr>
+          <w:lang w:val="en-AU"/>
+        </w:rPr>
+        <w:t xml:space="preserve">), </w:t>
+      </w:r>
+      <w:r>
+        <w:rPr>
+          <w:lang w:val="en-AU"/>
+        </w:rPr>
+        <w:t>transforming the image into</w:t>
+      </w:r>
+      <w:r>
+        <w:rPr>
+          <w:lang w:val="en-AU"/>
+        </w:rPr>
+        <w:t xml:space="preserve"> “scale space”</w:t>
+      </w:r>
+      <w:r>
+        <w:rPr>
+          <w:lang w:val="en-AU"/>
+        </w:rPr>
+        <w:t xml:space="preserve">. </w:t>
+      </w:r>
+      <w:proofErr w:type="spellStart"/>
+      <w:r>
+        <w:rPr>
+          <w:lang w:val="en-AU"/>
+        </w:rPr>
+        <w:t>Keypoints</w:t>
+      </w:r>
+      <w:proofErr w:type="spellEnd"/>
+      <w:r>
+        <w:rPr>
+          <w:lang w:val="en-AU"/>
+        </w:rPr>
+        <w:t xml:space="preserve"> are detected within this scale space, yielding not only the </w:t>
+      </w:r>
+      <w:proofErr w:type="spellStart"/>
+      <w:r>
+        <w:rPr>
+          <w:lang w:val="en-AU"/>
+        </w:rPr>
+        <w:t>keypoint’s</w:t>
+      </w:r>
+      <w:proofErr w:type="spellEnd"/>
+      <w:r>
+        <w:rPr>
+          <w:lang w:val="en-AU"/>
+        </w:rPr>
+        <w:t xml:space="preserve"> location in the image, but also the scale at which the </w:t>
+      </w:r>
+      <w:proofErr w:type="spellStart"/>
+      <w:r>
+        <w:rPr>
+          <w:lang w:val="en-AU"/>
+        </w:rPr>
+        <w:t>keypoint</w:t>
+      </w:r>
+      <w:proofErr w:type="spellEnd"/>
+      <w:r>
+        <w:rPr>
+          <w:lang w:val="en-AU"/>
+        </w:rPr>
+        <w:t xml:space="preserve"> exists. Further processing of the </w:t>
+      </w:r>
+      <w:proofErr w:type="spellStart"/>
+      <w:r>
+        <w:rPr>
+          <w:lang w:val="en-AU"/>
+        </w:rPr>
+        <w:t>keypoint</w:t>
+      </w:r>
+      <w:proofErr w:type="spellEnd"/>
+      <w:r>
+        <w:rPr>
+          <w:lang w:val="en-AU"/>
+        </w:rPr>
+        <w:t xml:space="preserve"> is adjusted for this scale, </w:t>
+      </w:r>
+      <w:r>
+        <w:rPr>
+          <w:lang w:val="en-AU"/>
+        </w:rPr>
+        <w:t xml:space="preserve">producing </w:t>
+      </w:r>
+      <w:proofErr w:type="spellStart"/>
+      <w:r>
+        <w:rPr>
+          <w:lang w:val="en-AU"/>
+        </w:rPr>
+        <w:t>keypoints</w:t>
+      </w:r>
+      <w:proofErr w:type="spellEnd"/>
+      <w:r>
+        <w:rPr>
+          <w:lang w:val="en-AU"/>
+        </w:rPr>
+        <w:t xml:space="preserve"> which are largely invariant to scale. Rotational invariance is achieved by</w:t>
+      </w:r>
+      <w:r>
+        <w:rPr>
+          <w:lang w:val="en-AU"/>
+        </w:rPr>
+        <w:t xml:space="preserve"> </w:t>
+      </w:r>
+      <w:r>
+        <w:rPr>
+          <w:lang w:val="en-AU"/>
+        </w:rPr>
+        <w:t xml:space="preserve">calculating the orientation of the </w:t>
+      </w:r>
+      <w:proofErr w:type="spellStart"/>
+      <w:r>
+        <w:rPr>
+          <w:lang w:val="en-AU"/>
+        </w:rPr>
+        <w:t>keypoint</w:t>
+      </w:r>
+      <w:proofErr w:type="spellEnd"/>
+      <w:r>
+        <w:rPr>
+          <w:lang w:val="en-AU"/>
+        </w:rPr>
+        <w:t xml:space="preserve"> (via the image gradient)</w:t>
+      </w:r>
+      <w:r>
+        <w:rPr>
+          <w:lang w:val="en-AU"/>
+        </w:rPr>
+        <w:t xml:space="preserve">, and then producing </w:t>
+      </w:r>
+      <w:proofErr w:type="spellStart"/>
+      <w:r>
+        <w:rPr>
+          <w:lang w:val="en-AU"/>
+        </w:rPr>
+        <w:t>keypoint</w:t>
+      </w:r>
+      <w:proofErr w:type="spellEnd"/>
+      <w:r>
+        <w:rPr>
+          <w:lang w:val="en-AU"/>
+        </w:rPr>
+        <w:t xml:space="preserve"> descriptors that are relative to this orientation.</w:t>
       </w:r>
       <w:r>
         <w:rPr>
@@ -189,528 +1291,204 @@
     </w:p>
     <w:p>
       <w:pPr>
+        <w:pStyle w:val="Heading1"/>
+      </w:pPr>
+      <w:r>
+        <w:t>Ease of Use</w:t>
+      </w:r>
+    </w:p>
+    <w:p>
+      <w:pPr>
+        <w:pStyle w:val="Heading2"/>
+      </w:pPr>
+      <w:r>
+        <w:t xml:space="preserve">Selecting a </w:t>
+      </w:r>
+      <w:r>
+        <w:t>Template</w:t>
+      </w:r>
+      <w:r>
+        <w:t xml:space="preserve"> (Heading 2)</w:t>
+      </w:r>
+    </w:p>
+    <w:p>
+      <w:pPr>
         <w:pStyle w:val="BodyText"/>
-        <w:rPr>
-          <w:lang w:val="en-AU"/>
-        </w:rPr>
-      </w:pPr>
-      <w:r>
-        <w:rPr>
-          <w:lang w:val="en-AU"/>
-        </w:rPr>
-        <w:t>Image histograms</w:t>
-      </w:r>
-      <w:r>
-        <w:rPr>
-          <w:lang w:val="en-AU"/>
-        </w:rPr>
-        <w:t xml:space="preserve"> </w:t>
-      </w:r>
-      <w:r>
-        <w:rPr>
-          <w:lang w:val="en-AU"/>
-        </w:rPr>
-        <w:t xml:space="preserve">are variant under scaling and may be variant under rotation (depending on the rotation). Scaling an image changes its resolution, and since histograms are based on pixel counts, the histogram will be affected. </w:t>
-      </w:r>
-      <w:r>
-        <w:rPr>
-          <w:lang w:val="en-AU"/>
-        </w:rPr>
-        <w:t>However, for</w:t>
-      </w:r>
-      <w:r>
-        <w:rPr>
-          <w:lang w:val="en-AU"/>
-        </w:rPr>
-        <w:t xml:space="preserve"> small </w:t>
-      </w:r>
-      <w:r>
-        <w:rPr>
-          <w:lang w:val="en-AU"/>
-        </w:rPr>
-        <w:t>or moderate changes in scale, the relative ratios of intensities will be retained, i.e. the histogram will have approximately the same “shape”</w:t>
-      </w:r>
-      <w:r>
-        <w:rPr>
-          <w:lang w:val="en-AU"/>
-        </w:rPr>
-        <w:t xml:space="preserve"> (if normalised histograms</w:t>
-      </w:r>
-      <w:r>
-        <w:rPr>
-          <w:lang w:val="en-AU"/>
-        </w:rPr>
-        <w:t xml:space="preserve"> are used</w:t>
-      </w:r>
-      <w:r>
-        <w:rPr>
-          <w:lang w:val="en-AU"/>
-        </w:rPr>
-        <w:t>, then scale invariance is achieved).</w:t>
-      </w:r>
-      <w:r>
-        <w:rPr>
-          <w:lang w:val="en-AU"/>
-        </w:rPr>
-        <w:t xml:space="preserve"> Histograms may be invariant under rotation, depending on whether the rotation affects the image bounds. For example, a 45-degree rotation of an image, without loss of image data, will introduce empty regions, affecting the histogram. However, a 180-degree rotation would preserve the image bounds and would produce an identical histogram.</w:t>
-      </w:r>
-      <w:r>
-        <w:rPr>
-          <w:lang w:val="en-AU"/>
-        </w:rPr>
-        <w:t xml:space="preserve"> If </w:t>
-      </w:r>
-      <w:r>
-        <w:rPr>
-          <w:lang w:val="en-AU"/>
-        </w:rPr>
-        <w:t xml:space="preserve">we </w:t>
-      </w:r>
-      <w:r>
-        <w:rPr>
-          <w:lang w:val="en-AU"/>
-        </w:rPr>
-        <w:t xml:space="preserve">apply a </w:t>
-      </w:r>
-      <w:r>
-        <w:rPr>
-          <w:lang w:val="en-AU"/>
-        </w:rPr>
-        <w:t>rotation but</w:t>
-      </w:r>
-      <w:r>
-        <w:rPr>
-          <w:lang w:val="en-AU"/>
-        </w:rPr>
-        <w:t xml:space="preserve"> adjust the bounds within which we calculate the histogram accordingly, then the histogram will be </w:t>
-      </w:r>
-      <w:r>
-        <w:rPr>
-          <w:lang w:val="en-AU"/>
-        </w:rPr>
-        <w:t>unchanged</w:t>
-      </w:r>
-      <w:r>
-        <w:rPr>
-          <w:lang w:val="en-AU"/>
-        </w:rPr>
+      </w:pPr>
+      <w:r>
+        <w:t xml:space="preserve">First, confirm that you have the correct template for your paper size. This template has been tailored for output on the </w:t>
+      </w:r>
+      <w:r>
+        <w:rPr>
+          <w:lang w:val="en-US"/>
+        </w:rPr>
+        <w:t>A4</w:t>
+      </w:r>
+      <w:r>
+        <w:t xml:space="preserve"> paper size. If you are using </w:t>
+      </w:r>
+      <w:r>
+        <w:rPr>
+          <w:lang w:val="en-US"/>
+        </w:rPr>
+        <w:t>US letter</w:t>
+      </w:r>
+      <w:r>
+        <w:t>-sized paper, please close this</w:t>
+      </w:r>
+      <w:r>
+        <w:t xml:space="preserve"> file and download the </w:t>
+      </w:r>
+      <w:r>
+        <w:rPr>
+          <w:lang w:val="en-US"/>
+        </w:rPr>
+        <w:t xml:space="preserve">Microsoft Word, Letter </w:t>
+      </w:r>
+      <w:r>
+        <w:t>file</w:t>
+      </w:r>
+      <w:r>
         <w:t>.</w:t>
       </w:r>
     </w:p>
     <w:p>
       <w:pPr>
+        <w:pStyle w:val="Heading2"/>
+      </w:pPr>
+      <w:r>
+        <w:t>Maintaining the Integrity of the Specifications</w:t>
+      </w:r>
+    </w:p>
+    <w:p>
+      <w:pPr>
         <w:pStyle w:val="BodyText"/>
-        <w:rPr>
-          <w:lang w:val="en-AU"/>
-        </w:rPr>
-      </w:pPr>
-      <w:r>
-        <w:rPr>
-          <w:lang w:val="en-AU"/>
-        </w:rPr>
-        <w:t>SIFT is invariant under small to moderate scaling and rotation.</w:t>
-      </w:r>
-      <w:r>
-        <w:rPr>
-          <w:lang w:val="en-AU"/>
-        </w:rPr>
-        <w:t xml:space="preserve"> Scale invariance is achieved by examining the image at many scales (via Gaussian filtering and image </w:t>
+      </w:pPr>
+      <w:r>
+        <w:t>The template is used to format your paper and style the text. All margins, column widths, line spaces, and text fonts are prescribed; please do not alter them. You may note peculiarities. For example, the head margin in this template measures proportionately more than is customary. This measurement and others are deliberate, using specifications that anticipate your paper as one part of the entire proceedings, and not as an independent document. Please do not revise any of the current designations.</w:t>
+      </w:r>
+    </w:p>
+    <w:p>
+      <w:pPr>
+        <w:pStyle w:val="Heading1"/>
+      </w:pPr>
+      <w:r>
+        <w:t xml:space="preserve">Prepare Your Paper </w:t>
+      </w:r>
+      <w:r>
+        <w:t>Before</w:t>
+      </w:r>
+      <w:r>
+        <w:t xml:space="preserve"> Styling</w:t>
+      </w:r>
+    </w:p>
+    <w:p>
+      <w:pPr>
+        <w:pStyle w:val="BodyText"/>
+        <w:rPr>
+          <w:lang w:val="en-US"/>
+        </w:rPr>
+      </w:pPr>
+      <w:r>
+        <w:t>Before</w:t>
+      </w:r>
+      <w:r>
+        <w:t xml:space="preserve"> you begin to format your paper, first write and save the content as a separate text file. </w:t>
+      </w:r>
+      <w:r>
+        <w:rPr>
+          <w:lang w:val="en-US"/>
+        </w:rPr>
+        <w:t>Complete all content and organizational editing before formatting. Please note sections A-D below for more information on proofreading, spelling and grammar.</w:t>
+      </w:r>
+    </w:p>
+    <w:p>
+      <w:pPr>
+        <w:pStyle w:val="BodyText"/>
+      </w:pPr>
+      <w:r>
+        <w:t>Keep your text and graphic files separate until after the text has been formatted and styled. Do not use hard tabs, and limit use of hard returns to only one return at the end of a paragraph. Do not add any kind of pagination anywhere in the paper. Do not number text heads-the template will do that for you.</w:t>
+      </w:r>
+    </w:p>
+    <w:p>
+      <w:pPr>
+        <w:pStyle w:val="Heading2"/>
+      </w:pPr>
+      <w:r>
+        <w:t>Abbreviations</w:t>
+      </w:r>
+      <w:r>
+        <w:t xml:space="preserve"> and Acronyms</w:t>
+      </w:r>
+    </w:p>
+    <w:p>
+      <w:pPr>
+        <w:pStyle w:val="BodyText"/>
+      </w:pPr>
+      <w:r>
+        <w:t xml:space="preserve">Define abbreviations and acronyms the first time they are used in the text, even after they have been defined in the abstract. Abbreviations such as IEEE, SI, MKS, CGS, </w:t>
       </w:r>
       <w:proofErr w:type="spellStart"/>
       <w:r>
-        <w:rPr>
-          <w:lang w:val="en-AU"/>
-        </w:rPr>
-        <w:t>downsampling</w:t>
+        <w:t>sc</w:t>
       </w:r>
       <w:proofErr w:type="spellEnd"/>
       <w:r>
-        <w:rPr>
-          <w:lang w:val="en-AU"/>
-        </w:rPr>
-        <w:t xml:space="preserve">), </w:t>
-      </w:r>
-      <w:r>
-        <w:rPr>
-          <w:lang w:val="en-AU"/>
-        </w:rPr>
-        <w:t>transforming the image into</w:t>
-      </w:r>
-      <w:r>
-        <w:rPr>
-          <w:lang w:val="en-AU"/>
-        </w:rPr>
-        <w:t xml:space="preserve"> “scale space”</w:t>
-      </w:r>
-      <w:r>
-        <w:rPr>
-          <w:lang w:val="en-AU"/>
-        </w:rPr>
-        <w:t xml:space="preserve">. </w:t>
+        <w:t>, dc, and rms do not have to be defined. Do not use abbreviations in the title or heads unless they are unavoidable.</w:t>
+      </w:r>
+    </w:p>
+    <w:p>
+      <w:pPr>
+        <w:pStyle w:val="Heading2"/>
+      </w:pPr>
+      <w:r>
+        <w:t>Units</w:t>
+      </w:r>
+    </w:p>
+    <w:p>
+      <w:pPr>
+        <w:pStyle w:val="bulletlist"/>
+      </w:pPr>
+      <w:r>
+        <w:t xml:space="preserve">Use </w:t>
+      </w:r>
+      <w:r>
+        <w:t>either</w:t>
+      </w:r>
+      <w:r>
+        <w:t xml:space="preserve"> SI (MKS) or CGS as primary units. (SI units are encouraged.) English units may be used as secondary units (in parentheses). An exception would be the use of English units as identifiers in trade, such as “3.5-inch disk drive”.</w:t>
+      </w:r>
+    </w:p>
+    <w:p>
+      <w:pPr>
+        <w:pStyle w:val="bulletlist"/>
+      </w:pPr>
+      <w:r>
+        <w:t xml:space="preserve">Avoid combining SI and CGS units, such as current in amperes and magnetic field in </w:t>
       </w:r>
       <w:proofErr w:type="spellStart"/>
       <w:r>
-        <w:rPr>
-          <w:lang w:val="en-AU"/>
-        </w:rPr>
-        <w:t>Keypoints</w:t>
+        <w:t>oersteds</w:t>
       </w:r>
       <w:proofErr w:type="spellEnd"/>
       <w:r>
-        <w:rPr>
-          <w:lang w:val="en-AU"/>
-        </w:rPr>
-        <w:t xml:space="preserve"> are detected within this scale space, yielding not only the </w:t>
+        <w:t>. This often leads to confusion because equations do not balance dimensionally. If you must use mixed units, clearly state the units for each quantity that you use in an equation.</w:t>
+      </w:r>
+    </w:p>
+    <w:p>
+      <w:pPr>
+        <w:pStyle w:val="bulletlist"/>
+      </w:pPr>
+      <w:r>
+        <w:t xml:space="preserve">Do not mix complete spellings and abbreviations of units: “Wb/m2” or “webers per square meter”, not “webers/m2”.  Spell out units when they appear in text: “. . . a few </w:t>
       </w:r>
       <w:proofErr w:type="spellStart"/>
       <w:r>
-        <w:rPr>
-          <w:lang w:val="en-AU"/>
-        </w:rPr>
-        <w:t>keypoint’s</w:t>
+        <w:t>henries</w:t>
       </w:r>
       <w:proofErr w:type="spellEnd"/>
       <w:r>
-        <w:rPr>
-          <w:lang w:val="en-AU"/>
-        </w:rPr>
-        <w:t xml:space="preserve"> location in the image, but also the scale at which the </w:t>
-      </w:r>
-      <w:proofErr w:type="spellStart"/>
-      <w:r>
-        <w:rPr>
-          <w:lang w:val="en-AU"/>
-        </w:rPr>
-        <w:t>keypoint</w:t>
-      </w:r>
-      <w:proofErr w:type="spellEnd"/>
-      <w:r>
-        <w:rPr>
-          <w:lang w:val="en-AU"/>
-        </w:rPr>
-        <w:t xml:space="preserve"> exists. Further processing of the </w:t>
-      </w:r>
-      <w:proofErr w:type="spellStart"/>
-      <w:r>
-        <w:rPr>
-          <w:lang w:val="en-AU"/>
-        </w:rPr>
-        <w:t>keypoint</w:t>
-      </w:r>
-      <w:proofErr w:type="spellEnd"/>
-      <w:r>
-        <w:rPr>
-          <w:lang w:val="en-AU"/>
-        </w:rPr>
-        <w:t xml:space="preserve"> is adjusted for this scale, </w:t>
-      </w:r>
-      <w:r>
-        <w:rPr>
-          <w:lang w:val="en-AU"/>
-        </w:rPr>
-        <w:t xml:space="preserve">producing </w:t>
-      </w:r>
-      <w:proofErr w:type="spellStart"/>
-      <w:r>
-        <w:rPr>
-          <w:lang w:val="en-AU"/>
-        </w:rPr>
-        <w:t>keypoints</w:t>
-      </w:r>
-      <w:proofErr w:type="spellEnd"/>
-      <w:r>
-        <w:rPr>
-          <w:lang w:val="en-AU"/>
-        </w:rPr>
-        <w:t xml:space="preserve"> which are largely invariant to scale. Rotational invariance is achieved by</w:t>
-      </w:r>
-      <w:r>
-        <w:rPr>
-          <w:lang w:val="en-AU"/>
-        </w:rPr>
-        <w:t xml:space="preserve"> </w:t>
-      </w:r>
-      <w:r>
-        <w:rPr>
-          <w:lang w:val="en-AU"/>
-        </w:rPr>
-        <w:t xml:space="preserve">calculating the orientation of the </w:t>
-      </w:r>
-      <w:proofErr w:type="spellStart"/>
-      <w:r>
-        <w:rPr>
-          <w:lang w:val="en-AU"/>
-        </w:rPr>
-        <w:t>keypoint</w:t>
-      </w:r>
-      <w:proofErr w:type="spellEnd"/>
-      <w:r>
-        <w:rPr>
-          <w:lang w:val="en-AU"/>
-        </w:rPr>
-        <w:t xml:space="preserve"> (via the image gradient)</w:t>
-      </w:r>
-      <w:r>
-        <w:rPr>
-          <w:lang w:val="en-AU"/>
-        </w:rPr>
-        <w:t xml:space="preserve">, and then producing </w:t>
-      </w:r>
-      <w:proofErr w:type="spellStart"/>
-      <w:r>
-        <w:rPr>
-          <w:lang w:val="en-AU"/>
-        </w:rPr>
-        <w:t>keypoint</w:t>
-      </w:r>
-      <w:proofErr w:type="spellEnd"/>
-      <w:r>
-        <w:rPr>
-          <w:lang w:val="en-AU"/>
-        </w:rPr>
-        <w:t xml:space="preserve"> descriptors that are relative to this orientation.</w:t>
-      </w:r>
-      <w:r>
-        <w:rPr>
-          <w:lang w:val="en-AU"/>
-        </w:rPr>
-        <w:t xml:space="preserve"> TODO: REFERENCING</w:t>
-      </w:r>
-    </w:p>
-    <w:p>
-      <w:pPr>
-        <w:pStyle w:val="Heading1"/>
-      </w:pPr>
-      <w:r>
-        <w:t>Ease of Use</w:t>
-      </w:r>
-    </w:p>
-    <w:p>
-      <w:pPr>
-        <w:pStyle w:val="Heading2"/>
-      </w:pPr>
-      <w:r>
-        <w:t xml:space="preserve">Selecting a </w:t>
-      </w:r>
-      <w:r>
-        <w:t>Template</w:t>
-      </w:r>
-      <w:r>
-        <w:t xml:space="preserve"> (Heading 2)</w:t>
-      </w:r>
-    </w:p>
-    <w:p>
-      <w:pPr>
-        <w:pStyle w:val="BodyText"/>
-      </w:pPr>
-      <w:r>
-        <w:t xml:space="preserve">First, confirm that you have the correct template for your paper size. This template has been tailored for output on the </w:t>
-      </w:r>
-      <w:r>
-        <w:rPr>
-          <w:lang w:val="en-US"/>
-        </w:rPr>
-        <w:t>A4</w:t>
-      </w:r>
-      <w:r>
-        <w:t xml:space="preserve"> paper size. If you are using </w:t>
-      </w:r>
-      <w:r>
-        <w:rPr>
-          <w:lang w:val="en-US"/>
-        </w:rPr>
-        <w:t>US letter</w:t>
-      </w:r>
-      <w:r>
-        <w:t>-sized paper, please close this</w:t>
-      </w:r>
-      <w:r>
-        <w:t xml:space="preserve"> file and download the </w:t>
-      </w:r>
-      <w:r>
-        <w:rPr>
-          <w:lang w:val="en-US"/>
-        </w:rPr>
-        <w:t xml:space="preserve">Microsoft Word, Letter </w:t>
-      </w:r>
-      <w:r>
-        <w:t>file</w:t>
-      </w:r>
-      <w:r>
-        <w:t>.</w:t>
-      </w:r>
-    </w:p>
-    <w:p>
-      <w:pPr>
-        <w:pStyle w:val="Heading2"/>
-      </w:pPr>
-      <w:r>
-        <w:t>Maintaining the Integrity of the Specifications</w:t>
-      </w:r>
-    </w:p>
-    <w:p>
-      <w:pPr>
-        <w:pStyle w:val="BodyText"/>
-      </w:pPr>
-      <w:r>
-        <w:t xml:space="preserve">The template is used to format your paper and style the text. All margins, column widths, line spaces, and text fonts are prescribed; please do not alter them. You may note peculiarities. For example, the head margin in this template </w:t>
-      </w:r>
-      <w:r>
-        <w:t>measures proportionately more than is customary. This measurement and others are deliberate, using specifications that anticipate your paper as one part of the entire proceedings, and not as an independent document. Please do not revise any of the current designations.</w:t>
-      </w:r>
-    </w:p>
-    <w:p>
-      <w:pPr>
-        <w:pStyle w:val="Heading1"/>
-      </w:pPr>
-      <w:r>
-        <w:t xml:space="preserve">Prepare Your Paper </w:t>
-      </w:r>
-      <w:r>
-        <w:t>Before</w:t>
-      </w:r>
-      <w:r>
-        <w:t xml:space="preserve"> Styling</w:t>
-      </w:r>
-    </w:p>
-    <w:p>
-      <w:pPr>
-        <w:pStyle w:val="BodyText"/>
-        <w:rPr>
-          <w:lang w:val="en-US"/>
-        </w:rPr>
-      </w:pPr>
-      <w:r>
-        <w:t>Before</w:t>
-      </w:r>
-      <w:r>
-        <w:t xml:space="preserve"> you begin to format your paper, first write and save the content as a separate text file. </w:t>
-      </w:r>
-      <w:r>
-        <w:rPr>
-          <w:lang w:val="en-US"/>
-        </w:rPr>
-        <w:t>Complete all content and organizational editing before formatting. Please note sections A-D below for more information on proofreading, spelling and grammar.</w:t>
-      </w:r>
-    </w:p>
-    <w:p>
-      <w:pPr>
-        <w:pStyle w:val="BodyText"/>
-      </w:pPr>
-      <w:r>
-        <w:t>Keep your text and graphic files separate until after the text has been formatted and styled. Do not use hard tabs, and limit use of hard returns to only one return at the end of a paragraph. Do not add any kind of pagination anywhere in the paper. Do not number text heads-the template will do that for you.</w:t>
-      </w:r>
-    </w:p>
-    <w:p>
-      <w:pPr>
-        <w:pStyle w:val="Heading2"/>
-      </w:pPr>
-      <w:r>
-        <w:t>Abbreviations</w:t>
-      </w:r>
-      <w:r>
-        <w:t xml:space="preserve"> and Acronyms</w:t>
-      </w:r>
-    </w:p>
-    <w:p>
-      <w:pPr>
-        <w:pStyle w:val="BodyText"/>
-      </w:pPr>
-      <w:r>
-        <w:t xml:space="preserve">Define abbreviations and acronyms the first time they are used in the text, even after they have been defined in the abstract. Abbreviations such as IEEE, SI, MKS, CGS, </w:t>
-      </w:r>
-      <w:proofErr w:type="spellStart"/>
-      <w:r>
-        <w:t>sc</w:t>
-      </w:r>
-      <w:proofErr w:type="spellEnd"/>
-      <w:r>
-        <w:t>, dc, and rms do not have to be defined. Do not use abbreviations in the title or heads unless they are unavoidable.</w:t>
-      </w:r>
-    </w:p>
-    <w:p>
-      <w:pPr>
-        <w:pStyle w:val="Heading2"/>
-      </w:pPr>
-      <w:r>
-        <w:t>Units</w:t>
-      </w:r>
-    </w:p>
-    <w:p>
-      <w:pPr>
-        <w:pStyle w:val="bulletlist"/>
-      </w:pPr>
-      <w:r>
-        <w:t xml:space="preserve">Use </w:t>
-      </w:r>
-      <w:r>
-        <w:t>either</w:t>
-      </w:r>
-      <w:r>
-        <w:t xml:space="preserve"> SI (MKS) or CGS as primary units. (SI units are encouraged.) English units may be used as secondary units (in parentheses). An exception would be the use of English units as identifiers in trade, such as “3.5-inch disk drive”.</w:t>
-      </w:r>
-    </w:p>
-    <w:p>
-      <w:pPr>
-        <w:pStyle w:val="bulletlist"/>
-      </w:pPr>
-      <w:r>
-        <w:t xml:space="preserve">Avoid combining SI and CGS units, such as current in amperes and magnetic field in </w:t>
-      </w:r>
-      <w:proofErr w:type="spellStart"/>
-      <w:r>
-        <w:t>oersteds</w:t>
-      </w:r>
-      <w:proofErr w:type="spellEnd"/>
-      <w:r>
-        <w:t>. This often leads to confusion because equations do not balance dimensionally. If you must use mixed units, clearly state the units for each quantity that you use in an equation.</w:t>
-      </w:r>
-    </w:p>
-    <w:p>
-      <w:pPr>
-        <w:pStyle w:val="bulletlist"/>
-      </w:pPr>
-      <w:r>
-        <w:t xml:space="preserve">Do not mix complete spellings and abbreviations of units: “Wb/m2” or “webers per square meter”, not “webers/m2”.  Spell out units when they appear in text: “. . . a few </w:t>
-      </w:r>
-      <w:proofErr w:type="spellStart"/>
-      <w:r>
-        <w:t>henries</w:t>
-      </w:r>
-      <w:proofErr w:type="spellEnd"/>
-      <w:r>
         <w:t>”, not “. . . a few H”.</w:t>
-      </w:r>
-    </w:p>
-    <w:p>
-      <w:pPr>
-        <w:pStyle w:val="sponsors"/>
-        <w:framePr w:wrap="auto" w:vAnchor="page" w:hAnchor="page" w:x="45.90pt" w:y="756.05pt"/>
-        <w:ind w:firstLine="14.45pt"/>
-      </w:pPr>
-      <w:r>
-        <w:t>Identif</w:t>
-      </w:r>
-      <w:r>
-        <w:t xml:space="preserve">y applicable </w:t>
-      </w:r>
-      <w:r>
-        <w:t>funding agency</w:t>
-      </w:r>
-      <w:r>
-        <w:t xml:space="preserve"> here. </w:t>
-      </w:r>
-      <w:r>
-        <w:rPr>
-          <w:iCs/>
-        </w:rPr>
-        <w:t>If none, delete this text box</w:t>
-      </w:r>
-      <w:r>
-        <w:rPr>
-          <w:iCs/>
-        </w:rPr>
-        <w:t>.</w:t>
       </w:r>
     </w:p>
     <w:p>
@@ -758,11 +1536,7 @@
         </w:rPr>
       </w:pPr>
       <w:r>
-        <w:t xml:space="preserve">Number equations consecutively. Equation numbers, within parentheses, are to position flush right, as in (1), using a right tab stop. To make your equations more compact, you may use the solidus ( / ), the exp function, or appropriate exponents. Italicize Roman symbols for quantities and variables, but not Greek symbols. Use a long dash rather than </w:t>
-      </w:r>
-      <w:r>
-        <w:lastRenderedPageBreak/>
-        <w:t>a hyphen for a minus sign. Punctuate equations with commas or periods when they are part of a sentence, as in</w:t>
+        <w:t>Number equations consecutively. Equation numbers, within parentheses, are to position flush right, as in (1), using a right tab stop. To make your equations more compact, you may use the solidus ( / ), the exp function, or appropriate exponents. Italicize Roman symbols for quantities and variables, but not Greek symbols. Use a long dash rather than a hyphen for a minus sign. Punctuate equations with commas or periods when they are part of a sentence, as in</w:t>
       </w:r>
       <w:r>
         <w:rPr>
@@ -925,7 +1699,11 @@
         <w:pStyle w:val="bulletlist"/>
       </w:pPr>
       <w:r>
-        <w:t>Be aware of the different meanings of the homophones “affect” and “effect”, “complement” and “compliment”, “discreet” and “discrete”, “principal” and “principle”.</w:t>
+        <w:t xml:space="preserve">Be aware of the different meanings of the homophones “affect” and “effect”, “complement” and </w:t>
+      </w:r>
+      <w:r>
+        <w:lastRenderedPageBreak/>
+        <w:t>“compliment”, “discreet” and “discrete”, “principal” and “principle”.</w:t>
       </w:r>
     </w:p>
     <w:p>
@@ -1237,7 +2015,10 @@
         <w:pStyle w:val="BodyText"/>
       </w:pPr>
       <w:r>
-        <w:t>Text heads organize the topics on a relational, hierarchical basis. For example, the paper title is the primary text head because all subsequent material relates and elaborates on this one topic. If there are two or more sub-topics, the next level head (uppercase Roman numerals) should be used and, conversely, if there are not at least two sub-topics, then no subheads should be introduced. Styles named “Heading 1”, “Heading 2”, “Heading 3”, and “Heading 4” are prescribed.</w:t>
+        <w:t xml:space="preserve">Text heads organize the topics on a relational, hierarchical basis. For example, the paper title is the primary text head </w:t>
+      </w:r>
+      <w:r>
+        <w:t>because all subsequent material relates and elaborates on this one topic. If there are two or more sub-topics, the next level head (uppercase Roman numerals) should be used and, conversely, if there are not at least two sub-topics, then no subheads should be introduced. Styles named “Heading 1”, “Heading 2”, “Heading 3”, and “Heading 4” are prescribed.</w:t>
       </w:r>
     </w:p>
     <w:p>
@@ -1545,7 +2326,6 @@
         <w:pStyle w:val="BodyText"/>
       </w:pPr>
       <w:r>
-        <w:lastRenderedPageBreak/>
         <w:t>Figure Labels: Use 8 point Times New Roman for Figure labels. Use words rather than symbols or abbreviations when writing Figure axis labels to avoid confusing the reader. As an example, write the quantity “Magnetization”, or “Magnetization, M”, not just “M”. If including units in the label, present them within parentheses. Do not label axes only with units. In the example, write “Magnetization (A/m)” or “Magnetization {A[m(1)]}”, not just “A/m”. Do not label axes</w:t>
       </w:r>
       <w:r>
@@ -1598,60 +2378,97 @@
       <w:r>
         <w:t>”. Avoid the stilted expression “</w:t>
       </w:r>
+      <w:r>
+        <w:rPr>
+          <w:lang w:val="en-US"/>
+        </w:rPr>
+        <w:t>o</w:t>
+      </w:r>
       <w:proofErr w:type="spellStart"/>
       <w:r>
+        <w:t>ne</w:t>
+      </w:r>
+      <w:proofErr w:type="spellEnd"/>
+      <w:r>
+        <w:t xml:space="preserve"> of us (R. B. G.) thanks </w:t>
+      </w:r>
+      <w:r>
+        <w:t>...</w:t>
+      </w:r>
+      <w:r>
         <w:rPr>
           <w:lang w:val="en-US"/>
         </w:rPr>
-        <w:t>o</w:t>
-      </w:r>
-      <w:r>
-        <w:t>ne</w:t>
-      </w:r>
-      <w:proofErr w:type="spellEnd"/>
-      <w:r>
-        <w:t xml:space="preserve"> of us (R. B. G.) thanks </w:t>
+        <w:t xml:space="preserve">”.  </w:t>
+      </w:r>
+      <w:r>
+        <w:t>Instead, try “R. B. G. thanks</w:t>
       </w:r>
       <w:r>
         <w:t>...</w:t>
       </w:r>
       <w:r>
+        <w:t>”.</w:t>
+      </w:r>
+      <w:r>
         <w:rPr>
           <w:lang w:val="en-US"/>
         </w:rPr>
-        <w:t xml:space="preserve">”.  </w:t>
-      </w:r>
-      <w:r>
-        <w:t>Instead, try “R. B. G. thanks</w:t>
+        <w:t xml:space="preserve"> </w:t>
+      </w:r>
+      <w:r>
+        <w:t>Put spons</w:t>
+      </w:r>
+      <w:r>
+        <w:t>or acknowledgments in the unnum</w:t>
+      </w:r>
+      <w:r>
+        <w:t>bered footnote on the first page.</w:t>
+      </w:r>
+    </w:p>
+    <w:p>
+      <w:pPr>
+        <w:pStyle w:val="Heading5"/>
+      </w:pPr>
+      <w:r>
+        <w:t>References</w:t>
+      </w:r>
+    </w:p>
+    <w:p>
+      <w:pPr>
+        <w:pStyle w:val="BodyText"/>
+      </w:pPr>
+      <w:r>
+        <w:t>The template will number citations consecutively within brackets [1]. The sentence punctuation follows the bracket [2]. Refer simply to the reference number, as in [3]—do not use “Ref. [3]” or “reference [3]” except at the beginning of a sentence: “Reference [3] was the first</w:t>
+      </w:r>
+      <w:r>
+        <w:rPr>
+          <w:lang w:val="en-US"/>
+        </w:rPr>
+        <w:t xml:space="preserve"> </w:t>
       </w:r>
       <w:r>
         <w:t>...</w:t>
       </w:r>
       <w:r>
-        <w:t>”.</w:t>
+        <w:t>”</w:t>
+      </w:r>
+    </w:p>
+    <w:p>
+      <w:pPr>
+        <w:pStyle w:val="BodyText"/>
+      </w:pPr>
+      <w:r>
+        <w:t>Number footnotes separately in superscripts. Place the actual footnote at the bottom of the column in which it was cited. Do not put footnotes in the</w:t>
       </w:r>
       <w:r>
         <w:rPr>
           <w:lang w:val="en-US"/>
         </w:rPr>
-        <w:t xml:space="preserve"> </w:t>
-      </w:r>
-      <w:r>
-        <w:t>Put spons</w:t>
-      </w:r>
-      <w:r>
-        <w:t>or acknowledgments in the unnum</w:t>
-      </w:r>
-      <w:r>
-        <w:t>bered footnote on the first page.</w:t>
-      </w:r>
-    </w:p>
-    <w:p>
-      <w:pPr>
-        <w:pStyle w:val="Heading5"/>
-      </w:pPr>
-      <w:r>
-        <w:t>References</w:t>
+        <w:t xml:space="preserve"> abstract or</w:t>
+      </w:r>
+      <w:r>
+        <w:t xml:space="preserve"> reference list. Use letters for table footnotes.</w:t>
       </w:r>
     </w:p>
     <w:p>
@@ -1659,59 +2476,19 @@
         <w:pStyle w:val="BodyText"/>
       </w:pPr>
       <w:r>
-        <w:t>The template will number citations consecutively within brackets [1]. The sentence punctuation follows the bracket [2]. Refer simply to the reference number, as in [3]—do not use “Ref. [3]” or “reference [3]” except at the beginning of a sentence: “Reference [3] was the first</w:t>
+        <w:t>Unless there are six au</w:t>
+      </w:r>
+      <w:r>
+        <w:t>thors or more give all authors</w:t>
       </w:r>
       <w:r>
         <w:rPr>
           <w:lang w:val="en-US"/>
         </w:rPr>
-        <w:t xml:space="preserve"> </w:t>
-      </w:r>
-      <w:r>
-        <w:t>...</w:t>
-      </w:r>
-      <w:r>
-        <w:t>”</w:t>
-      </w:r>
-    </w:p>
-    <w:p>
-      <w:pPr>
-        <w:pStyle w:val="BodyText"/>
-      </w:pPr>
-      <w:r>
-        <w:t>Number footnotes separately in superscripts. Place the actual footnote at the bottom of the column in which it was cited. Do not put footnotes in the</w:t>
-      </w:r>
-      <w:r>
-        <w:rPr>
-          <w:lang w:val="en-US"/>
-        </w:rPr>
-        <w:t xml:space="preserve"> abstract or</w:t>
-      </w:r>
-      <w:r>
-        <w:t xml:space="preserve"> reference list. Use letters for table footnotes.</w:t>
-      </w:r>
-    </w:p>
-    <w:p>
-      <w:pPr>
-        <w:pStyle w:val="BodyText"/>
-      </w:pPr>
-      <w:r>
-        <w:t>Unless there are six au</w:t>
-      </w:r>
-      <w:r>
-        <w:t>thors or more give all authors</w:t>
-      </w:r>
-      <w:r>
-        <w:rPr>
-          <w:lang w:val="en-US"/>
-        </w:rPr>
         <w:t xml:space="preserve">’ </w:t>
       </w:r>
       <w:r>
-        <w:t xml:space="preserve">names; do not use “et al.”. Papers that have not been published, even if they have been submitted for publication, should be cited as “unpublished” [4]. Papers that have been </w:t>
-      </w:r>
-      <w:r>
-        <w:t>accepted for publication should be cited as “in press” [5]. Capitalize only the first word in a paper title, except for proper nouns and element symbols.</w:t>
+        <w:t>names; do not use “et al.”. Papers that have not been published, even if they have been submitted for publication, should be cited as “unpublished” [4]. Papers that have been accepted for publication should be cited as “in press” [5]. Capitalize only the first word in a paper title, except for proper nouns and element symbols.</w:t>
       </w:r>
     </w:p>
     <w:p>
@@ -1787,7 +2564,10 @@
         <w:ind w:start="17.70pt" w:hanging="17.70pt"/>
       </w:pPr>
       <w:r>
-        <w:t>Y. Yorozu, M. Hirano, K. Oka, and Y. Tagawa, “Electron spectroscopy studies on magneto-optical media and plastic substrate interface,” IEEE Transl. J. Magn. Japan, vol. 2, pp. 740–741, August 1987 [Digests 9th Annual Conf. Magnetics Japan, p. 301, 1982].</w:t>
+        <w:t xml:space="preserve">Y. Yorozu, M. Hirano, K. Oka, and Y. Tagawa, “Electron spectroscopy studies on magneto-optical media and plastic substrate interface,” IEEE </w:t>
+      </w:r>
+      <w:r>
+        <w:t>Transl. J. Magn. Japan, vol. 2, pp. 740–741, August 1987 [Digests 9th Annual Conf. Magnetics Japan, p. 301, 1982].</w:t>
       </w:r>
     </w:p>
     <w:p>
@@ -1889,7 +2669,7 @@
           <w:noProof/>
         </w:rPr>
         <w:drawing>
-          <wp:anchor distT="0" distB="0" distL="114300" distR="114300" simplePos="0" relativeHeight="251657728" behindDoc="1" locked="0" layoutInCell="1" allowOverlap="1" wp14:anchorId="57E02063" wp14:editId="4C476130">
+          <wp:anchor distT="0" distB="0" distL="114300" distR="114300" simplePos="0" relativeHeight="251645440" behindDoc="1" locked="0" layoutInCell="1" allowOverlap="1" wp14:anchorId="57E02063" wp14:editId="4239740C">
             <wp:simplePos x="0" y="0"/>
             <wp:positionH relativeFrom="margin">
               <wp:align>left</wp:align>
@@ -2015,13 +2795,6 @@
         <w:szCs w:val="16"/>
       </w:rPr>
     </w:pPr>
-    <w:r>
-      <w:rPr>
-        <w:sz w:val="16"/>
-        <w:szCs w:val="16"/>
-      </w:rPr>
-      <w:t>XXX-X-XXXX-XXXX-X/XX/$XX.00 ©20XX IEEE</w:t>
-    </w:r>
   </w:p>
 </w:ftr>
 </file>
@@ -4249,6 +5022,22 @@
     <w:link w:val="Footer"/>
     <w:rsid w:val="001A3B3D"/>
   </w:style>
+  <w:style w:type="paragraph" w:styleId="Caption">
+    <w:name w:val="caption"/>
+    <w:basedOn w:val="Normal"/>
+    <w:next w:val="Normal"/>
+    <w:unhideWhenUsed/>
+    <w:qFormat/>
+    <w:rsid w:val="009F19A4"/>
+    <w:pPr>
+      <w:spacing w:after="10pt"/>
+      <w:jc w:val="both"/>
+    </w:pPr>
+    <w:rPr>
+      <w:sz w:val="16"/>
+      <w:szCs w:val="16"/>
+    </w:rPr>
+  </w:style>
 </w:styles>
 </file>
 

</xml_diff>

<commit_message>
Assignment 1: completed task 1.
</commit_message>
<xml_diff>
--- a/Assignment 1/Assignment 1.docx
+++ b/Assignment 1/Assignment 1.docx
@@ -105,7 +105,7 @@
       </w:pPr>
       <w:r>
         <w:drawing>
-          <wp:anchor distT="0" distB="0" distL="114300" distR="114300" simplePos="0" relativeHeight="251679232" behindDoc="0" locked="0" layoutInCell="1" allowOverlap="1" wp14:anchorId="47F657C8" wp14:editId="68AA2098">
+          <wp:anchor distT="0" distB="0" distL="114300" distR="114300" simplePos="0" relativeHeight="251677184" behindDoc="0" locked="0" layoutInCell="1" allowOverlap="1" wp14:anchorId="47F657C8" wp14:editId="3C507BF2">
             <wp:simplePos x="0" y="0"/>
             <wp:positionH relativeFrom="column">
               <wp:posOffset>3316605</wp:posOffset>
@@ -248,25 +248,11 @@
       </w:pPr>
       <w:r>
         <w:rPr>
-          <w:lang w:val="en-AU"/>
-        </w:rPr>
-        <w:t>TODO: REFERENCING</w:t>
-      </w:r>
-    </w:p>
-    <w:p>
-      <w:pPr>
-        <w:pStyle w:val="BodyText"/>
-        <w:rPr>
-          <w:lang w:val="en-AU"/>
-        </w:rPr>
-      </w:pPr>
-      <w:r>
-        <w:rPr>
           <w:noProof/>
           <w:lang w:val="en-AU"/>
         </w:rPr>
         <w:drawing>
-          <wp:anchor distT="0" distB="0" distL="114300" distR="114300" simplePos="0" relativeHeight="251683328" behindDoc="0" locked="0" layoutInCell="1" allowOverlap="1" wp14:anchorId="0F8D5EFA" wp14:editId="0536A95D">
+          <wp:anchor distT="0" distB="0" distL="114300" distR="114300" simplePos="0" relativeHeight="251681280" behindDoc="0" locked="0" layoutInCell="1" allowOverlap="1" wp14:anchorId="0F8D5EFA" wp14:editId="76AFD5D1">
             <wp:simplePos x="0" y="0"/>
             <wp:positionH relativeFrom="column">
               <wp:posOffset>3316605</wp:posOffset>
@@ -358,16 +344,13 @@
                             </w:rPr>
                           </w:pPr>
                           <w:r>
-                            <w:t>Figure 4. Intensity histograms of</w:t>
+                            <w:t>Fig</w:t>
                           </w:r>
                           <w:r>
-                            <w:t xml:space="preserve"> a region of the </w:t>
+                            <w:t>.</w:t>
                           </w:r>
                           <w:r>
-                            <w:t>dugong</w:t>
-                          </w:r>
-                          <w:r>
-                            <w:t xml:space="preserve"> image at varying rotations. From left to right, top to bottom: 0°, 15°, 45°, 75°.</w:t>
+                            <w:t xml:space="preserve"> 4. Intensity histograms of a region of the dugong image at varying rotations. From left to right, top to bottom: 0°, 15°, 45°, 75°.</w:t>
                           </w:r>
                         </w:p>
                       </wne:txbxContent>
@@ -392,7 +375,19 @@
         <w:rPr>
           <w:lang w:val="en-AU"/>
         </w:rPr>
-        <w:t>The Harris corner detector is variant under scaling</w:t>
+        <w:t>The Harris corner detector</w:t>
+      </w:r>
+      <w:r>
+        <w:rPr>
+          <w:lang w:val="en-AU"/>
+        </w:rPr>
+        <w:t xml:space="preserve"> [1]</w:t>
+      </w:r>
+      <w:r>
+        <w:rPr>
+          <w:lang w:val="en-AU"/>
+        </w:rPr>
+        <w:t xml:space="preserve"> is variant under scaling</w:t>
       </w:r>
       <w:r>
         <w:rPr>
@@ -428,27 +423,31 @@
         <w:rPr>
           <w:lang w:val="en-AU"/>
         </w:rPr>
-        <w:t xml:space="preserve"> The experimental results are shown in figure 1. </w:t>
-      </w:r>
-      <w:r>
-        <w:rPr>
-          <w:lang w:val="en-AU"/>
-        </w:rPr>
-        <w:t xml:space="preserve">Interestingly, as the image size increases, the number of corners detected decreases, contrary to my hypothesis. I believe that in the process of </w:t>
-      </w:r>
-      <w:proofErr w:type="spellStart"/>
-      <w:r>
-        <w:rPr>
-          <w:lang w:val="en-AU"/>
-        </w:rPr>
-        <w:t>upsampling</w:t>
-      </w:r>
-      <w:proofErr w:type="spellEnd"/>
-      <w:r>
-        <w:rPr>
-          <w:lang w:val="en-AU"/>
-        </w:rPr>
-        <w:t xml:space="preserve"> the images, the increase in the size of the edges has reduced the gradient, reducing the corner response. This effect is likely dependent on the resampling method used (preliminary testing with nearest-neighbour resampling indicates different results).</w:t>
+        <w:t xml:space="preserve"> The experimental results are shown in </w:t>
+      </w:r>
+      <w:r>
+        <w:rPr>
+          <w:lang w:val="en-AU"/>
+        </w:rPr>
+        <w:t>F</w:t>
+      </w:r>
+      <w:r>
+        <w:rPr>
+          <w:lang w:val="en-AU"/>
+        </w:rPr>
+        <w:t>ig</w:t>
+      </w:r>
+      <w:r>
+        <w:rPr>
+          <w:lang w:val="en-AU"/>
+        </w:rPr>
+        <w:t>.</w:t>
+      </w:r>
+      <w:r>
+        <w:rPr>
+          <w:lang w:val="en-AU"/>
+        </w:rPr>
+        <w:t xml:space="preserve"> 1. Interestingly, as the image size increases, the number of corners detected decreases, contrary to my hypothesis. I believe that in the process of upsampling the images, the increase in the size of the edges has reduced the gradient, reducing the corner response. This effect is likely dependent on the resampling method used (preliminary testing with nearest-neighbour resampling indicates different results).</w:t>
       </w:r>
     </w:p>
     <w:p>
@@ -474,7 +473,73 @@
         <w:rPr>
           <w:lang w:val="en-AU"/>
         </w:rPr>
-        <w:t xml:space="preserve">based on the eigenvalues of the structure tensor of the image patch. These eigenvalues give the magnitudes of curvature of the image patch surface in the directions of most and least curvature. That is, any rotation present </w:t>
+        <w:t xml:space="preserve">based on the eigenvalues of the </w:t>
+      </w:r>
+      <w:r>
+        <w:rPr>
+          <w:lang w:val="en-AU"/>
+        </w:rPr>
+        <w:t>autocorrelation matrix</w:t>
+      </w:r>
+      <w:r>
+        <w:rPr>
+          <w:lang w:val="en-AU"/>
+        </w:rPr>
+        <w:t xml:space="preserve"> </w:t>
+      </w:r>
+      <w:r>
+        <w:rPr>
+          <w:lang w:val="en-AU"/>
+        </w:rPr>
+        <w:t>at a point</w:t>
+      </w:r>
+      <w:r>
+        <w:rPr>
+          <w:lang w:val="en-AU"/>
+        </w:rPr>
+        <w:t xml:space="preserve"> [</w:t>
+      </w:r>
+      <w:r>
+        <w:rPr>
+          <w:lang w:val="en-AU"/>
+        </w:rPr>
+        <w:t>2</w:t>
+      </w:r>
+      <w:r>
+        <w:rPr>
+          <w:lang w:val="en-AU"/>
+        </w:rPr>
+        <w:t>]</w:t>
+      </w:r>
+      <w:r>
+        <w:rPr>
+          <w:lang w:val="en-AU"/>
+        </w:rPr>
+        <w:t>. These eigenvalues give the magnitudes of curvature of the image surface in the directions of most and least curvature</w:t>
+      </w:r>
+      <w:r>
+        <w:rPr>
+          <w:lang w:val="en-AU"/>
+        </w:rPr>
+        <w:t xml:space="preserve"> [</w:t>
+      </w:r>
+      <w:r>
+        <w:rPr>
+          <w:lang w:val="en-AU"/>
+        </w:rPr>
+        <w:t>1</w:t>
+      </w:r>
+      <w:r>
+        <w:rPr>
+          <w:lang w:val="en-AU"/>
+        </w:rPr>
+        <w:t>]</w:t>
+      </w:r>
+      <w:r>
+        <w:rPr>
+          <w:lang w:val="en-AU"/>
+        </w:rPr>
+        <w:t xml:space="preserve">. That is, any rotation present </w:t>
       </w:r>
       <w:r>
         <w:rPr>
@@ -492,7 +557,31 @@
         <w:rPr>
           <w:lang w:val="en-AU"/>
         </w:rPr>
-        <w:t>shown in figure 2</w:t>
+        <w:t xml:space="preserve">shown in </w:t>
+      </w:r>
+      <w:r>
+        <w:rPr>
+          <w:lang w:val="en-AU"/>
+        </w:rPr>
+        <w:t>F</w:t>
+      </w:r>
+      <w:r>
+        <w:rPr>
+          <w:lang w:val="en-AU"/>
+        </w:rPr>
+        <w:t>ig</w:t>
+      </w:r>
+      <w:r>
+        <w:rPr>
+          <w:lang w:val="en-AU"/>
+        </w:rPr>
+        <w:t>.</w:t>
+      </w:r>
+      <w:r>
+        <w:rPr>
+          <w:lang w:val="en-AU"/>
+        </w:rPr>
+        <w:t xml:space="preserve"> 2</w:t>
       </w:r>
       <w:r>
         <w:rPr>
@@ -566,7 +655,19 @@
         <w:rPr>
           <w:lang w:val="en-AU"/>
         </w:rPr>
-        <w:t xml:space="preserve"> the code in appendix 1.</w:t>
+        <w:t xml:space="preserve"> the code in </w:t>
+      </w:r>
+      <w:r>
+        <w:rPr>
+          <w:lang w:val="en-AU"/>
+        </w:rPr>
+        <w:t>A</w:t>
+      </w:r>
+      <w:r>
+        <w:rPr>
+          <w:lang w:val="en-AU"/>
+        </w:rPr>
+        <w:t>ppendix 1.</w:t>
       </w:r>
     </w:p>
     <w:p>
@@ -595,7 +696,7 @@
           <w:noProof/>
         </w:rPr>
         <w:drawing>
-          <wp:anchor distT="0" distB="0" distL="114300" distR="114300" simplePos="0" relativeHeight="251671040" behindDoc="0" locked="0" layoutInCell="1" allowOverlap="1" wp14:anchorId="0029F483" wp14:editId="3125BA51">
+          <wp:anchor distT="0" distB="0" distL="114300" distR="114300" simplePos="0" relativeHeight="251668992" behindDoc="0" locked="0" layoutInCell="1" allowOverlap="1" wp14:anchorId="0029F483" wp14:editId="52AAAA23">
             <wp:simplePos x="0" y="0"/>
             <wp:positionH relativeFrom="column">
               <wp:posOffset>1826895</wp:posOffset>
@@ -687,31 +788,19 @@
                             </w:rPr>
                           </w:pPr>
                           <w:r>
-                            <w:t>Figure 2. Harris corner detector results on a region of the playing card image at varying rotation</w:t>
+                            <w:t>Fig</w:t>
+                          </w:r>
+                          <w:r>
+                            <w:t>.</w:t>
+                          </w:r>
+                          <w:r>
+                            <w:t xml:space="preserve"> 2. Harris corner detector results on a region of the playing card image at varying rotation</w:t>
                           </w:r>
                           <w:r>
                             <w:t>s</w:t>
                           </w:r>
                           <w:r>
-                            <w:t>. From left to right, top to bottom: 0°, 15</w:t>
-                          </w:r>
-                          <w:r>
-                            <w:t>°</w:t>
-                          </w:r>
-                          <w:r>
-                            <w:t>, 45</w:t>
-                          </w:r>
-                          <w:r>
-                            <w:t>°</w:t>
-                          </w:r>
-                          <w:r>
-                            <w:t>, 75</w:t>
-                          </w:r>
-                          <w:r>
-                            <w:t>°</w:t>
-                          </w:r>
-                          <w:r>
-                            <w:t>.</w:t>
+                            <w:t>. From left to right, top to bottom: 0°, 15°, 45°, 75°.</w:t>
                           </w:r>
                         </w:p>
                       </wne:txbxContent>
@@ -741,7 +830,7 @@
           <w:lang w:val="en-AU"/>
         </w:rPr>
         <w:drawing>
-          <wp:anchor distT="0" distB="0" distL="114300" distR="114300" simplePos="0" relativeHeight="251663872" behindDoc="0" locked="0" layoutInCell="1" allowOverlap="1" wp14:anchorId="4C750772" wp14:editId="0F69739F">
+          <wp:anchor distT="0" distB="0" distL="114300" distR="114300" simplePos="0" relativeHeight="251661824" behindDoc="0" locked="0" layoutInCell="1" allowOverlap="1" wp14:anchorId="4C750772" wp14:editId="784DDA40">
             <wp:simplePos x="0" y="0"/>
             <wp:positionH relativeFrom="column">
               <wp:align>left</wp:align>
@@ -840,10 +929,13 @@
                             </w:rPr>
                           </w:pPr>
                           <w:r>
-                            <w:t xml:space="preserve">Figure 1. </w:t>
+                            <w:t>Fig</w:t>
                           </w:r>
                           <w:r>
-                            <w:t>Harris corner detector results on the playing card image at varying scales. From left to right, top to bottom: 1x, 1.25x, 1.5x, 2x.</w:t>
+                            <w:t>.</w:t>
+                          </w:r>
+                          <w:r>
+                            <w:t xml:space="preserve"> 1. Harris corner detector results on the playing card image at varying scales. From left to right, top to bottom: 1x, 1.25x, 1.5x, 2x.</w:t>
                           </w:r>
                         </w:p>
                       </wne:txbxContent>
@@ -925,7 +1017,31 @@
         <w:rPr>
           <w:lang w:val="en-AU"/>
         </w:rPr>
-        <w:t xml:space="preserve"> This is demonstrated in figure 3. Notice that the histogram peaks are vastly different, but the overall shape is almost identical.</w:t>
+        <w:t xml:space="preserve"> This is demonstrated in </w:t>
+      </w:r>
+      <w:r>
+        <w:rPr>
+          <w:lang w:val="en-AU"/>
+        </w:rPr>
+        <w:t>F</w:t>
+      </w:r>
+      <w:r>
+        <w:rPr>
+          <w:lang w:val="en-AU"/>
+        </w:rPr>
+        <w:t>ig</w:t>
+      </w:r>
+      <w:r>
+        <w:rPr>
+          <w:lang w:val="en-AU"/>
+        </w:rPr>
+        <w:t>.</w:t>
+      </w:r>
+      <w:r>
+        <w:rPr>
+          <w:lang w:val="en-AU"/>
+        </w:rPr>
+        <w:t xml:space="preserve"> 3. Notice that the histogram peaks are vastly different, but the overall shape is almost identical.</w:t>
       </w:r>
     </w:p>
     <w:p>
@@ -1041,7 +1157,31 @@
         <w:rPr>
           <w:lang w:val="en-AU"/>
         </w:rPr>
-        <w:t xml:space="preserve"> The experimental results are shown in figure 4. A fixed bounding box was selected, with the image rotates with respect to it. </w:t>
+        <w:t xml:space="preserve"> The experimental results are shown in </w:t>
+      </w:r>
+      <w:r>
+        <w:rPr>
+          <w:lang w:val="en-AU"/>
+        </w:rPr>
+        <w:t>F</w:t>
+      </w:r>
+      <w:r>
+        <w:rPr>
+          <w:lang w:val="en-AU"/>
+        </w:rPr>
+        <w:t>ig</w:t>
+      </w:r>
+      <w:r>
+        <w:rPr>
+          <w:lang w:val="en-AU"/>
+        </w:rPr>
+        <w:t>.</w:t>
+      </w:r>
+      <w:r>
+        <w:rPr>
+          <w:lang w:val="en-AU"/>
+        </w:rPr>
+        <w:t xml:space="preserve"> 4. A fixed bounding box was selected, with the image rotates with respect to it. </w:t>
       </w:r>
       <w:r>
         <w:rPr>
@@ -1091,9 +1231,866 @@
         <w:rPr>
           <w:lang w:val="en-AU"/>
         </w:rPr>
-        <w:t>The experimental results for the playing card image are similar and may be reproduced using the code in appendix 1.</w:t>
-      </w:r>
-    </w:p>
+        <w:t xml:space="preserve">The experimental results for the playing card image are similar and may be reproduced using the code in </w:t>
+      </w:r>
+      <w:r>
+        <w:rPr>
+          <w:lang w:val="en-AU"/>
+        </w:rPr>
+        <w:t>A</w:t>
+      </w:r>
+      <w:r>
+        <w:rPr>
+          <w:lang w:val="en-AU"/>
+        </w:rPr>
+        <w:t>ppendix 1.</w:t>
+      </w:r>
+    </w:p>
+    <w:tbl>
+      <w:tblPr>
+        <w:tblStyle w:val="TableGrid"/>
+        <w:tblpPr w:leftFromText="180" w:rightFromText="180" w:vertAnchor="text" w:horzAnchor="page" w:tblpX="3468" w:tblpY="130"/>
+        <w:tblW w:w="0pt" w:type="auto"/>
+        <w:tblLook w:firstRow="1" w:lastRow="0" w:firstColumn="1" w:lastColumn="0" w:noHBand="0" w:noVBand="1"/>
+      </w:tblPr>
+      <w:tblGrid>
+        <w:gridCol w:w="767"/>
+        <w:gridCol w:w="858"/>
+        <w:gridCol w:w="858"/>
+      </w:tblGrid>
+      <w:tr>
+        <w:trPr>
+          <w:trHeight w:val="505"/>
+        </w:trPr>
+        <w:tc>
+          <w:tcPr>
+            <w:tcW w:w="38.35pt" w:type="dxa"/>
+          </w:tcPr>
+          <w:p>
+            <w:pPr>
+              <w:pStyle w:val="BodyText"/>
+              <w:ind w:firstLine="0pt"/>
+              <w:jc w:val="center"/>
+              <w:rPr>
+                <w:b/>
+                <w:bCs/>
+                <w:sz w:val="15"/>
+                <w:szCs w:val="15"/>
+                <w:lang w:val="en-AU"/>
+              </w:rPr>
+            </w:pPr>
+            <w:r>
+              <w:rPr>
+                <w:b/>
+                <w:bCs/>
+                <w:sz w:val="15"/>
+                <w:szCs w:val="15"/>
+                <w:lang w:val="en-AU"/>
+              </w:rPr>
+              <w:lastRenderedPageBreak/>
+              <w:t>Rotation</w:t>
+            </w:r>
+          </w:p>
+        </w:tc>
+        <w:tc>
+          <w:tcPr>
+            <w:tcW w:w="42.90pt" w:type="dxa"/>
+          </w:tcPr>
+          <w:p>
+            <w:pPr>
+              <w:pStyle w:val="BodyText"/>
+              <w:ind w:firstLine="0pt"/>
+              <w:jc w:val="center"/>
+              <w:rPr>
+                <w:b/>
+                <w:bCs/>
+                <w:sz w:val="15"/>
+                <w:szCs w:val="15"/>
+                <w:lang w:val="en-AU"/>
+              </w:rPr>
+            </w:pPr>
+            <w:r>
+              <w:rPr>
+                <w:b/>
+                <w:bCs/>
+                <w:sz w:val="15"/>
+                <w:szCs w:val="15"/>
+                <w:lang w:val="en-AU"/>
+              </w:rPr>
+              <w:t>Keypoints</w:t>
+            </w:r>
+          </w:p>
+        </w:tc>
+        <w:tc>
+          <w:tcPr>
+            <w:tcW w:w="42.90pt" w:type="dxa"/>
+          </w:tcPr>
+          <w:p>
+            <w:pPr>
+              <w:pStyle w:val="BodyText"/>
+              <w:ind w:firstLine="0pt"/>
+              <w:jc w:val="center"/>
+              <w:rPr>
+                <w:b/>
+                <w:bCs/>
+                <w:sz w:val="15"/>
+                <w:szCs w:val="15"/>
+                <w:lang w:val="en-AU"/>
+              </w:rPr>
+            </w:pPr>
+            <w:r>
+              <w:rPr>
+                <w:b/>
+                <w:bCs/>
+                <w:sz w:val="15"/>
+                <w:szCs w:val="15"/>
+                <w:lang w:val="en-AU"/>
+              </w:rPr>
+              <w:t>Keypoints common with 0°</w:t>
+            </w:r>
+          </w:p>
+        </w:tc>
+      </w:tr>
+      <w:tr>
+        <w:trPr>
+          <w:trHeight w:val="221"/>
+        </w:trPr>
+        <w:tc>
+          <w:tcPr>
+            <w:tcW w:w="38.35pt" w:type="dxa"/>
+          </w:tcPr>
+          <w:p>
+            <w:pPr>
+              <w:pStyle w:val="BodyText"/>
+              <w:ind w:firstLine="0pt"/>
+              <w:rPr>
+                <w:sz w:val="15"/>
+                <w:szCs w:val="15"/>
+                <w:lang w:val="en-AU"/>
+              </w:rPr>
+            </w:pPr>
+            <w:r>
+              <w:rPr>
+                <w:sz w:val="15"/>
+                <w:szCs w:val="15"/>
+                <w:lang w:val="en-AU"/>
+              </w:rPr>
+              <w:t>0°</w:t>
+            </w:r>
+          </w:p>
+        </w:tc>
+        <w:tc>
+          <w:tcPr>
+            <w:tcW w:w="42.90pt" w:type="dxa"/>
+          </w:tcPr>
+          <w:p>
+            <w:pPr>
+              <w:pStyle w:val="BodyText"/>
+              <w:ind w:firstLine="0pt"/>
+              <w:rPr>
+                <w:sz w:val="15"/>
+                <w:szCs w:val="15"/>
+                <w:lang w:val="en-AU"/>
+              </w:rPr>
+            </w:pPr>
+            <w:r>
+              <w:rPr>
+                <w:sz w:val="15"/>
+                <w:szCs w:val="15"/>
+                <w:lang w:val="en-AU"/>
+              </w:rPr>
+              <w:t>16</w:t>
+            </w:r>
+          </w:p>
+        </w:tc>
+        <w:tc>
+          <w:tcPr>
+            <w:tcW w:w="42.90pt" w:type="dxa"/>
+          </w:tcPr>
+          <w:p>
+            <w:pPr>
+              <w:pStyle w:val="BodyText"/>
+              <w:ind w:firstLine="0pt"/>
+              <w:rPr>
+                <w:sz w:val="15"/>
+                <w:szCs w:val="15"/>
+                <w:lang w:val="en-AU"/>
+              </w:rPr>
+            </w:pPr>
+            <w:r>
+              <w:rPr>
+                <w:sz w:val="15"/>
+                <w:szCs w:val="15"/>
+                <w:lang w:val="en-AU"/>
+              </w:rPr>
+              <w:t>16</w:t>
+            </w:r>
+          </w:p>
+        </w:tc>
+      </w:tr>
+      <w:tr>
+        <w:trPr>
+          <w:trHeight w:val="212"/>
+        </w:trPr>
+        <w:tc>
+          <w:tcPr>
+            <w:tcW w:w="38.35pt" w:type="dxa"/>
+          </w:tcPr>
+          <w:p>
+            <w:pPr>
+              <w:pStyle w:val="BodyText"/>
+              <w:ind w:firstLine="0pt"/>
+              <w:rPr>
+                <w:sz w:val="15"/>
+                <w:szCs w:val="15"/>
+                <w:lang w:val="en-AU"/>
+              </w:rPr>
+            </w:pPr>
+            <w:r>
+              <w:rPr>
+                <w:sz w:val="15"/>
+                <w:szCs w:val="15"/>
+                <w:lang w:val="en-AU"/>
+              </w:rPr>
+              <w:t>15°</w:t>
+            </w:r>
+          </w:p>
+        </w:tc>
+        <w:tc>
+          <w:tcPr>
+            <w:tcW w:w="42.90pt" w:type="dxa"/>
+          </w:tcPr>
+          <w:p>
+            <w:pPr>
+              <w:pStyle w:val="BodyText"/>
+              <w:ind w:firstLine="0pt"/>
+              <w:rPr>
+                <w:sz w:val="15"/>
+                <w:szCs w:val="15"/>
+                <w:lang w:val="en-AU"/>
+              </w:rPr>
+            </w:pPr>
+            <w:r>
+              <w:rPr>
+                <w:sz w:val="15"/>
+                <w:szCs w:val="15"/>
+                <w:lang w:val="en-AU"/>
+              </w:rPr>
+              <w:t>16</w:t>
+            </w:r>
+          </w:p>
+        </w:tc>
+        <w:tc>
+          <w:tcPr>
+            <w:tcW w:w="42.90pt" w:type="dxa"/>
+          </w:tcPr>
+          <w:p>
+            <w:pPr>
+              <w:pStyle w:val="BodyText"/>
+              <w:ind w:firstLine="0pt"/>
+              <w:rPr>
+                <w:sz w:val="15"/>
+                <w:szCs w:val="15"/>
+                <w:lang w:val="en-AU"/>
+              </w:rPr>
+            </w:pPr>
+            <w:r>
+              <w:rPr>
+                <w:sz w:val="15"/>
+                <w:szCs w:val="15"/>
+                <w:lang w:val="en-AU"/>
+              </w:rPr>
+              <w:t>12</w:t>
+            </w:r>
+          </w:p>
+        </w:tc>
+      </w:tr>
+      <w:tr>
+        <w:trPr>
+          <w:trHeight w:val="59"/>
+        </w:trPr>
+        <w:tc>
+          <w:tcPr>
+            <w:tcW w:w="38.35pt" w:type="dxa"/>
+          </w:tcPr>
+          <w:p>
+            <w:pPr>
+              <w:pStyle w:val="BodyText"/>
+              <w:ind w:firstLine="0pt"/>
+              <w:rPr>
+                <w:sz w:val="15"/>
+                <w:szCs w:val="15"/>
+                <w:lang w:val="en-AU"/>
+              </w:rPr>
+            </w:pPr>
+            <w:r>
+              <w:rPr>
+                <w:sz w:val="15"/>
+                <w:szCs w:val="15"/>
+                <w:lang w:val="en-AU"/>
+              </w:rPr>
+              <w:t>45°</w:t>
+            </w:r>
+          </w:p>
+        </w:tc>
+        <w:tc>
+          <w:tcPr>
+            <w:tcW w:w="42.90pt" w:type="dxa"/>
+          </w:tcPr>
+          <w:p>
+            <w:pPr>
+              <w:pStyle w:val="BodyText"/>
+              <w:ind w:firstLine="0pt"/>
+              <w:rPr>
+                <w:sz w:val="15"/>
+                <w:szCs w:val="15"/>
+                <w:lang w:val="en-AU"/>
+              </w:rPr>
+            </w:pPr>
+            <w:r>
+              <w:rPr>
+                <w:sz w:val="15"/>
+                <w:szCs w:val="15"/>
+                <w:lang w:val="en-AU"/>
+              </w:rPr>
+              <w:t>16</w:t>
+            </w:r>
+          </w:p>
+        </w:tc>
+        <w:tc>
+          <w:tcPr>
+            <w:tcW w:w="42.90pt" w:type="dxa"/>
+          </w:tcPr>
+          <w:p>
+            <w:pPr>
+              <w:pStyle w:val="BodyText"/>
+              <w:ind w:firstLine="0pt"/>
+              <w:rPr>
+                <w:sz w:val="15"/>
+                <w:szCs w:val="15"/>
+                <w:lang w:val="en-AU"/>
+              </w:rPr>
+            </w:pPr>
+            <w:r>
+              <w:rPr>
+                <w:sz w:val="15"/>
+                <w:szCs w:val="15"/>
+                <w:lang w:val="en-AU"/>
+              </w:rPr>
+              <w:t>11</w:t>
+            </w:r>
+          </w:p>
+        </w:tc>
+      </w:tr>
+      <w:tr>
+        <w:trPr>
+          <w:trHeight w:val="191"/>
+        </w:trPr>
+        <w:tc>
+          <w:tcPr>
+            <w:tcW w:w="38.35pt" w:type="dxa"/>
+          </w:tcPr>
+          <w:p>
+            <w:pPr>
+              <w:pStyle w:val="BodyText"/>
+              <w:ind w:firstLine="0pt"/>
+              <w:rPr>
+                <w:sz w:val="15"/>
+                <w:szCs w:val="15"/>
+                <w:lang w:val="en-AU"/>
+              </w:rPr>
+            </w:pPr>
+            <w:r>
+              <w:rPr>
+                <w:sz w:val="15"/>
+                <w:szCs w:val="15"/>
+                <w:lang w:val="en-AU"/>
+              </w:rPr>
+              <w:t>75°</w:t>
+            </w:r>
+          </w:p>
+        </w:tc>
+        <w:tc>
+          <w:tcPr>
+            <w:tcW w:w="42.90pt" w:type="dxa"/>
+          </w:tcPr>
+          <w:p>
+            <w:pPr>
+              <w:pStyle w:val="BodyText"/>
+              <w:ind w:firstLine="0pt"/>
+              <w:rPr>
+                <w:sz w:val="15"/>
+                <w:szCs w:val="15"/>
+                <w:lang w:val="en-AU"/>
+              </w:rPr>
+            </w:pPr>
+            <w:r>
+              <w:rPr>
+                <w:sz w:val="15"/>
+                <w:szCs w:val="15"/>
+                <w:lang w:val="en-AU"/>
+              </w:rPr>
+              <w:t>15</w:t>
+            </w:r>
+          </w:p>
+        </w:tc>
+        <w:tc>
+          <w:tcPr>
+            <w:tcW w:w="42.90pt" w:type="dxa"/>
+          </w:tcPr>
+          <w:p>
+            <w:pPr>
+              <w:pStyle w:val="BodyText"/>
+              <w:ind w:firstLine="0pt"/>
+              <w:rPr>
+                <w:sz w:val="15"/>
+                <w:szCs w:val="15"/>
+                <w:lang w:val="en-AU"/>
+              </w:rPr>
+            </w:pPr>
+            <w:r>
+              <w:rPr>
+                <w:sz w:val="15"/>
+                <w:szCs w:val="15"/>
+                <w:lang w:val="en-AU"/>
+              </w:rPr>
+              <w:t>10</w:t>
+            </w:r>
+          </w:p>
+        </w:tc>
+      </w:tr>
+    </w:tbl>
+    <w:tbl>
+      <w:tblPr>
+        <w:tblStyle w:val="TableGrid"/>
+        <w:tblpPr w:leftFromText="180" w:rightFromText="180" w:vertAnchor="text" w:horzAnchor="margin" w:tblpY="212"/>
+        <w:tblW w:w="0pt" w:type="auto"/>
+        <w:tblLayout w:type="fixed"/>
+        <w:tblLook w:firstRow="1" w:lastRow="0" w:firstColumn="1" w:lastColumn="0" w:noHBand="0" w:noVBand="1"/>
+      </w:tblPr>
+      <w:tblGrid>
+        <w:gridCol w:w="571"/>
+        <w:gridCol w:w="901"/>
+        <w:gridCol w:w="933"/>
+      </w:tblGrid>
+      <w:tr>
+        <w:trPr>
+          <w:trHeight w:val="524"/>
+        </w:trPr>
+        <w:tc>
+          <w:tcPr>
+            <w:tcW w:w="28.55pt" w:type="dxa"/>
+          </w:tcPr>
+          <w:p>
+            <w:pPr>
+              <w:pStyle w:val="BodyText"/>
+              <w:ind w:firstLine="0pt"/>
+              <w:jc w:val="center"/>
+              <w:rPr>
+                <w:b/>
+                <w:bCs/>
+                <w:sz w:val="15"/>
+                <w:szCs w:val="15"/>
+                <w:lang w:val="en-AU"/>
+              </w:rPr>
+            </w:pPr>
+            <w:r>
+              <w:rPr>
+                <w:b/>
+                <w:bCs/>
+                <w:sz w:val="15"/>
+                <w:szCs w:val="15"/>
+                <w:lang w:val="en-AU"/>
+              </w:rPr>
+              <w:t>Scale</w:t>
+            </w:r>
+          </w:p>
+        </w:tc>
+        <w:tc>
+          <w:tcPr>
+            <w:tcW w:w="45.05pt" w:type="dxa"/>
+          </w:tcPr>
+          <w:p>
+            <w:pPr>
+              <w:pStyle w:val="BodyText"/>
+              <w:ind w:firstLine="0pt"/>
+              <w:jc w:val="center"/>
+              <w:rPr>
+                <w:b/>
+                <w:bCs/>
+                <w:sz w:val="15"/>
+                <w:szCs w:val="15"/>
+                <w:lang w:val="en-AU"/>
+              </w:rPr>
+            </w:pPr>
+            <w:r>
+              <w:rPr>
+                <w:b/>
+                <w:bCs/>
+                <w:sz w:val="15"/>
+                <w:szCs w:val="15"/>
+                <w:lang w:val="en-AU"/>
+              </w:rPr>
+              <w:t>Keypoints</w:t>
+            </w:r>
+          </w:p>
+        </w:tc>
+        <w:tc>
+          <w:tcPr>
+            <w:tcW w:w="46.65pt" w:type="dxa"/>
+          </w:tcPr>
+          <w:p>
+            <w:pPr>
+              <w:pStyle w:val="BodyText"/>
+              <w:ind w:firstLine="0pt"/>
+              <w:jc w:val="center"/>
+              <w:rPr>
+                <w:b/>
+                <w:bCs/>
+                <w:sz w:val="15"/>
+                <w:szCs w:val="15"/>
+                <w:lang w:val="en-AU"/>
+              </w:rPr>
+            </w:pPr>
+            <w:r>
+              <w:rPr>
+                <w:b/>
+                <w:bCs/>
+                <w:sz w:val="15"/>
+                <w:szCs w:val="15"/>
+                <w:lang w:val="en-AU"/>
+              </w:rPr>
+              <w:t>Keypoints common with 1x</w:t>
+            </w:r>
+          </w:p>
+        </w:tc>
+      </w:tr>
+      <w:tr>
+        <w:trPr>
+          <w:trHeight w:val="175"/>
+        </w:trPr>
+        <w:tc>
+          <w:tcPr>
+            <w:tcW w:w="28.55pt" w:type="dxa"/>
+          </w:tcPr>
+          <w:p>
+            <w:pPr>
+              <w:pStyle w:val="BodyText"/>
+              <w:ind w:firstLine="0pt"/>
+              <w:rPr>
+                <w:sz w:val="15"/>
+                <w:szCs w:val="15"/>
+                <w:lang w:val="en-AU"/>
+              </w:rPr>
+            </w:pPr>
+            <w:r>
+              <w:rPr>
+                <w:sz w:val="15"/>
+                <w:szCs w:val="15"/>
+                <w:lang w:val="en-AU"/>
+              </w:rPr>
+              <w:t>1x</w:t>
+            </w:r>
+          </w:p>
+        </w:tc>
+        <w:tc>
+          <w:tcPr>
+            <w:tcW w:w="45.05pt" w:type="dxa"/>
+          </w:tcPr>
+          <w:p>
+            <w:pPr>
+              <w:pStyle w:val="BodyText"/>
+              <w:ind w:firstLine="0pt"/>
+              <w:rPr>
+                <w:sz w:val="15"/>
+                <w:szCs w:val="15"/>
+                <w:lang w:val="en-AU"/>
+              </w:rPr>
+            </w:pPr>
+            <w:r>
+              <w:rPr>
+                <w:sz w:val="15"/>
+                <w:szCs w:val="15"/>
+                <w:lang w:val="en-AU"/>
+              </w:rPr>
+              <w:t>1</w:t>
+            </w:r>
+            <w:r>
+              <w:rPr>
+                <w:sz w:val="15"/>
+                <w:szCs w:val="15"/>
+                <w:lang w:val="en-AU"/>
+              </w:rPr>
+              <w:t>6</w:t>
+            </w:r>
+          </w:p>
+        </w:tc>
+        <w:tc>
+          <w:tcPr>
+            <w:tcW w:w="46.65pt" w:type="dxa"/>
+          </w:tcPr>
+          <w:p>
+            <w:pPr>
+              <w:pStyle w:val="BodyText"/>
+              <w:ind w:firstLine="0pt"/>
+              <w:rPr>
+                <w:sz w:val="15"/>
+                <w:szCs w:val="15"/>
+                <w:lang w:val="en-AU"/>
+              </w:rPr>
+            </w:pPr>
+            <w:r>
+              <w:rPr>
+                <w:sz w:val="15"/>
+                <w:szCs w:val="15"/>
+                <w:lang w:val="en-AU"/>
+              </w:rPr>
+              <w:t>1</w:t>
+            </w:r>
+            <w:r>
+              <w:rPr>
+                <w:sz w:val="15"/>
+                <w:szCs w:val="15"/>
+                <w:lang w:val="en-AU"/>
+              </w:rPr>
+              <w:t>6</w:t>
+            </w:r>
+          </w:p>
+        </w:tc>
+      </w:tr>
+      <w:tr>
+        <w:trPr>
+          <w:trHeight w:val="46"/>
+        </w:trPr>
+        <w:tc>
+          <w:tcPr>
+            <w:tcW w:w="28.55pt" w:type="dxa"/>
+          </w:tcPr>
+          <w:p>
+            <w:pPr>
+              <w:pStyle w:val="BodyText"/>
+              <w:ind w:firstLine="0pt"/>
+              <w:rPr>
+                <w:sz w:val="15"/>
+                <w:szCs w:val="15"/>
+                <w:lang w:val="en-AU"/>
+              </w:rPr>
+            </w:pPr>
+            <w:r>
+              <w:rPr>
+                <w:sz w:val="15"/>
+                <w:szCs w:val="15"/>
+                <w:lang w:val="en-AU"/>
+              </w:rPr>
+              <w:t>1.25x</w:t>
+            </w:r>
+          </w:p>
+        </w:tc>
+        <w:tc>
+          <w:tcPr>
+            <w:tcW w:w="45.05pt" w:type="dxa"/>
+          </w:tcPr>
+          <w:p>
+            <w:pPr>
+              <w:pStyle w:val="BodyText"/>
+              <w:ind w:firstLine="0pt"/>
+              <w:rPr>
+                <w:sz w:val="15"/>
+                <w:szCs w:val="15"/>
+                <w:lang w:val="en-AU"/>
+              </w:rPr>
+            </w:pPr>
+            <w:r>
+              <w:rPr>
+                <w:sz w:val="15"/>
+                <w:szCs w:val="15"/>
+                <w:lang w:val="en-AU"/>
+              </w:rPr>
+              <w:t>25</w:t>
+            </w:r>
+          </w:p>
+        </w:tc>
+        <w:tc>
+          <w:tcPr>
+            <w:tcW w:w="46.65pt" w:type="dxa"/>
+          </w:tcPr>
+          <w:p>
+            <w:pPr>
+              <w:pStyle w:val="BodyText"/>
+              <w:ind w:firstLine="0pt"/>
+              <w:rPr>
+                <w:sz w:val="15"/>
+                <w:szCs w:val="15"/>
+                <w:lang w:val="en-AU"/>
+              </w:rPr>
+            </w:pPr>
+            <w:r>
+              <w:rPr>
+                <w:sz w:val="15"/>
+                <w:szCs w:val="15"/>
+                <w:lang w:val="en-AU"/>
+              </w:rPr>
+              <w:t>13</w:t>
+            </w:r>
+          </w:p>
+        </w:tc>
+      </w:tr>
+      <w:tr>
+        <w:trPr>
+          <w:trHeight w:val="46"/>
+        </w:trPr>
+        <w:tc>
+          <w:tcPr>
+            <w:tcW w:w="28.55pt" w:type="dxa"/>
+          </w:tcPr>
+          <w:p>
+            <w:pPr>
+              <w:pStyle w:val="BodyText"/>
+              <w:ind w:firstLine="0pt"/>
+              <w:rPr>
+                <w:sz w:val="15"/>
+                <w:szCs w:val="15"/>
+                <w:lang w:val="en-AU"/>
+              </w:rPr>
+            </w:pPr>
+            <w:r>
+              <w:rPr>
+                <w:sz w:val="15"/>
+                <w:szCs w:val="15"/>
+                <w:lang w:val="en-AU"/>
+              </w:rPr>
+              <w:t>1.5x</w:t>
+            </w:r>
+          </w:p>
+        </w:tc>
+        <w:tc>
+          <w:tcPr>
+            <w:tcW w:w="45.05pt" w:type="dxa"/>
+          </w:tcPr>
+          <w:p>
+            <w:pPr>
+              <w:pStyle w:val="BodyText"/>
+              <w:ind w:firstLine="0pt"/>
+              <w:rPr>
+                <w:sz w:val="15"/>
+                <w:szCs w:val="15"/>
+                <w:lang w:val="en-AU"/>
+              </w:rPr>
+            </w:pPr>
+            <w:r>
+              <w:rPr>
+                <w:sz w:val="15"/>
+                <w:szCs w:val="15"/>
+                <w:lang w:val="en-AU"/>
+              </w:rPr>
+              <w:t>32</w:t>
+            </w:r>
+          </w:p>
+        </w:tc>
+        <w:tc>
+          <w:tcPr>
+            <w:tcW w:w="46.65pt" w:type="dxa"/>
+          </w:tcPr>
+          <w:p>
+            <w:pPr>
+              <w:pStyle w:val="BodyText"/>
+              <w:ind w:firstLine="0pt"/>
+              <w:rPr>
+                <w:sz w:val="15"/>
+                <w:szCs w:val="15"/>
+                <w:lang w:val="en-AU"/>
+              </w:rPr>
+            </w:pPr>
+            <w:r>
+              <w:rPr>
+                <w:sz w:val="15"/>
+                <w:szCs w:val="15"/>
+                <w:lang w:val="en-AU"/>
+              </w:rPr>
+              <w:t>16</w:t>
+            </w:r>
+          </w:p>
+        </w:tc>
+      </w:tr>
+      <w:tr>
+        <w:trPr>
+          <w:trHeight w:val="107"/>
+        </w:trPr>
+        <w:tc>
+          <w:tcPr>
+            <w:tcW w:w="28.55pt" w:type="dxa"/>
+          </w:tcPr>
+          <w:p>
+            <w:pPr>
+              <w:pStyle w:val="BodyText"/>
+              <w:ind w:firstLine="0pt"/>
+              <w:rPr>
+                <w:sz w:val="15"/>
+                <w:szCs w:val="15"/>
+                <w:lang w:val="en-AU"/>
+              </w:rPr>
+            </w:pPr>
+            <w:r>
+              <w:rPr>
+                <w:sz w:val="15"/>
+                <w:szCs w:val="15"/>
+                <w:lang w:val="en-AU"/>
+              </w:rPr>
+              <w:t>2x</w:t>
+            </w:r>
+          </w:p>
+        </w:tc>
+        <w:tc>
+          <w:tcPr>
+            <w:tcW w:w="45.05pt" w:type="dxa"/>
+          </w:tcPr>
+          <w:p>
+            <w:pPr>
+              <w:pStyle w:val="BodyText"/>
+              <w:ind w:firstLine="0pt"/>
+              <w:rPr>
+                <w:sz w:val="15"/>
+                <w:szCs w:val="15"/>
+                <w:lang w:val="en-AU"/>
+              </w:rPr>
+            </w:pPr>
+            <w:r>
+              <w:rPr>
+                <w:sz w:val="15"/>
+                <w:szCs w:val="15"/>
+                <w:lang w:val="en-AU"/>
+              </w:rPr>
+              <w:t>45</w:t>
+            </w:r>
+          </w:p>
+        </w:tc>
+        <w:tc>
+          <w:tcPr>
+            <w:tcW w:w="46.65pt" w:type="dxa"/>
+          </w:tcPr>
+          <w:p>
+            <w:pPr>
+              <w:pStyle w:val="BodyText"/>
+              <w:keepNext/>
+              <w:ind w:firstLine="0pt"/>
+              <w:rPr>
+                <w:sz w:val="15"/>
+                <w:szCs w:val="15"/>
+                <w:lang w:val="en-AU"/>
+              </w:rPr>
+            </w:pPr>
+            <w:r>
+              <w:rPr>
+                <w:sz w:val="15"/>
+                <w:szCs w:val="15"/>
+                <w:lang w:val="en-AU"/>
+              </w:rPr>
+              <w:t>16</w:t>
+            </w:r>
+          </w:p>
+        </w:tc>
+      </w:tr>
+    </w:tbl>
     <w:p>
       <w:pPr>
         <w:pStyle w:val="Heading2"/>
@@ -1105,9 +2102,38 @@
         <w:rPr>
           <w:lang w:val="en-AU"/>
         </w:rPr>
-        <w:lastRenderedPageBreak/>
+        <w:t>Scale</w:t>
+      </w:r>
+      <w:r>
+        <w:rPr>
+          <w:lang w:val="en-AU"/>
+        </w:rPr>
+        <w:t>-i</w:t>
+      </w:r>
+      <w:r>
+        <w:rPr>
+          <w:lang w:val="en-AU"/>
+        </w:rPr>
+        <w:t>nvariant Feature Transform (</w:t>
+      </w:r>
+      <w:r>
+        <w:rPr>
+          <w:lang w:val="en-AU"/>
+        </w:rPr>
         <w:t>SIFT</w:t>
       </w:r>
+      <w:r>
+        <w:rPr>
+          <w:lang w:val="en-AU"/>
+        </w:rPr>
+        <w:t>)</w:t>
+      </w:r>
+      <w:r>
+        <w:rPr>
+          <w:lang w:val="en-AU"/>
+        </w:rPr>
+        <w:t xml:space="preserve"> keypoints</w:t>
+      </w:r>
     </w:p>
     <w:p>
       <w:pPr>
@@ -1120,27 +2146,67 @@
         <w:rPr>
           <w:lang w:val="en-AU"/>
         </w:rPr>
-        <w:t>SIFT is invariant under small to moderate scaling and rotation.</w:t>
-      </w:r>
-      <w:r>
-        <w:rPr>
-          <w:lang w:val="en-AU"/>
-        </w:rPr>
-        <w:t xml:space="preserve"> Scale invariance is achieved by examining the image at many scales (via Gaussian filtering and image </w:t>
-      </w:r>
-      <w:proofErr w:type="spellStart"/>
-      <w:r>
-        <w:rPr>
-          <w:lang w:val="en-AU"/>
-        </w:rPr>
-        <w:t>downsampling</w:t>
-      </w:r>
-      <w:proofErr w:type="spellEnd"/>
-      <w:r>
-        <w:rPr>
-          <w:lang w:val="en-AU"/>
-        </w:rPr>
-        <w:t xml:space="preserve">), </w:t>
+        <w:t>SIFT</w:t>
+      </w:r>
+      <w:r>
+        <w:rPr>
+          <w:lang w:val="en-AU"/>
+        </w:rPr>
+        <w:t xml:space="preserve"> [3</w:t>
+      </w:r>
+      <w:r>
+        <w:rPr>
+          <w:lang w:val="en-AU"/>
+        </w:rPr>
+        <w:t xml:space="preserve">, </w:t>
+      </w:r>
+      <w:r>
+        <w:rPr>
+          <w:lang w:val="en-AU"/>
+        </w:rPr>
+        <w:t>4]</w:t>
+      </w:r>
+      <w:r>
+        <w:rPr>
+          <w:lang w:val="en-AU"/>
+        </w:rPr>
+        <w:t xml:space="preserve"> </w:t>
+      </w:r>
+      <w:r>
+        <w:rPr>
+          <w:lang w:val="en-AU"/>
+        </w:rPr>
+        <w:t>keypoints are</w:t>
+      </w:r>
+      <w:r>
+        <w:rPr>
+          <w:lang w:val="en-AU"/>
+        </w:rPr>
+        <w:t xml:space="preserve"> </w:t>
+      </w:r>
+      <w:r>
+        <w:rPr>
+          <w:lang w:val="en-AU"/>
+        </w:rPr>
+        <w:t>moderately</w:t>
+      </w:r>
+      <w:r>
+        <w:rPr>
+          <w:lang w:val="en-AU"/>
+        </w:rPr>
+        <w:t xml:space="preserve"> </w:t>
+      </w:r>
+      <w:r>
+        <w:rPr>
+          <w:lang w:val="en-AU"/>
+        </w:rPr>
+        <w:t>invariant under small to moderate scaling and rotation.</w:t>
+      </w:r>
+      <w:r>
+        <w:rPr>
+          <w:lang w:val="en-AU"/>
+        </w:rPr>
+        <w:t xml:space="preserve"> Scale invariance is achieved by examining the image at many scales (via Gaussian filtering and image downsampling), </w:t>
       </w:r>
       <w:r>
         <w:rPr>
@@ -1158,83 +2224,333 @@
         <w:rPr>
           <w:lang w:val="en-AU"/>
         </w:rPr>
+        <w:t xml:space="preserve"> [3</w:t>
+      </w:r>
+      <w:r>
+        <w:rPr>
+          <w:lang w:val="en-AU"/>
+        </w:rPr>
+        <w:t>, 4</w:t>
+      </w:r>
+      <w:r>
+        <w:rPr>
+          <w:lang w:val="en-AU"/>
+        </w:rPr>
+        <w:t>]</w:t>
+      </w:r>
+      <w:r>
+        <w:rPr>
+          <w:lang w:val="en-AU"/>
+        </w:rPr>
+        <w:t>. Keypoints are detected within this scale space, yielding not only the keypoint’s location in the image, but also the scale at which the keypoint exists</w:t>
+      </w:r>
+      <w:r>
+        <w:rPr>
+          <w:lang w:val="en-AU"/>
+        </w:rPr>
+        <w:t xml:space="preserve"> [3, 4]</w:t>
+      </w:r>
+      <w:r>
+        <w:rPr>
+          <w:lang w:val="en-AU"/>
+        </w:rPr>
+        <w:t xml:space="preserve">. Further processing of the keypoint is adjusted for this scale, </w:t>
+      </w:r>
+      <w:r>
+        <w:rPr>
+          <w:lang w:val="en-AU"/>
+        </w:rPr>
+        <w:t>producing keypoints which are largely invariant to scale</w:t>
+      </w:r>
+      <w:r>
+        <w:rPr>
+          <w:lang w:val="en-AU"/>
+        </w:rPr>
+        <w:t xml:space="preserve"> [3</w:t>
+      </w:r>
+      <w:r>
+        <w:rPr>
+          <w:lang w:val="en-AU"/>
+        </w:rPr>
+        <w:t>, 4</w:t>
+      </w:r>
+      <w:r>
+        <w:rPr>
+          <w:lang w:val="en-AU"/>
+        </w:rPr>
+        <w:t>]</w:t>
+      </w:r>
+      <w:r>
+        <w:rPr>
+          <w:lang w:val="en-AU"/>
+        </w:rPr>
+        <w:t>.</w:t>
+      </w:r>
+      <w:r>
+        <w:rPr>
+          <w:lang w:val="en-AU"/>
+        </w:rPr>
+        <w:t xml:space="preserve"> The experimental results are </w:t>
+      </w:r>
+      <w:r>
+        <w:rPr>
+          <w:lang w:val="en-AU"/>
+        </w:rPr>
+        <w:t>summarised</w:t>
+      </w:r>
+      <w:r>
+        <w:rPr>
+          <w:lang w:val="en-AU"/>
+        </w:rPr>
+        <w:t xml:space="preserve"> in </w:t>
+      </w:r>
+      <w:r>
+        <w:rPr>
+          <w:lang w:val="en-AU"/>
+        </w:rPr>
+        <w:t>F</w:t>
+      </w:r>
+      <w:r>
+        <w:rPr>
+          <w:lang w:val="en-AU"/>
+        </w:rPr>
+        <w:t>ig</w:t>
+      </w:r>
+      <w:r>
+        <w:rPr>
+          <w:lang w:val="en-AU"/>
+        </w:rPr>
+        <w:t>.</w:t>
+      </w:r>
+      <w:r>
+        <w:rPr>
+          <w:lang w:val="en-AU"/>
+        </w:rPr>
+        <w:t xml:space="preserve"> 5. </w:t>
+      </w:r>
+      <w:r>
+        <w:rPr>
+          <w:lang w:val="en-AU"/>
+        </w:rPr>
+        <w:t>As the image size increases, the number of keypoints detected increases (presumably since there are simply more pixels in the image), but</w:t>
+      </w:r>
+      <w:r>
+        <w:rPr>
+          <w:lang w:val="en-AU"/>
+        </w:rPr>
+        <w:t xml:space="preserve"> a significant proportion of them match the</w:t>
+      </w:r>
+      <w:r>
+        <w:rPr>
+          <w:lang w:val="en-AU"/>
+        </w:rPr>
+        <w:t xml:space="preserve"> keypoints in the </w:t>
+      </w:r>
+      <w:r>
+        <w:rPr>
+          <w:lang w:val="en-AU"/>
+        </w:rPr>
+        <w:t>original image region.</w:t>
+      </w:r>
+      <w:r>
+        <w:rPr>
+          <w:lang w:val="en-AU"/>
+        </w:rPr>
+        <w:t xml:space="preserve"> The </w:t>
+      </w:r>
+      <w:r>
+        <w:rPr>
+          <w:lang w:val="en-AU"/>
+        </w:rPr>
+        <w:t>match</w:t>
+      </w:r>
+      <w:r>
+        <w:rPr>
+          <w:lang w:val="en-AU"/>
+        </w:rPr>
+        <w:t xml:space="preserve"> </w:t>
+      </w:r>
+      <w:r>
+        <w:rPr>
+          <w:lang w:val="en-AU"/>
+        </w:rPr>
+        <w:t>proportions upwards of 80%</w:t>
+      </w:r>
+      <w:r>
+        <w:rPr>
+          <w:lang w:val="en-AU"/>
+        </w:rPr>
+        <w:t xml:space="preserve"> </w:t>
+      </w:r>
+      <w:r>
+        <w:rPr>
+          <w:lang w:val="en-AU"/>
+        </w:rPr>
+        <w:t xml:space="preserve">for small scaling factors </w:t>
+      </w:r>
+      <w:r>
+        <w:rPr>
+          <w:lang w:val="en-AU"/>
+        </w:rPr>
+        <w:t>coincide</w:t>
+      </w:r>
+      <w:r>
+        <w:rPr>
+          <w:lang w:val="en-AU"/>
+        </w:rPr>
+        <w:t>s</w:t>
+      </w:r>
+      <w:r>
+        <w:rPr>
+          <w:lang w:val="en-AU"/>
+        </w:rPr>
+        <w:t xml:space="preserve"> with the results </w:t>
+      </w:r>
+      <w:r>
+        <w:rPr>
+          <w:lang w:val="en-AU"/>
+        </w:rPr>
+        <w:t xml:space="preserve">presented </w:t>
+      </w:r>
+      <w:r>
+        <w:rPr>
+          <w:lang w:val="en-AU"/>
+        </w:rPr>
+        <w:t xml:space="preserve">in </w:t>
+      </w:r>
+      <w:r>
+        <w:rPr>
+          <w:lang w:val="en-AU"/>
+        </w:rPr>
+        <w:t>[3]</w:t>
+      </w:r>
+      <w:r>
+        <w:rPr>
+          <w:lang w:val="en-AU"/>
+        </w:rPr>
+        <w:t>.</w:t>
+      </w:r>
+    </w:p>
+    <w:p>
+      <w:pPr>
+        <w:pStyle w:val="BodyText"/>
+        <w:rPr>
+          <w:lang w:val="en-AU"/>
+        </w:rPr>
+      </w:pPr>
+      <w:r>
+        <w:rPr>
+          <w:lang w:val="en-AU"/>
+        </w:rPr>
+        <w:t xml:space="preserve">Rotational invariance is </w:t>
+      </w:r>
+      <w:r>
+        <w:rPr>
+          <w:lang w:val="en-AU"/>
+        </w:rPr>
+        <w:t>(theoretically)</w:t>
+      </w:r>
+      <w:r>
+        <w:rPr>
+          <w:lang w:val="en-AU"/>
+        </w:rPr>
+        <w:t xml:space="preserve"> </w:t>
+      </w:r>
+      <w:r>
+        <w:rPr>
+          <w:lang w:val="en-AU"/>
+        </w:rPr>
+        <w:t xml:space="preserve">achieved </w:t>
+      </w:r>
+      <w:r>
+        <w:rPr>
+          <w:lang w:val="en-AU"/>
+        </w:rPr>
+        <w:t>since keypoint detection only considers the magnitude of the</w:t>
+      </w:r>
+      <w:r>
+        <w:rPr>
+          <w:lang w:val="en-AU"/>
+        </w:rPr>
+        <w:t xml:space="preserve"> difference of Gaussians (which is</w:t>
+      </w:r>
+      <w:r>
+        <w:rPr>
+          <w:lang w:val="en-AU"/>
+        </w:rPr>
+        <w:t xml:space="preserve"> </w:t>
+      </w:r>
+      <w:r>
+        <w:rPr>
+          <w:lang w:val="en-AU"/>
+        </w:rPr>
+        <w:t>symmetric)</w:t>
+      </w:r>
+      <w:r>
+        <w:rPr>
+          <w:lang w:val="en-AU"/>
+        </w:rPr>
+        <w:t xml:space="preserve"> [3</w:t>
+      </w:r>
+      <w:r>
+        <w:rPr>
+          <w:lang w:val="en-AU"/>
+        </w:rPr>
+        <w:t>, 4</w:t>
+      </w:r>
+      <w:r>
+        <w:rPr>
+          <w:lang w:val="en-AU"/>
+        </w:rPr>
+        <w:t>]</w:t>
+      </w:r>
+      <w:r>
+        <w:rPr>
+          <w:lang w:val="en-AU"/>
+        </w:rPr>
         <w:t xml:space="preserve">. </w:t>
       </w:r>
-      <w:proofErr w:type="spellStart"/>
-      <w:r>
-        <w:rPr>
-          <w:lang w:val="en-AU"/>
-        </w:rPr>
-        <w:t>Keypoints</w:t>
-      </w:r>
-      <w:proofErr w:type="spellEnd"/>
-      <w:r>
-        <w:rPr>
-          <w:lang w:val="en-AU"/>
-        </w:rPr>
-        <w:t xml:space="preserve"> are detected within this scale space, yielding not only the </w:t>
-      </w:r>
-      <w:proofErr w:type="spellStart"/>
-      <w:r>
-        <w:rPr>
-          <w:lang w:val="en-AU"/>
-        </w:rPr>
-        <w:t>keypoint’s</w:t>
-      </w:r>
-      <w:proofErr w:type="spellEnd"/>
-      <w:r>
-        <w:rPr>
-          <w:lang w:val="en-AU"/>
-        </w:rPr>
-        <w:t xml:space="preserve"> location in the image, but also the scale at which the </w:t>
-      </w:r>
-      <w:proofErr w:type="spellStart"/>
-      <w:r>
-        <w:rPr>
-          <w:lang w:val="en-AU"/>
-        </w:rPr>
-        <w:t>keypoint</w:t>
-      </w:r>
-      <w:proofErr w:type="spellEnd"/>
-      <w:r>
-        <w:rPr>
-          <w:lang w:val="en-AU"/>
-        </w:rPr>
-        <w:t xml:space="preserve"> exists. Further processing of the </w:t>
-      </w:r>
-      <w:proofErr w:type="spellStart"/>
-      <w:r>
-        <w:rPr>
-          <w:lang w:val="en-AU"/>
-        </w:rPr>
-        <w:t>keypoint</w:t>
-      </w:r>
-      <w:proofErr w:type="spellEnd"/>
-      <w:r>
-        <w:rPr>
-          <w:lang w:val="en-AU"/>
-        </w:rPr>
-        <w:t xml:space="preserve"> is adjusted for this scale, </w:t>
-      </w:r>
-      <w:r>
-        <w:rPr>
-          <w:lang w:val="en-AU"/>
-        </w:rPr>
-        <w:t xml:space="preserve">producing </w:t>
-      </w:r>
-      <w:proofErr w:type="spellStart"/>
-      <w:r>
-        <w:rPr>
-          <w:lang w:val="en-AU"/>
-        </w:rPr>
-        <w:t>keypoints</w:t>
-      </w:r>
-      <w:proofErr w:type="spellEnd"/>
-      <w:r>
-        <w:rPr>
-          <w:lang w:val="en-AU"/>
-        </w:rPr>
-        <w:t xml:space="preserve"> which are largely invariant to scale. Rotational invariance is achieved by</w:t>
+      <w:r>
+        <w:rPr>
+          <w:lang w:val="en-AU"/>
+        </w:rPr>
+        <w:t xml:space="preserve">The experimental results are </w:t>
+      </w:r>
+      <w:r>
+        <w:rPr>
+          <w:lang w:val="en-AU"/>
+        </w:rPr>
+        <w:t>summarised</w:t>
+      </w:r>
+      <w:r>
+        <w:rPr>
+          <w:lang w:val="en-AU"/>
+        </w:rPr>
+        <w:t xml:space="preserve"> in </w:t>
+      </w:r>
+      <w:r>
+        <w:rPr>
+          <w:lang w:val="en-AU"/>
+        </w:rPr>
+        <w:t>F</w:t>
+      </w:r>
+      <w:r>
+        <w:rPr>
+          <w:lang w:val="en-AU"/>
+        </w:rPr>
+        <w:t>ig</w:t>
+      </w:r>
+      <w:r>
+        <w:rPr>
+          <w:lang w:val="en-AU"/>
+        </w:rPr>
+        <w:t>.</w:t>
+      </w:r>
+      <w:r>
+        <w:rPr>
+          <w:lang w:val="en-AU"/>
+        </w:rPr>
+        <w:t xml:space="preserve"> 6.</w:t>
       </w:r>
       <w:r>
         <w:rPr>
@@ -1246,47 +2562,120 @@
         <w:rPr>
           <w:lang w:val="en-AU"/>
         </w:rPr>
-        <w:t xml:space="preserve">calculating the orientation of the </w:t>
-      </w:r>
-      <w:proofErr w:type="spellStart"/>
-      <w:r>
-        <w:rPr>
-          <w:lang w:val="en-AU"/>
-        </w:rPr>
-        <w:t>keypoint</w:t>
-      </w:r>
-      <w:proofErr w:type="spellEnd"/>
-      <w:r>
-        <w:rPr>
-          <w:lang w:val="en-AU"/>
-        </w:rPr>
-        <w:t xml:space="preserve"> (via the image gradient)</w:t>
-      </w:r>
-      <w:r>
-        <w:rPr>
-          <w:lang w:val="en-AU"/>
-        </w:rPr>
-        <w:t xml:space="preserve">, and then producing </w:t>
-      </w:r>
-      <w:proofErr w:type="spellStart"/>
-      <w:r>
-        <w:rPr>
-          <w:lang w:val="en-AU"/>
-        </w:rPr>
-        <w:t>keypoint</w:t>
-      </w:r>
-      <w:proofErr w:type="spellEnd"/>
-      <w:r>
-        <w:rPr>
-          <w:lang w:val="en-AU"/>
-        </w:rPr>
-        <w:t xml:space="preserve"> descriptors that are relative to this orientation.</w:t>
-      </w:r>
-      <w:r>
-        <w:rPr>
-          <w:lang w:val="en-AU"/>
-        </w:rPr>
-        <w:t xml:space="preserve"> TODO: REFERENCING</w:t>
+        <w:t>Surprisingly, only about</w:t>
+      </w:r>
+      <w:r>
+        <w:rPr>
+          <w:lang w:val="en-AU"/>
+        </w:rPr>
+        <w:t xml:space="preserve"> 65-75% of keypoints from the original image region are </w:t>
+      </w:r>
+      <w:r>
+        <w:rPr>
+          <w:lang w:val="en-AU"/>
+        </w:rPr>
+        <w:t>present</w:t>
+      </w:r>
+      <w:r>
+        <w:rPr>
+          <w:lang w:val="en-AU"/>
+        </w:rPr>
+        <w:t xml:space="preserve"> in the rotated versions</w:t>
+      </w:r>
+      <w:r>
+        <w:rPr>
+          <w:lang w:val="en-AU"/>
+        </w:rPr>
+        <w:t>.</w:t>
+      </w:r>
+      <w:r>
+        <w:t xml:space="preserve"> </w:t>
+      </w:r>
+      <w:r>
+        <w:rPr>
+          <w:lang w:val="en-AU"/>
+        </w:rPr>
+        <w:t>M</w:t>
+      </w:r>
+      <w:r>
+        <w:rPr>
+          <w:lang w:val="en-AU"/>
+        </w:rPr>
+        <w:t>y only explanation as to why such a large proportion of keypoints did not match is that it is as a result of the image resampling during rotation, especially given that the image region is small</w:t>
+      </w:r>
+      <w:r>
+        <w:rPr>
+          <w:lang w:val="en-AU"/>
+        </w:rPr>
+        <w:t>, however, I am unsure</w:t>
+      </w:r>
+      <w:r>
+        <w:rPr>
+          <w:lang w:val="en-AU"/>
+        </w:rPr>
+        <w:t>.</w:t>
+      </w:r>
+      <w:r>
+        <w:rPr>
+          <w:lang w:val="en-AU"/>
+        </w:rPr>
+        <w:t xml:space="preserve"> </w:t>
+      </w:r>
+      <w:r>
+        <w:rPr>
+          <w:lang w:val="en-AU"/>
+        </w:rPr>
+        <w:t>I</w:t>
+      </w:r>
+      <w:r>
+        <w:rPr>
+          <w:lang w:val="en-AU"/>
+        </w:rPr>
+        <w:t>t seems plausible that</w:t>
+      </w:r>
+      <w:r>
+        <w:rPr>
+          <w:lang w:val="en-AU"/>
+        </w:rPr>
+        <w:t xml:space="preserve"> a more complex explanation exists, </w:t>
+      </w:r>
+      <w:r>
+        <w:rPr>
+          <w:lang w:val="en-AU"/>
+        </w:rPr>
+        <w:t>due to the many steps in the SIFT algorithm.</w:t>
+      </w:r>
+    </w:p>
+    <w:p>
+      <w:pPr>
+        <w:pStyle w:val="BodyText"/>
+        <w:rPr>
+          <w:lang w:val="en-AU"/>
+        </w:rPr>
+      </w:pPr>
+      <w:r>
+        <w:rPr>
+          <w:lang w:val="en-AU"/>
+        </w:rPr>
+        <w:t xml:space="preserve">The keypoint-annotated images are omitted for </w:t>
+      </w:r>
+      <w:r>
+        <w:rPr>
+          <w:lang w:val="en-AU"/>
+        </w:rPr>
+        <w:t>brevity but</w:t>
+      </w:r>
+      <w:r>
+        <w:rPr>
+          <w:lang w:val="en-AU"/>
+        </w:rPr>
+        <w:t xml:space="preserve"> may be reproduced using the code in Appendix 1.</w:t>
+      </w:r>
+      <w:r>
+        <w:rPr>
+          <w:lang w:val="en-AU"/>
+        </w:rPr>
+        <w:t xml:space="preserve"> The experimental results for the playing card image are similar and may be reproduced using the same code.</w:t>
       </w:r>
     </w:p>
     <w:p>
@@ -1365,7 +2754,10 @@
         <w:pStyle w:val="BodyText"/>
       </w:pPr>
       <w:r>
-        <w:t>The template is used to format your paper and style the text. All margins, column widths, line spaces, and text fonts are prescribed; please do not alter them. You may note peculiarities. For example, the head margin in this template measures proportionately more than is customary. This measurement and others are deliberate, using specifications that anticipate your paper as one part of the entire proceedings, and not as an independent document. Please do not revise any of the current designations.</w:t>
+        <w:t xml:space="preserve">The template is used to format your paper and style the text. All margins, column widths, line spaces, and text fonts are prescribed; please do not alter them. You may note peculiarities. For example, the head margin in this template measures proportionately more than is customary. This measurement and others are deliberate, using specifications that anticipate your paper as one part of the entire proceedings, </w:t>
+      </w:r>
+      <w:r>
+        <w:t>and not as an independent document. Please do not revise any of the current designations.</w:t>
       </w:r>
     </w:p>
     <w:p>
@@ -1426,15 +2818,199 @@
         <w:pStyle w:val="BodyText"/>
       </w:pPr>
       <w:r>
-        <w:t xml:space="preserve">Define abbreviations and acronyms the first time they are used in the text, even after they have been defined in the abstract. Abbreviations such as IEEE, SI, MKS, CGS, </w:t>
-      </w:r>
-      <w:proofErr w:type="spellStart"/>
-      <w:r>
-        <w:t>sc</w:t>
-      </w:r>
-      <w:proofErr w:type="spellEnd"/>
-      <w:r>
-        <w:t>, dc, and rms do not have to be defined. Do not use abbreviations in the title or heads unless they are unavoidable.</w:t>
+        <w:rPr>
+          <w:noProof/>
+          <w:lang w:val="en-AU"/>
+        </w:rPr>
+        <w:drawing>
+          <wp:anchor distT="45720" distB="45720" distL="114300" distR="114300" simplePos="0" relativeHeight="251689472" behindDoc="0" locked="0" layoutInCell="1" allowOverlap="1" wp14:anchorId="5DEE9F7D" wp14:editId="444B021D">
+            <wp:simplePos x="0" y="0"/>
+            <wp:positionH relativeFrom="margin">
+              <wp:posOffset>1617167</wp:posOffset>
+            </wp:positionH>
+            <wp:positionV relativeFrom="page">
+              <wp:posOffset>1987778</wp:posOffset>
+            </wp:positionV>
+            <wp:extent cx="1463040" cy="476250"/>
+            <wp:effectExtent l="0" t="0" r="3810" b="0"/>
+            <wp:wrapTopAndBottom/>
+            <wp:docPr id="8" name="Text Box 2"/>
+            <wp:cNvGraphicFramePr>
+              <a:graphicFrameLocks xmlns:a="http://purl.oclc.org/ooxml/drawingml/main"/>
+            </wp:cNvGraphicFramePr>
+            <a:graphic xmlns:a="http://purl.oclc.org/ooxml/drawingml/main">
+              <a:graphicData uri="http://schemas.microsoft.com/office/word/2010/wordprocessingShape">
+                <wp:wsp>
+                  <wp:cNvSpPr txBox="1">
+                    <a:spLocks noChangeArrowheads="1"/>
+                  </wp:cNvSpPr>
+                  <wp:spPr bwMode="auto">
+                    <a:xfrm>
+                      <a:off x="0" y="0"/>
+                      <a:ext cx="1463040" cy="476250"/>
+                    </a:xfrm>
+                    <a:prstGeom prst="rect">
+                      <a:avLst/>
+                    </a:prstGeom>
+                    <a:noFill/>
+                    <a:ln w="9525">
+                      <a:noFill/>
+                      <a:miter lim="800%"/>
+                      <a:headEnd/>
+                      <a:tailEnd/>
+                    </a:ln>
+                  </wp:spPr>
+                  <wp:txbx>
+                    <wne:txbxContent>
+                      <w:p>
+                        <w:pPr>
+                          <w:pStyle w:val="Caption"/>
+                        </w:pPr>
+                        <w:r>
+                          <w:t>Fig</w:t>
+                        </w:r>
+                        <w:r>
+                          <w:t>.</w:t>
+                        </w:r>
+                        <w:r>
+                          <w:t xml:space="preserve"> </w:t>
+                        </w:r>
+                        <w:r>
+                          <w:t>6</w:t>
+                        </w:r>
+                        <w:r>
+                          <w:t xml:space="preserve">. Summary of SIFT keypoints from a region of the dugong image at </w:t>
+                        </w:r>
+                        <w:r>
+                          <w:t>varying rotations</w:t>
+                        </w:r>
+                        <w:r>
+                          <w:t>.</w:t>
+                        </w:r>
+                      </w:p>
+                      <w:p>
+                        <w:pPr>
+                          <w:jc w:val="both"/>
+                        </w:pPr>
+                      </w:p>
+                    </wne:txbxContent>
+                  </wp:txbx>
+                  <wp:bodyPr rot="0" vert="horz" wrap="square" lIns="0" tIns="0" rIns="0" bIns="0" anchor="t" anchorCtr="0">
+                    <a:noAutofit/>
+                  </wp:bodyPr>
+                </wp:wsp>
+              </a:graphicData>
+            </a:graphic>
+            <wp14:sizeRelH relativeFrom="margin">
+              <wp14:pctWidth>0%</wp14:pctWidth>
+            </wp14:sizeRelH>
+            <wp14:sizeRelV relativeFrom="margin">
+              <wp14:pctHeight>0%</wp14:pctHeight>
+            </wp14:sizeRelV>
+          </wp:anchor>
+        </w:drawing>
+      </w:r>
+      <w:r>
+        <w:rPr>
+          <w:noProof/>
+          <w:lang w:val="en-AU"/>
+        </w:rPr>
+        <w:drawing>
+          <wp:anchor distT="45720" distB="45720" distL="114300" distR="114300" simplePos="0" relativeHeight="251687424" behindDoc="0" locked="0" layoutInCell="1" allowOverlap="1" wp14:anchorId="632B4296" wp14:editId="7FF36E52">
+            <wp:simplePos x="0" y="0"/>
+            <wp:positionH relativeFrom="margin">
+              <wp:align>left</wp:align>
+            </wp:positionH>
+            <wp:positionV relativeFrom="page">
+              <wp:posOffset>1992528</wp:posOffset>
+            </wp:positionV>
+            <wp:extent cx="1463040" cy="476250"/>
+            <wp:effectExtent l="0" t="0" r="3810" b="0"/>
+            <wp:wrapTopAndBottom/>
+            <wp:docPr id="217" name="Text Box 2"/>
+            <wp:cNvGraphicFramePr>
+              <a:graphicFrameLocks xmlns:a="http://purl.oclc.org/ooxml/drawingml/main"/>
+            </wp:cNvGraphicFramePr>
+            <a:graphic xmlns:a="http://purl.oclc.org/ooxml/drawingml/main">
+              <a:graphicData uri="http://schemas.microsoft.com/office/word/2010/wordprocessingShape">
+                <wp:wsp>
+                  <wp:cNvSpPr txBox="1">
+                    <a:spLocks noChangeArrowheads="1"/>
+                  </wp:cNvSpPr>
+                  <wp:spPr bwMode="auto">
+                    <a:xfrm>
+                      <a:off x="0" y="0"/>
+                      <a:ext cx="1463040" cy="476250"/>
+                    </a:xfrm>
+                    <a:prstGeom prst="rect">
+                      <a:avLst/>
+                    </a:prstGeom>
+                    <a:noFill/>
+                    <a:ln w="9525">
+                      <a:noFill/>
+                      <a:miter lim="800%"/>
+                      <a:headEnd/>
+                      <a:tailEnd/>
+                    </a:ln>
+                  </wp:spPr>
+                  <wp:txbx>
+                    <wne:txbxContent>
+                      <w:p>
+                        <w:pPr>
+                          <w:pStyle w:val="Caption"/>
+                        </w:pPr>
+                        <w:r>
+                          <w:t>Fig</w:t>
+                        </w:r>
+                        <w:r>
+                          <w:t>.</w:t>
+                        </w:r>
+                        <w:r>
+                          <w:t xml:space="preserve"> </w:t>
+                        </w:r>
+                        <w:r>
+                          <w:t>5</w:t>
+                        </w:r>
+                        <w:r>
+                          <w:t xml:space="preserve">. Summary of SIFT keypoints from </w:t>
+                        </w:r>
+                        <w:r>
+                          <w:t xml:space="preserve">a region of the dugong image at </w:t>
+                        </w:r>
+                        <w:r>
+                          <w:t>varying</w:t>
+                        </w:r>
+                        <w:r>
+                          <w:t xml:space="preserve"> scales</w:t>
+                        </w:r>
+                        <w:r>
+                          <w:t>.</w:t>
+                        </w:r>
+                      </w:p>
+                      <w:p>
+                        <w:pPr>
+                          <w:jc w:val="both"/>
+                        </w:pPr>
+                      </w:p>
+                    </wne:txbxContent>
+                  </wp:txbx>
+                  <wp:bodyPr rot="0" vert="horz" wrap="square" lIns="0" tIns="0" rIns="0" bIns="0" anchor="t" anchorCtr="0">
+                    <a:noAutofit/>
+                  </wp:bodyPr>
+                </wp:wsp>
+              </a:graphicData>
+            </a:graphic>
+            <wp14:sizeRelH relativeFrom="margin">
+              <wp14:pctWidth>0%</wp14:pctWidth>
+            </wp14:sizeRelH>
+            <wp14:sizeRelV relativeFrom="margin">
+              <wp14:pctHeight>0%</wp14:pctHeight>
+            </wp14:sizeRelV>
+          </wp:anchor>
+        </w:drawing>
+      </w:r>
+      <w:r>
+        <w:t>Define abbreviations and acronyms the first time they are used in the text, even after they have been defined in the abstract. Abbreviations such as IEEE, SI, MKS, CGS, sc, dc, and rms do not have to be defined. Do not use abbreviations in the title or heads unless they are unavoidable.</w:t>
       </w:r>
     </w:p>
     <w:p>
@@ -1464,15 +3040,7 @@
         <w:pStyle w:val="bulletlist"/>
       </w:pPr>
       <w:r>
-        <w:t xml:space="preserve">Avoid combining SI and CGS units, such as current in amperes and magnetic field in </w:t>
-      </w:r>
-      <w:proofErr w:type="spellStart"/>
-      <w:r>
-        <w:t>oersteds</w:t>
-      </w:r>
-      <w:proofErr w:type="spellEnd"/>
-      <w:r>
-        <w:t>. This often leads to confusion because equations do not balance dimensionally. If you must use mixed units, clearly state the units for each quantity that you use in an equation.</w:t>
+        <w:t>Avoid combining SI and CGS units, such as current in amperes and magnetic field in oersteds. This often leads to confusion because equations do not balance dimensionally. If you must use mixed units, clearly state the units for each quantity that you use in an equation.</w:t>
       </w:r>
     </w:p>
     <w:p>
@@ -1480,15 +3048,7 @@
         <w:pStyle w:val="bulletlist"/>
       </w:pPr>
       <w:r>
-        <w:t xml:space="preserve">Do not mix complete spellings and abbreviations of units: “Wb/m2” or “webers per square meter”, not “webers/m2”.  Spell out units when they appear in text: “. . . a few </w:t>
-      </w:r>
-      <w:proofErr w:type="spellStart"/>
-      <w:r>
-        <w:t>henries</w:t>
-      </w:r>
-      <w:proofErr w:type="spellEnd"/>
-      <w:r>
-        <w:t>”, not “. . . a few H”.</w:t>
+        <w:t>Do not mix complete spellings and abbreviations of units: “Wb/m2” or “webers per square meter”, not “webers/m2”.  Spell out units when they appear in text: “. . . a few henries”, not “. . . a few H”.</w:t>
       </w:r>
     </w:p>
     <w:p>
@@ -1611,7 +3171,11 @@
         <w:pStyle w:val="BodyText"/>
       </w:pPr>
       <w:r>
-        <w:t>Note that the equation is centered using a center tab stop. Be sure that the symbols in your equation have been defined before or immediately following the equation. Use “(1)”, not “Eq. (1)” or “equation (1)”, except at the beginning of a sentence: “Equation (1) is . . .”</w:t>
+        <w:t xml:space="preserve">Note that the equation is centered using a center tab stop. Be sure that the symbols in your equation have been defined </w:t>
+      </w:r>
+      <w:r>
+        <w:lastRenderedPageBreak/>
+        <w:t>before or immediately following the equation. Use “(1)”, not “Eq. (1)” or “equation (1)”, except at the beginning of a sentence: “Equation (1) is . . .”</w:t>
       </w:r>
     </w:p>
     <w:p>
@@ -1699,11 +3263,7 @@
         <w:pStyle w:val="bulletlist"/>
       </w:pPr>
       <w:r>
-        <w:t xml:space="preserve">Be aware of the different meanings of the homophones “affect” and “effect”, “complement” and </w:t>
-      </w:r>
-      <w:r>
-        <w:lastRenderedPageBreak/>
-        <w:t>“compliment”, “discreet” and “discrete”, “principal” and “principle”.</w:t>
+        <w:t>Be aware of the different meanings of the homophones “affect” and “effect”, “complement” and “compliment”, “discreet” and “discrete”, “principal” and “principle”.</w:t>
       </w:r>
     </w:p>
     <w:p>
@@ -1846,7 +3406,10 @@
         <w:t xml:space="preserve">A minimum of one author is required for all conference articles. </w:t>
       </w:r>
       <w:r>
-        <w:t>Author names should be listed starting from left to right and then moving down to the next line. This is the author sequence that will be used in future citations and by indexing services.</w:t>
+        <w:t xml:space="preserve">Author names should be listed starting from left to right and then moving down to the next line. This is the author sequence that will be used in future citations and </w:t>
+      </w:r>
+      <w:r>
+        <w:t>by indexing services.</w:t>
       </w:r>
       <w:r>
         <w:t xml:space="preserve"> </w:t>
@@ -2015,10 +3578,7 @@
         <w:pStyle w:val="BodyText"/>
       </w:pPr>
       <w:r>
-        <w:t xml:space="preserve">Text heads organize the topics on a relational, hierarchical basis. For example, the paper title is the primary text head </w:t>
-      </w:r>
-      <w:r>
-        <w:t>because all subsequent material relates and elaborates on this one topic. If there are two or more sub-topics, the next level head (uppercase Roman numerals) should be used and, conversely, if there are not at least two sub-topics, then no subheads should be introduced. Styles named “Heading 1”, “Heading 2”, “Heading 3”, and “Heading 4” are prescribed.</w:t>
+        <w:t>Text heads organize the topics on a relational, hierarchical basis. For example, the paper title is the primary text head because all subsequent material relates and elaborates on this one topic. If there are two or more sub-topics, the next level head (uppercase Roman numerals) should be used and, conversely, if there are not at least two sub-topics, then no subheads should be introduced. Styles named “Heading 1”, “Heading 2”, “Heading 3”, and “Heading 4” are prescribed.</w:t>
       </w:r>
     </w:p>
     <w:p>
@@ -2326,7 +3886,11 @@
         <w:pStyle w:val="BodyText"/>
       </w:pPr>
       <w:r>
-        <w:t>Figure Labels: Use 8 point Times New Roman for Figure labels. Use words rather than symbols or abbreviations when writing Figure axis labels to avoid confusing the reader. As an example, write the quantity “Magnetization”, or “Magnetization, M”, not just “M”. If including units in the label, present them within parentheses. Do not label axes only with units. In the example, write “Magnetization (A/m)” or “Magnetization {A[m(1)]}”, not just “A/m”. Do not label axes</w:t>
+        <w:t xml:space="preserve">Figure Labels: Use 8 point Times New Roman for Figure labels. Use words rather than symbols or abbreviations when writing Figure axis labels to avoid confusing the reader. As an example, write the quantity “Magnetization”, or “Magnetization, M”, not just “M”. If including units in the </w:t>
+      </w:r>
+      <w:r>
+        <w:lastRenderedPageBreak/>
+        <w:t>label, present them within parentheses. Do not label axes only with units. In the example, write “Magnetization (A/m)” or “Magnetization {A[m(1)]}”, not just “A/m”. Do not label axes</w:t>
       </w:r>
       <w:r>
         <w:t xml:space="preserve"> </w:t>
@@ -2384,13 +3948,8 @@
         </w:rPr>
         <w:t>o</w:t>
       </w:r>
-      <w:proofErr w:type="spellStart"/>
-      <w:r>
-        <w:t>ne</w:t>
-      </w:r>
-      <w:proofErr w:type="spellEnd"/>
-      <w:r>
-        <w:t xml:space="preserve"> of us (R. B. G.) thanks </w:t>
+      <w:r>
+        <w:t xml:space="preserve">ne of us (R. B. G.) thanks </w:t>
       </w:r>
       <w:r>
         <w:t>...</w:t>
@@ -2564,10 +4123,7 @@
         <w:ind w:start="17.70pt" w:hanging="17.70pt"/>
       </w:pPr>
       <w:r>
-        <w:t xml:space="preserve">Y. Yorozu, M. Hirano, K. Oka, and Y. Tagawa, “Electron spectroscopy studies on magneto-optical media and plastic substrate interface,” IEEE </w:t>
-      </w:r>
-      <w:r>
-        <w:t>Transl. J. Magn. Japan, vol. 2, pp. 740–741, August 1987 [Digests 9th Annual Conf. Magnetics Japan, p. 301, 1982].</w:t>
+        <w:t>Y. Yorozu, M. Hirano, K. Oka, and Y. Tagawa, “Electron spectroscopy studies on magneto-optical media and plastic substrate interface,” IEEE Transl. J. Magn. Japan, vol. 2, pp. 740–741, August 1987 [Digests 9th Annual Conf. Magnetics Japan, p. 301, 1982].</w:t>
       </w:r>
     </w:p>
     <w:p>
@@ -2664,101 +4220,227 @@
       </w:r>
     </w:p>
     <w:p>
-      <w:r>
-        <w:rPr>
-          <w:noProof/>
-        </w:rPr>
-        <w:drawing>
-          <wp:anchor distT="0" distB="0" distL="114300" distR="114300" simplePos="0" relativeHeight="251645440" behindDoc="1" locked="0" layoutInCell="1" allowOverlap="1" wp14:anchorId="57E02063" wp14:editId="4239740C">
-            <wp:simplePos x="0" y="0"/>
-            <wp:positionH relativeFrom="margin">
-              <wp:align>left</wp:align>
-            </wp:positionH>
-            <wp:positionV relativeFrom="paragraph">
-              <wp:posOffset>251460</wp:posOffset>
-            </wp:positionV>
-            <wp:extent cx="3200400" cy="1143000"/>
-            <wp:effectExtent l="10795" t="5080" r="8255" b="13970"/>
-            <wp:wrapTight wrapText="bothSides">
-              <wp:wrapPolygon edited="0">
-                <wp:start x="-64" y="0"/>
-                <wp:lineTo x="-64" y="21600"/>
-                <wp:lineTo x="21664" y="21600"/>
-                <wp:lineTo x="21664" y="0"/>
-                <wp:lineTo x="-64" y="0"/>
-              </wp:wrapPolygon>
-            </wp:wrapTight>
-            <wp:docPr id="1" name="Text Box 8"/>
-            <wp:cNvGraphicFramePr>
-              <a:graphicFrameLocks xmlns:a="http://purl.oclc.org/ooxml/drawingml/main"/>
-            </wp:cNvGraphicFramePr>
-            <a:graphic xmlns:a="http://purl.oclc.org/ooxml/drawingml/main">
-              <a:graphicData uri="http://schemas.microsoft.com/office/word/2010/wordprocessingShape">
-                <wp:wsp>
-                  <wp:cNvSpPr txBox="1">
-                    <a:spLocks noChangeArrowheads="1"/>
-                  </wp:cNvSpPr>
-                  <wp:spPr bwMode="auto">
-                    <a:xfrm>
-                      <a:off x="0" y="0"/>
-                      <a:ext cx="3200400" cy="1143000"/>
-                    </a:xfrm>
-                    <a:prstGeom prst="rect">
-                      <a:avLst/>
-                    </a:prstGeom>
-                    <a:solidFill>
-                      <a:srgbClr val="FFFFFF"/>
-                    </a:solidFill>
-                    <a:ln w="9525">
-                      <a:solidFill>
-                        <a:srgbClr val="000000"/>
-                      </a:solidFill>
-                      <a:miter lim="800%"/>
-                      <a:headEnd/>
-                      <a:tailEnd/>
-                    </a:ln>
-                  </wp:spPr>
-                  <wp:txbx>
-                    <wne:txbxContent>
-                      <w:p>
-                        <w:pPr>
-                          <w:pStyle w:val="BodyText"/>
-                        </w:pPr>
-                        <w:r>
-                          <w:t>We suggest that you use a text box to insert a graphic (which is ideally a 300 dpi TIFF or EPS file, with all fonts embedded) because, in an MSW document, this method is somewhat more stable than directly inserting a picture.</w:t>
-                        </w:r>
-                      </w:p>
-                      <w:p>
-                        <w:pPr>
-                          <w:pStyle w:val="BodyText"/>
-                        </w:pPr>
-                        <w:r>
-                          <w:t>To have non-visible rules on your frame, use the MSWord “Format” pull-down menu, select Text Box &gt; Colors and Lines to choose No Fill and No Line.</w:t>
-                        </w:r>
-                      </w:p>
-                    </wne:txbxContent>
-                  </wp:txbx>
-                  <wp:bodyPr rot="0" vert="horz" wrap="square" lIns="91440" tIns="45720" rIns="91440" bIns="45720" anchor="t" anchorCtr="0" upright="1">
-                    <a:noAutofit/>
-                  </wp:bodyPr>
-                </wp:wsp>
-              </a:graphicData>
-            </a:graphic>
-            <wp14:sizeRelH relativeFrom="page">
-              <wp14:pctWidth>0%</wp14:pctWidth>
-            </wp14:sizeRelH>
-            <wp14:sizeRelV relativeFrom="page">
-              <wp14:pctHeight>0%</wp14:pctHeight>
-            </wp14:sizeRelV>
-          </wp:anchor>
-        </w:drawing>
+      <w:pPr>
+        <w:jc w:val="start"/>
+      </w:pPr>
+      <w:r>
+        <w:br w:type="page"/>
+      </w:r>
+    </w:p>
+    <w:p>
+      <w:pPr>
+        <w:pStyle w:val="Heading5"/>
+      </w:pPr>
+      <w:r>
+        <w:lastRenderedPageBreak/>
+        <w:t>References</w:t>
+      </w:r>
+    </w:p>
+    <w:p>
+      <w:pPr>
+        <w:ind w:start="28.35pt" w:hanging="28.35pt"/>
+        <w:jc w:val="both"/>
+      </w:pPr>
+      <w:r>
+        <w:t>[</w:t>
+      </w:r>
+      <w:r>
+        <w:t>1</w:t>
+      </w:r>
+      <w:r>
+        <w:t>]</w:t>
+      </w:r>
+      <w:r>
+        <w:tab/>
+        <w:t xml:space="preserve">C. Harris and M. Stephens, “A combined corner and edge detector,” </w:t>
+      </w:r>
+      <w:r>
+        <w:rPr>
+          <w:i/>
+          <w:iCs/>
+        </w:rPr>
+        <w:t>Alvey Vision Conference</w:t>
+      </w:r>
+      <w:r>
+        <w:t>, vol. 15, no. 50, pp. 147-151</w:t>
+      </w:r>
+      <w:r>
+        <w:t>, 1988.</w:t>
+      </w:r>
+    </w:p>
+    <w:p>
+      <w:pPr>
+        <w:ind w:start="28.35pt" w:hanging="28.35pt"/>
+        <w:jc w:val="both"/>
+      </w:pPr>
+    </w:p>
+    <w:p>
+      <w:pPr>
+        <w:ind w:start="28.35pt" w:hanging="28.35pt"/>
+        <w:jc w:val="both"/>
+      </w:pPr>
+      <w:r>
+        <w:t>[</w:t>
+      </w:r>
+      <w:r>
+        <w:t>2</w:t>
+      </w:r>
+      <w:r>
+        <w:t>]</w:t>
+      </w:r>
+      <w:r>
+        <w:tab/>
+        <w:t xml:space="preserve">R. </w:t>
+      </w:r>
+      <w:r>
+        <w:t>Szeliski</w:t>
+      </w:r>
+      <w:r>
+        <w:t xml:space="preserve">, </w:t>
+      </w:r>
+      <w:r>
+        <w:rPr>
+          <w:i/>
+          <w:iCs/>
+        </w:rPr>
+        <w:t>Computer Vision: Algorithms and Applications</w:t>
+      </w:r>
+      <w:r>
+        <w:t>, 2</w:t>
+      </w:r>
+      <w:r>
+        <w:rPr>
+          <w:vertAlign w:val="superscript"/>
+        </w:rPr>
+        <w:t>nd</w:t>
+      </w:r>
+      <w:r>
+        <w:t xml:space="preserve"> ed. </w:t>
+      </w:r>
+      <w:r>
+        <w:t>Accessed Sep. 14</w:t>
+      </w:r>
+      <w:r>
+        <w:t>,</w:t>
+      </w:r>
+      <w:r>
+        <w:t xml:space="preserve"> </w:t>
+      </w:r>
+      <w:r>
+        <w:t>2020. [</w:t>
+      </w:r>
+      <w:r>
+        <w:t>Online</w:t>
+      </w:r>
+      <w:r>
+        <w:t xml:space="preserve">]. Available: </w:t>
+      </w:r>
+      <w:r>
+        <w:t>http://szeliski.org/Book</w:t>
+      </w:r>
+      <w:r>
+        <w:t>.</w:t>
+      </w:r>
+    </w:p>
+    <w:p>
+      <w:pPr>
+        <w:ind w:start="28.35pt" w:hanging="28.35pt"/>
+        <w:jc w:val="both"/>
+      </w:pPr>
+    </w:p>
+    <w:p>
+      <w:pPr>
+        <w:ind w:start="28.35pt" w:hanging="28.35pt"/>
+        <w:jc w:val="both"/>
+      </w:pPr>
+      <w:r>
+        <w:t>[3]</w:t>
+      </w:r>
+      <w:r>
+        <w:tab/>
+        <w:t xml:space="preserve">D. G. Lowe, </w:t>
+      </w:r>
+      <w:r>
+        <w:t>“</w:t>
+      </w:r>
+      <w:r>
+        <w:t>Object recognition from local scale-invariant features</w:t>
+      </w:r>
+      <w:r>
+        <w:t>,”</w:t>
+      </w:r>
+      <w:r>
+        <w:t xml:space="preserve"> in</w:t>
+      </w:r>
+      <w:r>
+        <w:t xml:space="preserve"> </w:t>
+      </w:r>
+      <w:r>
+        <w:rPr>
+          <w:i/>
+          <w:iCs/>
+        </w:rPr>
+        <w:t>Proceedings of the Seventh IEEE International Conference on Computer Vision</w:t>
+      </w:r>
+      <w:r>
+        <w:t xml:space="preserve">, 1999, </w:t>
+      </w:r>
+      <w:r>
+        <w:t>pp. 1150-1157 vol.2</w:t>
+      </w:r>
+      <w:r>
+        <w:t xml:space="preserve">, doi: </w:t>
+      </w:r>
+      <w:r>
+        <w:t>10.1109/ICCV.1999.790410</w:t>
+      </w:r>
+      <w:r>
+        <w:t>.</w:t>
+      </w:r>
+    </w:p>
+    <w:p>
+      <w:pPr>
+        <w:ind w:start="28.35pt" w:hanging="28.35pt"/>
+        <w:jc w:val="both"/>
+      </w:pPr>
+      <w:r>
+        <w:t>[4]</w:t>
+      </w:r>
+      <w:r>
+        <w:tab/>
+        <w:t>D. G. Lowe, “Distinctive image features from scale-invariant keypoints,”</w:t>
+      </w:r>
+      <w:r>
+        <w:t xml:space="preserve"> </w:t>
+      </w:r>
+      <w:r>
+        <w:rPr>
+          <w:i/>
+          <w:iCs/>
+        </w:rPr>
+        <w:t>International Journal of Computer Vision</w:t>
+      </w:r>
+      <w:r>
+        <w:t>, vol. 60, no. 2, pp. 91-110</w:t>
+      </w:r>
+      <w:r>
+        <w:t>. Nov. 2004</w:t>
+      </w:r>
+      <w:r>
+        <w:t xml:space="preserve">, doi: </w:t>
+      </w:r>
+      <w:r>
+        <w:t>10.1023/B:VISI.0000029664.99615.94</w:t>
+      </w:r>
+      <w:r>
+        <w:t>.</w:t>
       </w:r>
     </w:p>
     <w:sectPr>
       <w:type w:val="continuous"/>
       <w:pgSz w:w="595.30pt" w:h="841.90pt" w:code="9"/>
       <w:pgMar w:top="54pt" w:right="44.65pt" w:bottom="72pt" w:left="44.65pt" w:header="36pt" w:footer="36pt" w:gutter="0pt"/>
-      <w:cols w:space="36pt"/>
+      <w:cols w:num="2" w:space="36pt"/>
       <w:docGrid w:linePitch="360"/>
     </w:sectPr>
   </w:body>
@@ -4314,6 +5996,7 @@
     <w:lsdException w:name="Strong" w:qFormat="1"/>
     <w:lsdException w:name="Emphasis" w:qFormat="1"/>
     <w:lsdException w:name="HTML Keyboard" w:semiHidden="1" w:unhideWhenUsed="1"/>
+    <w:lsdException w:name="Normal Table" w:semiHidden="1" w:unhideWhenUsed="1"/>
     <w:lsdException w:name="annotation subject" w:semiHidden="1" w:unhideWhenUsed="1"/>
     <w:lsdException w:name="No List" w:semiHidden="1" w:unhideWhenUsed="1"/>
     <w:lsdException w:name="Outline List 1" w:semiHidden="1" w:unhideWhenUsed="1"/>
@@ -4356,8 +6039,11 @@
     <w:lsdException w:name="Table Contemporary" w:semiHidden="1" w:unhideWhenUsed="1"/>
     <w:lsdException w:name="Table Elegant" w:semiHidden="1" w:unhideWhenUsed="1"/>
     <w:lsdException w:name="Table Professional" w:semiHidden="1" w:unhideWhenUsed="1"/>
+    <w:lsdException w:name="Table Subtle 1" w:semiHidden="1" w:unhideWhenUsed="1"/>
     <w:lsdException w:name="Table Subtle 2" w:semiHidden="1" w:unhideWhenUsed="1"/>
     <w:lsdException w:name="Table Web 1" w:semiHidden="1" w:unhideWhenUsed="1"/>
+    <w:lsdException w:name="Table Web 2" w:semiHidden="1" w:unhideWhenUsed="1"/>
+    <w:lsdException w:name="Table Web 3" w:semiHidden="1" w:unhideWhenUsed="1"/>
     <w:lsdException w:name="Balloon Text" w:semiHidden="1" w:unhideWhenUsed="1"/>
     <w:lsdException w:name="Table Theme" w:semiHidden="1" w:unhideWhenUsed="1"/>
     <w:lsdException w:name="Placeholder Text" w:semiHidden="1" w:uiPriority="99"/>
@@ -5038,6 +6724,42 @@
       <w:szCs w:val="16"/>
     </w:rPr>
   </w:style>
+  <w:style w:type="table" w:styleId="TableGrid">
+    <w:name w:val="Table Grid"/>
+    <w:basedOn w:val="TableNormal"/>
+    <w:rsid w:val="009E53B9"/>
+    <w:tblPr>
+      <w:tblBorders>
+        <w:top w:val="single" w:sz="4" w:space="0" w:color="auto"/>
+        <w:start w:val="single" w:sz="4" w:space="0" w:color="auto"/>
+        <w:bottom w:val="single" w:sz="4" w:space="0" w:color="auto"/>
+        <w:end w:val="single" w:sz="4" w:space="0" w:color="auto"/>
+        <w:insideH w:val="single" w:sz="4" w:space="0" w:color="auto"/>
+        <w:insideV w:val="single" w:sz="4" w:space="0" w:color="auto"/>
+      </w:tblBorders>
+    </w:tblPr>
+  </w:style>
+  <w:style w:type="character" w:styleId="Hyperlink">
+    <w:name w:val="Hyperlink"/>
+    <w:basedOn w:val="DefaultParagraphFont"/>
+    <w:rsid w:val="00A15B09"/>
+    <w:rPr>
+      <w:color w:val="0563C1" w:themeColor="hyperlink"/>
+      <w:u w:val="single"/>
+    </w:rPr>
+  </w:style>
+  <w:style w:type="character" w:styleId="UnresolvedMention">
+    <w:name w:val="Unresolved Mention"/>
+    <w:basedOn w:val="DefaultParagraphFont"/>
+    <w:uiPriority w:val="99"/>
+    <w:semiHidden/>
+    <w:unhideWhenUsed/>
+    <w:rsid w:val="00A15B09"/>
+    <w:rPr>
+      <w:color w:val="605E5C"/>
+      <w:shd w:val="clear" w:color="auto" w:fill="E1DFDD"/>
+    </w:rPr>
+  </w:style>
 </w:styles>
 </file>
 

</xml_diff>

<commit_message>
Assignment 1: started task 2 code.
</commit_message>
<xml_diff>
--- a/Assignment 1/Assignment 1.docx
+++ b/Assignment 1/Assignment 1.docx
@@ -1250,7 +1250,7 @@
       <w:tblPr>
         <w:tblStyle w:val="TableGrid"/>
         <w:tblpPr w:leftFromText="180" w:rightFromText="180" w:vertAnchor="text" w:horzAnchor="page" w:tblpX="3468" w:tblpY="130"/>
-        <w:tblW w:w="0pt" w:type="auto"/>
+        <w:tblW w:w="0pt" w:type="dxa"/>
         <w:tblLook w:firstRow="1" w:lastRow="0" w:firstColumn="1" w:lastColumn="0" w:noHBand="0" w:noVBand="1"/>
       </w:tblPr>
       <w:tblGrid>
@@ -1664,7 +1664,7 @@
       <w:tblPr>
         <w:tblStyle w:val="TableGrid"/>
         <w:tblpPr w:leftFromText="180" w:rightFromText="180" w:vertAnchor="text" w:horzAnchor="margin" w:tblpY="212"/>
-        <w:tblW w:w="0pt" w:type="auto"/>
+        <w:tblW w:w="0pt" w:type="dxa"/>
         <w:tblLayout w:type="fixed"/>
         <w:tblLook w:firstRow="1" w:lastRow="0" w:firstColumn="1" w:lastColumn="0" w:noHBand="0" w:noVBand="1"/>
       </w:tblPr>
@@ -2448,7 +2448,25 @@
         <w:rPr>
           <w:lang w:val="en-AU"/>
         </w:rPr>
-        <w:t>(theoretically)</w:t>
+        <w:t xml:space="preserve">(theoretically) </w:t>
+      </w:r>
+      <w:r>
+        <w:rPr>
+          <w:lang w:val="en-AU"/>
+        </w:rPr>
+        <w:t xml:space="preserve">achieved </w:t>
+      </w:r>
+      <w:r>
+        <w:rPr>
+          <w:lang w:val="en-AU"/>
+        </w:rPr>
+        <w:t>since keypoint detection only considers the magnitude of the</w:t>
+      </w:r>
+      <w:r>
+        <w:rPr>
+          <w:lang w:val="en-AU"/>
+        </w:rPr>
+        <w:t xml:space="preserve"> difference of Gaussians (which is</w:t>
       </w:r>
       <w:r>
         <w:rPr>
@@ -2460,31 +2478,13 @@
         <w:rPr>
           <w:lang w:val="en-AU"/>
         </w:rPr>
-        <w:t xml:space="preserve">achieved </w:t>
-      </w:r>
-      <w:r>
-        <w:rPr>
-          <w:lang w:val="en-AU"/>
-        </w:rPr>
-        <w:t>since keypoint detection only considers the magnitude of the</w:t>
-      </w:r>
-      <w:r>
-        <w:rPr>
-          <w:lang w:val="en-AU"/>
-        </w:rPr>
-        <w:t xml:space="preserve"> difference of Gaussians (which is</w:t>
-      </w:r>
-      <w:r>
-        <w:rPr>
-          <w:lang w:val="en-AU"/>
-        </w:rPr>
-        <w:t xml:space="preserve"> </w:t>
-      </w:r>
-      <w:r>
-        <w:rPr>
-          <w:lang w:val="en-AU"/>
-        </w:rPr>
-        <w:t>symmetric)</w:t>
+        <w:t>isotropic</w:t>
+      </w:r>
+      <w:r>
+        <w:rPr>
+          <w:lang w:val="en-AU"/>
+        </w:rPr>
+        <w:t>)</w:t>
       </w:r>
       <w:r>
         <w:rPr>
@@ -2873,19 +2873,7 @@
                           <w:t>.</w:t>
                         </w:r>
                         <w:r>
-                          <w:t xml:space="preserve"> </w:t>
-                        </w:r>
-                        <w:r>
-                          <w:t>6</w:t>
-                        </w:r>
-                        <w:r>
-                          <w:t xml:space="preserve">. Summary of SIFT keypoints from a region of the dugong image at </w:t>
-                        </w:r>
-                        <w:r>
-                          <w:t>varying rotations</w:t>
-                        </w:r>
-                        <w:r>
-                          <w:t>.</w:t>
+                          <w:t xml:space="preserve"> 6. Summary of SIFT keypoints from a region of the dugong image at varying rotations.</w:t>
                         </w:r>
                       </w:p>
                       <w:p>

</xml_diff>

<commit_message>
Assignment 1: task 4 code.
</commit_message>
<xml_diff>
--- a/Assignment 1/Assignment 1.docx
+++ b/Assignment 1/Assignment 1.docx
@@ -2683,7 +2683,7 @@
         <w:pStyle w:val="Heading1"/>
       </w:pPr>
       <w:r>
-        <w:t>Ease of Use</w:t>
+        <w:t>Task 2</w:t>
       </w:r>
     </w:p>
     <w:p>
@@ -2691,107 +2691,139 @@
         <w:pStyle w:val="Heading2"/>
       </w:pPr>
       <w:r>
-        <w:t xml:space="preserve">Selecting a </w:t>
-      </w:r>
-      <w:r>
-        <w:t>Template</w:t>
-      </w:r>
-      <w:r>
-        <w:t xml:space="preserve"> (Heading 2)</w:t>
+        <w:t>Local Binary Patterns (LBP)</w:t>
       </w:r>
     </w:p>
     <w:p>
       <w:pPr>
         <w:pStyle w:val="BodyText"/>
-      </w:pPr>
-      <w:r>
-        <w:t xml:space="preserve">First, confirm that you have the correct template for your paper size. This template has been tailored for output on the </w:t>
-      </w:r>
-      <w:r>
+        <w:rPr>
+          <w:lang w:val="en-AU"/>
+        </w:rPr>
+      </w:pPr>
+      <w:r>
+        <w:rPr>
+          <w:lang w:val="en-AU"/>
+        </w:rPr>
+        <w:t>TODO</w:t>
+      </w:r>
+    </w:p>
+    <w:p>
+      <w:pPr>
+        <w:pStyle w:val="Heading2"/>
+      </w:pPr>
+      <w:r>
+        <w:t>Scale-invariant Feature Transform (SIFT)</w:t>
+      </w:r>
+    </w:p>
+    <w:p>
+      <w:pPr>
+        <w:pStyle w:val="BodyText"/>
+        <w:rPr>
+          <w:lang w:val="en-AU"/>
+        </w:rPr>
+      </w:pPr>
+      <w:r>
+        <w:rPr>
+          <w:lang w:val="en-AU"/>
+        </w:rPr>
+        <w:t>TODO</w:t>
+      </w:r>
+    </w:p>
+    <w:p>
+      <w:pPr>
+        <w:pStyle w:val="Heading2"/>
+        <w:rPr>
+          <w:lang w:val="en-AU"/>
+        </w:rPr>
+      </w:pPr>
+      <w:r>
+        <w:rPr>
+          <w:lang w:val="en-AU"/>
+        </w:rPr>
+        <w:t>Histogram of Oriented Gradients (HOG)</w:t>
+      </w:r>
+    </w:p>
+    <w:p>
+      <w:pPr>
+        <w:pStyle w:val="BodyText"/>
+        <w:rPr>
+          <w:lang w:val="en-AU"/>
+        </w:rPr>
+      </w:pPr>
+      <w:r>
+        <w:rPr>
+          <w:lang w:val="en-AU"/>
+        </w:rPr>
+        <w:t>TODO</w:t>
+      </w:r>
+    </w:p>
+    <w:p>
+      <w:pPr>
+        <w:pStyle w:val="Heading2"/>
+        <w:rPr>
+          <w:lang w:val="en-AU"/>
+        </w:rPr>
+      </w:pPr>
+      <w:r>
+        <w:rPr>
+          <w:lang w:val="en-AU"/>
+        </w:rPr>
+        <w:t>Comparison of SIFT and HOG Descriptors</w:t>
+      </w:r>
+    </w:p>
+    <w:p>
+      <w:pPr>
+        <w:pStyle w:val="BodyText"/>
+        <w:rPr>
+          <w:lang w:val="en-AU"/>
+        </w:rPr>
+      </w:pPr>
+      <w:r>
+        <w:rPr>
+          <w:lang w:val="en-AU"/>
+        </w:rPr>
+        <w:t>TODO</w:t>
+      </w:r>
+    </w:p>
+    <w:p>
+      <w:pPr>
+        <w:pStyle w:val="Heading1"/>
+      </w:pPr>
+      <w:r>
+        <w:t xml:space="preserve">Prepare Your Paper </w:t>
+      </w:r>
+      <w:r>
+        <w:t>Before</w:t>
+      </w:r>
+      <w:r>
+        <w:t xml:space="preserve"> Styling</w:t>
+      </w:r>
+    </w:p>
+    <w:p>
+      <w:pPr>
+        <w:pStyle w:val="BodyText"/>
         <w:rPr>
           <w:lang w:val="en-US"/>
         </w:rPr>
-        <w:t>A4</w:t>
-      </w:r>
-      <w:r>
-        <w:t xml:space="preserve"> paper size. If you are using </w:t>
+      </w:pPr>
+      <w:r>
+        <w:t>Before</w:t>
+      </w:r>
+      <w:r>
+        <w:t xml:space="preserve"> you begin to format your paper, first write and save the content as a separate text file. </w:t>
       </w:r>
       <w:r>
         <w:rPr>
           <w:lang w:val="en-US"/>
         </w:rPr>
-        <w:t>US letter</w:t>
-      </w:r>
-      <w:r>
-        <w:t>-sized paper, please close this</w:t>
-      </w:r>
-      <w:r>
-        <w:t xml:space="preserve"> file and download the </w:t>
+        <w:t xml:space="preserve">Complete all content and </w:t>
       </w:r>
       <w:r>
         <w:rPr>
           <w:lang w:val="en-US"/>
         </w:rPr>
-        <w:t xml:space="preserve">Microsoft Word, Letter </w:t>
-      </w:r>
-      <w:r>
-        <w:t>file</w:t>
-      </w:r>
-      <w:r>
-        <w:t>.</w:t>
-      </w:r>
-    </w:p>
-    <w:p>
-      <w:pPr>
-        <w:pStyle w:val="Heading2"/>
-      </w:pPr>
-      <w:r>
-        <w:t>Maintaining the Integrity of the Specifications</w:t>
-      </w:r>
-    </w:p>
-    <w:p>
-      <w:pPr>
-        <w:pStyle w:val="BodyText"/>
-      </w:pPr>
-      <w:r>
-        <w:t xml:space="preserve">The template is used to format your paper and style the text. All margins, column widths, line spaces, and text fonts are prescribed; please do not alter them. You may note peculiarities. For example, the head margin in this template measures proportionately more than is customary. This measurement and others are deliberate, using specifications that anticipate your paper as one part of the entire proceedings, </w:t>
-      </w:r>
-      <w:r>
-        <w:t>and not as an independent document. Please do not revise any of the current designations.</w:t>
-      </w:r>
-    </w:p>
-    <w:p>
-      <w:pPr>
-        <w:pStyle w:val="Heading1"/>
-      </w:pPr>
-      <w:r>
-        <w:t xml:space="preserve">Prepare Your Paper </w:t>
-      </w:r>
-      <w:r>
-        <w:t>Before</w:t>
-      </w:r>
-      <w:r>
-        <w:t xml:space="preserve"> Styling</w:t>
-      </w:r>
-    </w:p>
-    <w:p>
-      <w:pPr>
-        <w:pStyle w:val="BodyText"/>
-        <w:rPr>
-          <w:lang w:val="en-US"/>
-        </w:rPr>
-      </w:pPr>
-      <w:r>
-        <w:t>Before</w:t>
-      </w:r>
-      <w:r>
-        <w:t xml:space="preserve"> you begin to format your paper, first write and save the content as a separate text file. </w:t>
-      </w:r>
-      <w:r>
-        <w:rPr>
-          <w:lang w:val="en-US"/>
-        </w:rPr>
-        <w:t>Complete all content and organizational editing before formatting. Please note sections A-D below for more information on proofreading, spelling and grammar.</w:t>
+        <w:t>organizational editing before formatting. Please note sections A-D below for more information on proofreading, spelling and grammar.</w:t>
       </w:r>
     </w:p>
     <w:p>
@@ -3159,34 +3191,31 @@
         <w:pStyle w:val="BodyText"/>
       </w:pPr>
       <w:r>
-        <w:t xml:space="preserve">Note that the equation is centered using a center tab stop. Be sure that the symbols in your equation have been defined </w:t>
-      </w:r>
+        <w:t>Note that the equation is centered using a center tab stop. Be sure that the symbols in your equation have been defined before or immediately following the equation. Use “(1)”, not “Eq. (1)” or “equation (1)”, except at the beginning of a sentence: “Equation (1) is . . .”</w:t>
+      </w:r>
+    </w:p>
+    <w:p>
+      <w:pPr>
+        <w:pStyle w:val="Heading2"/>
+      </w:pPr>
+      <w:r>
+        <w:t>Some Common Mistakes</w:t>
+      </w:r>
+    </w:p>
+    <w:p>
+      <w:pPr>
+        <w:pStyle w:val="bulletlist"/>
+      </w:pPr>
+      <w:r>
+        <w:t>The word “data” is plural, not singular.</w:t>
+      </w:r>
+    </w:p>
+    <w:p>
+      <w:pPr>
+        <w:pStyle w:val="bulletlist"/>
+      </w:pPr>
       <w:r>
         <w:lastRenderedPageBreak/>
-        <w:t>before or immediately following the equation. Use “(1)”, not “Eq. (1)” or “equation (1)”, except at the beginning of a sentence: “Equation (1) is . . .”</w:t>
-      </w:r>
-    </w:p>
-    <w:p>
-      <w:pPr>
-        <w:pStyle w:val="Heading2"/>
-      </w:pPr>
-      <w:r>
-        <w:t>Some Common Mistakes</w:t>
-      </w:r>
-    </w:p>
-    <w:p>
-      <w:pPr>
-        <w:pStyle w:val="bulletlist"/>
-      </w:pPr>
-      <w:r>
-        <w:t>The word “data” is plural, not singular.</w:t>
-      </w:r>
-    </w:p>
-    <w:p>
-      <w:pPr>
-        <w:pStyle w:val="bulletlist"/>
-      </w:pPr>
-      <w:r>
         <w:t xml:space="preserve">The subscript for the permeability of vacuum </w:t>
       </w:r>
       <w:r>
@@ -3394,10 +3423,7 @@
         <w:t xml:space="preserve">A minimum of one author is required for all conference articles. </w:t>
       </w:r>
       <w:r>
-        <w:t xml:space="preserve">Author names should be listed starting from left to right and then moving down to the next line. This is the author sequence that will be used in future citations and </w:t>
-      </w:r>
-      <w:r>
-        <w:t>by indexing services.</w:t>
+        <w:t>Author names should be listed starting from left to right and then moving down to the next line. This is the author sequence that will be used in future citations and by indexing services.</w:t>
       </w:r>
       <w:r>
         <w:t xml:space="preserve"> </w:t>
@@ -3874,24 +3900,21 @@
         <w:pStyle w:val="BodyText"/>
       </w:pPr>
       <w:r>
-        <w:t xml:space="preserve">Figure Labels: Use 8 point Times New Roman for Figure labels. Use words rather than symbols or abbreviations when writing Figure axis labels to avoid confusing the reader. As an example, write the quantity “Magnetization”, or “Magnetization, M”, not just “M”. If including units in the </w:t>
-      </w:r>
+        <w:t>Figure Labels: Use 8 point Times New Roman for Figure labels. Use words rather than symbols or abbreviations when writing Figure axis labels to avoid confusing the reader. As an example, write the quantity “Magnetization”, or “Magnetization, M”, not just “M”. If including units in the label, present them within parentheses. Do not label axes only with units. In the example, write “Magnetization (A/m)” or “Magnetization {A[m(1)]}”, not just “A/m”. Do not label axes</w:t>
+      </w:r>
+      <w:r>
+        <w:t xml:space="preserve"> </w:t>
+      </w:r>
+      <w:r>
+        <w:t>with a ratio of quantities and units. For example, write “Temperature (K)”, not “Temperature/K”.</w:t>
+      </w:r>
+    </w:p>
+    <w:p>
+      <w:pPr>
+        <w:pStyle w:val="Heading5"/>
+      </w:pPr>
       <w:r>
         <w:lastRenderedPageBreak/>
-        <w:t>label, present them within parentheses. Do not label axes only with units. In the example, write “Magnetization (A/m)” or “Magnetization {A[m(1)]}”, not just “A/m”. Do not label axes</w:t>
-      </w:r>
-      <w:r>
-        <w:t xml:space="preserve"> </w:t>
-      </w:r>
-      <w:r>
-        <w:t>with a ratio of quantities and units. For example, write “Temperature (K)”, not “Temperature/K”.</w:t>
-      </w:r>
-    </w:p>
-    <w:p>
-      <w:pPr>
-        <w:pStyle w:val="Heading5"/>
-      </w:pPr>
-      <w:r>
         <w:t>Acknowledgment</w:t>
       </w:r>
       <w:r>
@@ -6748,6 +6771,21 @@
       <w:shd w:val="clear" w:color="auto" w:fill="E1DFDD"/>
     </w:rPr>
   </w:style>
+  <w:style w:type="paragraph" w:styleId="BodyText2">
+    <w:name w:val="Body Text 2"/>
+    <w:basedOn w:val="Normal"/>
+    <w:link w:val="BodyText2Char"/>
+    <w:rsid w:val="00C10C8A"/>
+    <w:pPr>
+      <w:spacing w:after="6pt" w:line="24pt" w:lineRule="auto"/>
+    </w:pPr>
+  </w:style>
+  <w:style w:type="character" w:customStyle="1" w:styleId="BodyText2Char">
+    <w:name w:val="Body Text 2 Char"/>
+    <w:basedOn w:val="DefaultParagraphFont"/>
+    <w:link w:val="BodyText2"/>
+    <w:rsid w:val="00C10C8A"/>
+  </w:style>
 </w:styles>
 </file>
 

</xml_diff>

<commit_message>
Assignment 1: task 2 report.
</commit_message>
<xml_diff>
--- a/Assignment 1/Assignment 1.docx
+++ b/Assignment 1/Assignment 1.docx
@@ -105,16 +105,16 @@
       </w:pPr>
       <w:r>
         <w:drawing>
-          <wp:anchor distT="0" distB="0" distL="114300" distR="114300" simplePos="0" relativeHeight="251677184" behindDoc="0" locked="0" layoutInCell="1" allowOverlap="1" wp14:anchorId="47F657C8" wp14:editId="3C507BF2">
+          <wp:anchor distT="0" distB="0" distL="114300" distR="114300" simplePos="0" relativeHeight="251675136" behindDoc="0" locked="0" layoutInCell="1" allowOverlap="1" wp14:anchorId="47F657C8" wp14:editId="29A78A82">
             <wp:simplePos x="0" y="0"/>
             <wp:positionH relativeFrom="column">
-              <wp:posOffset>3316605</wp:posOffset>
+              <wp:posOffset>3315335</wp:posOffset>
             </wp:positionH>
             <wp:positionV relativeFrom="paragraph">
-              <wp:posOffset>110490</wp:posOffset>
+              <wp:posOffset>113030</wp:posOffset>
             </wp:positionV>
-            <wp:extent cx="3086100" cy="2729230"/>
-            <wp:effectExtent l="0" t="0" r="0" b="0"/>
+            <wp:extent cx="3086100" cy="2699385"/>
+            <wp:effectExtent l="0" t="0" r="0" b="5715"/>
             <wp:wrapTopAndBottom/>
             <wp:docPr id="26" name="Group 26"/>
             <wp:cNvGraphicFramePr/>
@@ -131,9 +131,9 @@
                   <wp:grpSpPr>
                     <a:xfrm>
                       <a:off x="0" y="0"/>
-                      <a:ext cx="3086100" cy="2729230"/>
+                      <a:ext cx="3086100" cy="2699385"/>
                       <a:chOff x="0" y="0"/>
-                      <a:chExt cx="3086100" cy="2729230"/>
+                      <a:chExt cx="3086100" cy="2699969"/>
                     </a:xfrm>
                   </wp:grpSpPr>
                   <pic:pic xmlns:pic="http://purl.oclc.org/ooxml/drawingml/picture">
@@ -174,7 +174,7 @@
                     <wp:cNvSpPr txBox="1"/>
                     <wp:spPr>
                       <a:xfrm>
-                        <a:off x="0" y="2368550"/>
+                        <a:off x="0" y="2339289"/>
                         <a:ext cx="3086100" cy="360680"/>
                       </a:xfrm>
                       <a:prstGeom prst="rect">
@@ -200,7 +200,13 @@
                             </w:rPr>
                           </w:pPr>
                           <w:r>
-                            <w:t xml:space="preserve">Figure 3. Intensity histograms of a region </w:t>
+                            <w:t>Fig</w:t>
+                          </w:r>
+                          <w:r>
+                            <w:t>.</w:t>
+                          </w:r>
+                          <w:r>
+                            <w:t xml:space="preserve"> 3. Intensity histograms of a region </w:t>
                           </w:r>
                           <w:r>
                             <w:t>of the dugong image at varying scales.</w:t>
@@ -224,6 +230,9 @@
                 </wp:wgp>
               </a:graphicData>
             </a:graphic>
+            <wp14:sizeRelV relativeFrom="margin">
+              <wp14:pctHeight>0%</wp14:pctHeight>
+            </wp14:sizeRelV>
           </wp:anchor>
         </w:drawing>
       </w:r>
@@ -248,17 +257,115 @@
       </w:pPr>
       <w:r>
         <w:rPr>
+          <w:lang w:val="en-AU"/>
+        </w:rPr>
+        <w:t>The Harris corner detector</w:t>
+      </w:r>
+      <w:r>
+        <w:rPr>
+          <w:lang w:val="en-AU"/>
+        </w:rPr>
+        <w:t xml:space="preserve"> [1]</w:t>
+      </w:r>
+      <w:r>
+        <w:rPr>
+          <w:lang w:val="en-AU"/>
+        </w:rPr>
+        <w:t xml:space="preserve"> is variant under scaling</w:t>
+      </w:r>
+      <w:r>
+        <w:rPr>
+          <w:lang w:val="en-AU"/>
+        </w:rPr>
+        <w:t xml:space="preserve"> and </w:t>
+      </w:r>
+      <w:r>
+        <w:rPr>
+          <w:lang w:val="en-AU"/>
+        </w:rPr>
+        <w:t xml:space="preserve">invariant under rotation. Scale invariance is not achieved since the size or standard deviation of the window function is a fixed parameter of the algorithm; with images of different scale, the window will cover a different size image patch. I expect that the higher the ratio of window size to </w:t>
+      </w:r>
+      <w:r>
+        <w:rPr>
+          <w:lang w:val="en-AU"/>
+        </w:rPr>
+        <w:t>feature size</w:t>
+      </w:r>
+      <w:r>
+        <w:rPr>
+          <w:lang w:val="en-AU"/>
+        </w:rPr>
+        <w:t>, the lower the corner response, since the window will include a higher proportion of non-corner pixels</w:t>
+      </w:r>
+      <w:r>
+        <w:rPr>
+          <w:lang w:val="en-AU"/>
+        </w:rPr>
+        <w:t>.</w:t>
+      </w:r>
+      <w:r>
+        <w:rPr>
+          <w:lang w:val="en-AU"/>
+        </w:rPr>
+        <w:t xml:space="preserve"> The experimental results are shown in </w:t>
+      </w:r>
+      <w:r>
+        <w:rPr>
+          <w:lang w:val="en-AU"/>
+        </w:rPr>
+        <w:t>F</w:t>
+      </w:r>
+      <w:r>
+        <w:rPr>
+          <w:lang w:val="en-AU"/>
+        </w:rPr>
+        <w:t>ig</w:t>
+      </w:r>
+      <w:r>
+        <w:rPr>
+          <w:lang w:val="en-AU"/>
+        </w:rPr>
+        <w:t>.</w:t>
+      </w:r>
+      <w:r>
+        <w:rPr>
+          <w:lang w:val="en-AU"/>
+        </w:rPr>
+        <w:t xml:space="preserve"> 1. Interestingly, as the image size increases, the number of corners detected decreases, contrary to my hypothesis. I believe that in the process of </w:t>
+      </w:r>
+      <w:r>
+        <w:rPr>
+          <w:lang w:val="en-AU"/>
+        </w:rPr>
+        <w:t>re</w:t>
+      </w:r>
+      <w:r>
+        <w:rPr>
+          <w:lang w:val="en-AU"/>
+        </w:rPr>
+        <w:t>sampling the images, the increase in the size of the edges has reduced the gradient, reducing the corner response. This effect is likely dependent on the resampling method used (preliminary testing with nearest-neighbour resampling indicates different results).</w:t>
+      </w:r>
+    </w:p>
+    <w:p>
+      <w:pPr>
+        <w:pStyle w:val="BodyText"/>
+        <w:rPr>
+          <w:lang w:val="en-AU"/>
+        </w:rPr>
+      </w:pPr>
+      <w:r>
+        <w:rPr>
           <w:noProof/>
           <w:lang w:val="en-AU"/>
         </w:rPr>
         <w:drawing>
-          <wp:anchor distT="0" distB="0" distL="114300" distR="114300" simplePos="0" relativeHeight="251681280" behindDoc="0" locked="0" layoutInCell="1" allowOverlap="1" wp14:anchorId="0F8D5EFA" wp14:editId="76AFD5D1">
+          <wp:anchor distT="0" distB="0" distL="114300" distR="114300" simplePos="0" relativeHeight="251679232" behindDoc="0" locked="0" layoutInCell="1" allowOverlap="1" wp14:anchorId="0F8D5EFA" wp14:editId="1B7970B3">
             <wp:simplePos x="0" y="0"/>
             <wp:positionH relativeFrom="column">
               <wp:posOffset>3316605</wp:posOffset>
             </wp:positionH>
             <wp:positionV relativeFrom="paragraph">
-              <wp:posOffset>2112010</wp:posOffset>
+              <wp:posOffset>159740</wp:posOffset>
             </wp:positionV>
             <wp:extent cx="3089910" cy="2698750"/>
             <wp:effectExtent l="0" t="0" r="0" b="6350"/>
@@ -375,19 +482,171 @@
         <w:rPr>
           <w:lang w:val="en-AU"/>
         </w:rPr>
-        <w:t>The Harris corner detector</w:t>
-      </w:r>
-      <w:r>
-        <w:rPr>
-          <w:lang w:val="en-AU"/>
-        </w:rPr>
-        <w:t xml:space="preserve"> [1]</w:t>
-      </w:r>
-      <w:r>
-        <w:rPr>
-          <w:lang w:val="en-AU"/>
-        </w:rPr>
-        <w:t xml:space="preserve"> is variant under scaling</w:t>
+        <w:t xml:space="preserve">Rotational invariance is achieved </w:t>
+      </w:r>
+      <w:r>
+        <w:rPr>
+          <w:lang w:val="en-AU"/>
+        </w:rPr>
+        <w:t xml:space="preserve">because the corner response is calculated </w:t>
+      </w:r>
+      <w:r>
+        <w:rPr>
+          <w:lang w:val="en-AU"/>
+        </w:rPr>
+        <w:t xml:space="preserve">based on the eigenvalues of the </w:t>
+      </w:r>
+      <w:r>
+        <w:rPr>
+          <w:lang w:val="en-AU"/>
+        </w:rPr>
+        <w:t>autocorrelation matrix</w:t>
+      </w:r>
+      <w:r>
+        <w:rPr>
+          <w:lang w:val="en-AU"/>
+        </w:rPr>
+        <w:t xml:space="preserve"> </w:t>
+      </w:r>
+      <w:r>
+        <w:rPr>
+          <w:lang w:val="en-AU"/>
+        </w:rPr>
+        <w:t>at a point</w:t>
+      </w:r>
+      <w:r>
+        <w:rPr>
+          <w:lang w:val="en-AU"/>
+        </w:rPr>
+        <w:t xml:space="preserve"> [</w:t>
+      </w:r>
+      <w:r>
+        <w:rPr>
+          <w:lang w:val="en-AU"/>
+        </w:rPr>
+        <w:t>2</w:t>
+      </w:r>
+      <w:r>
+        <w:rPr>
+          <w:lang w:val="en-AU"/>
+        </w:rPr>
+        <w:t>]</w:t>
+      </w:r>
+      <w:r>
+        <w:rPr>
+          <w:lang w:val="en-AU"/>
+        </w:rPr>
+        <w:t>. These eigenvalues give the magnitudes of curvature of the image surface in the directions of most and least curvature</w:t>
+      </w:r>
+      <w:r>
+        <w:rPr>
+          <w:lang w:val="en-AU"/>
+        </w:rPr>
+        <w:t xml:space="preserve"> [</w:t>
+      </w:r>
+      <w:r>
+        <w:rPr>
+          <w:lang w:val="en-AU"/>
+        </w:rPr>
+        <w:t>1</w:t>
+      </w:r>
+      <w:r>
+        <w:rPr>
+          <w:lang w:val="en-AU"/>
+        </w:rPr>
+        <w:t>]</w:t>
+      </w:r>
+      <w:r>
+        <w:rPr>
+          <w:lang w:val="en-AU"/>
+        </w:rPr>
+        <w:t xml:space="preserve">. That is, any rotation present </w:t>
+      </w:r>
+      <w:r>
+        <w:rPr>
+          <w:lang w:val="en-AU"/>
+        </w:rPr>
+        <w:t>has no effect on the eigenvalues, and therefore no effect on the corner response.</w:t>
+      </w:r>
+      <w:r>
+        <w:rPr>
+          <w:lang w:val="en-AU"/>
+        </w:rPr>
+        <w:t xml:space="preserve"> The experimental results are </w:t>
+      </w:r>
+      <w:r>
+        <w:rPr>
+          <w:lang w:val="en-AU"/>
+        </w:rPr>
+        <w:t xml:space="preserve">shown in </w:t>
+      </w:r>
+      <w:r>
+        <w:rPr>
+          <w:lang w:val="en-AU"/>
+        </w:rPr>
+        <w:t>F</w:t>
+      </w:r>
+      <w:r>
+        <w:rPr>
+          <w:lang w:val="en-AU"/>
+        </w:rPr>
+        <w:t>ig</w:t>
+      </w:r>
+      <w:r>
+        <w:rPr>
+          <w:lang w:val="en-AU"/>
+        </w:rPr>
+        <w:t>.</w:t>
+      </w:r>
+      <w:r>
+        <w:rPr>
+          <w:lang w:val="en-AU"/>
+        </w:rPr>
+        <w:t xml:space="preserve"> 2</w:t>
+      </w:r>
+      <w:r>
+        <w:rPr>
+          <w:lang w:val="en-AU"/>
+        </w:rPr>
+        <w:t>; a</w:t>
+      </w:r>
+      <w:r>
+        <w:rPr>
+          <w:lang w:val="en-AU"/>
+        </w:rPr>
+        <w:t>s expected, the same corners are detected regardless of rotation.</w:t>
+      </w:r>
+    </w:p>
+    <w:p>
+      <w:pPr>
+        <w:pStyle w:val="BodyText"/>
+        <w:rPr>
+          <w:lang w:val="en-AU"/>
+        </w:rPr>
+      </w:pPr>
+      <w:r>
+        <w:rPr>
+          <w:lang w:val="en-AU"/>
+        </w:rPr>
+        <w:t xml:space="preserve">The experimental results </w:t>
+      </w:r>
+      <w:r>
+        <w:rPr>
+          <w:lang w:val="en-AU"/>
+        </w:rPr>
+        <w:t xml:space="preserve">for </w:t>
+      </w:r>
+      <w:r>
+        <w:rPr>
+          <w:lang w:val="en-AU"/>
+        </w:rPr>
+        <w:t>the dugong image</w:t>
+      </w:r>
+      <w:r>
+        <w:rPr>
+          <w:lang w:val="en-AU"/>
+        </w:rPr>
+        <w:t xml:space="preserve"> are similar</w:t>
       </w:r>
       <w:r>
         <w:rPr>
@@ -399,55 +658,51 @@
         <w:rPr>
           <w:lang w:val="en-AU"/>
         </w:rPr>
-        <w:t xml:space="preserve">invariant under rotation. Scale invariance is not achieved since the size or standard deviation of the window function is a fixed parameter of the algorithm; with images of different scale, the window will cover a different size image patch. I expect that the higher the ratio of window size to </w:t>
-      </w:r>
-      <w:r>
-        <w:rPr>
-          <w:lang w:val="en-AU"/>
-        </w:rPr>
-        <w:t>feature size</w:t>
-      </w:r>
-      <w:r>
-        <w:rPr>
-          <w:lang w:val="en-AU"/>
-        </w:rPr>
-        <w:t>, the lower the corner response, since the window will include a higher proportion of non-corner pixels</w:t>
-      </w:r>
-      <w:r>
-        <w:rPr>
-          <w:lang w:val="en-AU"/>
-        </w:rPr>
-        <w:t>.</w:t>
-      </w:r>
-      <w:r>
-        <w:rPr>
-          <w:lang w:val="en-AU"/>
-        </w:rPr>
-        <w:t xml:space="preserve"> The experimental results are shown in </w:t>
-      </w:r>
-      <w:r>
-        <w:rPr>
-          <w:lang w:val="en-AU"/>
-        </w:rPr>
-        <w:t>F</w:t>
-      </w:r>
-      <w:r>
-        <w:rPr>
-          <w:lang w:val="en-AU"/>
-        </w:rPr>
-        <w:t>ig</w:t>
-      </w:r>
-      <w:r>
-        <w:rPr>
-          <w:lang w:val="en-AU"/>
-        </w:rPr>
-        <w:t>.</w:t>
-      </w:r>
-      <w:r>
-        <w:rPr>
-          <w:lang w:val="en-AU"/>
-        </w:rPr>
-        <w:t xml:space="preserve"> 1. Interestingly, as the image size increases, the number of corners detected decreases, contrary to my hypothesis. I believe that in the process of upsampling the images, the increase in the size of the edges has reduced the gradient, reducing the corner response. This effect is likely dependent on the resampling method used (preliminary testing with nearest-neighbour resampling indicates different results).</w:t>
+        <w:t>may</w:t>
+      </w:r>
+      <w:r>
+        <w:rPr>
+          <w:lang w:val="en-AU"/>
+        </w:rPr>
+        <w:t xml:space="preserve"> be reproduced </w:t>
+      </w:r>
+      <w:r>
+        <w:rPr>
+          <w:lang w:val="en-AU"/>
+        </w:rPr>
+        <w:t>using</w:t>
+      </w:r>
+      <w:r>
+        <w:rPr>
+          <w:lang w:val="en-AU"/>
+        </w:rPr>
+        <w:t xml:space="preserve"> the code in </w:t>
+      </w:r>
+      <w:r>
+        <w:rPr>
+          <w:lang w:val="en-AU"/>
+        </w:rPr>
+        <w:t>A</w:t>
+      </w:r>
+      <w:r>
+        <w:rPr>
+          <w:lang w:val="en-AU"/>
+        </w:rPr>
+        <w:t>ppendix 1.</w:t>
+      </w:r>
+    </w:p>
+    <w:p>
+      <w:pPr>
+        <w:pStyle w:val="Heading2"/>
+        <w:rPr>
+          <w:lang w:val="en-AU"/>
+        </w:rPr>
+      </w:pPr>
+      <w:r>
+        <w:rPr>
+          <w:lang w:val="en-AU"/>
+        </w:rPr>
+        <w:t>Intensity Histograms</w:t>
       </w:r>
     </w:p>
     <w:p>
@@ -459,244 +714,10 @@
       </w:pPr>
       <w:r>
         <w:rPr>
-          <w:lang w:val="en-AU"/>
-        </w:rPr>
-        <w:t xml:space="preserve">Rotational invariance is achieved </w:t>
-      </w:r>
-      <w:r>
-        <w:rPr>
-          <w:lang w:val="en-AU"/>
-        </w:rPr>
-        <w:t xml:space="preserve">because the corner response is calculated </w:t>
-      </w:r>
-      <w:r>
-        <w:rPr>
-          <w:lang w:val="en-AU"/>
-        </w:rPr>
-        <w:t xml:space="preserve">based on the eigenvalues of the </w:t>
-      </w:r>
-      <w:r>
-        <w:rPr>
-          <w:lang w:val="en-AU"/>
-        </w:rPr>
-        <w:t>autocorrelation matrix</w:t>
-      </w:r>
-      <w:r>
-        <w:rPr>
-          <w:lang w:val="en-AU"/>
-        </w:rPr>
-        <w:t xml:space="preserve"> </w:t>
-      </w:r>
-      <w:r>
-        <w:rPr>
-          <w:lang w:val="en-AU"/>
-        </w:rPr>
-        <w:t>at a point</w:t>
-      </w:r>
-      <w:r>
-        <w:rPr>
-          <w:lang w:val="en-AU"/>
-        </w:rPr>
-        <w:t xml:space="preserve"> [</w:t>
-      </w:r>
-      <w:r>
-        <w:rPr>
-          <w:lang w:val="en-AU"/>
-        </w:rPr>
-        <w:t>2</w:t>
-      </w:r>
-      <w:r>
-        <w:rPr>
-          <w:lang w:val="en-AU"/>
-        </w:rPr>
-        <w:t>]</w:t>
-      </w:r>
-      <w:r>
-        <w:rPr>
-          <w:lang w:val="en-AU"/>
-        </w:rPr>
-        <w:t>. These eigenvalues give the magnitudes of curvature of the image surface in the directions of most and least curvature</w:t>
-      </w:r>
-      <w:r>
-        <w:rPr>
-          <w:lang w:val="en-AU"/>
-        </w:rPr>
-        <w:t xml:space="preserve"> [</w:t>
-      </w:r>
-      <w:r>
-        <w:rPr>
-          <w:lang w:val="en-AU"/>
-        </w:rPr>
-        <w:t>1</w:t>
-      </w:r>
-      <w:r>
-        <w:rPr>
-          <w:lang w:val="en-AU"/>
-        </w:rPr>
-        <w:t>]</w:t>
-      </w:r>
-      <w:r>
-        <w:rPr>
-          <w:lang w:val="en-AU"/>
-        </w:rPr>
-        <w:t xml:space="preserve">. That is, any rotation present </w:t>
-      </w:r>
-      <w:r>
-        <w:rPr>
-          <w:lang w:val="en-AU"/>
-        </w:rPr>
-        <w:t>has no effect on the eigenvalues, and therefore no effect on the corner response.</w:t>
-      </w:r>
-      <w:r>
-        <w:rPr>
-          <w:lang w:val="en-AU"/>
-        </w:rPr>
-        <w:t xml:space="preserve"> The experimental results are </w:t>
-      </w:r>
-      <w:r>
-        <w:rPr>
-          <w:lang w:val="en-AU"/>
-        </w:rPr>
-        <w:t xml:space="preserve">shown in </w:t>
-      </w:r>
-      <w:r>
-        <w:rPr>
-          <w:lang w:val="en-AU"/>
-        </w:rPr>
-        <w:t>F</w:t>
-      </w:r>
-      <w:r>
-        <w:rPr>
-          <w:lang w:val="en-AU"/>
-        </w:rPr>
-        <w:t>ig</w:t>
-      </w:r>
-      <w:r>
-        <w:rPr>
-          <w:lang w:val="en-AU"/>
-        </w:rPr>
-        <w:t>.</w:t>
-      </w:r>
-      <w:r>
-        <w:rPr>
-          <w:lang w:val="en-AU"/>
-        </w:rPr>
-        <w:t xml:space="preserve"> 2</w:t>
-      </w:r>
-      <w:r>
-        <w:rPr>
-          <w:lang w:val="en-AU"/>
-        </w:rPr>
-        <w:t>; a</w:t>
-      </w:r>
-      <w:r>
-        <w:rPr>
-          <w:lang w:val="en-AU"/>
-        </w:rPr>
-        <w:t>s expected, the same corners are detected regardless of rotation.</w:t>
-      </w:r>
-    </w:p>
-    <w:p>
-      <w:pPr>
-        <w:pStyle w:val="BodyText"/>
-        <w:rPr>
-          <w:lang w:val="en-AU"/>
-        </w:rPr>
-      </w:pPr>
-      <w:r>
-        <w:rPr>
-          <w:lang w:val="en-AU"/>
-        </w:rPr>
-        <w:t xml:space="preserve">The experimental results </w:t>
-      </w:r>
-      <w:r>
-        <w:rPr>
-          <w:lang w:val="en-AU"/>
-        </w:rPr>
-        <w:t xml:space="preserve">for </w:t>
-      </w:r>
-      <w:r>
-        <w:rPr>
-          <w:lang w:val="en-AU"/>
-        </w:rPr>
-        <w:t>the dugong image</w:t>
-      </w:r>
-      <w:r>
-        <w:rPr>
-          <w:lang w:val="en-AU"/>
-        </w:rPr>
-        <w:t xml:space="preserve"> are similar</w:t>
-      </w:r>
-      <w:r>
-        <w:rPr>
-          <w:lang w:val="en-AU"/>
-        </w:rPr>
-        <w:t xml:space="preserve"> and </w:t>
-      </w:r>
-      <w:r>
-        <w:rPr>
-          <w:lang w:val="en-AU"/>
-        </w:rPr>
-        <w:t>may</w:t>
-      </w:r>
-      <w:r>
-        <w:rPr>
-          <w:lang w:val="en-AU"/>
-        </w:rPr>
-        <w:t xml:space="preserve"> be reproduced </w:t>
-      </w:r>
-      <w:r>
-        <w:rPr>
-          <w:lang w:val="en-AU"/>
-        </w:rPr>
-        <w:t>using</w:t>
-      </w:r>
-      <w:r>
-        <w:rPr>
-          <w:lang w:val="en-AU"/>
-        </w:rPr>
-        <w:t xml:space="preserve"> the code in </w:t>
-      </w:r>
-      <w:r>
-        <w:rPr>
-          <w:lang w:val="en-AU"/>
-        </w:rPr>
-        <w:t>A</w:t>
-      </w:r>
-      <w:r>
-        <w:rPr>
-          <w:lang w:val="en-AU"/>
-        </w:rPr>
-        <w:t>ppendix 1.</w:t>
-      </w:r>
-    </w:p>
-    <w:p>
-      <w:pPr>
-        <w:pStyle w:val="Heading2"/>
-        <w:rPr>
-          <w:lang w:val="en-AU"/>
-        </w:rPr>
-      </w:pPr>
-      <w:r>
-        <w:rPr>
-          <w:lang w:val="en-AU"/>
-        </w:rPr>
-        <w:t>Intensity Histograms</w:t>
-      </w:r>
-    </w:p>
-    <w:p>
-      <w:pPr>
-        <w:pStyle w:val="BodyText"/>
-        <w:rPr>
-          <w:lang w:val="en-AU"/>
-        </w:rPr>
-      </w:pPr>
-      <w:r>
-        <w:rPr>
           <w:noProof/>
         </w:rPr>
         <w:drawing>
-          <wp:anchor distT="0" distB="0" distL="114300" distR="114300" simplePos="0" relativeHeight="251668992" behindDoc="0" locked="0" layoutInCell="1" allowOverlap="1" wp14:anchorId="0029F483" wp14:editId="52AAAA23">
+          <wp:anchor distT="0" distB="0" distL="114300" distR="114300" simplePos="0" relativeHeight="251666944" behindDoc="0" locked="0" layoutInCell="1" allowOverlap="1" wp14:anchorId="0029F483" wp14:editId="1CE543D8">
             <wp:simplePos x="0" y="0"/>
             <wp:positionH relativeFrom="column">
               <wp:posOffset>1826895</wp:posOffset>
@@ -830,7 +851,7 @@
           <w:lang w:val="en-AU"/>
         </w:rPr>
         <w:drawing>
-          <wp:anchor distT="0" distB="0" distL="114300" distR="114300" simplePos="0" relativeHeight="251661824" behindDoc="0" locked="0" layoutInCell="1" allowOverlap="1" wp14:anchorId="4C750772" wp14:editId="784DDA40">
+          <wp:anchor distT="0" distB="0" distL="114300" distR="114300" simplePos="0" relativeHeight="251659776" behindDoc="0" locked="0" layoutInCell="1" allowOverlap="1" wp14:anchorId="4C750772" wp14:editId="22686D84">
             <wp:simplePos x="0" y="0"/>
             <wp:positionH relativeFrom="column">
               <wp:align>left</wp:align>
@@ -2102,766 +2123,14 @@
         <w:rPr>
           <w:lang w:val="en-AU"/>
         </w:rPr>
-        <w:t>Scale</w:t>
-      </w:r>
-      <w:r>
-        <w:rPr>
-          <w:lang w:val="en-AU"/>
-        </w:rPr>
-        <w:t>-i</w:t>
-      </w:r>
-      <w:r>
-        <w:rPr>
-          <w:lang w:val="en-AU"/>
-        </w:rPr>
-        <w:t>nvariant Feature Transform (</w:t>
-      </w:r>
-      <w:r>
-        <w:rPr>
-          <w:lang w:val="en-AU"/>
-        </w:rPr>
-        <w:t>SIFT</w:t>
-      </w:r>
-      <w:r>
-        <w:rPr>
-          <w:lang w:val="en-AU"/>
-        </w:rPr>
-        <w:t>)</w:t>
-      </w:r>
-      <w:r>
-        <w:rPr>
-          <w:lang w:val="en-AU"/>
-        </w:rPr>
-        <w:t xml:space="preserve"> keypoints</w:t>
-      </w:r>
-    </w:p>
-    <w:p>
-      <w:pPr>
-        <w:pStyle w:val="BodyText"/>
-        <w:rPr>
-          <w:lang w:val="en-AU"/>
-        </w:rPr>
-      </w:pPr>
-      <w:r>
-        <w:rPr>
-          <w:lang w:val="en-AU"/>
-        </w:rPr>
-        <w:t>SIFT</w:t>
-      </w:r>
-      <w:r>
-        <w:rPr>
-          <w:lang w:val="en-AU"/>
-        </w:rPr>
-        <w:t xml:space="preserve"> [3</w:t>
-      </w:r>
-      <w:r>
-        <w:rPr>
-          <w:lang w:val="en-AU"/>
-        </w:rPr>
-        <w:t xml:space="preserve">, </w:t>
-      </w:r>
-      <w:r>
-        <w:rPr>
-          <w:lang w:val="en-AU"/>
-        </w:rPr>
-        <w:t>4]</w:t>
-      </w:r>
-      <w:r>
-        <w:rPr>
-          <w:lang w:val="en-AU"/>
-        </w:rPr>
-        <w:t xml:space="preserve"> </w:t>
-      </w:r>
-      <w:r>
-        <w:rPr>
-          <w:lang w:val="en-AU"/>
-        </w:rPr>
-        <w:t>keypoints are</w:t>
-      </w:r>
-      <w:r>
-        <w:rPr>
-          <w:lang w:val="en-AU"/>
-        </w:rPr>
-        <w:t xml:space="preserve"> </w:t>
-      </w:r>
-      <w:r>
-        <w:rPr>
-          <w:lang w:val="en-AU"/>
-        </w:rPr>
-        <w:t>moderately</w:t>
-      </w:r>
-      <w:r>
-        <w:rPr>
-          <w:lang w:val="en-AU"/>
-        </w:rPr>
-        <w:t xml:space="preserve"> </w:t>
-      </w:r>
-      <w:r>
-        <w:rPr>
-          <w:lang w:val="en-AU"/>
-        </w:rPr>
-        <w:t>invariant under small to moderate scaling and rotation.</w:t>
-      </w:r>
-      <w:r>
-        <w:rPr>
-          <w:lang w:val="en-AU"/>
-        </w:rPr>
-        <w:t xml:space="preserve"> Scale invariance is achieved by examining the image at many scales (via Gaussian filtering and image downsampling), </w:t>
-      </w:r>
-      <w:r>
-        <w:rPr>
-          <w:lang w:val="en-AU"/>
-        </w:rPr>
-        <w:t>transforming the image into</w:t>
-      </w:r>
-      <w:r>
-        <w:rPr>
-          <w:lang w:val="en-AU"/>
-        </w:rPr>
-        <w:t xml:space="preserve"> “scale space”</w:t>
-      </w:r>
-      <w:r>
-        <w:rPr>
-          <w:lang w:val="en-AU"/>
-        </w:rPr>
-        <w:t xml:space="preserve"> [3</w:t>
-      </w:r>
-      <w:r>
-        <w:rPr>
-          <w:lang w:val="en-AU"/>
-        </w:rPr>
-        <w:t>, 4</w:t>
-      </w:r>
-      <w:r>
-        <w:rPr>
-          <w:lang w:val="en-AU"/>
-        </w:rPr>
-        <w:t>]</w:t>
-      </w:r>
-      <w:r>
-        <w:rPr>
-          <w:lang w:val="en-AU"/>
-        </w:rPr>
-        <w:t>. Keypoints are detected within this scale space, yielding not only the keypoint’s location in the image, but also the scale at which the keypoint exists</w:t>
-      </w:r>
-      <w:r>
-        <w:rPr>
-          <w:lang w:val="en-AU"/>
-        </w:rPr>
-        <w:t xml:space="preserve"> [3, 4]</w:t>
-      </w:r>
-      <w:r>
-        <w:rPr>
-          <w:lang w:val="en-AU"/>
-        </w:rPr>
-        <w:t xml:space="preserve">. Further processing of the keypoint is adjusted for this scale, </w:t>
-      </w:r>
-      <w:r>
-        <w:rPr>
-          <w:lang w:val="en-AU"/>
-        </w:rPr>
-        <w:t>producing keypoints which are largely invariant to scale</w:t>
-      </w:r>
-      <w:r>
-        <w:rPr>
-          <w:lang w:val="en-AU"/>
-        </w:rPr>
-        <w:t xml:space="preserve"> [3</w:t>
-      </w:r>
-      <w:r>
-        <w:rPr>
-          <w:lang w:val="en-AU"/>
-        </w:rPr>
-        <w:t>, 4</w:t>
-      </w:r>
-      <w:r>
-        <w:rPr>
-          <w:lang w:val="en-AU"/>
-        </w:rPr>
-        <w:t>]</w:t>
-      </w:r>
-      <w:r>
-        <w:rPr>
-          <w:lang w:val="en-AU"/>
-        </w:rPr>
-        <w:t>.</w:t>
-      </w:r>
-      <w:r>
-        <w:rPr>
-          <w:lang w:val="en-AU"/>
-        </w:rPr>
-        <w:t xml:space="preserve"> The experimental results are </w:t>
-      </w:r>
-      <w:r>
-        <w:rPr>
-          <w:lang w:val="en-AU"/>
-        </w:rPr>
-        <w:t>summarised</w:t>
-      </w:r>
-      <w:r>
-        <w:rPr>
-          <w:lang w:val="en-AU"/>
-        </w:rPr>
-        <w:t xml:space="preserve"> in </w:t>
-      </w:r>
-      <w:r>
-        <w:rPr>
-          <w:lang w:val="en-AU"/>
-        </w:rPr>
-        <w:t>F</w:t>
-      </w:r>
-      <w:r>
-        <w:rPr>
-          <w:lang w:val="en-AU"/>
-        </w:rPr>
-        <w:t>ig</w:t>
-      </w:r>
-      <w:r>
-        <w:rPr>
-          <w:lang w:val="en-AU"/>
-        </w:rPr>
-        <w:t>.</w:t>
-      </w:r>
-      <w:r>
-        <w:rPr>
-          <w:lang w:val="en-AU"/>
-        </w:rPr>
-        <w:t xml:space="preserve"> 5. </w:t>
-      </w:r>
-      <w:r>
-        <w:rPr>
-          <w:lang w:val="en-AU"/>
-        </w:rPr>
-        <w:t>As the image size increases, the number of keypoints detected increases (presumably since there are simply more pixels in the image), but</w:t>
-      </w:r>
-      <w:r>
-        <w:rPr>
-          <w:lang w:val="en-AU"/>
-        </w:rPr>
-        <w:t xml:space="preserve"> a significant proportion of them match the</w:t>
-      </w:r>
-      <w:r>
-        <w:rPr>
-          <w:lang w:val="en-AU"/>
-        </w:rPr>
-        <w:t xml:space="preserve"> keypoints in the </w:t>
-      </w:r>
-      <w:r>
-        <w:rPr>
-          <w:lang w:val="en-AU"/>
-        </w:rPr>
-        <w:t>original image region.</w:t>
-      </w:r>
-      <w:r>
-        <w:rPr>
-          <w:lang w:val="en-AU"/>
-        </w:rPr>
-        <w:t xml:space="preserve"> The </w:t>
-      </w:r>
-      <w:r>
-        <w:rPr>
-          <w:lang w:val="en-AU"/>
-        </w:rPr>
-        <w:t>match</w:t>
-      </w:r>
-      <w:r>
-        <w:rPr>
-          <w:lang w:val="en-AU"/>
-        </w:rPr>
-        <w:t xml:space="preserve"> </w:t>
-      </w:r>
-      <w:r>
-        <w:rPr>
-          <w:lang w:val="en-AU"/>
-        </w:rPr>
-        <w:t>proportions upwards of 80%</w:t>
-      </w:r>
-      <w:r>
-        <w:rPr>
-          <w:lang w:val="en-AU"/>
-        </w:rPr>
-        <w:t xml:space="preserve"> </w:t>
-      </w:r>
-      <w:r>
-        <w:rPr>
-          <w:lang w:val="en-AU"/>
-        </w:rPr>
-        <w:t xml:space="preserve">for small scaling factors </w:t>
-      </w:r>
-      <w:r>
-        <w:rPr>
-          <w:lang w:val="en-AU"/>
-        </w:rPr>
-        <w:t>coincide</w:t>
-      </w:r>
-      <w:r>
-        <w:rPr>
-          <w:lang w:val="en-AU"/>
-        </w:rPr>
-        <w:t>s</w:t>
-      </w:r>
-      <w:r>
-        <w:rPr>
-          <w:lang w:val="en-AU"/>
-        </w:rPr>
-        <w:t xml:space="preserve"> with the results </w:t>
-      </w:r>
-      <w:r>
-        <w:rPr>
-          <w:lang w:val="en-AU"/>
-        </w:rPr>
-        <w:t xml:space="preserve">presented </w:t>
-      </w:r>
-      <w:r>
-        <w:rPr>
-          <w:lang w:val="en-AU"/>
-        </w:rPr>
-        <w:t xml:space="preserve">in </w:t>
-      </w:r>
-      <w:r>
-        <w:rPr>
-          <w:lang w:val="en-AU"/>
-        </w:rPr>
-        <w:t>[3]</w:t>
-      </w:r>
-      <w:r>
-        <w:rPr>
-          <w:lang w:val="en-AU"/>
-        </w:rPr>
-        <w:t>.</w:t>
-      </w:r>
-    </w:p>
-    <w:p>
-      <w:pPr>
-        <w:pStyle w:val="BodyText"/>
-        <w:rPr>
-          <w:lang w:val="en-AU"/>
-        </w:rPr>
-      </w:pPr>
-      <w:r>
-        <w:rPr>
-          <w:lang w:val="en-AU"/>
-        </w:rPr>
-        <w:t xml:space="preserve">Rotational invariance is </w:t>
-      </w:r>
-      <w:r>
-        <w:rPr>
-          <w:lang w:val="en-AU"/>
-        </w:rPr>
-        <w:t xml:space="preserve">(theoretically) </w:t>
-      </w:r>
-      <w:r>
-        <w:rPr>
-          <w:lang w:val="en-AU"/>
-        </w:rPr>
-        <w:t xml:space="preserve">achieved </w:t>
-      </w:r>
-      <w:r>
-        <w:rPr>
-          <w:lang w:val="en-AU"/>
-        </w:rPr>
-        <w:t>since keypoint detection only considers the magnitude of the</w:t>
-      </w:r>
-      <w:r>
-        <w:rPr>
-          <w:lang w:val="en-AU"/>
-        </w:rPr>
-        <w:t xml:space="preserve"> difference of Gaussians (which is</w:t>
-      </w:r>
-      <w:r>
-        <w:rPr>
-          <w:lang w:val="en-AU"/>
-        </w:rPr>
-        <w:t xml:space="preserve"> </w:t>
-      </w:r>
-      <w:r>
-        <w:rPr>
-          <w:lang w:val="en-AU"/>
-        </w:rPr>
-        <w:t>isotropic</w:t>
-      </w:r>
-      <w:r>
-        <w:rPr>
-          <w:lang w:val="en-AU"/>
-        </w:rPr>
-        <w:t>)</w:t>
-      </w:r>
-      <w:r>
-        <w:rPr>
-          <w:lang w:val="en-AU"/>
-        </w:rPr>
-        <w:t xml:space="preserve"> [3</w:t>
-      </w:r>
-      <w:r>
-        <w:rPr>
-          <w:lang w:val="en-AU"/>
-        </w:rPr>
-        <w:t>, 4</w:t>
-      </w:r>
-      <w:r>
-        <w:rPr>
-          <w:lang w:val="en-AU"/>
-        </w:rPr>
-        <w:t>]</w:t>
-      </w:r>
-      <w:r>
-        <w:rPr>
-          <w:lang w:val="en-AU"/>
-        </w:rPr>
-        <w:t xml:space="preserve">. </w:t>
-      </w:r>
-      <w:r>
-        <w:rPr>
-          <w:lang w:val="en-AU"/>
-        </w:rPr>
-        <w:t xml:space="preserve">The experimental results are </w:t>
-      </w:r>
-      <w:r>
-        <w:rPr>
-          <w:lang w:val="en-AU"/>
-        </w:rPr>
-        <w:t>summarised</w:t>
-      </w:r>
-      <w:r>
-        <w:rPr>
-          <w:lang w:val="en-AU"/>
-        </w:rPr>
-        <w:t xml:space="preserve"> in </w:t>
-      </w:r>
-      <w:r>
-        <w:rPr>
-          <w:lang w:val="en-AU"/>
-        </w:rPr>
-        <w:t>F</w:t>
-      </w:r>
-      <w:r>
-        <w:rPr>
-          <w:lang w:val="en-AU"/>
-        </w:rPr>
-        <w:t>ig</w:t>
-      </w:r>
-      <w:r>
-        <w:rPr>
-          <w:lang w:val="en-AU"/>
-        </w:rPr>
-        <w:t>.</w:t>
-      </w:r>
-      <w:r>
-        <w:rPr>
-          <w:lang w:val="en-AU"/>
-        </w:rPr>
-        <w:t xml:space="preserve"> 6.</w:t>
-      </w:r>
-      <w:r>
-        <w:rPr>
-          <w:lang w:val="en-AU"/>
-        </w:rPr>
-        <w:t xml:space="preserve"> </w:t>
-      </w:r>
-      <w:r>
-        <w:rPr>
-          <w:lang w:val="en-AU"/>
-        </w:rPr>
-        <w:t>Surprisingly, only about</w:t>
-      </w:r>
-      <w:r>
-        <w:rPr>
-          <w:lang w:val="en-AU"/>
-        </w:rPr>
-        <w:t xml:space="preserve"> 65-75% of keypoints from the original image region are </w:t>
-      </w:r>
-      <w:r>
-        <w:rPr>
-          <w:lang w:val="en-AU"/>
-        </w:rPr>
-        <w:t>present</w:t>
-      </w:r>
-      <w:r>
-        <w:rPr>
-          <w:lang w:val="en-AU"/>
-        </w:rPr>
-        <w:t xml:space="preserve"> in the rotated versions</w:t>
-      </w:r>
-      <w:r>
-        <w:rPr>
-          <w:lang w:val="en-AU"/>
-        </w:rPr>
-        <w:t>.</w:t>
-      </w:r>
-      <w:r>
-        <w:t xml:space="preserve"> </w:t>
-      </w:r>
-      <w:r>
-        <w:rPr>
-          <w:lang w:val="en-AU"/>
-        </w:rPr>
-        <w:t>M</w:t>
-      </w:r>
-      <w:r>
-        <w:rPr>
-          <w:lang w:val="en-AU"/>
-        </w:rPr>
-        <w:t>y only explanation as to why such a large proportion of keypoints did not match is that it is as a result of the image resampling during rotation, especially given that the image region is small</w:t>
-      </w:r>
-      <w:r>
-        <w:rPr>
-          <w:lang w:val="en-AU"/>
-        </w:rPr>
-        <w:t>, however, I am unsure</w:t>
-      </w:r>
-      <w:r>
-        <w:rPr>
-          <w:lang w:val="en-AU"/>
-        </w:rPr>
-        <w:t>.</w:t>
-      </w:r>
-      <w:r>
-        <w:rPr>
-          <w:lang w:val="en-AU"/>
-        </w:rPr>
-        <w:t xml:space="preserve"> </w:t>
-      </w:r>
-      <w:r>
-        <w:rPr>
-          <w:lang w:val="en-AU"/>
-        </w:rPr>
-        <w:t>I</w:t>
-      </w:r>
-      <w:r>
-        <w:rPr>
-          <w:lang w:val="en-AU"/>
-        </w:rPr>
-        <w:t>t seems plausible that</w:t>
-      </w:r>
-      <w:r>
-        <w:rPr>
-          <w:lang w:val="en-AU"/>
-        </w:rPr>
-        <w:t xml:space="preserve"> a more complex explanation exists, </w:t>
-      </w:r>
-      <w:r>
-        <w:rPr>
-          <w:lang w:val="en-AU"/>
-        </w:rPr>
-        <w:t>due to the many steps in the SIFT algorithm.</w:t>
-      </w:r>
-    </w:p>
-    <w:p>
-      <w:pPr>
-        <w:pStyle w:val="BodyText"/>
-        <w:rPr>
-          <w:lang w:val="en-AU"/>
-        </w:rPr>
-      </w:pPr>
-      <w:r>
-        <w:rPr>
-          <w:lang w:val="en-AU"/>
-        </w:rPr>
-        <w:t xml:space="preserve">The keypoint-annotated images are omitted for </w:t>
-      </w:r>
-      <w:r>
-        <w:rPr>
-          <w:lang w:val="en-AU"/>
-        </w:rPr>
-        <w:t>brevity but</w:t>
-      </w:r>
-      <w:r>
-        <w:rPr>
-          <w:lang w:val="en-AU"/>
-        </w:rPr>
-        <w:t xml:space="preserve"> may be reproduced using the code in Appendix 1.</w:t>
-      </w:r>
-      <w:r>
-        <w:rPr>
-          <w:lang w:val="en-AU"/>
-        </w:rPr>
-        <w:t xml:space="preserve"> The experimental results for the playing card image are similar and may be reproduced using the same code.</w:t>
-      </w:r>
-    </w:p>
-    <w:p>
-      <w:pPr>
-        <w:pStyle w:val="Heading1"/>
-      </w:pPr>
-      <w:r>
-        <w:t>Task 2</w:t>
-      </w:r>
-    </w:p>
-    <w:p>
-      <w:pPr>
-        <w:pStyle w:val="Heading2"/>
-      </w:pPr>
-      <w:r>
-        <w:t>Local Binary Patterns (LBP)</w:t>
-      </w:r>
-    </w:p>
-    <w:p>
-      <w:pPr>
-        <w:pStyle w:val="BodyText"/>
-        <w:rPr>
-          <w:lang w:val="en-AU"/>
-        </w:rPr>
-      </w:pPr>
-      <w:r>
-        <w:rPr>
-          <w:lang w:val="en-AU"/>
-        </w:rPr>
-        <w:t>TODO</w:t>
-      </w:r>
-    </w:p>
-    <w:p>
-      <w:pPr>
-        <w:pStyle w:val="Heading2"/>
-      </w:pPr>
-      <w:r>
-        <w:t>Scale-invariant Feature Transform (SIFT)</w:t>
-      </w:r>
-    </w:p>
-    <w:p>
-      <w:pPr>
-        <w:pStyle w:val="BodyText"/>
-        <w:rPr>
-          <w:lang w:val="en-AU"/>
-        </w:rPr>
-      </w:pPr>
-      <w:r>
-        <w:rPr>
-          <w:lang w:val="en-AU"/>
-        </w:rPr>
-        <w:t>TODO</w:t>
-      </w:r>
-    </w:p>
-    <w:p>
-      <w:pPr>
-        <w:pStyle w:val="Heading2"/>
-        <w:rPr>
-          <w:lang w:val="en-AU"/>
-        </w:rPr>
-      </w:pPr>
-      <w:r>
-        <w:rPr>
-          <w:lang w:val="en-AU"/>
-        </w:rPr>
-        <w:t>Histogram of Oriented Gradients (HOG)</w:t>
-      </w:r>
-    </w:p>
-    <w:p>
-      <w:pPr>
-        <w:pStyle w:val="BodyText"/>
-        <w:rPr>
-          <w:lang w:val="en-AU"/>
-        </w:rPr>
-      </w:pPr>
-      <w:r>
-        <w:rPr>
-          <w:lang w:val="en-AU"/>
-        </w:rPr>
-        <w:t>TODO</w:t>
-      </w:r>
-    </w:p>
-    <w:p>
-      <w:pPr>
-        <w:pStyle w:val="Heading2"/>
-        <w:rPr>
-          <w:lang w:val="en-AU"/>
-        </w:rPr>
-      </w:pPr>
-      <w:r>
-        <w:rPr>
-          <w:lang w:val="en-AU"/>
-        </w:rPr>
-        <w:t>Comparison of SIFT and HOG Descriptors</w:t>
-      </w:r>
-    </w:p>
-    <w:p>
-      <w:pPr>
-        <w:pStyle w:val="BodyText"/>
-        <w:rPr>
-          <w:lang w:val="en-AU"/>
-        </w:rPr>
-      </w:pPr>
-      <w:r>
-        <w:rPr>
-          <w:lang w:val="en-AU"/>
-        </w:rPr>
-        <w:t>TODO</w:t>
-      </w:r>
-    </w:p>
-    <w:p>
-      <w:pPr>
-        <w:pStyle w:val="Heading1"/>
-      </w:pPr>
-      <w:r>
-        <w:t xml:space="preserve">Prepare Your Paper </w:t>
-      </w:r>
-      <w:r>
-        <w:t>Before</w:t>
-      </w:r>
-      <w:r>
-        <w:t xml:space="preserve"> Styling</w:t>
-      </w:r>
-    </w:p>
-    <w:p>
-      <w:pPr>
-        <w:pStyle w:val="BodyText"/>
-        <w:rPr>
-          <w:lang w:val="en-US"/>
-        </w:rPr>
-      </w:pPr>
-      <w:r>
-        <w:t>Before</w:t>
-      </w:r>
-      <w:r>
-        <w:t xml:space="preserve"> you begin to format your paper, first write and save the content as a separate text file. </w:t>
-      </w:r>
-      <w:r>
-        <w:rPr>
-          <w:lang w:val="en-US"/>
-        </w:rPr>
-        <w:t xml:space="preserve">Complete all content and </w:t>
-      </w:r>
-      <w:r>
-        <w:rPr>
-          <w:lang w:val="en-US"/>
-        </w:rPr>
-        <w:t>organizational editing before formatting. Please note sections A-D below for more information on proofreading, spelling and grammar.</w:t>
-      </w:r>
-    </w:p>
-    <w:p>
-      <w:pPr>
-        <w:pStyle w:val="BodyText"/>
-      </w:pPr>
-      <w:r>
-        <w:t>Keep your text and graphic files separate until after the text has been formatted and styled. Do not use hard tabs, and limit use of hard returns to only one return at the end of a paragraph. Do not add any kind of pagination anywhere in the paper. Do not number text heads-the template will do that for you.</w:t>
-      </w:r>
-    </w:p>
-    <w:p>
-      <w:pPr>
-        <w:pStyle w:val="Heading2"/>
-      </w:pPr>
-      <w:r>
-        <w:t>Abbreviations</w:t>
-      </w:r>
-      <w:r>
-        <w:t xml:space="preserve"> and Acronyms</w:t>
-      </w:r>
-    </w:p>
-    <w:p>
-      <w:pPr>
-        <w:pStyle w:val="BodyText"/>
-      </w:pPr>
-      <w:r>
-        <w:rPr>
-          <w:noProof/>
-          <w:lang w:val="en-AU"/>
-        </w:rPr>
         <w:drawing>
-          <wp:anchor distT="45720" distB="45720" distL="114300" distR="114300" simplePos="0" relativeHeight="251689472" behindDoc="0" locked="0" layoutInCell="1" allowOverlap="1" wp14:anchorId="5DEE9F7D" wp14:editId="444B021D">
+          <wp:anchor distT="45720" distB="45720" distL="114300" distR="114300" simplePos="0" relativeHeight="251687424" behindDoc="0" locked="0" layoutInCell="1" allowOverlap="1" wp14:anchorId="5DEE9F7D" wp14:editId="1B3E35B3">
             <wp:simplePos x="0" y="0"/>
             <wp:positionH relativeFrom="margin">
-              <wp:posOffset>1617167</wp:posOffset>
+              <wp:posOffset>1618615</wp:posOffset>
             </wp:positionH>
             <wp:positionV relativeFrom="page">
-              <wp:posOffset>1987778</wp:posOffset>
+              <wp:posOffset>2004365</wp:posOffset>
             </wp:positionV>
             <wp:extent cx="1463040" cy="476250"/>
             <wp:effectExtent l="0" t="0" r="3810" b="0"/>
@@ -2932,17 +2201,16 @@
       </w:r>
       <w:r>
         <w:rPr>
-          <w:noProof/>
           <w:lang w:val="en-AU"/>
         </w:rPr>
         <w:drawing>
-          <wp:anchor distT="45720" distB="45720" distL="114300" distR="114300" simplePos="0" relativeHeight="251687424" behindDoc="0" locked="0" layoutInCell="1" allowOverlap="1" wp14:anchorId="632B4296" wp14:editId="7FF36E52">
+          <wp:anchor distT="45720" distB="45720" distL="114300" distR="114300" simplePos="0" relativeHeight="251685376" behindDoc="0" locked="0" layoutInCell="1" allowOverlap="1" wp14:anchorId="632B4296" wp14:editId="3C9ED836">
             <wp:simplePos x="0" y="0"/>
             <wp:positionH relativeFrom="margin">
-              <wp:align>left</wp:align>
+              <wp:posOffset>1956</wp:posOffset>
             </wp:positionH>
             <wp:positionV relativeFrom="page">
-              <wp:posOffset>1992528</wp:posOffset>
+              <wp:posOffset>2033626</wp:posOffset>
             </wp:positionV>
             <wp:extent cx="1463040" cy="476250"/>
             <wp:effectExtent l="0" t="0" r="3810" b="0"/>
@@ -3030,6 +2298,2000 @@
         </w:drawing>
       </w:r>
       <w:r>
+        <w:rPr>
+          <w:lang w:val="en-AU"/>
+        </w:rPr>
+        <w:t>Scale</w:t>
+      </w:r>
+      <w:r>
+        <w:rPr>
+          <w:lang w:val="en-AU"/>
+        </w:rPr>
+        <w:t>-i</w:t>
+      </w:r>
+      <w:r>
+        <w:rPr>
+          <w:lang w:val="en-AU"/>
+        </w:rPr>
+        <w:t>nvariant Feature Transform (</w:t>
+      </w:r>
+      <w:r>
+        <w:rPr>
+          <w:lang w:val="en-AU"/>
+        </w:rPr>
+        <w:t>SIFT</w:t>
+      </w:r>
+      <w:r>
+        <w:rPr>
+          <w:lang w:val="en-AU"/>
+        </w:rPr>
+        <w:t>)</w:t>
+      </w:r>
+      <w:r>
+        <w:rPr>
+          <w:lang w:val="en-AU"/>
+        </w:rPr>
+        <w:t xml:space="preserve"> </w:t>
+      </w:r>
+      <w:r>
+        <w:rPr>
+          <w:lang w:val="en-AU"/>
+        </w:rPr>
+        <w:t>K</w:t>
+      </w:r>
+      <w:r>
+        <w:rPr>
+          <w:lang w:val="en-AU"/>
+        </w:rPr>
+        <w:t>eypoints</w:t>
+      </w:r>
+    </w:p>
+    <w:p>
+      <w:pPr>
+        <w:pStyle w:val="BodyText"/>
+        <w:rPr>
+          <w:lang w:val="en-AU"/>
+        </w:rPr>
+      </w:pPr>
+      <w:r>
+        <w:rPr>
+          <w:lang w:val="en-AU"/>
+        </w:rPr>
+        <w:t>SIFT</w:t>
+      </w:r>
+      <w:r>
+        <w:rPr>
+          <w:lang w:val="en-AU"/>
+        </w:rPr>
+        <w:t xml:space="preserve"> [3</w:t>
+      </w:r>
+      <w:r>
+        <w:rPr>
+          <w:lang w:val="en-AU"/>
+        </w:rPr>
+        <w:t xml:space="preserve">, </w:t>
+      </w:r>
+      <w:r>
+        <w:rPr>
+          <w:lang w:val="en-AU"/>
+        </w:rPr>
+        <w:t>4]</w:t>
+      </w:r>
+      <w:r>
+        <w:rPr>
+          <w:lang w:val="en-AU"/>
+        </w:rPr>
+        <w:t xml:space="preserve"> </w:t>
+      </w:r>
+      <w:r>
+        <w:rPr>
+          <w:lang w:val="en-AU"/>
+        </w:rPr>
+        <w:t>keypoints are</w:t>
+      </w:r>
+      <w:r>
+        <w:rPr>
+          <w:lang w:val="en-AU"/>
+        </w:rPr>
+        <w:t xml:space="preserve"> </w:t>
+      </w:r>
+      <w:r>
+        <w:rPr>
+          <w:lang w:val="en-AU"/>
+        </w:rPr>
+        <w:t>moderately</w:t>
+      </w:r>
+      <w:r>
+        <w:rPr>
+          <w:lang w:val="en-AU"/>
+        </w:rPr>
+        <w:t xml:space="preserve"> </w:t>
+      </w:r>
+      <w:r>
+        <w:rPr>
+          <w:lang w:val="en-AU"/>
+        </w:rPr>
+        <w:t>invariant under small to moderate scaling and rotation.</w:t>
+      </w:r>
+      <w:r>
+        <w:rPr>
+          <w:lang w:val="en-AU"/>
+        </w:rPr>
+        <w:t xml:space="preserve"> Scale invariance is achieved by examining the image at many scales (via Gaussian filtering and image downsampling), </w:t>
+      </w:r>
+      <w:r>
+        <w:rPr>
+          <w:lang w:val="en-AU"/>
+        </w:rPr>
+        <w:t>transforming the image into</w:t>
+      </w:r>
+      <w:r>
+        <w:rPr>
+          <w:lang w:val="en-AU"/>
+        </w:rPr>
+        <w:t xml:space="preserve"> “scale space”</w:t>
+      </w:r>
+      <w:r>
+        <w:rPr>
+          <w:lang w:val="en-AU"/>
+        </w:rPr>
+        <w:t xml:space="preserve">. Keypoints are detected within this scale space, yielding not only the keypoint’s location in the image, but also the scale at which the keypoint exists. Further processing of the keypoint is adjusted for this scale, </w:t>
+      </w:r>
+      <w:r>
+        <w:rPr>
+          <w:lang w:val="en-AU"/>
+        </w:rPr>
+        <w:t>producing keypoints which are largely invariant to scale.</w:t>
+      </w:r>
+      <w:r>
+        <w:rPr>
+          <w:lang w:val="en-AU"/>
+        </w:rPr>
+        <w:t xml:space="preserve"> The experimental results are </w:t>
+      </w:r>
+      <w:r>
+        <w:rPr>
+          <w:lang w:val="en-AU"/>
+        </w:rPr>
+        <w:t>summarised</w:t>
+      </w:r>
+      <w:r>
+        <w:rPr>
+          <w:lang w:val="en-AU"/>
+        </w:rPr>
+        <w:t xml:space="preserve"> in </w:t>
+      </w:r>
+      <w:r>
+        <w:rPr>
+          <w:lang w:val="en-AU"/>
+        </w:rPr>
+        <w:t>F</w:t>
+      </w:r>
+      <w:r>
+        <w:rPr>
+          <w:lang w:val="en-AU"/>
+        </w:rPr>
+        <w:t>ig</w:t>
+      </w:r>
+      <w:r>
+        <w:rPr>
+          <w:lang w:val="en-AU"/>
+        </w:rPr>
+        <w:t>.</w:t>
+      </w:r>
+      <w:r>
+        <w:rPr>
+          <w:lang w:val="en-AU"/>
+        </w:rPr>
+        <w:t xml:space="preserve"> 5. </w:t>
+      </w:r>
+      <w:r>
+        <w:rPr>
+          <w:lang w:val="en-AU"/>
+        </w:rPr>
+        <w:t>As the image size increases, the number of keypoints detected increases (presumably since there are simply more pixels in the image), but</w:t>
+      </w:r>
+      <w:r>
+        <w:rPr>
+          <w:lang w:val="en-AU"/>
+        </w:rPr>
+        <w:t xml:space="preserve"> a significant proportion of them match the</w:t>
+      </w:r>
+      <w:r>
+        <w:rPr>
+          <w:lang w:val="en-AU"/>
+        </w:rPr>
+        <w:t xml:space="preserve"> keypoints in the </w:t>
+      </w:r>
+      <w:r>
+        <w:rPr>
+          <w:lang w:val="en-AU"/>
+        </w:rPr>
+        <w:t>original image region.</w:t>
+      </w:r>
+      <w:r>
+        <w:rPr>
+          <w:lang w:val="en-AU"/>
+        </w:rPr>
+        <w:t xml:space="preserve"> The </w:t>
+      </w:r>
+      <w:r>
+        <w:rPr>
+          <w:lang w:val="en-AU"/>
+        </w:rPr>
+        <w:t>match</w:t>
+      </w:r>
+      <w:r>
+        <w:rPr>
+          <w:lang w:val="en-AU"/>
+        </w:rPr>
+        <w:t xml:space="preserve"> </w:t>
+      </w:r>
+      <w:r>
+        <w:rPr>
+          <w:lang w:val="en-AU"/>
+        </w:rPr>
+        <w:t>proportions upwards of 80%</w:t>
+      </w:r>
+      <w:r>
+        <w:rPr>
+          <w:lang w:val="en-AU"/>
+        </w:rPr>
+        <w:t xml:space="preserve"> </w:t>
+      </w:r>
+      <w:r>
+        <w:rPr>
+          <w:lang w:val="en-AU"/>
+        </w:rPr>
+        <w:t xml:space="preserve">for small scaling factors </w:t>
+      </w:r>
+      <w:r>
+        <w:rPr>
+          <w:lang w:val="en-AU"/>
+        </w:rPr>
+        <w:t>coincide</w:t>
+      </w:r>
+      <w:r>
+        <w:rPr>
+          <w:lang w:val="en-AU"/>
+        </w:rPr>
+        <w:t>s</w:t>
+      </w:r>
+      <w:r>
+        <w:rPr>
+          <w:lang w:val="en-AU"/>
+        </w:rPr>
+        <w:t xml:space="preserve"> with the results </w:t>
+      </w:r>
+      <w:r>
+        <w:rPr>
+          <w:lang w:val="en-AU"/>
+        </w:rPr>
+        <w:t xml:space="preserve">presented </w:t>
+      </w:r>
+      <w:r>
+        <w:rPr>
+          <w:lang w:val="en-AU"/>
+        </w:rPr>
+        <w:t xml:space="preserve">in </w:t>
+      </w:r>
+      <w:r>
+        <w:rPr>
+          <w:lang w:val="en-AU"/>
+        </w:rPr>
+        <w:t>[3]</w:t>
+      </w:r>
+      <w:r>
+        <w:rPr>
+          <w:lang w:val="en-AU"/>
+        </w:rPr>
+        <w:t>.</w:t>
+      </w:r>
+    </w:p>
+    <w:p>
+      <w:pPr>
+        <w:pStyle w:val="BodyText"/>
+        <w:rPr>
+          <w:lang w:val="en-AU"/>
+        </w:rPr>
+      </w:pPr>
+      <w:r>
+        <w:rPr>
+          <w:lang w:val="en-AU"/>
+        </w:rPr>
+        <w:t xml:space="preserve">Rotational invariance is </w:t>
+      </w:r>
+      <w:r>
+        <w:rPr>
+          <w:lang w:val="en-AU"/>
+        </w:rPr>
+        <w:t xml:space="preserve">(theoretically) </w:t>
+      </w:r>
+      <w:r>
+        <w:rPr>
+          <w:lang w:val="en-AU"/>
+        </w:rPr>
+        <w:t xml:space="preserve">achieved </w:t>
+      </w:r>
+      <w:r>
+        <w:rPr>
+          <w:lang w:val="en-AU"/>
+        </w:rPr>
+        <w:t>since keypoint detection only considers the magnitude of the</w:t>
+      </w:r>
+      <w:r>
+        <w:rPr>
+          <w:lang w:val="en-AU"/>
+        </w:rPr>
+        <w:t xml:space="preserve"> difference of Gaussians (which is</w:t>
+      </w:r>
+      <w:r>
+        <w:rPr>
+          <w:lang w:val="en-AU"/>
+        </w:rPr>
+        <w:t xml:space="preserve"> </w:t>
+      </w:r>
+      <w:r>
+        <w:rPr>
+          <w:lang w:val="en-AU"/>
+        </w:rPr>
+        <w:t>isotropic</w:t>
+      </w:r>
+      <w:r>
+        <w:rPr>
+          <w:lang w:val="en-AU"/>
+        </w:rPr>
+        <w:t>)</w:t>
+      </w:r>
+      <w:r>
+        <w:rPr>
+          <w:lang w:val="en-AU"/>
+        </w:rPr>
+        <w:t xml:space="preserve"> [3</w:t>
+      </w:r>
+      <w:r>
+        <w:rPr>
+          <w:lang w:val="en-AU"/>
+        </w:rPr>
+        <w:t>, 4</w:t>
+      </w:r>
+      <w:r>
+        <w:rPr>
+          <w:lang w:val="en-AU"/>
+        </w:rPr>
+        <w:t>]</w:t>
+      </w:r>
+      <w:r>
+        <w:rPr>
+          <w:lang w:val="en-AU"/>
+        </w:rPr>
+        <w:t xml:space="preserve">. </w:t>
+      </w:r>
+      <w:r>
+        <w:rPr>
+          <w:lang w:val="en-AU"/>
+        </w:rPr>
+        <w:t xml:space="preserve">The experimental results are </w:t>
+      </w:r>
+      <w:r>
+        <w:rPr>
+          <w:lang w:val="en-AU"/>
+        </w:rPr>
+        <w:t>summarised</w:t>
+      </w:r>
+      <w:r>
+        <w:rPr>
+          <w:lang w:val="en-AU"/>
+        </w:rPr>
+        <w:t xml:space="preserve"> in </w:t>
+      </w:r>
+      <w:r>
+        <w:rPr>
+          <w:lang w:val="en-AU"/>
+        </w:rPr>
+        <w:t>F</w:t>
+      </w:r>
+      <w:r>
+        <w:rPr>
+          <w:lang w:val="en-AU"/>
+        </w:rPr>
+        <w:t>ig</w:t>
+      </w:r>
+      <w:r>
+        <w:rPr>
+          <w:lang w:val="en-AU"/>
+        </w:rPr>
+        <w:t>.</w:t>
+      </w:r>
+      <w:r>
+        <w:rPr>
+          <w:lang w:val="en-AU"/>
+        </w:rPr>
+        <w:t xml:space="preserve"> 6.</w:t>
+      </w:r>
+      <w:r>
+        <w:rPr>
+          <w:lang w:val="en-AU"/>
+        </w:rPr>
+        <w:t xml:space="preserve"> </w:t>
+      </w:r>
+      <w:r>
+        <w:rPr>
+          <w:lang w:val="en-AU"/>
+        </w:rPr>
+        <w:t>Surprisingly, only about</w:t>
+      </w:r>
+      <w:r>
+        <w:rPr>
+          <w:lang w:val="en-AU"/>
+        </w:rPr>
+        <w:t xml:space="preserve"> 65-75% of keypoints from the original image region are </w:t>
+      </w:r>
+      <w:r>
+        <w:rPr>
+          <w:lang w:val="en-AU"/>
+        </w:rPr>
+        <w:t>present</w:t>
+      </w:r>
+      <w:r>
+        <w:rPr>
+          <w:lang w:val="en-AU"/>
+        </w:rPr>
+        <w:t xml:space="preserve"> in the rotated versions</w:t>
+      </w:r>
+      <w:r>
+        <w:rPr>
+          <w:lang w:val="en-AU"/>
+        </w:rPr>
+        <w:t>.</w:t>
+      </w:r>
+      <w:r>
+        <w:t xml:space="preserve"> </w:t>
+      </w:r>
+      <w:r>
+        <w:rPr>
+          <w:lang w:val="en-AU"/>
+        </w:rPr>
+        <w:t>M</w:t>
+      </w:r>
+      <w:r>
+        <w:rPr>
+          <w:lang w:val="en-AU"/>
+        </w:rPr>
+        <w:t>y only explanation as to why such a large proportion of keypoints did not match is that it is as a result of the image resampling during rotation, especially given that the image region is small</w:t>
+      </w:r>
+      <w:r>
+        <w:rPr>
+          <w:lang w:val="en-AU"/>
+        </w:rPr>
+        <w:t>, however, I am unsure</w:t>
+      </w:r>
+      <w:r>
+        <w:rPr>
+          <w:lang w:val="en-AU"/>
+        </w:rPr>
+        <w:t>.</w:t>
+      </w:r>
+      <w:r>
+        <w:rPr>
+          <w:lang w:val="en-AU"/>
+        </w:rPr>
+        <w:t xml:space="preserve"> </w:t>
+      </w:r>
+      <w:r>
+        <w:rPr>
+          <w:lang w:val="en-AU"/>
+        </w:rPr>
+        <w:t>I</w:t>
+      </w:r>
+      <w:r>
+        <w:rPr>
+          <w:lang w:val="en-AU"/>
+        </w:rPr>
+        <w:t>t seems plausible that</w:t>
+      </w:r>
+      <w:r>
+        <w:rPr>
+          <w:lang w:val="en-AU"/>
+        </w:rPr>
+        <w:t xml:space="preserve"> a more complex explanation exists, </w:t>
+      </w:r>
+      <w:r>
+        <w:rPr>
+          <w:lang w:val="en-AU"/>
+        </w:rPr>
+        <w:t>due to the many steps in the SIFT algorithm.</w:t>
+      </w:r>
+    </w:p>
+    <w:p>
+      <w:pPr>
+        <w:pStyle w:val="BodyText"/>
+        <w:rPr>
+          <w:lang w:val="en-AU"/>
+        </w:rPr>
+      </w:pPr>
+      <w:r>
+        <w:rPr>
+          <w:lang w:val="en-AU"/>
+        </w:rPr>
+        <w:t xml:space="preserve">The keypoint-annotated images are omitted for </w:t>
+      </w:r>
+      <w:r>
+        <w:rPr>
+          <w:lang w:val="en-AU"/>
+        </w:rPr>
+        <w:t>brevity but</w:t>
+      </w:r>
+      <w:r>
+        <w:rPr>
+          <w:lang w:val="en-AU"/>
+        </w:rPr>
+        <w:t xml:space="preserve"> may be reproduced using the code in Appendix 1.</w:t>
+      </w:r>
+      <w:r>
+        <w:rPr>
+          <w:lang w:val="en-AU"/>
+        </w:rPr>
+        <w:t xml:space="preserve"> The experimental results for the playing card image are similar and may be reproduced using the same code.</w:t>
+      </w:r>
+    </w:p>
+    <w:p>
+      <w:pPr>
+        <w:pStyle w:val="Heading1"/>
+      </w:pPr>
+      <w:r>
+        <w:t>Task 2</w:t>
+      </w:r>
+    </w:p>
+    <w:p>
+      <w:pPr>
+        <w:pStyle w:val="Heading2"/>
+      </w:pPr>
+      <w:r>
+        <w:t>Local Binary Patterns (LBP)</w:t>
+      </w:r>
+      <w:r>
+        <w:t xml:space="preserve"> Features</w:t>
+      </w:r>
+    </w:p>
+    <w:p>
+      <w:pPr>
+        <w:pStyle w:val="BodyText"/>
+        <w:rPr>
+          <w:lang w:val="en-AU"/>
+        </w:rPr>
+      </w:pPr>
+      <w:r>
+        <w:rPr>
+          <w:lang w:val="en-AU"/>
+        </w:rPr>
+        <w:t>LBP</w:t>
+      </w:r>
+      <w:r>
+        <w:rPr>
+          <w:lang w:val="en-AU"/>
+        </w:rPr>
+        <w:t xml:space="preserve"> [5]</w:t>
+      </w:r>
+      <w:r>
+        <w:rPr>
+          <w:lang w:val="en-AU"/>
+        </w:rPr>
+        <w:t xml:space="preserve"> </w:t>
+      </w:r>
+      <w:r>
+        <w:rPr>
+          <w:lang w:val="en-AU"/>
+        </w:rPr>
+        <w:t xml:space="preserve">generates an 8-bit integer feature for every pixel in </w:t>
+      </w:r>
+      <w:r>
+        <w:rPr>
+          <w:lang w:val="en-AU"/>
+        </w:rPr>
+        <w:t>a greyscale</w:t>
+      </w:r>
+      <w:r>
+        <w:rPr>
+          <w:lang w:val="en-AU"/>
+        </w:rPr>
+        <w:t xml:space="preserve"> image (or image region). The feature is determined from the 8 pixels neighbouring the target </w:t>
+      </w:r>
+      <w:r>
+        <w:rPr>
+          <w:lang w:val="en-AU"/>
+        </w:rPr>
+        <w:t>location</w:t>
+      </w:r>
+      <w:r>
+        <w:rPr>
+          <w:lang w:val="en-AU"/>
+        </w:rPr>
+        <w:t>.</w:t>
+      </w:r>
+      <w:r>
+        <w:rPr>
+          <w:lang w:val="en-AU"/>
+        </w:rPr>
+        <w:t xml:space="preserve"> These neighbouring pixels are traversed in a fixed order and compared to the target pixel</w:t>
+      </w:r>
+      <w:r>
+        <w:rPr>
+          <w:lang w:val="en-AU"/>
+        </w:rPr>
+        <w:t>. I</w:t>
+      </w:r>
+      <w:r>
+        <w:rPr>
+          <w:lang w:val="en-AU"/>
+        </w:rPr>
+        <w:t>f the neighbouring pixel is less than the target pixel, a 1 is recorded; if the neighbouring pixel is greater than the target pixel, a 0 is recorded.</w:t>
+      </w:r>
+      <w:r>
+        <w:rPr>
+          <w:lang w:val="en-AU"/>
+        </w:rPr>
+        <w:t xml:space="preserve"> The 1s and 0s are concatenated to form an 8-bit value, which is the feature descriptor for the target location.</w:t>
+      </w:r>
+      <w:r>
+        <w:rPr>
+          <w:lang w:val="en-AU"/>
+        </w:rPr>
+        <w:t xml:space="preserve"> Further processing may involve dividing the image into cells</w:t>
+      </w:r>
+      <w:r>
+        <w:rPr>
+          <w:lang w:val="en-AU"/>
+        </w:rPr>
+        <w:t>,</w:t>
+      </w:r>
+      <w:r>
+        <w:rPr>
+          <w:lang w:val="en-AU"/>
+        </w:rPr>
+        <w:t xml:space="preserve"> </w:t>
+      </w:r>
+      <w:r>
+        <w:rPr>
+          <w:lang w:val="en-AU"/>
+        </w:rPr>
+        <w:t>within which histograms of the feature values are calculated.</w:t>
+      </w:r>
+    </w:p>
+    <w:p>
+      <w:pPr>
+        <w:pStyle w:val="BodyText"/>
+        <w:rPr>
+          <w:lang w:val="en-AU"/>
+        </w:rPr>
+      </w:pPr>
+      <w:r>
+        <w:rPr>
+          <w:lang w:val="en-AU"/>
+        </w:rPr>
+        <w:t>The main advantage of LBP is that it is quite effective compared to other texture descriptors, as found by [</w:t>
+      </w:r>
+      <w:r>
+        <w:rPr>
+          <w:lang w:val="en-AU"/>
+        </w:rPr>
+        <w:t>5</w:t>
+      </w:r>
+      <w:r>
+        <w:rPr>
+          <w:lang w:val="en-AU"/>
+        </w:rPr>
+        <w:t>] and [</w:t>
+      </w:r>
+      <w:r>
+        <w:rPr>
+          <w:lang w:val="en-AU"/>
+        </w:rPr>
+        <w:t>6</w:t>
+      </w:r>
+      <w:r>
+        <w:rPr>
+          <w:lang w:val="en-AU"/>
+        </w:rPr>
+        <w:t>].</w:t>
+      </w:r>
+      <w:r>
+        <w:rPr>
+          <w:lang w:val="en-AU"/>
+        </w:rPr>
+        <w:t xml:space="preserve"> Contributing to its effectiveness is its invariance </w:t>
+      </w:r>
+      <w:r>
+        <w:rPr>
+          <w:lang w:val="en-AU"/>
+        </w:rPr>
+        <w:t>under</w:t>
+      </w:r>
+      <w:r>
+        <w:rPr>
+          <w:lang w:val="en-AU"/>
+        </w:rPr>
+        <w:t xml:space="preserve"> global </w:t>
+      </w:r>
+      <w:r>
+        <w:rPr>
+          <w:lang w:val="en-AU"/>
+        </w:rPr>
+        <w:t>changes in illumination.</w:t>
+      </w:r>
+      <w:r>
+        <w:rPr>
+          <w:lang w:val="en-AU"/>
+        </w:rPr>
+        <w:t xml:space="preserve"> </w:t>
+      </w:r>
+      <w:r>
+        <w:rPr>
+          <w:lang w:val="en-AU"/>
+        </w:rPr>
+        <w:t xml:space="preserve">The algorithm may be </w:t>
+      </w:r>
+      <w:r>
+        <w:rPr>
+          <w:lang w:val="en-AU"/>
+        </w:rPr>
+        <w:t>extended</w:t>
+      </w:r>
+      <w:r>
+        <w:rPr>
+          <w:lang w:val="en-AU"/>
+        </w:rPr>
+        <w:t xml:space="preserve"> to consider neighbouring pixels at any radius, allowing adjustment of the locality of detail that is extracted</w:t>
+      </w:r>
+      <w:r>
+        <w:rPr>
+          <w:lang w:val="en-AU"/>
+        </w:rPr>
+        <w:t xml:space="preserve"> [7]</w:t>
+      </w:r>
+      <w:r>
+        <w:rPr>
+          <w:lang w:val="en-AU"/>
+        </w:rPr>
+        <w:t xml:space="preserve">. </w:t>
+      </w:r>
+      <w:r>
+        <w:rPr>
+          <w:lang w:val="en-AU"/>
+        </w:rPr>
+        <w:t>Finally, the algorithm is simple and computationally efficient.</w:t>
+      </w:r>
+    </w:p>
+    <w:p>
+      <w:pPr>
+        <w:pStyle w:val="BodyText"/>
+        <w:rPr>
+          <w:lang w:val="en-AU"/>
+        </w:rPr>
+      </w:pPr>
+      <w:r>
+        <w:rPr>
+          <w:lang w:val="en-AU"/>
+        </w:rPr>
+        <w:t>The disadvantage</w:t>
+      </w:r>
+      <w:r>
+        <w:rPr>
+          <w:lang w:val="en-AU"/>
+        </w:rPr>
+        <w:t>s</w:t>
+      </w:r>
+      <w:r>
+        <w:rPr>
+          <w:lang w:val="en-AU"/>
+        </w:rPr>
+        <w:t xml:space="preserve"> of LBP </w:t>
+      </w:r>
+      <w:r>
+        <w:rPr>
+          <w:lang w:val="en-AU"/>
+        </w:rPr>
+        <w:t>are</w:t>
+      </w:r>
+      <w:r>
+        <w:rPr>
+          <w:lang w:val="en-AU"/>
+        </w:rPr>
+        <w:t xml:space="preserve"> that it is not (</w:t>
+      </w:r>
+      <w:r>
+        <w:rPr>
+          <w:lang w:val="en-AU"/>
+        </w:rPr>
+        <w:t>without extensions</w:t>
+      </w:r>
+      <w:r>
+        <w:rPr>
+          <w:lang w:val="en-AU"/>
+        </w:rPr>
+        <w:t xml:space="preserve">) scale </w:t>
+      </w:r>
+      <w:r>
+        <w:rPr>
+          <w:lang w:val="en-AU"/>
+        </w:rPr>
+        <w:t>nor</w:t>
+      </w:r>
+      <w:r>
+        <w:rPr>
+          <w:lang w:val="en-AU"/>
+        </w:rPr>
+        <w:t xml:space="preserve"> rotation</w:t>
+      </w:r>
+      <w:r>
+        <w:rPr>
+          <w:lang w:val="en-AU"/>
+        </w:rPr>
+        <w:t>ally</w:t>
+      </w:r>
+      <w:r>
+        <w:rPr>
+          <w:lang w:val="en-AU"/>
+        </w:rPr>
+        <w:t xml:space="preserve"> </w:t>
+      </w:r>
+      <w:r>
+        <w:rPr>
+          <w:lang w:val="en-AU"/>
+        </w:rPr>
+        <w:t>invariant and</w:t>
+      </w:r>
+      <w:r>
+        <w:rPr>
+          <w:lang w:val="en-AU"/>
+        </w:rPr>
+        <w:t xml:space="preserve"> does not consider colour information.</w:t>
+      </w:r>
+    </w:p>
+    <w:p>
+      <w:pPr>
+        <w:pStyle w:val="Heading2"/>
+      </w:pPr>
+      <w:r>
+        <w:t>Scale-invariant Feature Transform (SIFT)</w:t>
+      </w:r>
+      <w:r>
+        <w:t xml:space="preserve"> Features</w:t>
+      </w:r>
+    </w:p>
+    <w:p>
+      <w:pPr>
+        <w:pStyle w:val="BodyText"/>
+        <w:rPr>
+          <w:lang w:val="en-AU"/>
+        </w:rPr>
+      </w:pPr>
+      <w:r>
+        <w:rPr>
+          <w:lang w:val="en-AU"/>
+        </w:rPr>
+        <w:t xml:space="preserve">SIFT [3, 4] generates feature descriptors from the local neighbourhoods around </w:t>
+      </w:r>
+      <w:r>
+        <w:rPr>
+          <w:lang w:val="en-AU"/>
+        </w:rPr>
+        <w:t xml:space="preserve">the detected </w:t>
+      </w:r>
+      <w:r>
+        <w:rPr>
+          <w:lang w:val="en-AU"/>
+        </w:rPr>
+        <w:t>keypoints.</w:t>
+      </w:r>
+      <w:r>
+        <w:rPr>
+          <w:lang w:val="en-AU"/>
+        </w:rPr>
+        <w:t xml:space="preserve"> First, the 16x16 region of pixels centred at the keypoint is </w:t>
+      </w:r>
+      <w:r>
+        <w:rPr>
+          <w:lang w:val="en-AU"/>
+        </w:rPr>
+        <w:t>considered and</w:t>
+      </w:r>
+      <w:r>
+        <w:rPr>
+          <w:lang w:val="en-AU"/>
+        </w:rPr>
+        <w:t xml:space="preserve"> divided into 16 4x4 pixel blocks.</w:t>
+      </w:r>
+      <w:r>
+        <w:rPr>
+          <w:lang w:val="en-AU"/>
+        </w:rPr>
+        <w:t xml:space="preserve"> For each block, a</w:t>
+      </w:r>
+      <w:r>
+        <w:rPr>
+          <w:lang w:val="en-AU"/>
+        </w:rPr>
+        <w:t>n 8-bin</w:t>
+      </w:r>
+      <w:r>
+        <w:rPr>
+          <w:lang w:val="en-AU"/>
+        </w:rPr>
+        <w:t xml:space="preserve"> histogram of gradient orientations is created. The orientation of each pixel is calculated at the scale of the detected keypoint</w:t>
+      </w:r>
+      <w:r>
+        <w:rPr>
+          <w:lang w:val="en-AU"/>
+        </w:rPr>
+        <w:t xml:space="preserve">, </w:t>
+      </w:r>
+      <w:r>
+        <w:rPr>
+          <w:lang w:val="en-AU"/>
+        </w:rPr>
+        <w:t>achieving scale invariance</w:t>
+      </w:r>
+      <w:r>
+        <w:rPr>
+          <w:lang w:val="en-AU"/>
+        </w:rPr>
+        <w:t>,</w:t>
+      </w:r>
+      <w:r>
+        <w:rPr>
+          <w:lang w:val="en-AU"/>
+        </w:rPr>
+        <w:t xml:space="preserve"> and</w:t>
+      </w:r>
+      <w:r>
+        <w:rPr>
+          <w:lang w:val="en-AU"/>
+        </w:rPr>
+        <w:t xml:space="preserve"> is given relative to the orientation of the keypoint</w:t>
+      </w:r>
+      <w:r>
+        <w:rPr>
+          <w:lang w:val="en-AU"/>
+        </w:rPr>
+        <w:t xml:space="preserve">, </w:t>
+      </w:r>
+      <w:r>
+        <w:rPr>
+          <w:lang w:val="en-AU"/>
+        </w:rPr>
+        <w:t>achieving rotational invariance.</w:t>
+      </w:r>
+      <w:r>
+        <w:rPr>
+          <w:lang w:val="en-AU"/>
+        </w:rPr>
+        <w:t xml:space="preserve"> Each pixel’s histogram vote is weighted by the magnitude of its gradient, </w:t>
+      </w:r>
+      <w:r>
+        <w:rPr>
+          <w:lang w:val="en-AU"/>
+        </w:rPr>
+        <w:t>and</w:t>
+      </w:r>
+      <w:r>
+        <w:rPr>
+          <w:lang w:val="en-AU"/>
+        </w:rPr>
+        <w:t xml:space="preserve"> by a Gaussian window centred at the keypoint.</w:t>
+      </w:r>
+      <w:r>
+        <w:rPr>
+          <w:lang w:val="en-AU"/>
+        </w:rPr>
+        <w:t xml:space="preserve"> The 16 histograms are concatenated into a single 128-element vector to form the feature descriptor. Finally, this vector is </w:t>
+      </w:r>
+      <w:r>
+        <w:rPr>
+          <w:lang w:val="en-AU"/>
+        </w:rPr>
+        <w:t xml:space="preserve">thresholded and </w:t>
+      </w:r>
+      <w:r>
+        <w:rPr>
+          <w:lang w:val="en-AU"/>
+        </w:rPr>
+        <w:t>normalised to achieve some invariance to illumination changes.</w:t>
+      </w:r>
+    </w:p>
+    <w:p>
+      <w:pPr>
+        <w:pStyle w:val="BodyText"/>
+        <w:rPr>
+          <w:lang w:val="en-AU"/>
+        </w:rPr>
+      </w:pPr>
+      <w:r>
+        <w:rPr>
+          <w:lang w:val="en-AU"/>
+        </w:rPr>
+        <w:t>The main advantages of SIFT features is, of course, that they are invariant under scaling, rotation, and illumination changes.</w:t>
+      </w:r>
+      <w:r>
+        <w:rPr>
+          <w:lang w:val="en-AU"/>
+        </w:rPr>
+        <w:t xml:space="preserve"> Another advantage</w:t>
+      </w:r>
+      <w:r>
+        <w:rPr>
+          <w:lang w:val="en-AU"/>
+        </w:rPr>
+        <w:t>,</w:t>
+      </w:r>
+      <w:r>
+        <w:rPr>
+          <w:lang w:val="en-AU"/>
+        </w:rPr>
+        <w:t xml:space="preserve"> </w:t>
+      </w:r>
+      <w:r>
+        <w:rPr>
+          <w:lang w:val="en-AU"/>
+        </w:rPr>
+        <w:t>demonstrated in</w:t>
+      </w:r>
+      <w:r>
+        <w:rPr>
+          <w:lang w:val="en-AU"/>
+        </w:rPr>
+        <w:t xml:space="preserve"> [</w:t>
+      </w:r>
+      <w:r>
+        <w:rPr>
+          <w:lang w:val="en-AU"/>
+        </w:rPr>
+        <w:t>4</w:t>
+      </w:r>
+      <w:r>
+        <w:rPr>
+          <w:lang w:val="en-AU"/>
+        </w:rPr>
+        <w:t>]</w:t>
+      </w:r>
+      <w:r>
+        <w:rPr>
+          <w:lang w:val="en-AU"/>
+        </w:rPr>
+        <w:t xml:space="preserve">, is that the </w:t>
+      </w:r>
+      <w:r>
+        <w:rPr>
+          <w:lang w:val="en-AU"/>
+        </w:rPr>
+        <w:t>high distinctiveness of the descriptors enables reliable feature matching even within very large databases</w:t>
+      </w:r>
+      <w:r>
+        <w:rPr>
+          <w:lang w:val="en-AU"/>
+        </w:rPr>
+        <w:t>.</w:t>
+      </w:r>
+    </w:p>
+    <w:p>
+      <w:pPr>
+        <w:pStyle w:val="BodyText"/>
+        <w:rPr>
+          <w:lang w:val="en-AU"/>
+        </w:rPr>
+      </w:pPr>
+      <w:r>
+        <w:rPr>
+          <w:lang w:val="en-AU"/>
+        </w:rPr>
+        <w:t>The disadvantages of SIFT features</w:t>
+      </w:r>
+      <w:r>
+        <w:rPr>
+          <w:lang w:val="en-AU"/>
+        </w:rPr>
+        <w:t xml:space="preserve"> are that the algorithm is quite complex, and colour information is not considered.</w:t>
+      </w:r>
+      <w:r>
+        <w:rPr>
+          <w:lang w:val="en-AU"/>
+        </w:rPr>
+        <w:t xml:space="preserve"> [4] also notes that the high dimensionality of the feature descriptors inhibited feature matching efficiency when used with nearest-neighbour classification.</w:t>
+      </w:r>
+    </w:p>
+    <w:p>
+      <w:pPr>
+        <w:pStyle w:val="Heading2"/>
+        <w:rPr>
+          <w:lang w:val="en-AU"/>
+        </w:rPr>
+      </w:pPr>
+      <w:r>
+        <w:rPr>
+          <w:lang w:val="en-AU"/>
+        </w:rPr>
+        <w:t>Histogram of Oriented Gradients (HOG)</w:t>
+      </w:r>
+      <w:r>
+        <w:rPr>
+          <w:lang w:val="en-AU"/>
+        </w:rPr>
+        <w:t xml:space="preserve"> Features</w:t>
+      </w:r>
+    </w:p>
+    <w:p>
+      <w:pPr>
+        <w:pStyle w:val="BodyText"/>
+        <w:rPr>
+          <w:lang w:val="en-AU"/>
+        </w:rPr>
+      </w:pPr>
+      <w:r>
+        <w:rPr>
+          <w:lang w:val="en-AU"/>
+        </w:rPr>
+        <w:t>HOG</w:t>
+      </w:r>
+      <w:r>
+        <w:rPr>
+          <w:lang w:val="en-AU"/>
+        </w:rPr>
+        <w:t xml:space="preserve"> [8]</w:t>
+      </w:r>
+      <w:r>
+        <w:rPr>
+          <w:lang w:val="en-AU"/>
+        </w:rPr>
+        <w:t xml:space="preserve"> </w:t>
+      </w:r>
+      <w:r>
+        <w:rPr>
+          <w:lang w:val="en-AU"/>
+        </w:rPr>
+        <w:t>generates a feature descriptor for an image (or image region)</w:t>
+      </w:r>
+      <w:r>
+        <w:rPr>
+          <w:lang w:val="en-AU"/>
+        </w:rPr>
+        <w:t>,</w:t>
+      </w:r>
+      <w:r>
+        <w:rPr>
+          <w:lang w:val="en-AU"/>
+        </w:rPr>
+        <w:t xml:space="preserve"> derived from 8x8 pixel cells</w:t>
+      </w:r>
+      <w:r>
+        <w:rPr>
+          <w:lang w:val="en-AU"/>
+        </w:rPr>
+        <w:t>.</w:t>
+      </w:r>
+      <w:r>
+        <w:rPr>
+          <w:lang w:val="en-AU"/>
+        </w:rPr>
+        <w:t xml:space="preserve"> </w:t>
+      </w:r>
+      <w:r>
+        <w:rPr>
+          <w:lang w:val="en-AU"/>
+        </w:rPr>
+        <w:t>A gradient orientation histogram is created for each cell. The histogram</w:t>
+      </w:r>
+      <w:r>
+        <w:rPr>
+          <w:lang w:val="en-AU"/>
+        </w:rPr>
+        <w:t xml:space="preserve"> uses 9 bins for 0° to 180°, with orientations </w:t>
+      </w:r>
+      <w:r>
+        <w:rPr>
+          <w:lang w:val="en-AU"/>
+        </w:rPr>
+        <w:t>taken</w:t>
+      </w:r>
+      <w:r>
+        <w:rPr>
+          <w:lang w:val="en-AU"/>
+        </w:rPr>
+        <w:t xml:space="preserve"> modulo 180° (this was found to be most effective for human detection).</w:t>
+      </w:r>
+      <w:r>
+        <w:rPr>
+          <w:lang w:val="en-AU"/>
+        </w:rPr>
+        <w:t xml:space="preserve"> Each pixel’s vote is linearly interpolated between the two nearest histogram </w:t>
+      </w:r>
+      <w:r>
+        <w:rPr>
+          <w:lang w:val="en-AU"/>
+        </w:rPr>
+        <w:t>bins and</w:t>
+      </w:r>
+      <w:r>
+        <w:rPr>
+          <w:lang w:val="en-AU"/>
+        </w:rPr>
+        <w:t xml:space="preserve"> is additionally weighted by the </w:t>
+      </w:r>
+      <w:r>
+        <w:rPr>
+          <w:lang w:val="en-AU"/>
+        </w:rPr>
+        <w:t>magnitude of the gradient.</w:t>
+      </w:r>
+      <w:r>
+        <w:rPr>
+          <w:lang w:val="en-AU"/>
+        </w:rPr>
+        <w:t xml:space="preserve"> The cells are then grouped into overlapping 2x2 cell (16x16 pixel) blocks and normalised, </w:t>
+      </w:r>
+      <w:r>
+        <w:rPr>
+          <w:lang w:val="en-AU"/>
+        </w:rPr>
+        <w:t>to</w:t>
+      </w:r>
+      <w:r>
+        <w:rPr>
+          <w:lang w:val="en-AU"/>
+        </w:rPr>
+        <w:t xml:space="preserve"> account for local illumination changes.</w:t>
+      </w:r>
+      <w:r>
+        <w:rPr>
+          <w:lang w:val="en-AU"/>
+        </w:rPr>
+        <w:t xml:space="preserve"> Finally, the blocks are flattened and concatenated into a single vector</w:t>
+      </w:r>
+      <w:r>
+        <w:rPr>
+          <w:lang w:val="en-AU"/>
+        </w:rPr>
+        <w:t xml:space="preserve"> to form the feature descriptor.</w:t>
+      </w:r>
+    </w:p>
+    <w:p>
+      <w:pPr>
+        <w:pStyle w:val="BodyText"/>
+        <w:rPr>
+          <w:lang w:val="en-AU"/>
+        </w:rPr>
+      </w:pPr>
+      <w:r>
+        <w:rPr>
+          <w:lang w:val="en-AU"/>
+        </w:rPr>
+        <w:t xml:space="preserve">The primary advantage of HOG features </w:t>
+      </w:r>
+      <w:r>
+        <w:rPr>
+          <w:lang w:val="en-AU"/>
+        </w:rPr>
+        <w:t>is</w:t>
+      </w:r>
+      <w:r>
+        <w:rPr>
+          <w:lang w:val="en-AU"/>
+        </w:rPr>
+        <w:t xml:space="preserve"> their excellent performance in the detection of humans (significantly better than other techniques)</w:t>
+      </w:r>
+      <w:r>
+        <w:rPr>
+          <w:lang w:val="en-AU"/>
+        </w:rPr>
+        <w:t>, in part due to their illumination invariance [8].</w:t>
+      </w:r>
+    </w:p>
+    <w:p>
+      <w:pPr>
+        <w:pStyle w:val="BodyText"/>
+        <w:rPr>
+          <w:lang w:val="en-AU"/>
+        </w:rPr>
+      </w:pPr>
+      <w:r>
+        <w:rPr>
+          <w:lang w:val="en-AU"/>
+        </w:rPr>
+        <w:t>The disadvantages of HOG features are that they are not scale nor rotationally invariant.</w:t>
+      </w:r>
+      <w:r>
+        <w:rPr>
+          <w:lang w:val="en-AU"/>
+        </w:rPr>
+        <w:t xml:space="preserve"> Another possible disadvantage is the high dimensionality of the descriptor, which may be a challenge for classification.</w:t>
+      </w:r>
+    </w:p>
+    <w:p>
+      <w:pPr>
+        <w:pStyle w:val="Heading2"/>
+        <w:rPr>
+          <w:lang w:val="en-AU"/>
+        </w:rPr>
+      </w:pPr>
+      <w:r>
+        <w:rPr>
+          <w:lang w:val="en-AU"/>
+        </w:rPr>
+        <w:t>Comparison of SIFT and HOG Descriptors</w:t>
+      </w:r>
+    </w:p>
+    <w:p>
+      <w:pPr>
+        <w:pStyle w:val="BodyText"/>
+        <w:rPr>
+          <w:lang w:val="en-AU"/>
+        </w:rPr>
+      </w:pPr>
+      <w:r>
+        <w:rPr>
+          <w:lang w:val="en-AU"/>
+        </w:rPr>
+        <w:t xml:space="preserve">Fig. </w:t>
+      </w:r>
+      <w:r>
+        <w:rPr>
+          <w:lang w:val="en-AU"/>
+        </w:rPr>
+        <w:t>7</w:t>
+      </w:r>
+      <w:r>
+        <w:rPr>
+          <w:lang w:val="en-AU"/>
+        </w:rPr>
+        <w:t xml:space="preserve"> and </w:t>
+      </w:r>
+      <w:r>
+        <w:rPr>
+          <w:lang w:val="en-AU"/>
+        </w:rPr>
+        <w:t>8</w:t>
+      </w:r>
+      <w:r>
+        <w:rPr>
+          <w:lang w:val="en-AU"/>
+        </w:rPr>
+        <w:t xml:space="preserve"> compare</w:t>
+      </w:r>
+      <w:r>
+        <w:rPr>
+          <w:lang w:val="en-AU"/>
+        </w:rPr>
+        <w:t xml:space="preserve"> the similarity of</w:t>
+      </w:r>
+      <w:r>
+        <w:rPr>
+          <w:lang w:val="en-AU"/>
+        </w:rPr>
+        <w:t xml:space="preserve"> SIFT and HOG feature descriptors taken from </w:t>
+      </w:r>
+      <w:r>
+        <w:rPr>
+          <w:lang w:val="en-AU"/>
+        </w:rPr>
+        <w:t xml:space="preserve">a region of </w:t>
+      </w:r>
+      <w:r>
+        <w:rPr>
+          <w:lang w:val="en-AU"/>
+        </w:rPr>
+        <w:t>the dugong image, across different scales and rotations.</w:t>
+      </w:r>
+      <w:r>
+        <w:rPr>
+          <w:lang w:val="en-AU"/>
+        </w:rPr>
+        <w:t xml:space="preserve"> The </w:t>
+      </w:r>
+      <w:r>
+        <w:rPr>
+          <w:lang w:val="en-AU"/>
+        </w:rPr>
+        <w:t>descriptors are taken at SIFT keypoints that match in location and orientation across all versions of the image. For each transform</w:t>
+      </w:r>
+      <w:r>
+        <w:rPr>
+          <w:lang w:val="en-AU"/>
+        </w:rPr>
+        <w:t>ed version of the image</w:t>
+      </w:r>
+      <w:r>
+        <w:rPr>
+          <w:lang w:val="en-AU"/>
+        </w:rPr>
+        <w:t xml:space="preserve">, the </w:t>
+      </w:r>
+      <w:r>
+        <w:rPr>
+          <w:lang w:val="en-AU"/>
+        </w:rPr>
+        <w:t>Euclidean distance</w:t>
+      </w:r>
+      <w:r>
+        <w:rPr>
+          <w:lang w:val="en-AU"/>
+        </w:rPr>
+        <w:t xml:space="preserve"> is calculated between </w:t>
+      </w:r>
+      <w:r>
+        <w:rPr>
+          <w:lang w:val="en-AU"/>
+        </w:rPr>
+        <w:t>its</w:t>
+      </w:r>
+      <w:r>
+        <w:rPr>
+          <w:lang w:val="en-AU"/>
+        </w:rPr>
+        <w:t xml:space="preserve"> matrix </w:t>
+      </w:r>
+      <w:r>
+        <w:rPr>
+          <w:noProof/>
+        </w:rPr>
+        <w:lastRenderedPageBreak/>
+        <w:drawing>
+          <wp:anchor distT="0" distB="0" distL="114300" distR="114300" simplePos="0" relativeHeight="251695616" behindDoc="0" locked="0" layoutInCell="1" allowOverlap="1" wp14:anchorId="7BF16D15" wp14:editId="02617E88">
+            <wp:simplePos x="0" y="0"/>
+            <wp:positionH relativeFrom="margin">
+              <wp:posOffset>1956</wp:posOffset>
+            </wp:positionH>
+            <wp:positionV relativeFrom="page">
+              <wp:posOffset>3321101</wp:posOffset>
+            </wp:positionV>
+            <wp:extent cx="3089910" cy="2664460"/>
+            <wp:effectExtent l="0" t="0" r="0" b="2540"/>
+            <wp:wrapTopAndBottom/>
+            <wp:docPr id="6" name="Group 6"/>
+            <wp:cNvGraphicFramePr/>
+            <a:graphic xmlns:a="http://purl.oclc.org/ooxml/drawingml/main">
+              <a:graphicData uri="http://schemas.microsoft.com/office/word/2010/wordprocessingGroup">
+                <wp:wgp>
+                  <wp:cNvGrpSpPr>
+                    <a:extLst>
+                      <a:ext uri="{F59B8463-F414-42e2-B3A4-FFEF48DC7170}">
+                        <a15:nonVisualGroupProps xmlns:a15="http://schemas.microsoft.com/office/drawing/2012/main" isLegacyGroup="0"/>
+                      </a:ext>
+                    </a:extLst>
+                  </wp:cNvGrpSpPr>
+                  <wp:grpSpPr>
+                    <a:xfrm>
+                      <a:off x="0" y="0"/>
+                      <a:ext cx="3089910" cy="2664460"/>
+                      <a:chOff x="0" y="0"/>
+                      <a:chExt cx="3089910" cy="2664968"/>
+                    </a:xfrm>
+                  </wp:grpSpPr>
+                  <pic:pic xmlns:pic="http://purl.oclc.org/ooxml/drawingml/picture">
+                    <pic:nvPicPr>
+                      <pic:cNvPr id="4" name="Picture 4"/>
+                      <pic:cNvPicPr>
+                        <a:picLocks noChangeAspect="1"/>
+                      </pic:cNvPicPr>
+                    </pic:nvPicPr>
+                    <pic:blipFill>
+                      <a:blip r:embed="rId13">
+                        <a:extLst>
+                          <a:ext uri="{28A0092B-C50C-407E-A947-70E740481C1C}">
+                            <a14:useLocalDpi xmlns:a14="http://schemas.microsoft.com/office/drawing/2010/main" val="0"/>
+                          </a:ext>
+                        </a:extLst>
+                      </a:blip>
+                      <a:stretch>
+                        <a:fillRect/>
+                      </a:stretch>
+                    </pic:blipFill>
+                    <pic:spPr>
+                      <a:xfrm>
+                        <a:off x="0" y="0"/>
+                        <a:ext cx="3089910" cy="2317750"/>
+                      </a:xfrm>
+                      <a:prstGeom prst="rect">
+                        <a:avLst/>
+                      </a:prstGeom>
+                    </pic:spPr>
+                  </pic:pic>
+                  <wp:wsp>
+                    <wp:cNvPr id="5" name="Text Box 5"/>
+                    <wp:cNvSpPr txBox="1"/>
+                    <wp:spPr>
+                      <a:xfrm>
+                        <a:off x="0" y="2304288"/>
+                        <a:ext cx="3089910" cy="360680"/>
+                      </a:xfrm>
+                      <a:prstGeom prst="rect">
+                        <a:avLst/>
+                      </a:prstGeom>
+                      <a:solidFill>
+                        <a:prstClr val="white"/>
+                      </a:solidFill>
+                      <a:ln>
+                        <a:noFill/>
+                      </a:ln>
+                    </wp:spPr>
+                    <wp:txbx>
+                      <wne:txbxContent>
+                        <w:p>
+                          <w:pPr>
+                            <w:pStyle w:val="Caption"/>
+                            <w:rPr>
+                              <w:noProof/>
+                              <w:spacing w:val="-1"/>
+                              <w:sz w:val="20"/>
+                              <w:szCs w:val="20"/>
+                              <w:lang w:val="x-none" w:eastAsia="x-none"/>
+                            </w:rPr>
+                          </w:pPr>
+                          <w:r>
+                            <w:t>Fig. 8. SIFT and HOG feature descriptor similarity across rotated versions of a region of the dugong image.</w:t>
+                          </w:r>
+                        </w:p>
+                      </wne:txbxContent>
+                    </wp:txbx>
+                    <wp:bodyPr rot="0" spcFirstLastPara="0" vertOverflow="overflow" horzOverflow="overflow" vert="horz" wrap="square" lIns="0" tIns="0" rIns="0" bIns="0" numCol="1" spcCol="0" rtlCol="0" fromWordArt="0" anchor="t" anchorCtr="0" forceAA="0" compatLnSpc="1">
+                      <a:prstTxWarp prst="textNoShape">
+                        <a:avLst/>
+                      </a:prstTxWarp>
+                      <a:spAutoFit/>
+                    </wp:bodyPr>
+                  </wp:wsp>
+                </wp:wgp>
+              </a:graphicData>
+            </a:graphic>
+          </wp:anchor>
+        </w:drawing>
+      </w:r>
+      <w:r>
+        <w:rPr>
+          <w:noProof/>
+          <w:lang w:val="en-AU"/>
+        </w:rPr>
+        <w:drawing>
+          <wp:anchor distT="0" distB="0" distL="114300" distR="114300" simplePos="0" relativeHeight="251691520" behindDoc="0" locked="0" layoutInCell="1" allowOverlap="1" wp14:anchorId="56CD3D37" wp14:editId="2AFC2ECB">
+            <wp:simplePos x="0" y="0"/>
+            <wp:positionH relativeFrom="column">
+              <wp:posOffset>1956</wp:posOffset>
+            </wp:positionH>
+            <wp:positionV relativeFrom="page">
+              <wp:posOffset>694944</wp:posOffset>
+            </wp:positionV>
+            <wp:extent cx="3091180" cy="2664460"/>
+            <wp:effectExtent l="0" t="0" r="0" b="2540"/>
+            <wp:wrapTopAndBottom/>
+            <wp:docPr id="3" name="Group 3"/>
+            <wp:cNvGraphicFramePr/>
+            <a:graphic xmlns:a="http://purl.oclc.org/ooxml/drawingml/main">
+              <a:graphicData uri="http://schemas.microsoft.com/office/word/2010/wordprocessingGroup">
+                <wp:wgp>
+                  <wp:cNvGrpSpPr>
+                    <a:extLst>
+                      <a:ext uri="{F59B8463-F414-42e2-B3A4-FFEF48DC7170}">
+                        <a15:nonVisualGroupProps xmlns:a15="http://schemas.microsoft.com/office/drawing/2012/main" isLegacyGroup="0"/>
+                      </a:ext>
+                    </a:extLst>
+                  </wp:cNvGrpSpPr>
+                  <wp:grpSpPr>
+                    <a:xfrm>
+                      <a:off x="0" y="0"/>
+                      <a:ext cx="3091180" cy="2664460"/>
+                      <a:chOff x="0" y="0"/>
+                      <a:chExt cx="3091180" cy="2664968"/>
+                    </a:xfrm>
+                  </wp:grpSpPr>
+                  <pic:pic xmlns:pic="http://purl.oclc.org/ooxml/drawingml/picture">
+                    <pic:nvPicPr>
+                      <pic:cNvPr id="1" name="Picture 1"/>
+                      <pic:cNvPicPr>
+                        <a:picLocks noChangeAspect="1"/>
+                      </pic:cNvPicPr>
+                    </pic:nvPicPr>
+                    <pic:blipFill>
+                      <a:blip r:embed="rId14">
+                        <a:extLst>
+                          <a:ext uri="{28A0092B-C50C-407E-A947-70E740481C1C}">
+                            <a14:useLocalDpi xmlns:a14="http://schemas.microsoft.com/office/drawing/2010/main" val="0"/>
+                          </a:ext>
+                        </a:extLst>
+                      </a:blip>
+                      <a:stretch>
+                        <a:fillRect/>
+                      </a:stretch>
+                    </pic:blipFill>
+                    <pic:spPr>
+                      <a:xfrm>
+                        <a:off x="0" y="0"/>
+                        <a:ext cx="3091180" cy="2318385"/>
+                      </a:xfrm>
+                      <a:prstGeom prst="rect">
+                        <a:avLst/>
+                      </a:prstGeom>
+                    </pic:spPr>
+                  </pic:pic>
+                  <wp:wsp>
+                    <wp:cNvPr id="2" name="Text Box 2"/>
+                    <wp:cNvSpPr txBox="1"/>
+                    <wp:spPr>
+                      <a:xfrm>
+                        <a:off x="0" y="2304288"/>
+                        <a:ext cx="3091180" cy="360680"/>
+                      </a:xfrm>
+                      <a:prstGeom prst="rect">
+                        <a:avLst/>
+                      </a:prstGeom>
+                      <a:solidFill>
+                        <a:prstClr val="white"/>
+                      </a:solidFill>
+                      <a:ln>
+                        <a:noFill/>
+                      </a:ln>
+                    </wp:spPr>
+                    <wp:txbx>
+                      <wne:txbxContent>
+                        <w:p>
+                          <w:pPr>
+                            <w:pStyle w:val="Caption"/>
+                            <w:rPr>
+                              <w:spacing w:val="-1"/>
+                              <w:sz w:val="20"/>
+                              <w:szCs w:val="20"/>
+                              <w:lang w:eastAsia="x-none"/>
+                            </w:rPr>
+                          </w:pPr>
+                          <w:r>
+                            <w:t xml:space="preserve">Fig. 7. SIFT and HOG feature descriptor similarity across scaled versions of </w:t>
+                          </w:r>
+                          <w:r>
+                            <w:t>a region of t</w:t>
+                          </w:r>
+                          <w:r>
+                            <w:t>he dugong image.</w:t>
+                          </w:r>
+                        </w:p>
+                      </wne:txbxContent>
+                    </wp:txbx>
+                    <wp:bodyPr rot="0" spcFirstLastPara="0" vertOverflow="overflow" horzOverflow="overflow" vert="horz" wrap="square" lIns="0" tIns="0" rIns="0" bIns="0" numCol="1" spcCol="0" rtlCol="0" fromWordArt="0" anchor="t" anchorCtr="0" forceAA="0" compatLnSpc="1">
+                      <a:prstTxWarp prst="textNoShape">
+                        <a:avLst/>
+                      </a:prstTxWarp>
+                      <a:spAutoFit/>
+                    </wp:bodyPr>
+                  </wp:wsp>
+                </wp:wgp>
+              </a:graphicData>
+            </a:graphic>
+          </wp:anchor>
+        </w:drawing>
+      </w:r>
+      <w:r>
+        <w:rPr>
+          <w:lang w:val="en-AU"/>
+        </w:rPr>
+        <w:t xml:space="preserve">of descriptors and </w:t>
+      </w:r>
+      <w:r>
+        <w:rPr>
+          <w:lang w:val="en-AU"/>
+        </w:rPr>
+        <w:t>the matrix of descriptors</w:t>
+      </w:r>
+      <w:r>
+        <w:rPr>
+          <w:lang w:val="en-AU"/>
+        </w:rPr>
+        <w:t xml:space="preserve"> </w:t>
+      </w:r>
+      <w:r>
+        <w:rPr>
+          <w:lang w:val="en-AU"/>
+        </w:rPr>
+        <w:t>from</w:t>
+      </w:r>
+      <w:r>
+        <w:rPr>
+          <w:lang w:val="en-AU"/>
+        </w:rPr>
+        <w:t xml:space="preserve"> the original, untransformed image</w:t>
+      </w:r>
+      <w:r>
+        <w:rPr>
+          <w:lang w:val="en-AU"/>
+        </w:rPr>
+        <w:t>.</w:t>
+      </w:r>
+    </w:p>
+    <w:p>
+      <w:pPr>
+        <w:pStyle w:val="BodyText"/>
+        <w:rPr>
+          <w:lang w:val="en-AU"/>
+        </w:rPr>
+      </w:pPr>
+      <w:r>
+        <w:rPr>
+          <w:lang w:val="en-AU"/>
+        </w:rPr>
+        <w:t>As expected, the HOG descriptors exhibit less similarity as the degree of transformation increases</w:t>
+      </w:r>
+      <w:r>
+        <w:rPr>
+          <w:lang w:val="en-AU"/>
+        </w:rPr>
+        <w:t xml:space="preserve">, since HOG is </w:t>
+      </w:r>
+      <w:r>
+        <w:rPr>
+          <w:lang w:val="en-AU"/>
+        </w:rPr>
+        <w:t>variant under scaling and rotation</w:t>
+      </w:r>
+      <w:r>
+        <w:rPr>
+          <w:lang w:val="en-AU"/>
+        </w:rPr>
+        <w:t>.</w:t>
+      </w:r>
+      <w:r>
+        <w:rPr>
+          <w:lang w:val="en-AU"/>
+        </w:rPr>
+        <w:t xml:space="preserve"> The SIFT descriptors also exhibit some dissimilarity</w:t>
+      </w:r>
+      <w:r>
+        <w:rPr>
+          <w:lang w:val="en-AU"/>
+        </w:rPr>
+        <w:t>;</w:t>
+      </w:r>
+      <w:r>
+        <w:rPr>
+          <w:lang w:val="en-AU"/>
+        </w:rPr>
+        <w:t xml:space="preserve"> however, to a lesser amount. Critically, while the HOG descriptor similarity </w:t>
+      </w:r>
+      <w:r>
+        <w:rPr>
+          <w:lang w:val="en-AU"/>
+        </w:rPr>
+        <w:t xml:space="preserve">is </w:t>
+      </w:r>
+      <w:r>
+        <w:rPr>
+          <w:lang w:val="en-AU"/>
+        </w:rPr>
+        <w:t xml:space="preserve">strictly </w:t>
+      </w:r>
+      <w:r>
+        <w:rPr>
+          <w:lang w:val="en-AU"/>
+        </w:rPr>
+        <w:t>decreasing</w:t>
+      </w:r>
+      <w:r>
+        <w:rPr>
+          <w:lang w:val="en-AU"/>
+        </w:rPr>
+        <w:t>, the SIFT descriptor similarity is not particularly correlated to the amount of transformation</w:t>
+      </w:r>
+      <w:r>
+        <w:rPr>
+          <w:lang w:val="en-AU"/>
+        </w:rPr>
+        <w:t xml:space="preserve">. </w:t>
+      </w:r>
+      <w:r>
+        <w:rPr>
+          <w:lang w:val="en-AU"/>
+        </w:rPr>
+        <w:t>This result highlights the scale and rotational invariance of SIFT.</w:t>
+      </w:r>
+    </w:p>
+    <w:p>
+      <w:pPr>
+        <w:pStyle w:val="BodyText"/>
+        <w:rPr>
+          <w:lang w:val="en-AU"/>
+        </w:rPr>
+      </w:pPr>
+      <w:r>
+        <w:rPr>
+          <w:lang w:val="en-AU"/>
+        </w:rPr>
+        <w:t>Interestingly, both SIFT and HOG descriptors exhibit a large jump in dissimilarity between the untransformed image versions and the first transformed version.</w:t>
+      </w:r>
+      <w:r>
+        <w:rPr>
+          <w:lang w:val="en-AU"/>
+        </w:rPr>
+        <w:t xml:space="preserve"> </w:t>
+      </w:r>
+      <w:r>
+        <w:rPr>
+          <w:lang w:val="en-AU"/>
+        </w:rPr>
+        <w:t>From a theoretical standpoint, I would expect the smallest amount of transformation to produce the smallest descriptor difference</w:t>
+      </w:r>
+      <w:r>
+        <w:rPr>
+          <w:lang w:val="en-AU"/>
+        </w:rPr>
+        <w:t xml:space="preserve">. </w:t>
+      </w:r>
+      <w:r>
+        <w:rPr>
+          <w:lang w:val="en-AU"/>
+        </w:rPr>
+        <w:t xml:space="preserve">Additionally, the SIFT descriptor </w:t>
+      </w:r>
+      <w:r>
+        <w:rPr>
+          <w:lang w:val="en-AU"/>
+        </w:rPr>
+        <w:t>difference</w:t>
+      </w:r>
+      <w:r>
+        <w:rPr>
+          <w:lang w:val="en-AU"/>
+        </w:rPr>
+        <w:t xml:space="preserve"> </w:t>
+      </w:r>
+      <w:r>
+        <w:rPr>
+          <w:lang w:val="en-AU"/>
+        </w:rPr>
+        <w:t>decreases</w:t>
+      </w:r>
+      <w:r>
+        <w:rPr>
+          <w:lang w:val="en-AU"/>
+        </w:rPr>
+        <w:t xml:space="preserve"> from scales of 1.6x to 2x</w:t>
+      </w:r>
+      <w:r>
+        <w:rPr>
+          <w:lang w:val="en-AU"/>
+        </w:rPr>
+        <w:t xml:space="preserve"> – I would expect that it stays the same or increases slightly.</w:t>
+      </w:r>
+      <w:r>
+        <w:rPr>
+          <w:lang w:val="en-AU"/>
+        </w:rPr>
+        <w:t xml:space="preserve"> </w:t>
+      </w:r>
+      <w:r>
+        <w:rPr>
+          <w:lang w:val="en-AU"/>
+        </w:rPr>
+        <w:t xml:space="preserve">I </w:t>
+      </w:r>
+      <w:r>
+        <w:rPr>
+          <w:lang w:val="en-AU"/>
+        </w:rPr>
+        <w:t>believe these observations are</w:t>
+      </w:r>
+      <w:r>
+        <w:rPr>
+          <w:lang w:val="en-AU"/>
+        </w:rPr>
+        <w:t xml:space="preserve"> an effect of the image resampling during scaling/rotation.</w:t>
+      </w:r>
+      <w:r>
+        <w:rPr>
+          <w:lang w:val="en-AU"/>
+        </w:rPr>
+        <w:t xml:space="preserve"> Preliminary testing with the application of a transformation followed by the inverse transformation</w:t>
+      </w:r>
+      <w:r>
+        <w:rPr>
+          <w:lang w:val="en-AU"/>
+        </w:rPr>
+        <w:t xml:space="preserve"> – theoretically </w:t>
+      </w:r>
+      <w:r>
+        <w:rPr>
+          <w:lang w:val="en-AU"/>
+        </w:rPr>
+        <w:t>producing no chang</w:t>
+      </w:r>
+      <w:r>
+        <w:rPr>
+          <w:lang w:val="en-AU"/>
+        </w:rPr>
+        <w:t xml:space="preserve">e – </w:t>
+      </w:r>
+      <w:r>
+        <w:rPr>
+          <w:lang w:val="en-AU"/>
+        </w:rPr>
+        <w:t>shows similar patterns</w:t>
+      </w:r>
+      <w:r>
+        <w:rPr>
+          <w:lang w:val="en-AU"/>
+        </w:rPr>
+        <w:t>.</w:t>
+      </w:r>
+      <w:r>
+        <w:rPr>
+          <w:lang w:val="en-AU"/>
+        </w:rPr>
+        <w:t xml:space="preserve"> Further investigation may be required to determine the effect</w:t>
+      </w:r>
+      <w:r>
+        <w:rPr>
+          <w:lang w:val="en-AU"/>
+        </w:rPr>
+        <w:t>s</w:t>
+      </w:r>
+      <w:r>
+        <w:rPr>
+          <w:lang w:val="en-AU"/>
+        </w:rPr>
+        <w:t xml:space="preserve"> of resampling on the results presented here.</w:t>
+      </w:r>
+    </w:p>
+    <w:p>
+      <w:pPr>
+        <w:pStyle w:val="Heading1"/>
+      </w:pPr>
+      <w:r>
+        <w:t xml:space="preserve">Prepare Your Paper </w:t>
+      </w:r>
+      <w:r>
+        <w:t>Before</w:t>
+      </w:r>
+      <w:r>
+        <w:t xml:space="preserve"> Styling</w:t>
+      </w:r>
+    </w:p>
+    <w:p>
+      <w:pPr>
+        <w:pStyle w:val="BodyText"/>
+        <w:rPr>
+          <w:lang w:val="en-US"/>
+        </w:rPr>
+      </w:pPr>
+      <w:r>
+        <w:t>Before</w:t>
+      </w:r>
+      <w:r>
+        <w:t xml:space="preserve"> you begin to format your paper, first write and save the content as a separate text file. </w:t>
+      </w:r>
+      <w:r>
+        <w:rPr>
+          <w:lang w:val="en-US"/>
+        </w:rPr>
+        <w:t>Complete all content and organizational editing before formatting. Please note sections A-D below for more information on proofreading, spelling and grammar.</w:t>
+      </w:r>
+    </w:p>
+    <w:p>
+      <w:pPr>
+        <w:pStyle w:val="BodyText"/>
+      </w:pPr>
+      <w:r>
+        <w:t>Keep your text and graphic files separate until after the text has been formatted and styled. Do not use hard tabs, and limit use of hard returns to only one return at the end of a paragraph. Do not add any kind of pagination anywhere in the paper. Do not number text heads-the template will do that for you.</w:t>
+      </w:r>
+    </w:p>
+    <w:p>
+      <w:pPr>
+        <w:pStyle w:val="Heading2"/>
+      </w:pPr>
+      <w:r>
+        <w:t>Abbreviations</w:t>
+      </w:r>
+      <w:r>
+        <w:t xml:space="preserve"> and Acronyms</w:t>
+      </w:r>
+    </w:p>
+    <w:p>
+      <w:pPr>
+        <w:pStyle w:val="BodyText"/>
+      </w:pPr>
+      <w:r>
         <w:t>Define abbreviations and acronyms the first time they are used in the text, even after they have been defined in the abstract. Abbreviations such as IEEE, SI, MKS, CGS, sc, dc, and rms do not have to be defined. Do not use abbreviations in the title or heads unless they are unavoidable.</w:t>
       </w:r>
     </w:p>
@@ -3199,6 +4461,7 @@
         <w:pStyle w:val="Heading2"/>
       </w:pPr>
       <w:r>
+        <w:lastRenderedPageBreak/>
         <w:t>Some Common Mistakes</w:t>
       </w:r>
     </w:p>
@@ -3215,7 +4478,6 @@
         <w:pStyle w:val="bulletlist"/>
       </w:pPr>
       <w:r>
-        <w:lastRenderedPageBreak/>
         <w:t xml:space="preserve">The subscript for the permeability of vacuum </w:t>
       </w:r>
       <w:r>
@@ -4075,83 +5337,6 @@
         <w:t xml:space="preserve"> published in translation journals, please give the English citation first, followed by the original foreign-language citation [6].</w:t>
       </w:r>
     </w:p>
-    <w:p/>
-    <w:p>
-      <w:pPr>
-        <w:pStyle w:val="references"/>
-        <w:ind w:start="17.70pt" w:hanging="17.70pt"/>
-      </w:pPr>
-      <w:r>
-        <w:t xml:space="preserve">G. Eason, B. Noble, and I. N. Sneddon, “On certain integrals of Lipschitz-Hankel type involving products of Bessel functions,” Phil. Trans. Roy. Soc. London, vol. A247, pp. 529–551, April 1955. </w:t>
-      </w:r>
-      <w:r>
-        <w:rPr>
-          <w:i/>
-          <w:iCs/>
-        </w:rPr>
-        <w:t>(references)</w:t>
-      </w:r>
-    </w:p>
-    <w:p>
-      <w:pPr>
-        <w:pStyle w:val="references"/>
-        <w:ind w:start="17.70pt" w:hanging="17.70pt"/>
-      </w:pPr>
-      <w:r>
-        <w:t>J. Clerk Maxwell, A Treatise on Electricity and Magnetism, 3rd ed., vol. 2. Oxford: Clarendon, 1892, pp.68–73.</w:t>
-      </w:r>
-    </w:p>
-    <w:p>
-      <w:pPr>
-        <w:pStyle w:val="references"/>
-        <w:ind w:start="17.70pt" w:hanging="17.70pt"/>
-      </w:pPr>
-      <w:r>
-        <w:t>I. S. Jacobs and C. P. Bean, “Fine particles, thin films and exchange anisotropy,” in Magnetism, vol. III, G. T. Rado and H. Suhl, Eds. New York: Academic, 1963, pp. 271–350.</w:t>
-      </w:r>
-    </w:p>
-    <w:p>
-      <w:pPr>
-        <w:pStyle w:val="references"/>
-        <w:ind w:start="17.70pt" w:hanging="17.70pt"/>
-      </w:pPr>
-      <w:r>
-        <w:t>K. Elissa, “Title of paper if known,” unpublished.</w:t>
-      </w:r>
-    </w:p>
-    <w:p>
-      <w:pPr>
-        <w:pStyle w:val="references"/>
-        <w:ind w:start="17.70pt" w:hanging="17.70pt"/>
-      </w:pPr>
-      <w:r>
-        <w:t>R. Nicole, “Title of paper with only first word capitalized,” J. Name Stand. Abbrev., in press.</w:t>
-      </w:r>
-    </w:p>
-    <w:p>
-      <w:pPr>
-        <w:pStyle w:val="references"/>
-        <w:ind w:start="17.70pt" w:hanging="17.70pt"/>
-      </w:pPr>
-      <w:r>
-        <w:t>Y. Yorozu, M. Hirano, K. Oka, and Y. Tagawa, “Electron spectroscopy studies on magneto-optical media and plastic substrate interface,” IEEE Transl. J. Magn. Japan, vol. 2, pp. 740–741, August 1987 [Digests 9th Annual Conf. Magnetics Japan, p. 301, 1982].</w:t>
-      </w:r>
-    </w:p>
-    <w:p>
-      <w:pPr>
-        <w:pStyle w:val="references"/>
-        <w:ind w:start="17.70pt" w:hanging="17.70pt"/>
-      </w:pPr>
-      <w:r>
-        <w:t>M. Young, The Technical Writer</w:t>
-      </w:r>
-      <w:r>
-        <w:t>’</w:t>
-      </w:r>
-      <w:r>
-        <w:t>s Handbook. Mill Valley, CA: University Science, 1989.</w:t>
-      </w:r>
-    </w:p>
     <w:p>
       <w:pPr>
         <w:pStyle w:val="references"/>
@@ -4159,7 +5344,6 @@
           <w:ilvl w:val="0"/>
           <w:numId w:val="0"/>
         </w:numPr>
-        <w:ind w:start="18pt" w:hanging="18pt"/>
       </w:pPr>
     </w:p>
     <w:p>
@@ -4249,20 +5433,9 @@
     </w:p>
     <w:p>
       <w:pPr>
-        <w:ind w:start="28.35pt" w:hanging="28.35pt"/>
-        <w:jc w:val="both"/>
-      </w:pPr>
-      <w:r>
-        <w:t>[</w:t>
-      </w:r>
-      <w:r>
-        <w:t>1</w:t>
-      </w:r>
-      <w:r>
-        <w:t>]</w:t>
-      </w:r>
-      <w:r>
-        <w:tab/>
+        <w:pStyle w:val="references"/>
+      </w:pPr>
+      <w:r>
         <w:t xml:space="preserve">C. Harris and M. Stephens, “A combined corner and edge detector,” </w:t>
       </w:r>
       <w:r>
@@ -4281,26 +5454,9 @@
     </w:p>
     <w:p>
       <w:pPr>
-        <w:ind w:start="28.35pt" w:hanging="28.35pt"/>
-        <w:jc w:val="both"/>
-      </w:pPr>
-    </w:p>
-    <w:p>
-      <w:pPr>
-        <w:ind w:start="28.35pt" w:hanging="28.35pt"/>
-        <w:jc w:val="both"/>
-      </w:pPr>
-      <w:r>
-        <w:t>[</w:t>
-      </w:r>
-      <w:r>
-        <w:t>2</w:t>
-      </w:r>
-      <w:r>
-        <w:t>]</w:t>
-      </w:r>
-      <w:r>
-        <w:tab/>
+        <w:pStyle w:val="references"/>
+      </w:pPr>
+      <w:r>
         <w:t xml:space="preserve">R. </w:t>
       </w:r>
       <w:r>
@@ -4355,20 +5511,9 @@
     </w:p>
     <w:p>
       <w:pPr>
-        <w:ind w:start="28.35pt" w:hanging="28.35pt"/>
-        <w:jc w:val="both"/>
-      </w:pPr>
-    </w:p>
-    <w:p>
-      <w:pPr>
-        <w:ind w:start="28.35pt" w:hanging="28.35pt"/>
-        <w:jc w:val="both"/>
-      </w:pPr>
-      <w:r>
-        <w:t>[3]</w:t>
-      </w:r>
-      <w:r>
-        <w:tab/>
+        <w:pStyle w:val="references"/>
+      </w:pPr>
+      <w:r>
         <w:t xml:space="preserve">D. G. Lowe, </w:t>
       </w:r>
       <w:r>
@@ -4411,14 +5556,9 @@
     </w:p>
     <w:p>
       <w:pPr>
-        <w:ind w:start="28.35pt" w:hanging="28.35pt"/>
-        <w:jc w:val="both"/>
-      </w:pPr>
-      <w:r>
-        <w:t>[4]</w:t>
-      </w:r>
-      <w:r>
-        <w:tab/>
+        <w:pStyle w:val="references"/>
+      </w:pPr>
+      <w:r>
         <w:t>D. G. Lowe, “Distinctive image features from scale-invariant keypoints,”</w:t>
       </w:r>
       <w:r>
@@ -4435,7 +5575,10 @@
         <w:t>, vol. 60, no. 2, pp. 91-110</w:t>
       </w:r>
       <w:r>
-        <w:t>. Nov. 2004</w:t>
+        <w:t>,</w:t>
+      </w:r>
+      <w:r>
+        <w:t xml:space="preserve"> Nov. 2004</w:t>
       </w:r>
       <w:r>
         <w:t xml:space="preserve">, doi: </w:t>
@@ -4445,6 +5588,116 @@
       </w:r>
       <w:r>
         <w:t>.</w:t>
+      </w:r>
+    </w:p>
+    <w:p>
+      <w:pPr>
+        <w:pStyle w:val="references"/>
+      </w:pPr>
+      <w:r>
+        <w:t xml:space="preserve">T. Ojala, </w:t>
+      </w:r>
+      <w:r>
+        <w:t>M</w:t>
+      </w:r>
+      <w:r>
+        <w:t>.</w:t>
+      </w:r>
+      <w:r>
+        <w:t xml:space="preserve"> Pietikäinen</w:t>
+      </w:r>
+      <w:r>
+        <w:t xml:space="preserve"> and D. Harwood, “A comparative study of texture measures with classification based on feature distributions,” </w:t>
+      </w:r>
+      <w:r>
+        <w:rPr>
+          <w:i/>
+          <w:iCs/>
+        </w:rPr>
+        <w:t>Pattern Recognition</w:t>
+      </w:r>
+      <w:r>
+        <w:t>, vol. 29, no. 1, pp 51-59</w:t>
+      </w:r>
+      <w:r>
+        <w:t>,</w:t>
+      </w:r>
+      <w:r>
+        <w:t xml:space="preserve"> Jan. 1996, doi: </w:t>
+      </w:r>
+      <w:r>
+        <w:t>10.1016/0031-3203(95)00067-4</w:t>
+      </w:r>
+      <w:r>
+        <w:t>.</w:t>
+      </w:r>
+    </w:p>
+    <w:p>
+      <w:pPr>
+        <w:pStyle w:val="references"/>
+      </w:pPr>
+      <w:r>
+        <w:t xml:space="preserve">T. Ahonen, A. Hadid and M. </w:t>
+      </w:r>
+      <w:r>
+        <w:t>Pietikäinen</w:t>
+      </w:r>
+      <w:r>
+        <w:t xml:space="preserve">, “Face description with local binary patterns: Application to face recognition,” in </w:t>
+      </w:r>
+      <w:r>
+        <w:rPr>
+          <w:i/>
+          <w:iCs/>
+        </w:rPr>
+        <w:t>IEEE Transactions on Pattern Analysis and Machine Intelligence</w:t>
+      </w:r>
+      <w:r>
+        <w:t xml:space="preserve">, vol. 28, no. 12, pp. 2037-2041, Dec. 2006, </w:t>
+      </w:r>
+      <w:r>
+        <w:t>doi: 10.1109/TPAMI.2006.244.</w:t>
+      </w:r>
+    </w:p>
+    <w:p>
+      <w:pPr>
+        <w:pStyle w:val="references"/>
+      </w:pPr>
+      <w:r>
+        <w:t xml:space="preserve">T. Ojala, M. </w:t>
+      </w:r>
+      <w:r>
+        <w:t>Pietikäinen</w:t>
+      </w:r>
+      <w:r>
+        <w:t xml:space="preserve"> and T. </w:t>
+      </w:r>
+      <w:r>
+        <w:t>M</w:t>
+      </w:r>
+      <w:r>
+        <w:t xml:space="preserve">äenpää, “Multiresolution gray-scale and rotation invariant texture classification with local binary patterns,” in </w:t>
+      </w:r>
+      <w:r>
+        <w:rPr>
+          <w:i/>
+          <w:iCs/>
+        </w:rPr>
+        <w:t>IEEE Transactions on Pattern Analysis and Machine Intelligence</w:t>
+      </w:r>
+      <w:r>
+        <w:t xml:space="preserve">, vol. 24, no. 7, pp. 971-987, July 2002, doi: </w:t>
+      </w:r>
+      <w:r>
+        <w:t>10.1109/TPAMI.2002.1017623.</w:t>
+      </w:r>
+    </w:p>
+    <w:p>
+      <w:pPr>
+        <w:pStyle w:val="references"/>
+      </w:pPr>
+      <w:r>
+        <w:t>N. Dalal and B. Triggs, "Histograms of oriented gradients for human detection," 2005 IEEE Computer Society Conference on Computer Vision and Pattern Recognition, San Diego, CA, USA, 2005, pp. 886-893 vol. 1, doi: 10.1109/CVPR.2005.177.</w:t>
       </w:r>
     </w:p>
     <w:sectPr>

</xml_diff>

<commit_message>
Assignment 1: task 3.
</commit_message>
<xml_diff>
--- a/Assignment 1/Assignment 1.docx
+++ b/Assignment 1/Assignment 1.docx
@@ -105,7 +105,7 @@
       </w:pPr>
       <w:r>
         <w:drawing>
-          <wp:anchor distT="0" distB="0" distL="114300" distR="114300" simplePos="0" relativeHeight="251675136" behindDoc="0" locked="0" layoutInCell="1" allowOverlap="1" wp14:anchorId="47F657C8" wp14:editId="29A78A82">
+          <wp:anchor distT="0" distB="0" distL="114300" distR="114300" simplePos="0" relativeHeight="251671040" behindDoc="0" locked="0" layoutInCell="1" allowOverlap="1" wp14:anchorId="47F657C8" wp14:editId="42C7DB08">
             <wp:simplePos x="0" y="0"/>
             <wp:positionH relativeFrom="column">
               <wp:posOffset>3315335</wp:posOffset>
@@ -295,7 +295,21 @@
         <w:rPr>
           <w:lang w:val="en-AU"/>
         </w:rPr>
-        <w:t>, the lower the corner response, since the window will include a higher proportion of non-corner pixels</w:t>
+        <w:t xml:space="preserve">, the lower the corner response, since the window will include a higher proportion of </w:t>
+      </w:r>
+      <w:proofErr w:type="spellStart"/>
+      <w:r>
+        <w:rPr>
+          <w:lang w:val="en-AU"/>
+        </w:rPr>
+        <w:t>noncorner</w:t>
+      </w:r>
+      <w:proofErr w:type="spellEnd"/>
+      <w:r>
+        <w:rPr>
+          <w:lang w:val="en-AU"/>
+        </w:rPr>
+        <w:t xml:space="preserve"> pixels</w:t>
       </w:r>
       <w:r>
         <w:rPr>
@@ -359,7 +373,7 @@
           <w:lang w:val="en-AU"/>
         </w:rPr>
         <w:drawing>
-          <wp:anchor distT="0" distB="0" distL="114300" distR="114300" simplePos="0" relativeHeight="251679232" behindDoc="0" locked="0" layoutInCell="1" allowOverlap="1" wp14:anchorId="0F8D5EFA" wp14:editId="1B7970B3">
+          <wp:anchor distT="0" distB="0" distL="114300" distR="114300" simplePos="0" relativeHeight="251675136" behindDoc="0" locked="0" layoutInCell="1" allowOverlap="1" wp14:anchorId="0F8D5EFA" wp14:editId="082AA69D">
             <wp:simplePos x="0" y="0"/>
             <wp:positionH relativeFrom="column">
               <wp:posOffset>3316605</wp:posOffset>
@@ -717,7 +731,7 @@
           <w:noProof/>
         </w:rPr>
         <w:drawing>
-          <wp:anchor distT="0" distB="0" distL="114300" distR="114300" simplePos="0" relativeHeight="251666944" behindDoc="0" locked="0" layoutInCell="1" allowOverlap="1" wp14:anchorId="0029F483" wp14:editId="1CE543D8">
+          <wp:anchor distT="0" distB="0" distL="114300" distR="114300" simplePos="0" relativeHeight="251662848" behindDoc="0" locked="0" layoutInCell="1" allowOverlap="1" wp14:anchorId="0029F483" wp14:editId="67468D4E">
             <wp:simplePos x="0" y="0"/>
             <wp:positionH relativeFrom="column">
               <wp:posOffset>1826895</wp:posOffset>
@@ -851,7 +865,7 @@
           <w:lang w:val="en-AU"/>
         </w:rPr>
         <w:drawing>
-          <wp:anchor distT="0" distB="0" distL="114300" distR="114300" simplePos="0" relativeHeight="251659776" behindDoc="0" locked="0" layoutInCell="1" allowOverlap="1" wp14:anchorId="4C750772" wp14:editId="22686D84">
+          <wp:anchor distT="0" distB="0" distL="114300" distR="114300" simplePos="0" relativeHeight="251655680" behindDoc="0" locked="0" layoutInCell="1" allowOverlap="1" wp14:anchorId="4C750772" wp14:editId="18A7D2FD">
             <wp:simplePos x="0" y="0"/>
             <wp:positionH relativeFrom="column">
               <wp:align>left</wp:align>
@@ -1241,451 +1255,11 @@
         <w:t xml:space="preserve"> the box did change, but since the background (ocean) is mostly homogeneous, the histograms are similar.</w:t>
       </w:r>
     </w:p>
-    <w:p>
-      <w:pPr>
-        <w:pStyle w:val="BodyText"/>
-        <w:rPr>
-          <w:lang w:val="en-AU"/>
-        </w:rPr>
-      </w:pPr>
-      <w:r>
-        <w:rPr>
-          <w:lang w:val="en-AU"/>
-        </w:rPr>
-        <w:t xml:space="preserve">The experimental results for the playing card image are similar and may be reproduced using the code in </w:t>
-      </w:r>
-      <w:r>
-        <w:rPr>
-          <w:lang w:val="en-AU"/>
-        </w:rPr>
-        <w:t>A</w:t>
-      </w:r>
-      <w:r>
-        <w:rPr>
-          <w:lang w:val="en-AU"/>
-        </w:rPr>
-        <w:t>ppendix 1.</w:t>
-      </w:r>
-    </w:p>
     <w:tbl>
       <w:tblPr>
         <w:tblStyle w:val="TableGrid"/>
-        <w:tblpPr w:leftFromText="180" w:rightFromText="180" w:vertAnchor="text" w:horzAnchor="page" w:tblpX="3468" w:tblpY="130"/>
-        <w:tblW w:w="0pt" w:type="dxa"/>
-        <w:tblLook w:firstRow="1" w:lastRow="0" w:firstColumn="1" w:lastColumn="0" w:noHBand="0" w:noVBand="1"/>
-      </w:tblPr>
-      <w:tblGrid>
-        <w:gridCol w:w="767"/>
-        <w:gridCol w:w="858"/>
-        <w:gridCol w:w="858"/>
-      </w:tblGrid>
-      <w:tr>
-        <w:trPr>
-          <w:trHeight w:val="505"/>
-        </w:trPr>
-        <w:tc>
-          <w:tcPr>
-            <w:tcW w:w="38.35pt" w:type="dxa"/>
-          </w:tcPr>
-          <w:p>
-            <w:pPr>
-              <w:pStyle w:val="BodyText"/>
-              <w:ind w:firstLine="0pt"/>
-              <w:jc w:val="center"/>
-              <w:rPr>
-                <w:b/>
-                <w:bCs/>
-                <w:sz w:val="15"/>
-                <w:szCs w:val="15"/>
-                <w:lang w:val="en-AU"/>
-              </w:rPr>
-            </w:pPr>
-            <w:r>
-              <w:rPr>
-                <w:b/>
-                <w:bCs/>
-                <w:sz w:val="15"/>
-                <w:szCs w:val="15"/>
-                <w:lang w:val="en-AU"/>
-              </w:rPr>
-              <w:lastRenderedPageBreak/>
-              <w:t>Rotation</w:t>
-            </w:r>
-          </w:p>
-        </w:tc>
-        <w:tc>
-          <w:tcPr>
-            <w:tcW w:w="42.90pt" w:type="dxa"/>
-          </w:tcPr>
-          <w:p>
-            <w:pPr>
-              <w:pStyle w:val="BodyText"/>
-              <w:ind w:firstLine="0pt"/>
-              <w:jc w:val="center"/>
-              <w:rPr>
-                <w:b/>
-                <w:bCs/>
-                <w:sz w:val="15"/>
-                <w:szCs w:val="15"/>
-                <w:lang w:val="en-AU"/>
-              </w:rPr>
-            </w:pPr>
-            <w:r>
-              <w:rPr>
-                <w:b/>
-                <w:bCs/>
-                <w:sz w:val="15"/>
-                <w:szCs w:val="15"/>
-                <w:lang w:val="en-AU"/>
-              </w:rPr>
-              <w:t>Keypoints</w:t>
-            </w:r>
-          </w:p>
-        </w:tc>
-        <w:tc>
-          <w:tcPr>
-            <w:tcW w:w="42.90pt" w:type="dxa"/>
-          </w:tcPr>
-          <w:p>
-            <w:pPr>
-              <w:pStyle w:val="BodyText"/>
-              <w:ind w:firstLine="0pt"/>
-              <w:jc w:val="center"/>
-              <w:rPr>
-                <w:b/>
-                <w:bCs/>
-                <w:sz w:val="15"/>
-                <w:szCs w:val="15"/>
-                <w:lang w:val="en-AU"/>
-              </w:rPr>
-            </w:pPr>
-            <w:r>
-              <w:rPr>
-                <w:b/>
-                <w:bCs/>
-                <w:sz w:val="15"/>
-                <w:szCs w:val="15"/>
-                <w:lang w:val="en-AU"/>
-              </w:rPr>
-              <w:t>Keypoints common with 0°</w:t>
-            </w:r>
-          </w:p>
-        </w:tc>
-      </w:tr>
-      <w:tr>
-        <w:trPr>
-          <w:trHeight w:val="221"/>
-        </w:trPr>
-        <w:tc>
-          <w:tcPr>
-            <w:tcW w:w="38.35pt" w:type="dxa"/>
-          </w:tcPr>
-          <w:p>
-            <w:pPr>
-              <w:pStyle w:val="BodyText"/>
-              <w:ind w:firstLine="0pt"/>
-              <w:rPr>
-                <w:sz w:val="15"/>
-                <w:szCs w:val="15"/>
-                <w:lang w:val="en-AU"/>
-              </w:rPr>
-            </w:pPr>
-            <w:r>
-              <w:rPr>
-                <w:sz w:val="15"/>
-                <w:szCs w:val="15"/>
-                <w:lang w:val="en-AU"/>
-              </w:rPr>
-              <w:t>0°</w:t>
-            </w:r>
-          </w:p>
-        </w:tc>
-        <w:tc>
-          <w:tcPr>
-            <w:tcW w:w="42.90pt" w:type="dxa"/>
-          </w:tcPr>
-          <w:p>
-            <w:pPr>
-              <w:pStyle w:val="BodyText"/>
-              <w:ind w:firstLine="0pt"/>
-              <w:rPr>
-                <w:sz w:val="15"/>
-                <w:szCs w:val="15"/>
-                <w:lang w:val="en-AU"/>
-              </w:rPr>
-            </w:pPr>
-            <w:r>
-              <w:rPr>
-                <w:sz w:val="15"/>
-                <w:szCs w:val="15"/>
-                <w:lang w:val="en-AU"/>
-              </w:rPr>
-              <w:t>16</w:t>
-            </w:r>
-          </w:p>
-        </w:tc>
-        <w:tc>
-          <w:tcPr>
-            <w:tcW w:w="42.90pt" w:type="dxa"/>
-          </w:tcPr>
-          <w:p>
-            <w:pPr>
-              <w:pStyle w:val="BodyText"/>
-              <w:ind w:firstLine="0pt"/>
-              <w:rPr>
-                <w:sz w:val="15"/>
-                <w:szCs w:val="15"/>
-                <w:lang w:val="en-AU"/>
-              </w:rPr>
-            </w:pPr>
-            <w:r>
-              <w:rPr>
-                <w:sz w:val="15"/>
-                <w:szCs w:val="15"/>
-                <w:lang w:val="en-AU"/>
-              </w:rPr>
-              <w:t>16</w:t>
-            </w:r>
-          </w:p>
-        </w:tc>
-      </w:tr>
-      <w:tr>
-        <w:trPr>
-          <w:trHeight w:val="212"/>
-        </w:trPr>
-        <w:tc>
-          <w:tcPr>
-            <w:tcW w:w="38.35pt" w:type="dxa"/>
-          </w:tcPr>
-          <w:p>
-            <w:pPr>
-              <w:pStyle w:val="BodyText"/>
-              <w:ind w:firstLine="0pt"/>
-              <w:rPr>
-                <w:sz w:val="15"/>
-                <w:szCs w:val="15"/>
-                <w:lang w:val="en-AU"/>
-              </w:rPr>
-            </w:pPr>
-            <w:r>
-              <w:rPr>
-                <w:sz w:val="15"/>
-                <w:szCs w:val="15"/>
-                <w:lang w:val="en-AU"/>
-              </w:rPr>
-              <w:t>15°</w:t>
-            </w:r>
-          </w:p>
-        </w:tc>
-        <w:tc>
-          <w:tcPr>
-            <w:tcW w:w="42.90pt" w:type="dxa"/>
-          </w:tcPr>
-          <w:p>
-            <w:pPr>
-              <w:pStyle w:val="BodyText"/>
-              <w:ind w:firstLine="0pt"/>
-              <w:rPr>
-                <w:sz w:val="15"/>
-                <w:szCs w:val="15"/>
-                <w:lang w:val="en-AU"/>
-              </w:rPr>
-            </w:pPr>
-            <w:r>
-              <w:rPr>
-                <w:sz w:val="15"/>
-                <w:szCs w:val="15"/>
-                <w:lang w:val="en-AU"/>
-              </w:rPr>
-              <w:t>16</w:t>
-            </w:r>
-          </w:p>
-        </w:tc>
-        <w:tc>
-          <w:tcPr>
-            <w:tcW w:w="42.90pt" w:type="dxa"/>
-          </w:tcPr>
-          <w:p>
-            <w:pPr>
-              <w:pStyle w:val="BodyText"/>
-              <w:ind w:firstLine="0pt"/>
-              <w:rPr>
-                <w:sz w:val="15"/>
-                <w:szCs w:val="15"/>
-                <w:lang w:val="en-AU"/>
-              </w:rPr>
-            </w:pPr>
-            <w:r>
-              <w:rPr>
-                <w:sz w:val="15"/>
-                <w:szCs w:val="15"/>
-                <w:lang w:val="en-AU"/>
-              </w:rPr>
-              <w:t>12</w:t>
-            </w:r>
-          </w:p>
-        </w:tc>
-      </w:tr>
-      <w:tr>
-        <w:trPr>
-          <w:trHeight w:val="59"/>
-        </w:trPr>
-        <w:tc>
-          <w:tcPr>
-            <w:tcW w:w="38.35pt" w:type="dxa"/>
-          </w:tcPr>
-          <w:p>
-            <w:pPr>
-              <w:pStyle w:val="BodyText"/>
-              <w:ind w:firstLine="0pt"/>
-              <w:rPr>
-                <w:sz w:val="15"/>
-                <w:szCs w:val="15"/>
-                <w:lang w:val="en-AU"/>
-              </w:rPr>
-            </w:pPr>
-            <w:r>
-              <w:rPr>
-                <w:sz w:val="15"/>
-                <w:szCs w:val="15"/>
-                <w:lang w:val="en-AU"/>
-              </w:rPr>
-              <w:t>45°</w:t>
-            </w:r>
-          </w:p>
-        </w:tc>
-        <w:tc>
-          <w:tcPr>
-            <w:tcW w:w="42.90pt" w:type="dxa"/>
-          </w:tcPr>
-          <w:p>
-            <w:pPr>
-              <w:pStyle w:val="BodyText"/>
-              <w:ind w:firstLine="0pt"/>
-              <w:rPr>
-                <w:sz w:val="15"/>
-                <w:szCs w:val="15"/>
-                <w:lang w:val="en-AU"/>
-              </w:rPr>
-            </w:pPr>
-            <w:r>
-              <w:rPr>
-                <w:sz w:val="15"/>
-                <w:szCs w:val="15"/>
-                <w:lang w:val="en-AU"/>
-              </w:rPr>
-              <w:t>16</w:t>
-            </w:r>
-          </w:p>
-        </w:tc>
-        <w:tc>
-          <w:tcPr>
-            <w:tcW w:w="42.90pt" w:type="dxa"/>
-          </w:tcPr>
-          <w:p>
-            <w:pPr>
-              <w:pStyle w:val="BodyText"/>
-              <w:ind w:firstLine="0pt"/>
-              <w:rPr>
-                <w:sz w:val="15"/>
-                <w:szCs w:val="15"/>
-                <w:lang w:val="en-AU"/>
-              </w:rPr>
-            </w:pPr>
-            <w:r>
-              <w:rPr>
-                <w:sz w:val="15"/>
-                <w:szCs w:val="15"/>
-                <w:lang w:val="en-AU"/>
-              </w:rPr>
-              <w:t>11</w:t>
-            </w:r>
-          </w:p>
-        </w:tc>
-      </w:tr>
-      <w:tr>
-        <w:trPr>
-          <w:trHeight w:val="191"/>
-        </w:trPr>
-        <w:tc>
-          <w:tcPr>
-            <w:tcW w:w="38.35pt" w:type="dxa"/>
-          </w:tcPr>
-          <w:p>
-            <w:pPr>
-              <w:pStyle w:val="BodyText"/>
-              <w:ind w:firstLine="0pt"/>
-              <w:rPr>
-                <w:sz w:val="15"/>
-                <w:szCs w:val="15"/>
-                <w:lang w:val="en-AU"/>
-              </w:rPr>
-            </w:pPr>
-            <w:r>
-              <w:rPr>
-                <w:sz w:val="15"/>
-                <w:szCs w:val="15"/>
-                <w:lang w:val="en-AU"/>
-              </w:rPr>
-              <w:t>75°</w:t>
-            </w:r>
-          </w:p>
-        </w:tc>
-        <w:tc>
-          <w:tcPr>
-            <w:tcW w:w="42.90pt" w:type="dxa"/>
-          </w:tcPr>
-          <w:p>
-            <w:pPr>
-              <w:pStyle w:val="BodyText"/>
-              <w:ind w:firstLine="0pt"/>
-              <w:rPr>
-                <w:sz w:val="15"/>
-                <w:szCs w:val="15"/>
-                <w:lang w:val="en-AU"/>
-              </w:rPr>
-            </w:pPr>
-            <w:r>
-              <w:rPr>
-                <w:sz w:val="15"/>
-                <w:szCs w:val="15"/>
-                <w:lang w:val="en-AU"/>
-              </w:rPr>
-              <w:t>15</w:t>
-            </w:r>
-          </w:p>
-        </w:tc>
-        <w:tc>
-          <w:tcPr>
-            <w:tcW w:w="42.90pt" w:type="dxa"/>
-          </w:tcPr>
-          <w:p>
-            <w:pPr>
-              <w:pStyle w:val="BodyText"/>
-              <w:ind w:firstLine="0pt"/>
-              <w:rPr>
-                <w:sz w:val="15"/>
-                <w:szCs w:val="15"/>
-                <w:lang w:val="en-AU"/>
-              </w:rPr>
-            </w:pPr>
-            <w:r>
-              <w:rPr>
-                <w:sz w:val="15"/>
-                <w:szCs w:val="15"/>
-                <w:lang w:val="en-AU"/>
-              </w:rPr>
-              <w:t>10</w:t>
-            </w:r>
-          </w:p>
-        </w:tc>
-      </w:tr>
-    </w:tbl>
-    <w:tbl>
-      <w:tblPr>
-        <w:tblStyle w:val="TableGrid"/>
-        <w:tblpPr w:leftFromText="180" w:rightFromText="180" w:vertAnchor="text" w:horzAnchor="margin" w:tblpY="212"/>
-        <w:tblW w:w="0pt" w:type="dxa"/>
+        <w:tblpPr w:leftFromText="180" w:rightFromText="180" w:vertAnchor="text" w:horzAnchor="margin" w:tblpY="27"/>
+        <w:tblW w:w="120.25pt" w:type="dxa"/>
         <w:tblLayout w:type="fixed"/>
         <w:tblLook w:firstRow="1" w:lastRow="0" w:firstColumn="1" w:lastColumn="0" w:noHBand="0" w:noVBand="1"/>
       </w:tblPr>
@@ -1723,6 +1297,7 @@
                 <w:szCs w:val="15"/>
                 <w:lang w:val="en-AU"/>
               </w:rPr>
+              <w:lastRenderedPageBreak/>
               <w:t>Scale</w:t>
             </w:r>
           </w:p>
@@ -1744,6 +1319,7 @@
                 <w:lang w:val="en-AU"/>
               </w:rPr>
             </w:pPr>
+            <w:proofErr w:type="spellStart"/>
             <w:r>
               <w:rPr>
                 <w:b/>
@@ -1754,6 +1330,7 @@
               </w:rPr>
               <w:t>Keypoints</w:t>
             </w:r>
+            <w:proofErr w:type="spellEnd"/>
           </w:p>
         </w:tc>
         <w:tc>
@@ -1773,6 +1350,7 @@
                 <w:lang w:val="en-AU"/>
               </w:rPr>
             </w:pPr>
+            <w:proofErr w:type="spellStart"/>
             <w:r>
               <w:rPr>
                 <w:b/>
@@ -1781,7 +1359,18 @@
                 <w:szCs w:val="15"/>
                 <w:lang w:val="en-AU"/>
               </w:rPr>
-              <w:t>Keypoints common with 1x</w:t>
+              <w:t>Keypoints</w:t>
+            </w:r>
+            <w:proofErr w:type="spellEnd"/>
+            <w:r>
+              <w:rPr>
+                <w:b/>
+                <w:bCs/>
+                <w:sz w:val="15"/>
+                <w:szCs w:val="15"/>
+                <w:lang w:val="en-AU"/>
+              </w:rPr>
+              <w:t xml:space="preserve"> common with 1x</w:t>
             </w:r>
           </w:p>
         </w:tc>
@@ -2112,8 +1701,461 @@
         </w:tc>
       </w:tr>
     </w:tbl>
+    <w:tbl>
+      <w:tblPr>
+        <w:tblStyle w:val="TableGrid"/>
+        <w:tblpPr w:leftFromText="180" w:rightFromText="180" w:vertAnchor="text" w:horzAnchor="page" w:tblpX="3468" w:tblpY="38"/>
+        <w:tblW w:w="124.15pt" w:type="dxa"/>
+        <w:tblLook w:firstRow="1" w:lastRow="0" w:firstColumn="1" w:lastColumn="0" w:noHBand="0" w:noVBand="1"/>
+      </w:tblPr>
+      <w:tblGrid>
+        <w:gridCol w:w="767"/>
+        <w:gridCol w:w="858"/>
+        <w:gridCol w:w="858"/>
+      </w:tblGrid>
+      <w:tr>
+        <w:trPr>
+          <w:trHeight w:val="505"/>
+        </w:trPr>
+        <w:tc>
+          <w:tcPr>
+            <w:tcW w:w="38.35pt" w:type="dxa"/>
+          </w:tcPr>
+          <w:p>
+            <w:pPr>
+              <w:pStyle w:val="BodyText"/>
+              <w:ind w:firstLine="0pt"/>
+              <w:jc w:val="center"/>
+              <w:rPr>
+                <w:b/>
+                <w:bCs/>
+                <w:sz w:val="15"/>
+                <w:szCs w:val="15"/>
+                <w:lang w:val="en-AU"/>
+              </w:rPr>
+            </w:pPr>
+            <w:r>
+              <w:rPr>
+                <w:b/>
+                <w:bCs/>
+                <w:sz w:val="15"/>
+                <w:szCs w:val="15"/>
+                <w:lang w:val="en-AU"/>
+              </w:rPr>
+              <w:t>Rotation</w:t>
+            </w:r>
+          </w:p>
+        </w:tc>
+        <w:tc>
+          <w:tcPr>
+            <w:tcW w:w="42.90pt" w:type="dxa"/>
+          </w:tcPr>
+          <w:p>
+            <w:pPr>
+              <w:pStyle w:val="BodyText"/>
+              <w:ind w:firstLine="0pt"/>
+              <w:jc w:val="center"/>
+              <w:rPr>
+                <w:b/>
+                <w:bCs/>
+                <w:sz w:val="15"/>
+                <w:szCs w:val="15"/>
+                <w:lang w:val="en-AU"/>
+              </w:rPr>
+            </w:pPr>
+            <w:proofErr w:type="spellStart"/>
+            <w:r>
+              <w:rPr>
+                <w:b/>
+                <w:bCs/>
+                <w:sz w:val="15"/>
+                <w:szCs w:val="15"/>
+                <w:lang w:val="en-AU"/>
+              </w:rPr>
+              <w:t>Keypoints</w:t>
+            </w:r>
+            <w:proofErr w:type="spellEnd"/>
+          </w:p>
+        </w:tc>
+        <w:tc>
+          <w:tcPr>
+            <w:tcW w:w="42.90pt" w:type="dxa"/>
+          </w:tcPr>
+          <w:p>
+            <w:pPr>
+              <w:pStyle w:val="BodyText"/>
+              <w:ind w:firstLine="0pt"/>
+              <w:jc w:val="center"/>
+              <w:rPr>
+                <w:b/>
+                <w:bCs/>
+                <w:sz w:val="15"/>
+                <w:szCs w:val="15"/>
+                <w:lang w:val="en-AU"/>
+              </w:rPr>
+            </w:pPr>
+            <w:proofErr w:type="spellStart"/>
+            <w:r>
+              <w:rPr>
+                <w:b/>
+                <w:bCs/>
+                <w:sz w:val="15"/>
+                <w:szCs w:val="15"/>
+                <w:lang w:val="en-AU"/>
+              </w:rPr>
+              <w:t>Keypoints</w:t>
+            </w:r>
+            <w:proofErr w:type="spellEnd"/>
+            <w:r>
+              <w:rPr>
+                <w:b/>
+                <w:bCs/>
+                <w:sz w:val="15"/>
+                <w:szCs w:val="15"/>
+                <w:lang w:val="en-AU"/>
+              </w:rPr>
+              <w:t xml:space="preserve"> common with 0°</w:t>
+            </w:r>
+          </w:p>
+        </w:tc>
+      </w:tr>
+      <w:tr>
+        <w:trPr>
+          <w:trHeight w:val="221"/>
+        </w:trPr>
+        <w:tc>
+          <w:tcPr>
+            <w:tcW w:w="38.35pt" w:type="dxa"/>
+          </w:tcPr>
+          <w:p>
+            <w:pPr>
+              <w:pStyle w:val="BodyText"/>
+              <w:ind w:firstLine="0pt"/>
+              <w:rPr>
+                <w:sz w:val="15"/>
+                <w:szCs w:val="15"/>
+                <w:lang w:val="en-AU"/>
+              </w:rPr>
+            </w:pPr>
+            <w:r>
+              <w:rPr>
+                <w:sz w:val="15"/>
+                <w:szCs w:val="15"/>
+                <w:lang w:val="en-AU"/>
+              </w:rPr>
+              <w:t>0°</w:t>
+            </w:r>
+          </w:p>
+        </w:tc>
+        <w:tc>
+          <w:tcPr>
+            <w:tcW w:w="42.90pt" w:type="dxa"/>
+          </w:tcPr>
+          <w:p>
+            <w:pPr>
+              <w:pStyle w:val="BodyText"/>
+              <w:ind w:firstLine="0pt"/>
+              <w:rPr>
+                <w:sz w:val="15"/>
+                <w:szCs w:val="15"/>
+                <w:lang w:val="en-AU"/>
+              </w:rPr>
+            </w:pPr>
+            <w:r>
+              <w:rPr>
+                <w:sz w:val="15"/>
+                <w:szCs w:val="15"/>
+                <w:lang w:val="en-AU"/>
+              </w:rPr>
+              <w:t>16</w:t>
+            </w:r>
+          </w:p>
+        </w:tc>
+        <w:tc>
+          <w:tcPr>
+            <w:tcW w:w="42.90pt" w:type="dxa"/>
+          </w:tcPr>
+          <w:p>
+            <w:pPr>
+              <w:pStyle w:val="BodyText"/>
+              <w:ind w:firstLine="0pt"/>
+              <w:rPr>
+                <w:sz w:val="15"/>
+                <w:szCs w:val="15"/>
+                <w:lang w:val="en-AU"/>
+              </w:rPr>
+            </w:pPr>
+            <w:r>
+              <w:rPr>
+                <w:sz w:val="15"/>
+                <w:szCs w:val="15"/>
+                <w:lang w:val="en-AU"/>
+              </w:rPr>
+              <w:t>16</w:t>
+            </w:r>
+          </w:p>
+        </w:tc>
+      </w:tr>
+      <w:tr>
+        <w:trPr>
+          <w:trHeight w:val="212"/>
+        </w:trPr>
+        <w:tc>
+          <w:tcPr>
+            <w:tcW w:w="38.35pt" w:type="dxa"/>
+          </w:tcPr>
+          <w:p>
+            <w:pPr>
+              <w:pStyle w:val="BodyText"/>
+              <w:ind w:firstLine="0pt"/>
+              <w:rPr>
+                <w:sz w:val="15"/>
+                <w:szCs w:val="15"/>
+                <w:lang w:val="en-AU"/>
+              </w:rPr>
+            </w:pPr>
+            <w:r>
+              <w:rPr>
+                <w:sz w:val="15"/>
+                <w:szCs w:val="15"/>
+                <w:lang w:val="en-AU"/>
+              </w:rPr>
+              <w:t>15°</w:t>
+            </w:r>
+          </w:p>
+        </w:tc>
+        <w:tc>
+          <w:tcPr>
+            <w:tcW w:w="42.90pt" w:type="dxa"/>
+          </w:tcPr>
+          <w:p>
+            <w:pPr>
+              <w:pStyle w:val="BodyText"/>
+              <w:ind w:firstLine="0pt"/>
+              <w:rPr>
+                <w:sz w:val="15"/>
+                <w:szCs w:val="15"/>
+                <w:lang w:val="en-AU"/>
+              </w:rPr>
+            </w:pPr>
+            <w:r>
+              <w:rPr>
+                <w:sz w:val="15"/>
+                <w:szCs w:val="15"/>
+                <w:lang w:val="en-AU"/>
+              </w:rPr>
+              <w:t>16</w:t>
+            </w:r>
+          </w:p>
+        </w:tc>
+        <w:tc>
+          <w:tcPr>
+            <w:tcW w:w="42.90pt" w:type="dxa"/>
+          </w:tcPr>
+          <w:p>
+            <w:pPr>
+              <w:pStyle w:val="BodyText"/>
+              <w:ind w:firstLine="0pt"/>
+              <w:rPr>
+                <w:sz w:val="15"/>
+                <w:szCs w:val="15"/>
+                <w:lang w:val="en-AU"/>
+              </w:rPr>
+            </w:pPr>
+            <w:r>
+              <w:rPr>
+                <w:sz w:val="15"/>
+                <w:szCs w:val="15"/>
+                <w:lang w:val="en-AU"/>
+              </w:rPr>
+              <w:t>12</w:t>
+            </w:r>
+          </w:p>
+        </w:tc>
+      </w:tr>
+      <w:tr>
+        <w:trPr>
+          <w:trHeight w:val="59"/>
+        </w:trPr>
+        <w:tc>
+          <w:tcPr>
+            <w:tcW w:w="38.35pt" w:type="dxa"/>
+          </w:tcPr>
+          <w:p>
+            <w:pPr>
+              <w:pStyle w:val="BodyText"/>
+              <w:ind w:firstLine="0pt"/>
+              <w:rPr>
+                <w:sz w:val="15"/>
+                <w:szCs w:val="15"/>
+                <w:lang w:val="en-AU"/>
+              </w:rPr>
+            </w:pPr>
+            <w:r>
+              <w:rPr>
+                <w:sz w:val="15"/>
+                <w:szCs w:val="15"/>
+                <w:lang w:val="en-AU"/>
+              </w:rPr>
+              <w:t>45°</w:t>
+            </w:r>
+          </w:p>
+        </w:tc>
+        <w:tc>
+          <w:tcPr>
+            <w:tcW w:w="42.90pt" w:type="dxa"/>
+          </w:tcPr>
+          <w:p>
+            <w:pPr>
+              <w:pStyle w:val="BodyText"/>
+              <w:ind w:firstLine="0pt"/>
+              <w:rPr>
+                <w:sz w:val="15"/>
+                <w:szCs w:val="15"/>
+                <w:lang w:val="en-AU"/>
+              </w:rPr>
+            </w:pPr>
+            <w:r>
+              <w:rPr>
+                <w:sz w:val="15"/>
+                <w:szCs w:val="15"/>
+                <w:lang w:val="en-AU"/>
+              </w:rPr>
+              <w:t>16</w:t>
+            </w:r>
+          </w:p>
+        </w:tc>
+        <w:tc>
+          <w:tcPr>
+            <w:tcW w:w="42.90pt" w:type="dxa"/>
+          </w:tcPr>
+          <w:p>
+            <w:pPr>
+              <w:pStyle w:val="BodyText"/>
+              <w:ind w:firstLine="0pt"/>
+              <w:rPr>
+                <w:sz w:val="15"/>
+                <w:szCs w:val="15"/>
+                <w:lang w:val="en-AU"/>
+              </w:rPr>
+            </w:pPr>
+            <w:r>
+              <w:rPr>
+                <w:sz w:val="15"/>
+                <w:szCs w:val="15"/>
+                <w:lang w:val="en-AU"/>
+              </w:rPr>
+              <w:t>11</w:t>
+            </w:r>
+          </w:p>
+        </w:tc>
+      </w:tr>
+      <w:tr>
+        <w:trPr>
+          <w:trHeight w:val="191"/>
+        </w:trPr>
+        <w:tc>
+          <w:tcPr>
+            <w:tcW w:w="38.35pt" w:type="dxa"/>
+          </w:tcPr>
+          <w:p>
+            <w:pPr>
+              <w:pStyle w:val="BodyText"/>
+              <w:ind w:firstLine="0pt"/>
+              <w:rPr>
+                <w:sz w:val="15"/>
+                <w:szCs w:val="15"/>
+                <w:lang w:val="en-AU"/>
+              </w:rPr>
+            </w:pPr>
+            <w:r>
+              <w:rPr>
+                <w:sz w:val="15"/>
+                <w:szCs w:val="15"/>
+                <w:lang w:val="en-AU"/>
+              </w:rPr>
+              <w:t>75°</w:t>
+            </w:r>
+          </w:p>
+        </w:tc>
+        <w:tc>
+          <w:tcPr>
+            <w:tcW w:w="42.90pt" w:type="dxa"/>
+          </w:tcPr>
+          <w:p>
+            <w:pPr>
+              <w:pStyle w:val="BodyText"/>
+              <w:ind w:firstLine="0pt"/>
+              <w:rPr>
+                <w:sz w:val="15"/>
+                <w:szCs w:val="15"/>
+                <w:lang w:val="en-AU"/>
+              </w:rPr>
+            </w:pPr>
+            <w:r>
+              <w:rPr>
+                <w:sz w:val="15"/>
+                <w:szCs w:val="15"/>
+                <w:lang w:val="en-AU"/>
+              </w:rPr>
+              <w:t>15</w:t>
+            </w:r>
+          </w:p>
+        </w:tc>
+        <w:tc>
+          <w:tcPr>
+            <w:tcW w:w="42.90pt" w:type="dxa"/>
+          </w:tcPr>
+          <w:p>
+            <w:pPr>
+              <w:pStyle w:val="BodyText"/>
+              <w:ind w:firstLine="0pt"/>
+              <w:rPr>
+                <w:sz w:val="15"/>
+                <w:szCs w:val="15"/>
+                <w:lang w:val="en-AU"/>
+              </w:rPr>
+            </w:pPr>
+            <w:r>
+              <w:rPr>
+                <w:sz w:val="15"/>
+                <w:szCs w:val="15"/>
+                <w:lang w:val="en-AU"/>
+              </w:rPr>
+              <w:t>10</w:t>
+            </w:r>
+          </w:p>
+        </w:tc>
+      </w:tr>
+    </w:tbl>
     <w:p>
       <w:pPr>
+        <w:pStyle w:val="BodyText"/>
+        <w:rPr>
+          <w:lang w:val="en-AU"/>
+        </w:rPr>
+      </w:pPr>
+      <w:r>
+        <w:rPr>
+          <w:lang w:val="en-AU"/>
+        </w:rPr>
+        <w:t xml:space="preserve">The experimental results for the playing card image are similar and may be reproduced using the code in </w:t>
+      </w:r>
+      <w:r>
+        <w:rPr>
+          <w:lang w:val="en-AU"/>
+        </w:rPr>
+        <w:t>A</w:t>
+      </w:r>
+      <w:r>
+        <w:rPr>
+          <w:lang w:val="en-AU"/>
+        </w:rPr>
+        <w:t>ppendix 1.</w:t>
+      </w:r>
+    </w:p>
+    <w:p>
+      <w:pPr>
         <w:pStyle w:val="Heading2"/>
         <w:rPr>
           <w:lang w:val="en-AU"/>
@@ -2124,93 +2166,13 @@
           <w:lang w:val="en-AU"/>
         </w:rPr>
         <w:drawing>
-          <wp:anchor distT="45720" distB="45720" distL="114300" distR="114300" simplePos="0" relativeHeight="251687424" behindDoc="0" locked="0" layoutInCell="1" allowOverlap="1" wp14:anchorId="5DEE9F7D" wp14:editId="1B3E35B3">
+          <wp:anchor distT="45720" distB="45720" distL="114300" distR="114300" simplePos="0" relativeHeight="251681280" behindDoc="0" locked="0" layoutInCell="1" allowOverlap="1" wp14:anchorId="632B4296" wp14:editId="7955EBBB">
             <wp:simplePos x="0" y="0"/>
             <wp:positionH relativeFrom="margin">
-              <wp:posOffset>1618615</wp:posOffset>
+              <wp:posOffset>-3785</wp:posOffset>
             </wp:positionH>
             <wp:positionV relativeFrom="page">
-              <wp:posOffset>2004365</wp:posOffset>
-            </wp:positionV>
-            <wp:extent cx="1463040" cy="476250"/>
-            <wp:effectExtent l="0" t="0" r="3810" b="0"/>
-            <wp:wrapTopAndBottom/>
-            <wp:docPr id="8" name="Text Box 2"/>
-            <wp:cNvGraphicFramePr>
-              <a:graphicFrameLocks xmlns:a="http://purl.oclc.org/ooxml/drawingml/main"/>
-            </wp:cNvGraphicFramePr>
-            <a:graphic xmlns:a="http://purl.oclc.org/ooxml/drawingml/main">
-              <a:graphicData uri="http://schemas.microsoft.com/office/word/2010/wordprocessingShape">
-                <wp:wsp>
-                  <wp:cNvSpPr txBox="1">
-                    <a:spLocks noChangeArrowheads="1"/>
-                  </wp:cNvSpPr>
-                  <wp:spPr bwMode="auto">
-                    <a:xfrm>
-                      <a:off x="0" y="0"/>
-                      <a:ext cx="1463040" cy="476250"/>
-                    </a:xfrm>
-                    <a:prstGeom prst="rect">
-                      <a:avLst/>
-                    </a:prstGeom>
-                    <a:noFill/>
-                    <a:ln w="9525">
-                      <a:noFill/>
-                      <a:miter lim="800%"/>
-                      <a:headEnd/>
-                      <a:tailEnd/>
-                    </a:ln>
-                  </wp:spPr>
-                  <wp:txbx>
-                    <wne:txbxContent>
-                      <w:p>
-                        <w:pPr>
-                          <w:pStyle w:val="Caption"/>
-                        </w:pPr>
-                        <w:r>
-                          <w:t>Fig</w:t>
-                        </w:r>
-                        <w:r>
-                          <w:t>.</w:t>
-                        </w:r>
-                        <w:r>
-                          <w:t xml:space="preserve"> 6. Summary of SIFT keypoints from a region of the dugong image at varying rotations.</w:t>
-                        </w:r>
-                      </w:p>
-                      <w:p>
-                        <w:pPr>
-                          <w:jc w:val="both"/>
-                        </w:pPr>
-                      </w:p>
-                    </wne:txbxContent>
-                  </wp:txbx>
-                  <wp:bodyPr rot="0" vert="horz" wrap="square" lIns="0" tIns="0" rIns="0" bIns="0" anchor="t" anchorCtr="0">
-                    <a:noAutofit/>
-                  </wp:bodyPr>
-                </wp:wsp>
-              </a:graphicData>
-            </a:graphic>
-            <wp14:sizeRelH relativeFrom="margin">
-              <wp14:pctWidth>0%</wp14:pctWidth>
-            </wp14:sizeRelH>
-            <wp14:sizeRelV relativeFrom="margin">
-              <wp14:pctHeight>0%</wp14:pctHeight>
-            </wp14:sizeRelV>
-          </wp:anchor>
-        </w:drawing>
-      </w:r>
-      <w:r>
-        <w:rPr>
-          <w:lang w:val="en-AU"/>
-        </w:rPr>
-        <w:drawing>
-          <wp:anchor distT="45720" distB="45720" distL="114300" distR="114300" simplePos="0" relativeHeight="251685376" behindDoc="0" locked="0" layoutInCell="1" allowOverlap="1" wp14:anchorId="632B4296" wp14:editId="3C9ED836">
-            <wp:simplePos x="0" y="0"/>
-            <wp:positionH relativeFrom="margin">
-              <wp:posOffset>1956</wp:posOffset>
-            </wp:positionH>
-            <wp:positionV relativeFrom="page">
-              <wp:posOffset>2033626</wp:posOffset>
+              <wp:posOffset>1967789</wp:posOffset>
             </wp:positionV>
             <wp:extent cx="1463040" cy="476250"/>
             <wp:effectExtent l="0" t="0" r="3810" b="0"/>
@@ -2260,7 +2222,15 @@
                           <w:t>5</w:t>
                         </w:r>
                         <w:r>
-                          <w:t xml:space="preserve">. Summary of SIFT keypoints from </w:t>
+                          <w:t xml:space="preserve">. Summary of SIFT </w:t>
+                        </w:r>
+                        <w:proofErr w:type="spellStart"/>
+                        <w:r>
+                          <w:t>keypoints</w:t>
+                        </w:r>
+                        <w:proofErr w:type="spellEnd"/>
+                        <w:r>
+                          <w:t xml:space="preserve"> from </w:t>
                         </w:r>
                         <w:r>
                           <w:t xml:space="preserve">a region of the dugong image at </w:t>
@@ -2301,6 +2271,94 @@
         <w:rPr>
           <w:lang w:val="en-AU"/>
         </w:rPr>
+        <w:drawing>
+          <wp:anchor distT="45720" distB="45720" distL="114300" distR="114300" simplePos="0" relativeHeight="251683328" behindDoc="0" locked="0" layoutInCell="1" allowOverlap="1" wp14:anchorId="5DEE9F7D" wp14:editId="70414B22">
+            <wp:simplePos x="0" y="0"/>
+            <wp:positionH relativeFrom="margin">
+              <wp:posOffset>1620190</wp:posOffset>
+            </wp:positionH>
+            <wp:positionV relativeFrom="page">
+              <wp:posOffset>1960474</wp:posOffset>
+            </wp:positionV>
+            <wp:extent cx="1463040" cy="476250"/>
+            <wp:effectExtent l="0" t="0" r="3810" b="0"/>
+            <wp:wrapTopAndBottom/>
+            <wp:docPr id="8" name="Text Box 2"/>
+            <wp:cNvGraphicFramePr>
+              <a:graphicFrameLocks xmlns:a="http://purl.oclc.org/ooxml/drawingml/main"/>
+            </wp:cNvGraphicFramePr>
+            <a:graphic xmlns:a="http://purl.oclc.org/ooxml/drawingml/main">
+              <a:graphicData uri="http://schemas.microsoft.com/office/word/2010/wordprocessingShape">
+                <wp:wsp>
+                  <wp:cNvSpPr txBox="1">
+                    <a:spLocks noChangeArrowheads="1"/>
+                  </wp:cNvSpPr>
+                  <wp:spPr bwMode="auto">
+                    <a:xfrm>
+                      <a:off x="0" y="0"/>
+                      <a:ext cx="1463040" cy="476250"/>
+                    </a:xfrm>
+                    <a:prstGeom prst="rect">
+                      <a:avLst/>
+                    </a:prstGeom>
+                    <a:noFill/>
+                    <a:ln w="9525">
+                      <a:noFill/>
+                      <a:miter lim="800%"/>
+                      <a:headEnd/>
+                      <a:tailEnd/>
+                    </a:ln>
+                  </wp:spPr>
+                  <wp:txbx>
+                    <wne:txbxContent>
+                      <w:p>
+                        <w:pPr>
+                          <w:pStyle w:val="Caption"/>
+                        </w:pPr>
+                        <w:r>
+                          <w:t>Fig</w:t>
+                        </w:r>
+                        <w:r>
+                          <w:t>.</w:t>
+                        </w:r>
+                        <w:r>
+                          <w:t xml:space="preserve"> 6. Summary of SIFT </w:t>
+                        </w:r>
+                        <w:proofErr w:type="spellStart"/>
+                        <w:r>
+                          <w:t>keypoints</w:t>
+                        </w:r>
+                        <w:proofErr w:type="spellEnd"/>
+                        <w:r>
+                          <w:t xml:space="preserve"> from a region of the dugong image at varying rotations.</w:t>
+                        </w:r>
+                      </w:p>
+                      <w:p>
+                        <w:pPr>
+                          <w:jc w:val="both"/>
+                        </w:pPr>
+                      </w:p>
+                    </wne:txbxContent>
+                  </wp:txbx>
+                  <wp:bodyPr rot="0" vert="horz" wrap="square" lIns="0" tIns="0" rIns="0" bIns="0" anchor="t" anchorCtr="0">
+                    <a:noAutofit/>
+                  </wp:bodyPr>
+                </wp:wsp>
+              </a:graphicData>
+            </a:graphic>
+            <wp14:sizeRelH relativeFrom="margin">
+              <wp14:pctWidth>0%</wp14:pctWidth>
+            </wp14:sizeRelH>
+            <wp14:sizeRelV relativeFrom="margin">
+              <wp14:pctHeight>0%</wp14:pctHeight>
+            </wp14:sizeRelV>
+          </wp:anchor>
+        </w:drawing>
+      </w:r>
+      <w:r>
+        <w:rPr>
+          <w:lang w:val="en-AU"/>
+        </w:rPr>
         <w:t>Scale</w:t>
       </w:r>
       <w:r>
@@ -2383,11 +2441,19 @@
         </w:rPr>
         <w:t xml:space="preserve"> </w:t>
       </w:r>
-      <w:r>
-        <w:rPr>
-          <w:lang w:val="en-AU"/>
-        </w:rPr>
-        <w:t>keypoints are</w:t>
+      <w:proofErr w:type="spellStart"/>
+      <w:r>
+        <w:rPr>
+          <w:lang w:val="en-AU"/>
+        </w:rPr>
+        <w:t>keypoints</w:t>
+      </w:r>
+      <w:proofErr w:type="spellEnd"/>
+      <w:r>
+        <w:rPr>
+          <w:lang w:val="en-AU"/>
+        </w:rPr>
+        <w:t xml:space="preserve"> are</w:t>
       </w:r>
       <w:r>
         <w:rPr>
@@ -2417,7 +2483,21 @@
         <w:rPr>
           <w:lang w:val="en-AU"/>
         </w:rPr>
-        <w:t xml:space="preserve"> Scale invariance is achieved by examining the image at many scales (via Gaussian filtering and image downsampling), </w:t>
+        <w:t xml:space="preserve"> Scale invariance is achieved by examining the image at many scales (via Gaussian filtering and image </w:t>
+      </w:r>
+      <w:proofErr w:type="spellStart"/>
+      <w:r>
+        <w:rPr>
+          <w:lang w:val="en-AU"/>
+        </w:rPr>
+        <w:t>downsampling</w:t>
+      </w:r>
+      <w:proofErr w:type="spellEnd"/>
+      <w:r>
+        <w:rPr>
+          <w:lang w:val="en-AU"/>
+        </w:rPr>
+        <w:t xml:space="preserve">), </w:t>
       </w:r>
       <w:r>
         <w:rPr>
@@ -2435,13 +2515,83 @@
         <w:rPr>
           <w:lang w:val="en-AU"/>
         </w:rPr>
-        <w:t xml:space="preserve">. Keypoints are detected within this scale space, yielding not only the keypoint’s location in the image, but also the scale at which the keypoint exists. Further processing of the keypoint is adjusted for this scale, </w:t>
-      </w:r>
-      <w:r>
-        <w:rPr>
-          <w:lang w:val="en-AU"/>
-        </w:rPr>
-        <w:t>producing keypoints which are largely invariant to scale.</w:t>
+        <w:t xml:space="preserve">. </w:t>
+      </w:r>
+      <w:proofErr w:type="spellStart"/>
+      <w:r>
+        <w:rPr>
+          <w:lang w:val="en-AU"/>
+        </w:rPr>
+        <w:t>Keypoints</w:t>
+      </w:r>
+      <w:proofErr w:type="spellEnd"/>
+      <w:r>
+        <w:rPr>
+          <w:lang w:val="en-AU"/>
+        </w:rPr>
+        <w:t xml:space="preserve"> are detected within this scale space, yielding not only the </w:t>
+      </w:r>
+      <w:proofErr w:type="spellStart"/>
+      <w:r>
+        <w:rPr>
+          <w:lang w:val="en-AU"/>
+        </w:rPr>
+        <w:t>keypoint’s</w:t>
+      </w:r>
+      <w:proofErr w:type="spellEnd"/>
+      <w:r>
+        <w:rPr>
+          <w:lang w:val="en-AU"/>
+        </w:rPr>
+        <w:t xml:space="preserve"> location in the image, but also the scale at which the </w:t>
+      </w:r>
+      <w:proofErr w:type="spellStart"/>
+      <w:r>
+        <w:rPr>
+          <w:lang w:val="en-AU"/>
+        </w:rPr>
+        <w:t>keypoint</w:t>
+      </w:r>
+      <w:proofErr w:type="spellEnd"/>
+      <w:r>
+        <w:rPr>
+          <w:lang w:val="en-AU"/>
+        </w:rPr>
+        <w:t xml:space="preserve"> exists. Further processing of the </w:t>
+      </w:r>
+      <w:proofErr w:type="spellStart"/>
+      <w:r>
+        <w:rPr>
+          <w:lang w:val="en-AU"/>
+        </w:rPr>
+        <w:t>keypoint</w:t>
+      </w:r>
+      <w:proofErr w:type="spellEnd"/>
+      <w:r>
+        <w:rPr>
+          <w:lang w:val="en-AU"/>
+        </w:rPr>
+        <w:t xml:space="preserve"> is adjusted for this scale, </w:t>
+      </w:r>
+      <w:r>
+        <w:rPr>
+          <w:lang w:val="en-AU"/>
+        </w:rPr>
+        <w:t xml:space="preserve">producing </w:t>
+      </w:r>
+      <w:proofErr w:type="spellStart"/>
+      <w:r>
+        <w:rPr>
+          <w:lang w:val="en-AU"/>
+        </w:rPr>
+        <w:t>keypoints</w:t>
+      </w:r>
+      <w:proofErr w:type="spellEnd"/>
+      <w:r>
+        <w:rPr>
+          <w:lang w:val="en-AU"/>
+        </w:rPr>
+        <w:t xml:space="preserve"> which are largely invariant to scale.</w:t>
       </w:r>
       <w:r>
         <w:rPr>
@@ -2489,7 +2639,21 @@
         <w:rPr>
           <w:lang w:val="en-AU"/>
         </w:rPr>
-        <w:t>As the image size increases, the number of keypoints detected increases (presumably since there are simply more pixels in the image), but</w:t>
+        <w:t xml:space="preserve">As the image size increases, the number of </w:t>
+      </w:r>
+      <w:proofErr w:type="spellStart"/>
+      <w:r>
+        <w:rPr>
+          <w:lang w:val="en-AU"/>
+        </w:rPr>
+        <w:t>keypoints</w:t>
+      </w:r>
+      <w:proofErr w:type="spellEnd"/>
+      <w:r>
+        <w:rPr>
+          <w:lang w:val="en-AU"/>
+        </w:rPr>
+        <w:t xml:space="preserve"> detected increases (presumably since there are simply more pixels in the image), but</w:t>
       </w:r>
       <w:r>
         <w:rPr>
@@ -2501,7 +2665,21 @@
         <w:rPr>
           <w:lang w:val="en-AU"/>
         </w:rPr>
-        <w:t xml:space="preserve"> keypoints in the </w:t>
+        <w:t xml:space="preserve"> </w:t>
+      </w:r>
+      <w:proofErr w:type="spellStart"/>
+      <w:r>
+        <w:rPr>
+          <w:lang w:val="en-AU"/>
+        </w:rPr>
+        <w:t>keypoints</w:t>
+      </w:r>
+      <w:proofErr w:type="spellEnd"/>
+      <w:r>
+        <w:rPr>
+          <w:lang w:val="en-AU"/>
+        </w:rPr>
+        <w:t xml:space="preserve"> in the </w:t>
       </w:r>
       <w:r>
         <w:rPr>
@@ -2617,7 +2795,21 @@
         <w:rPr>
           <w:lang w:val="en-AU"/>
         </w:rPr>
-        <w:t>since keypoint detection only considers the magnitude of the</w:t>
+        <w:t xml:space="preserve">since </w:t>
+      </w:r>
+      <w:proofErr w:type="spellStart"/>
+      <w:r>
+        <w:rPr>
+          <w:lang w:val="en-AU"/>
+        </w:rPr>
+        <w:t>keypoint</w:t>
+      </w:r>
+      <w:proofErr w:type="spellEnd"/>
+      <w:r>
+        <w:rPr>
+          <w:lang w:val="en-AU"/>
+        </w:rPr>
+        <w:t xml:space="preserve"> detection only considers the magnitude of the</w:t>
       </w:r>
       <w:r>
         <w:rPr>
@@ -2725,7 +2917,21 @@
         <w:rPr>
           <w:lang w:val="en-AU"/>
         </w:rPr>
-        <w:t xml:space="preserve"> 65-75% of keypoints from the original image region are </w:t>
+        <w:t xml:space="preserve"> 65-75% of </w:t>
+      </w:r>
+      <w:proofErr w:type="spellStart"/>
+      <w:r>
+        <w:rPr>
+          <w:lang w:val="en-AU"/>
+        </w:rPr>
+        <w:t>keypoints</w:t>
+      </w:r>
+      <w:proofErr w:type="spellEnd"/>
+      <w:r>
+        <w:rPr>
+          <w:lang w:val="en-AU"/>
+        </w:rPr>
+        <w:t xml:space="preserve"> from the original image region are </w:t>
       </w:r>
       <w:r>
         <w:rPr>
@@ -2758,7 +2964,21 @@
         <w:rPr>
           <w:lang w:val="en-AU"/>
         </w:rPr>
-        <w:t>y only explanation as to why such a large proportion of keypoints did not match is that it is as a result of the image resampling during rotation, especially given that the image region is small</w:t>
+        <w:t xml:space="preserve">y only explanation as to why such a large proportion of </w:t>
+      </w:r>
+      <w:proofErr w:type="spellStart"/>
+      <w:r>
+        <w:rPr>
+          <w:lang w:val="en-AU"/>
+        </w:rPr>
+        <w:t>keypoints</w:t>
+      </w:r>
+      <w:proofErr w:type="spellEnd"/>
+      <w:r>
+        <w:rPr>
+          <w:lang w:val="en-AU"/>
+        </w:rPr>
+        <w:t xml:space="preserve"> did not match is that it is as a result of the image resampling during rotation, especially given that the image region is small</w:t>
       </w:r>
       <w:r>
         <w:rPr>
@@ -2814,7 +3034,21 @@
         <w:rPr>
           <w:lang w:val="en-AU"/>
         </w:rPr>
-        <w:t xml:space="preserve">The keypoint-annotated images are omitted for </w:t>
+        <w:t xml:space="preserve">The </w:t>
+      </w:r>
+      <w:proofErr w:type="spellStart"/>
+      <w:r>
+        <w:rPr>
+          <w:lang w:val="en-AU"/>
+        </w:rPr>
+        <w:t>keypoint</w:t>
+      </w:r>
+      <w:proofErr w:type="spellEnd"/>
+      <w:r>
+        <w:rPr>
+          <w:lang w:val="en-AU"/>
+        </w:rPr>
+        <w:t xml:space="preserve">-annotated images are omitted for </w:t>
       </w:r>
       <w:r>
         <w:rPr>
@@ -2937,7 +3171,13 @@
         <w:rPr>
           <w:lang w:val="en-AU"/>
         </w:rPr>
-        <w:t xml:space="preserve"> Further processing may involve dividing the image into cells</w:t>
+        <w:t xml:space="preserve"> Further processing may involve dividing the image into </w:t>
+      </w:r>
+      <w:r>
+        <w:rPr>
+          <w:lang w:val="en-AU"/>
+        </w:rPr>
+        <w:t>cells</w:t>
       </w:r>
       <w:r>
         <w:rPr>
@@ -3011,13 +3251,7 @@
         <w:rPr>
           <w:lang w:val="en-AU"/>
         </w:rPr>
-        <w:t xml:space="preserve"> global </w:t>
-      </w:r>
-      <w:r>
-        <w:rPr>
-          <w:lang w:val="en-AU"/>
-        </w:rPr>
-        <w:t>changes in illumination.</w:t>
+        <w:t xml:space="preserve"> global changes in illumination.</w:t>
       </w:r>
       <w:r>
         <w:rPr>
@@ -3178,17 +3412,39 @@
         </w:rPr>
         <w:t xml:space="preserve">the detected </w:t>
       </w:r>
-      <w:r>
-        <w:rPr>
-          <w:lang w:val="en-AU"/>
-        </w:rPr>
-        <w:t>keypoints.</w:t>
-      </w:r>
-      <w:r>
-        <w:rPr>
-          <w:lang w:val="en-AU"/>
-        </w:rPr>
-        <w:t xml:space="preserve"> First, the 16x16 region of pixels centred at the keypoint is </w:t>
+      <w:proofErr w:type="spellStart"/>
+      <w:r>
+        <w:rPr>
+          <w:lang w:val="en-AU"/>
+        </w:rPr>
+        <w:t>keypoints</w:t>
+      </w:r>
+      <w:proofErr w:type="spellEnd"/>
+      <w:r>
+        <w:rPr>
+          <w:lang w:val="en-AU"/>
+        </w:rPr>
+        <w:t>.</w:t>
+      </w:r>
+      <w:r>
+        <w:rPr>
+          <w:lang w:val="en-AU"/>
+        </w:rPr>
+        <w:t xml:space="preserve"> First, the 16x16 region of pixels centred at the </w:t>
+      </w:r>
+      <w:proofErr w:type="spellStart"/>
+      <w:r>
+        <w:rPr>
+          <w:lang w:val="en-AU"/>
+        </w:rPr>
+        <w:t>keypoint</w:t>
+      </w:r>
+      <w:proofErr w:type="spellEnd"/>
+      <w:r>
+        <w:rPr>
+          <w:lang w:val="en-AU"/>
+        </w:rPr>
+        <w:t xml:space="preserve"> is </w:t>
       </w:r>
       <w:r>
         <w:rPr>
@@ -3218,8 +3474,16 @@
         <w:rPr>
           <w:lang w:val="en-AU"/>
         </w:rPr>
-        <w:t xml:space="preserve"> histogram of gradient orientations is created. The orientation of each pixel is calculated at the scale of the detected keypoint</w:t>
-      </w:r>
+        <w:t xml:space="preserve"> histogram of gradient orientations is created. The orientation of each pixel is calculated at the scale of the detected </w:t>
+      </w:r>
+      <w:proofErr w:type="spellStart"/>
+      <w:r>
+        <w:rPr>
+          <w:lang w:val="en-AU"/>
+        </w:rPr>
+        <w:t>keypoint</w:t>
+      </w:r>
+      <w:proofErr w:type="spellEnd"/>
       <w:r>
         <w:rPr>
           <w:lang w:val="en-AU"/>
@@ -3248,8 +3512,16 @@
         <w:rPr>
           <w:lang w:val="en-AU"/>
         </w:rPr>
-        <w:t xml:space="preserve"> is given relative to the orientation of the keypoint</w:t>
-      </w:r>
+        <w:t xml:space="preserve"> is given relative to the orientation of the </w:t>
+      </w:r>
+      <w:proofErr w:type="spellStart"/>
+      <w:r>
+        <w:rPr>
+          <w:lang w:val="en-AU"/>
+        </w:rPr>
+        <w:t>keypoint</w:t>
+      </w:r>
+      <w:proofErr w:type="spellEnd"/>
       <w:r>
         <w:rPr>
           <w:lang w:val="en-AU"/>
@@ -3278,7 +3550,21 @@
         <w:rPr>
           <w:lang w:val="en-AU"/>
         </w:rPr>
-        <w:t xml:space="preserve"> by a Gaussian window centred at the keypoint.</w:t>
+        <w:t xml:space="preserve"> by a Gaussian window centred at the </w:t>
+      </w:r>
+      <w:proofErr w:type="spellStart"/>
+      <w:r>
+        <w:rPr>
+          <w:lang w:val="en-AU"/>
+        </w:rPr>
+        <w:t>keypoint</w:t>
+      </w:r>
+      <w:proofErr w:type="spellEnd"/>
+      <w:r>
+        <w:rPr>
+          <w:lang w:val="en-AU"/>
+        </w:rPr>
+        <w:t>.</w:t>
       </w:r>
       <w:r>
         <w:rPr>
@@ -3286,11 +3572,19 @@
         </w:rPr>
         <w:t xml:space="preserve"> The 16 histograms are concatenated into a single 128-element vector to form the feature descriptor. Finally, this vector is </w:t>
       </w:r>
-      <w:r>
-        <w:rPr>
-          <w:lang w:val="en-AU"/>
-        </w:rPr>
-        <w:t xml:space="preserve">thresholded and </w:t>
+      <w:proofErr w:type="spellStart"/>
+      <w:r>
+        <w:rPr>
+          <w:lang w:val="en-AU"/>
+        </w:rPr>
+        <w:t>thresholded</w:t>
+      </w:r>
+      <w:proofErr w:type="spellEnd"/>
+      <w:r>
+        <w:rPr>
+          <w:lang w:val="en-AU"/>
+        </w:rPr>
+        <w:t xml:space="preserve"> and </w:t>
       </w:r>
       <w:r>
         <w:rPr>
@@ -3616,6 +3910,7 @@
         <w:rPr>
           <w:lang w:val="en-AU"/>
         </w:rPr>
+        <w:lastRenderedPageBreak/>
         <w:t>Comparison of SIFT and HOG Descriptors</w:t>
       </w:r>
     </w:p>
@@ -3690,7 +3985,21 @@
         <w:rPr>
           <w:lang w:val="en-AU"/>
         </w:rPr>
-        <w:t>descriptors are taken at SIFT keypoints that match in location and orientation across all versions of the image. For each transform</w:t>
+        <w:t xml:space="preserve">descriptors are taken at SIFT </w:t>
+      </w:r>
+      <w:proofErr w:type="spellStart"/>
+      <w:r>
+        <w:rPr>
+          <w:lang w:val="en-AU"/>
+        </w:rPr>
+        <w:t>keypoints</w:t>
+      </w:r>
+      <w:proofErr w:type="spellEnd"/>
+      <w:r>
+        <w:rPr>
+          <w:lang w:val="en-AU"/>
+        </w:rPr>
+        <w:t xml:space="preserve"> that match in location and orientation across all versions of the image. For each transform</w:t>
       </w:r>
       <w:r>
         <w:rPr>
@@ -3732,9 +4041,8 @@
         <w:rPr>
           <w:noProof/>
         </w:rPr>
-        <w:lastRenderedPageBreak/>
         <w:drawing>
-          <wp:anchor distT="0" distB="0" distL="114300" distR="114300" simplePos="0" relativeHeight="251695616" behindDoc="0" locked="0" layoutInCell="1" allowOverlap="1" wp14:anchorId="7BF16D15" wp14:editId="02617E88">
+          <wp:anchor distT="0" distB="0" distL="114300" distR="114300" simplePos="0" relativeHeight="251691520" behindDoc="0" locked="0" layoutInCell="1" allowOverlap="1" wp14:anchorId="7BF16D15" wp14:editId="13EC4E44">
             <wp:simplePos x="0" y="0"/>
             <wp:positionH relativeFrom="margin">
               <wp:posOffset>1956</wp:posOffset>
@@ -3780,14 +4088,13 @@
                           </a:ext>
                         </a:extLst>
                       </a:blip>
-                      <a:stretch>
-                        <a:fillRect/>
-                      </a:stretch>
+                      <a:srcRect/>
+                      <a:stretch/>
                     </pic:blipFill>
                     <pic:spPr>
                       <a:xfrm>
-                        <a:off x="0" y="0"/>
-                        <a:ext cx="3089910" cy="2317750"/>
+                        <a:off x="83" y="0"/>
+                        <a:ext cx="3089744" cy="2317750"/>
                       </a:xfrm>
                       <a:prstGeom prst="rect">
                         <a:avLst/>
@@ -3850,7 +4157,7 @@
           <w:lang w:val="en-AU"/>
         </w:rPr>
         <w:drawing>
-          <wp:anchor distT="0" distB="0" distL="114300" distR="114300" simplePos="0" relativeHeight="251691520" behindDoc="0" locked="0" layoutInCell="1" allowOverlap="1" wp14:anchorId="56CD3D37" wp14:editId="2AFC2ECB">
+          <wp:anchor distT="0" distB="0" distL="114300" distR="114300" simplePos="0" relativeHeight="251687424" behindDoc="0" locked="0" layoutInCell="1" allowOverlap="1" wp14:anchorId="56CD3D37" wp14:editId="6B83445E">
             <wp:simplePos x="0" y="0"/>
             <wp:positionH relativeFrom="column">
               <wp:posOffset>1956</wp:posOffset>
@@ -3896,14 +4203,13 @@
                           </a:ext>
                         </a:extLst>
                       </a:blip>
-                      <a:stretch>
-                        <a:fillRect/>
-                      </a:stretch>
+                      <a:srcRect/>
+                      <a:stretch/>
                     </pic:blipFill>
                     <pic:spPr>
                       <a:xfrm>
-                        <a:off x="0" y="0"/>
-                        <a:ext cx="3091180" cy="2318385"/>
+                        <a:off x="295" y="0"/>
+                        <a:ext cx="3090590" cy="2318385"/>
                       </a:xfrm>
                       <a:prstGeom prst="rect">
                         <a:avLst/>
@@ -4117,55 +4423,7 @@
         <w:rPr>
           <w:lang w:val="en-AU"/>
         </w:rPr>
-        <w:t xml:space="preserve">. </w:t>
-      </w:r>
-      <w:r>
-        <w:rPr>
-          <w:lang w:val="en-AU"/>
-        </w:rPr>
-        <w:t xml:space="preserve">Additionally, the SIFT descriptor </w:t>
-      </w:r>
-      <w:r>
-        <w:rPr>
-          <w:lang w:val="en-AU"/>
-        </w:rPr>
-        <w:t>difference</w:t>
-      </w:r>
-      <w:r>
-        <w:rPr>
-          <w:lang w:val="en-AU"/>
-        </w:rPr>
-        <w:t xml:space="preserve"> </w:t>
-      </w:r>
-      <w:r>
-        <w:rPr>
-          <w:lang w:val="en-AU"/>
-        </w:rPr>
-        <w:t>decreases</w:t>
-      </w:r>
-      <w:r>
-        <w:rPr>
-          <w:lang w:val="en-AU"/>
-        </w:rPr>
-        <w:t xml:space="preserve"> from scales of 1.6x to 2x</w:t>
-      </w:r>
-      <w:r>
-        <w:rPr>
-          <w:lang w:val="en-AU"/>
-        </w:rPr>
-        <w:t xml:space="preserve"> – I would expect that it stays the same or increases slightly.</w:t>
-      </w:r>
-      <w:r>
-        <w:rPr>
-          <w:lang w:val="en-AU"/>
-        </w:rPr>
-        <w:t xml:space="preserve"> </w:t>
-      </w:r>
-      <w:r>
-        <w:rPr>
-          <w:lang w:val="en-AU"/>
-        </w:rPr>
-        <w:t xml:space="preserve">I </w:t>
+        <w:t xml:space="preserve">. Additionally, the SIFT descriptor difference decreases from scales of 1.6x to 2x – I would expect that it stays the same or increases slightly. I </w:t>
       </w:r>
       <w:r>
         <w:rPr>
@@ -4183,1235 +4441,1522 @@
         <w:rPr>
           <w:lang w:val="en-AU"/>
         </w:rPr>
-        <w:t xml:space="preserve"> Preliminary testing with the application of a transformation followed by the inverse transformation</w:t>
-      </w:r>
-      <w:r>
-        <w:rPr>
-          <w:lang w:val="en-AU"/>
-        </w:rPr>
-        <w:t xml:space="preserve"> – theoretically </w:t>
-      </w:r>
-      <w:r>
-        <w:rPr>
-          <w:lang w:val="en-AU"/>
-        </w:rPr>
-        <w:t>producing no chang</w:t>
-      </w:r>
-      <w:r>
-        <w:rPr>
-          <w:lang w:val="en-AU"/>
-        </w:rPr>
-        <w:t xml:space="preserve">e – </w:t>
-      </w:r>
-      <w:r>
-        <w:rPr>
-          <w:lang w:val="en-AU"/>
-        </w:rPr>
-        <w:t>shows similar patterns</w:t>
-      </w:r>
-      <w:r>
-        <w:rPr>
-          <w:lang w:val="en-AU"/>
-        </w:rPr>
-        <w:t>.</w:t>
-      </w:r>
-      <w:r>
-        <w:rPr>
-          <w:lang w:val="en-AU"/>
-        </w:rPr>
-        <w:t xml:space="preserve"> Further investigation may be required to determine the effect</w:t>
-      </w:r>
-      <w:r>
-        <w:rPr>
-          <w:lang w:val="en-AU"/>
-        </w:rPr>
-        <w:t>s</w:t>
-      </w:r>
-      <w:r>
-        <w:rPr>
-          <w:lang w:val="en-AU"/>
-        </w:rPr>
-        <w:t xml:space="preserve"> of resampling on the results presented here.</w:t>
+        <w:t xml:space="preserve"> Preliminary test</w:t>
       </w:r>
     </w:p>
     <w:p>
       <w:pPr>
-        <w:pStyle w:val="Heading1"/>
-      </w:pPr>
-      <w:r>
-        <w:t xml:space="preserve">Prepare Your Paper </w:t>
-      </w:r>
-      <w:r>
-        <w:t>Before</w:t>
-      </w:r>
-      <w:r>
-        <w:t xml:space="preserve"> Styling</w:t>
+        <w:pStyle w:val="BodyText"/>
+        <w:rPr>
+          <w:lang w:val="en-AU"/>
+        </w:rPr>
+      </w:pPr>
+      <w:r>
+        <w:rPr>
+          <w:noProof/>
+          <w:lang w:val="en-AU"/>
+        </w:rPr>
+        <w:drawing>
+          <wp:anchor distT="0" distB="0" distL="114300" distR="114300" simplePos="0" relativeHeight="251699712" behindDoc="0" locked="0" layoutInCell="1" allowOverlap="1" wp14:anchorId="12712412" wp14:editId="22DDA745">
+            <wp:simplePos x="0" y="0"/>
+            <wp:positionH relativeFrom="margin">
+              <wp:posOffset>4970551</wp:posOffset>
+            </wp:positionH>
+            <wp:positionV relativeFrom="margin">
+              <wp:posOffset>213970</wp:posOffset>
+            </wp:positionV>
+            <wp:extent cx="1477010" cy="2420623"/>
+            <wp:effectExtent l="0" t="0" r="8890" b="0"/>
+            <wp:wrapTopAndBottom/>
+            <wp:docPr id="15" name="Group 15"/>
+            <wp:cNvGraphicFramePr/>
+            <a:graphic xmlns:a="http://purl.oclc.org/ooxml/drawingml/main">
+              <a:graphicData uri="http://schemas.microsoft.com/office/word/2010/wordprocessingGroup">
+                <wp:wgp>
+                  <wp:cNvGrpSpPr>
+                    <a:extLst>
+                      <a:ext uri="{F59B8463-F414-42e2-B3A4-FFEF48DC7170}">
+                        <a15:nonVisualGroupProps xmlns:a15="http://schemas.microsoft.com/office/drawing/2012/main" isLegacyGroup="0"/>
+                      </a:ext>
+                    </a:extLst>
+                  </wp:cNvGrpSpPr>
+                  <wp:grpSpPr>
+                    <a:xfrm>
+                      <a:off x="0" y="0"/>
+                      <a:ext cx="1477010" cy="2420623"/>
+                      <a:chOff x="-65875" y="223749"/>
+                      <a:chExt cx="1477898" cy="2421029"/>
+                    </a:xfrm>
+                  </wp:grpSpPr>
+                  <pic:pic xmlns:pic="http://purl.oclc.org/ooxml/drawingml/picture">
+                    <pic:nvPicPr>
+                      <pic:cNvPr id="9" name="Picture 9"/>
+                      <pic:cNvPicPr>
+                        <a:picLocks noChangeAspect="1"/>
+                      </pic:cNvPicPr>
+                    </pic:nvPicPr>
+                    <pic:blipFill>
+                      <a:blip r:embed="rId15">
+                        <a:extLst>
+                          <a:ext uri="{28A0092B-C50C-407E-A947-70E740481C1C}">
+                            <a14:useLocalDpi xmlns:a14="http://schemas.microsoft.com/office/drawing/2010/main" val="0"/>
+                          </a:ext>
+                        </a:extLst>
+                      </a:blip>
+                      <a:srcRect/>
+                      <a:stretch/>
+                    </pic:blipFill>
+                    <pic:spPr>
+                      <a:xfrm>
+                        <a:off x="232666" y="223749"/>
+                        <a:ext cx="360792" cy="1900464"/>
+                      </a:xfrm>
+                      <a:prstGeom prst="rect">
+                        <a:avLst/>
+                      </a:prstGeom>
+                      <a:ln>
+                        <a:noFill/>
+                      </a:ln>
+                    </pic:spPr>
+                  </pic:pic>
+                  <wp:wsp>
+                    <wp:cNvPr id="13" name="Text Box 13"/>
+                    <wp:cNvSpPr txBox="1"/>
+                    <wp:spPr>
+                      <a:xfrm>
+                        <a:off x="-65875" y="2167178"/>
+                        <a:ext cx="1477898" cy="477600"/>
+                      </a:xfrm>
+                      <a:prstGeom prst="rect">
+                        <a:avLst/>
+                      </a:prstGeom>
+                      <a:solidFill>
+                        <a:prstClr val="white"/>
+                      </a:solidFill>
+                      <a:ln>
+                        <a:noFill/>
+                      </a:ln>
+                    </wp:spPr>
+                    <wp:txbx>
+                      <wne:txbxContent>
+                        <w:p>
+                          <w:pPr>
+                            <w:pStyle w:val="Caption"/>
+                            <w:rPr>
+                              <w:noProof/>
+                              <w:spacing w:val="-1"/>
+                              <w:sz w:val="20"/>
+                              <w:szCs w:val="20"/>
+                              <w:lang w:eastAsia="x-none"/>
+                            </w:rPr>
+                          </w:pPr>
+                          <w:r>
+                            <w:t xml:space="preserve">Fig. 10. Objects </w:t>
+                          </w:r>
+                          <w:r>
+                            <w:t>extracted from</w:t>
+                          </w:r>
+                          <w:r>
+                            <w:t xml:space="preserve"> </w:t>
+                          </w:r>
+                          <w:r>
+                            <w:t>the playing card image</w:t>
+                          </w:r>
+                          <w:r>
+                            <w:t xml:space="preserve"> and their areas</w:t>
+                          </w:r>
+                          <w:r>
+                            <w:t xml:space="preserve">. </w:t>
+                          </w:r>
+                          <w:r>
+                            <w:t>B</w:t>
+                          </w:r>
+                          <w:r>
+                            <w:t>ackground</w:t>
+                          </w:r>
+                          <w:r>
+                            <w:t xml:space="preserve"> is shown in black</w:t>
+                          </w:r>
+                          <w:r>
+                            <w:t>.</w:t>
+                          </w:r>
+                        </w:p>
+                      </wne:txbxContent>
+                    </wp:txbx>
+                    <wp:bodyPr rot="0" spcFirstLastPara="0" vertOverflow="overflow" horzOverflow="overflow" vert="horz" wrap="square" lIns="0" tIns="0" rIns="0" bIns="0" numCol="1" spcCol="0" rtlCol="0" fromWordArt="0" anchor="t" anchorCtr="0" forceAA="0" compatLnSpc="1">
+                      <a:prstTxWarp prst="textNoShape">
+                        <a:avLst/>
+                      </a:prstTxWarp>
+                      <a:spAutoFit/>
+                    </wp:bodyPr>
+                  </wp:wsp>
+                </wp:wgp>
+              </a:graphicData>
+            </a:graphic>
+            <wp14:sizeRelH relativeFrom="margin">
+              <wp14:pctWidth>0%</wp14:pctWidth>
+            </wp14:sizeRelH>
+            <wp14:sizeRelV relativeFrom="margin">
+              <wp14:pctHeight>0%</wp14:pctHeight>
+            </wp14:sizeRelV>
+          </wp:anchor>
+        </w:drawing>
+      </w:r>
+      <w:r>
+        <w:rPr>
+          <w:noProof/>
+          <w:lang w:val="en-AU"/>
+        </w:rPr>
+        <w:drawing>
+          <wp:anchor distT="45720" distB="45720" distL="114300" distR="114300" simplePos="0" relativeHeight="251709952" behindDoc="0" locked="0" layoutInCell="1" allowOverlap="1" wp14:anchorId="7C52E297" wp14:editId="203CA203">
+            <wp:simplePos x="0" y="0"/>
+            <wp:positionH relativeFrom="margin">
+              <wp:posOffset>5603875</wp:posOffset>
+            </wp:positionH>
+            <wp:positionV relativeFrom="margin">
+              <wp:align>top</wp:align>
+            </wp:positionV>
+            <wp:extent cx="687070" cy="2251075"/>
+            <wp:effectExtent l="0" t="0" r="0" b="0"/>
+            <wp:wrapTopAndBottom/>
+            <wp:docPr id="33" name="Text Box 2"/>
+            <wp:cNvGraphicFramePr>
+              <a:graphicFrameLocks xmlns:a="http://purl.oclc.org/ooxml/drawingml/main"/>
+            </wp:cNvGraphicFramePr>
+            <a:graphic xmlns:a="http://purl.oclc.org/ooxml/drawingml/main">
+              <a:graphicData uri="http://schemas.microsoft.com/office/word/2010/wordprocessingShape">
+                <wp:wsp>
+                  <wp:cNvSpPr txBox="1">
+                    <a:spLocks noChangeArrowheads="1"/>
+                  </wp:cNvSpPr>
+                  <wp:spPr bwMode="auto">
+                    <a:xfrm>
+                      <a:off x="0" y="0"/>
+                      <a:ext cx="687629" cy="2251075"/>
+                    </a:xfrm>
+                    <a:prstGeom prst="rect">
+                      <a:avLst/>
+                    </a:prstGeom>
+                    <a:noFill/>
+                    <a:ln w="9525">
+                      <a:noFill/>
+                      <a:miter lim="800%"/>
+                      <a:headEnd/>
+                      <a:tailEnd/>
+                    </a:ln>
+                  </wp:spPr>
+                  <wp:txbx>
+                    <wne:txbxContent>
+                      <w:tbl>
+                        <w:tblPr>
+                          <w:tblStyle w:val="TableGrid"/>
+                          <w:tblW w:w="42.80pt" w:type="dxa"/>
+                          <w:tblInd w:w="0.25pt" w:type="dxa"/>
+                          <w:tblBorders>
+                            <w:top w:val="none" w:sz="0" w:space="0" w:color="auto"/>
+                            <w:start w:val="none" w:sz="0" w:space="0" w:color="auto"/>
+                            <w:bottom w:val="none" w:sz="0" w:space="0" w:color="auto"/>
+                            <w:end w:val="none" w:sz="0" w:space="0" w:color="auto"/>
+                            <w:insideH w:val="none" w:sz="0" w:space="0" w:color="auto"/>
+                            <w:insideV w:val="none" w:sz="0" w:space="0" w:color="auto"/>
+                          </w:tblBorders>
+                          <w:tblLook w:firstRow="1" w:lastRow="0" w:firstColumn="1" w:lastColumn="0" w:noHBand="0" w:noVBand="1"/>
+                        </w:tblPr>
+                        <w:tblGrid>
+                          <w:gridCol w:w="856"/>
+                        </w:tblGrid>
+                        <w:tr>
+                          <w:tc>
+                            <w:tcPr>
+                              <w:tcW w:w="42.80pt" w:type="dxa"/>
+                            </w:tcPr>
+                            <w:p>
+                              <w:pPr>
+                                <w:pStyle w:val="BodyText"/>
+                                <w:ind w:firstLine="0pt"/>
+                                <w:jc w:val="center"/>
+                                <w:rPr>
+                                  <w:b/>
+                                  <w:bCs/>
+                                  <w:sz w:val="16"/>
+                                  <w:szCs w:val="16"/>
+                                  <w:lang w:val="en-AU"/>
+                                </w:rPr>
+                              </w:pPr>
+                              <w:proofErr w:type="spellStart"/>
+                              <w:r>
+                                <w:rPr>
+                                  <w:b/>
+                                  <w:bCs/>
+                                  <w:sz w:val="16"/>
+                                  <w:szCs w:val="16"/>
+                                  <w:lang w:val="en-AU"/>
+                                </w:rPr>
+                                <w:t>Fg</w:t>
+                              </w:r>
+                              <w:proofErr w:type="spellEnd"/>
+                              <w:r>
+                                <w:rPr>
+                                  <w:b/>
+                                  <w:bCs/>
+                                  <w:sz w:val="16"/>
+                                  <w:szCs w:val="16"/>
+                                  <w:lang w:val="en-AU"/>
+                                </w:rPr>
+                                <w:t xml:space="preserve">. </w:t>
+                              </w:r>
+                              <w:r>
+                                <w:rPr>
+                                  <w:b/>
+                                  <w:bCs/>
+                                  <w:sz w:val="16"/>
+                                  <w:szCs w:val="16"/>
+                                  <w:lang w:val="en-AU"/>
+                                </w:rPr>
+                                <w:t>Area</w:t>
+                              </w:r>
+                            </w:p>
+                          </w:tc>
+                        </w:tr>
+                        <w:tr>
+                          <w:trPr>
+                            <w:trHeight w:val="689"/>
+                          </w:trPr>
+                          <w:tc>
+                            <w:tcPr>
+                              <w:tcW w:w="42.80pt" w:type="dxa"/>
+                              <w:vAlign w:val="center"/>
+                            </w:tcPr>
+                            <w:p>
+                              <w:pPr>
+                                <w:pStyle w:val="BodyText"/>
+                                <w:ind w:firstLine="0pt"/>
+                                <w:rPr>
+                                  <w:sz w:val="15"/>
+                                  <w:szCs w:val="15"/>
+                                  <w:lang w:val="en-AU"/>
+                                </w:rPr>
+                              </w:pPr>
+                              <w:r>
+                                <w:rPr>
+                                  <w:sz w:val="15"/>
+                                  <w:szCs w:val="15"/>
+                                  <w:lang w:val="en-AU"/>
+                                </w:rPr>
+                                <w:t>882</w:t>
+                              </w:r>
+                            </w:p>
+                          </w:tc>
+                        </w:tr>
+                        <w:tr>
+                          <w:trPr>
+                            <w:trHeight w:val="868"/>
+                          </w:trPr>
+                          <w:tc>
+                            <w:tcPr>
+                              <w:tcW w:w="42.80pt" w:type="dxa"/>
+                              <w:vAlign w:val="center"/>
+                            </w:tcPr>
+                            <w:p>
+                              <w:pPr>
+                                <w:pStyle w:val="BodyText"/>
+                                <w:ind w:firstLine="0pt"/>
+                                <w:rPr>
+                                  <w:sz w:val="15"/>
+                                  <w:szCs w:val="15"/>
+                                  <w:lang w:val="en-AU"/>
+                                </w:rPr>
+                              </w:pPr>
+                              <w:r>
+                                <w:rPr>
+                                  <w:sz w:val="15"/>
+                                  <w:szCs w:val="15"/>
+                                  <w:lang w:val="en-AU"/>
+                                </w:rPr>
+                                <w:t>882</w:t>
+                              </w:r>
+                            </w:p>
+                          </w:tc>
+                        </w:tr>
+                        <w:tr>
+                          <w:trPr>
+                            <w:trHeight w:val="285"/>
+                          </w:trPr>
+                          <w:tc>
+                            <w:tcPr>
+                              <w:tcW w:w="42.80pt" w:type="dxa"/>
+                              <w:vAlign w:val="center"/>
+                            </w:tcPr>
+                            <w:p>
+                              <w:pPr>
+                                <w:pStyle w:val="BodyText"/>
+                                <w:ind w:firstLine="0pt"/>
+                                <w:rPr>
+                                  <w:sz w:val="15"/>
+                                  <w:szCs w:val="15"/>
+                                  <w:lang w:val="en-AU"/>
+                                </w:rPr>
+                              </w:pPr>
+                              <w:r>
+                                <w:rPr>
+                                  <w:sz w:val="15"/>
+                                  <w:szCs w:val="15"/>
+                                  <w:lang w:val="en-AU"/>
+                                </w:rPr>
+                                <w:t>150</w:t>
+                              </w:r>
+                            </w:p>
+                          </w:tc>
+                        </w:tr>
+                        <w:tr>
+                          <w:trPr>
+                            <w:trHeight w:val="548"/>
+                          </w:trPr>
+                          <w:tc>
+                            <w:tcPr>
+                              <w:tcW w:w="42.80pt" w:type="dxa"/>
+                              <w:vAlign w:val="center"/>
+                            </w:tcPr>
+                            <w:p>
+                              <w:pPr>
+                                <w:pStyle w:val="BodyText"/>
+                                <w:ind w:firstLine="0pt"/>
+                                <w:rPr>
+                                  <w:sz w:val="15"/>
+                                  <w:szCs w:val="15"/>
+                                  <w:lang w:val="en-AU"/>
+                                </w:rPr>
+                              </w:pPr>
+                              <w:r>
+                                <w:rPr>
+                                  <w:sz w:val="15"/>
+                                  <w:szCs w:val="15"/>
+                                  <w:lang w:val="en-AU"/>
+                                </w:rPr>
+                                <w:t>149</w:t>
+                              </w:r>
+                            </w:p>
+                          </w:tc>
+                        </w:tr>
+                        <w:tr>
+                          <w:trPr>
+                            <w:trHeight w:val="130"/>
+                          </w:trPr>
+                          <w:tc>
+                            <w:tcPr>
+                              <w:tcW w:w="42.80pt" w:type="dxa"/>
+                              <w:vAlign w:val="center"/>
+                            </w:tcPr>
+                            <w:p>
+                              <w:pPr>
+                                <w:pStyle w:val="BodyText"/>
+                                <w:ind w:firstLine="0pt"/>
+                                <w:rPr>
+                                  <w:sz w:val="15"/>
+                                  <w:szCs w:val="15"/>
+                                  <w:lang w:val="en-AU"/>
+                                </w:rPr>
+                              </w:pPr>
+                              <w:r>
+                                <w:rPr>
+                                  <w:sz w:val="15"/>
+                                  <w:szCs w:val="15"/>
+                                  <w:lang w:val="en-AU"/>
+                                </w:rPr>
+                                <w:t>139</w:t>
+                              </w:r>
+                            </w:p>
+                          </w:tc>
+                        </w:tr>
+                        <w:tr>
+                          <w:trPr>
+                            <w:trHeight w:val="107"/>
+                          </w:trPr>
+                          <w:tc>
+                            <w:tcPr>
+                              <w:tcW w:w="42.80pt" w:type="dxa"/>
+                              <w:vAlign w:val="center"/>
+                            </w:tcPr>
+                            <w:p>
+                              <w:pPr>
+                                <w:pStyle w:val="BodyText"/>
+                                <w:ind w:firstLine="0pt"/>
+                                <w:rPr>
+                                  <w:sz w:val="15"/>
+                                  <w:szCs w:val="15"/>
+                                  <w:lang w:val="en-AU"/>
+                                </w:rPr>
+                              </w:pPr>
+                              <w:r>
+                                <w:rPr>
+                                  <w:sz w:val="15"/>
+                                  <w:szCs w:val="15"/>
+                                  <w:lang w:val="en-AU"/>
+                                </w:rPr>
+                                <w:t>137</w:t>
+                              </w:r>
+                            </w:p>
+                          </w:tc>
+                        </w:tr>
+                      </w:tbl>
+                      <w:p/>
+                    </wne:txbxContent>
+                  </wp:txbx>
+                  <wp:bodyPr rot="0" vert="horz" wrap="square" lIns="91440" tIns="45720" rIns="91440" bIns="45720" anchor="t" anchorCtr="0">
+                    <a:noAutofit/>
+                  </wp:bodyPr>
+                </wp:wsp>
+              </a:graphicData>
+            </a:graphic>
+            <wp14:sizeRelH relativeFrom="margin">
+              <wp14:pctWidth>0%</wp14:pctWidth>
+            </wp14:sizeRelH>
+            <wp14:sizeRelV relativeFrom="margin">
+              <wp14:pctHeight>0%</wp14:pctHeight>
+            </wp14:sizeRelV>
+          </wp:anchor>
+        </w:drawing>
+      </w:r>
+      <w:proofErr w:type="spellStart"/>
+      <w:r>
+        <w:rPr>
+          <w:lang w:val="en-AU"/>
+        </w:rPr>
+        <w:t>ing</w:t>
+      </w:r>
+      <w:proofErr w:type="spellEnd"/>
+      <w:r>
+        <w:rPr>
+          <w:lang w:val="en-AU"/>
+        </w:rPr>
+        <w:t xml:space="preserve"> with the application of a transformation followed by the inverse transformation</w:t>
+      </w:r>
+      <w:r>
+        <w:rPr>
+          <w:lang w:val="en-AU"/>
+        </w:rPr>
+        <w:t xml:space="preserve"> – theoretically </w:t>
+      </w:r>
+      <w:r>
+        <w:rPr>
+          <w:lang w:val="en-AU"/>
+        </w:rPr>
+        <w:t>producing no chang</w:t>
+      </w:r>
+      <w:r>
+        <w:rPr>
+          <w:lang w:val="en-AU"/>
+        </w:rPr>
+        <w:t xml:space="preserve">e – </w:t>
+      </w:r>
+      <w:r>
+        <w:rPr>
+          <w:lang w:val="en-AU"/>
+        </w:rPr>
+        <w:t>shows similar patterns</w:t>
+      </w:r>
+      <w:r>
+        <w:rPr>
+          <w:lang w:val="en-AU"/>
+        </w:rPr>
+        <w:t>.</w:t>
+      </w:r>
+      <w:r>
+        <w:rPr>
+          <w:lang w:val="en-AU"/>
+        </w:rPr>
+        <w:t xml:space="preserve"> Further investigation may be required to determine the effect</w:t>
+      </w:r>
+      <w:r>
+        <w:rPr>
+          <w:lang w:val="en-AU"/>
+        </w:rPr>
+        <w:t>s</w:t>
+      </w:r>
+      <w:r>
+        <w:rPr>
+          <w:lang w:val="en-AU"/>
+        </w:rPr>
+        <w:t xml:space="preserve"> of resampling on the results presented here.</w:t>
       </w:r>
     </w:p>
     <w:p>
       <w:pPr>
         <w:pStyle w:val="BodyText"/>
         <w:rPr>
-          <w:lang w:val="en-US"/>
-        </w:rPr>
-      </w:pPr>
-      <w:r>
-        <w:t>Before</w:t>
-      </w:r>
-      <w:r>
-        <w:t xml:space="preserve"> you begin to format your paper, first write and save the content as a separate text file. </w:t>
-      </w:r>
-      <w:r>
-        <w:rPr>
-          <w:lang w:val="en-US"/>
-        </w:rPr>
-        <w:t>Complete all content and organizational editing before formatting. Please note sections A-D below for more information on proofreading, spelling and grammar.</w:t>
+          <w:lang w:val="en-AU"/>
+        </w:rPr>
+      </w:pPr>
+      <w:r>
+        <w:rPr>
+          <w:noProof/>
+          <w:lang w:val="en-AU"/>
+        </w:rPr>
+        <w:drawing>
+          <wp:anchor distT="0" distB="0" distL="114300" distR="114300" simplePos="0" relativeHeight="251696640" behindDoc="0" locked="0" layoutInCell="1" allowOverlap="1" wp14:anchorId="2BC58663" wp14:editId="058B7246">
+            <wp:simplePos x="0" y="0"/>
+            <wp:positionH relativeFrom="column">
+              <wp:posOffset>-25</wp:posOffset>
+            </wp:positionH>
+            <wp:positionV relativeFrom="page">
+              <wp:posOffset>687629</wp:posOffset>
+            </wp:positionV>
+            <wp:extent cx="1382395" cy="2525395"/>
+            <wp:effectExtent l="0" t="0" r="8255" b="8255"/>
+            <wp:wrapTopAndBottom/>
+            <wp:docPr id="12" name="Group 12"/>
+            <wp:cNvGraphicFramePr/>
+            <a:graphic xmlns:a="http://purl.oclc.org/ooxml/drawingml/main">
+              <a:graphicData uri="http://schemas.microsoft.com/office/word/2010/wordprocessingGroup">
+                <wp:wgp>
+                  <wp:cNvGrpSpPr>
+                    <a:extLst>
+                      <a:ext uri="{F59B8463-F414-42e2-B3A4-FFEF48DC7170}">
+                        <a15:nonVisualGroupProps xmlns:a15="http://schemas.microsoft.com/office/drawing/2012/main" isLegacyGroup="0"/>
+                      </a:ext>
+                    </a:extLst>
+                  </wp:cNvGrpSpPr>
+                  <wp:grpSpPr>
+                    <a:xfrm>
+                      <a:off x="0" y="0"/>
+                      <a:ext cx="1382395" cy="2525395"/>
+                      <a:chOff x="0" y="0"/>
+                      <a:chExt cx="1382395" cy="2525395"/>
+                    </a:xfrm>
+                  </wp:grpSpPr>
+                  <pic:pic xmlns:pic="http://purl.oclc.org/ooxml/drawingml/picture">
+                    <pic:nvPicPr>
+                      <pic:cNvPr id="7" name="Picture 7"/>
+                      <pic:cNvPicPr>
+                        <a:picLocks noChangeAspect="1"/>
+                      </pic:cNvPicPr>
+                    </pic:nvPicPr>
+                    <pic:blipFill>
+                      <a:blip r:embed="rId16">
+                        <a:extLst>
+                          <a:ext uri="{28A0092B-C50C-407E-A947-70E740481C1C}">
+                            <a14:useLocalDpi xmlns:a14="http://schemas.microsoft.com/office/drawing/2010/main" val="0"/>
+                          </a:ext>
+                        </a:extLst>
+                      </a:blip>
+                      <a:stretch>
+                        <a:fillRect/>
+                      </a:stretch>
+                    </pic:blipFill>
+                    <pic:spPr>
+                      <a:xfrm>
+                        <a:off x="0" y="0"/>
+                        <a:ext cx="1382395" cy="2111375"/>
+                      </a:xfrm>
+                      <a:prstGeom prst="rect">
+                        <a:avLst/>
+                      </a:prstGeom>
+                    </pic:spPr>
+                  </pic:pic>
+                  <wp:wsp>
+                    <wp:cNvPr id="10" name="Text Box 10"/>
+                    <wp:cNvSpPr txBox="1"/>
+                    <wp:spPr>
+                      <a:xfrm>
+                        <a:off x="0" y="2164715"/>
+                        <a:ext cx="1382395" cy="360680"/>
+                      </a:xfrm>
+                      <a:prstGeom prst="rect">
+                        <a:avLst/>
+                      </a:prstGeom>
+                      <a:solidFill>
+                        <a:prstClr val="white"/>
+                      </a:solidFill>
+                      <a:ln>
+                        <a:noFill/>
+                      </a:ln>
+                    </wp:spPr>
+                    <wp:txbx>
+                      <wne:txbxContent>
+                        <w:p>
+                          <w:pPr>
+                            <w:pStyle w:val="Caption"/>
+                            <w:rPr>
+                              <w:noProof/>
+                              <w:spacing w:val="-1"/>
+                              <w:sz w:val="20"/>
+                              <w:szCs w:val="20"/>
+                              <w:lang w:eastAsia="x-none"/>
+                            </w:rPr>
+                          </w:pPr>
+                          <w:r>
+                            <w:t xml:space="preserve">Fig. 9. The playing card image after </w:t>
+                          </w:r>
+                          <w:proofErr w:type="spellStart"/>
+                          <w:r>
+                            <w:t>binarisation</w:t>
+                          </w:r>
+                          <w:proofErr w:type="spellEnd"/>
+                          <w:r>
+                            <w:t>.</w:t>
+                          </w:r>
+                        </w:p>
+                      </wne:txbxContent>
+                    </wp:txbx>
+                    <wp:bodyPr rot="0" spcFirstLastPara="0" vertOverflow="overflow" horzOverflow="overflow" vert="horz" wrap="square" lIns="0" tIns="0" rIns="0" bIns="0" numCol="1" spcCol="0" rtlCol="0" fromWordArt="0" anchor="t" anchorCtr="0" forceAA="0" compatLnSpc="1">
+                      <a:prstTxWarp prst="textNoShape">
+                        <a:avLst/>
+                      </a:prstTxWarp>
+                      <a:spAutoFit/>
+                    </wp:bodyPr>
+                  </wp:wsp>
+                </wp:wgp>
+              </a:graphicData>
+            </a:graphic>
+          </wp:anchor>
+        </w:drawing>
+      </w:r>
+      <w:r>
+        <w:rPr>
+          <w:lang w:val="en-AU"/>
+        </w:rPr>
+        <w:t xml:space="preserve">The experimental results for the playing card image are similar and may be reproduced using the code in Appendix </w:t>
+      </w:r>
+      <w:r>
+        <w:rPr>
+          <w:lang w:val="en-AU"/>
+        </w:rPr>
+        <w:t>2</w:t>
+      </w:r>
+      <w:r>
+        <w:rPr>
+          <w:lang w:val="en-AU"/>
+        </w:rPr>
+        <w:t>.</w:t>
       </w:r>
     </w:p>
     <w:p>
       <w:pPr>
-        <w:pStyle w:val="BodyText"/>
-      </w:pPr>
-      <w:r>
-        <w:t>Keep your text and graphic files separate until after the text has been formatted and styled. Do not use hard tabs, and limit use of hard returns to only one return at the end of a paragraph. Do not add any kind of pagination anywhere in the paper. Do not number text heads-the template will do that for you.</w:t>
+        <w:pStyle w:val="Heading1"/>
+        <w:rPr>
+          <w:lang w:val="en-AU"/>
+        </w:rPr>
+      </w:pPr>
+      <w:r>
+        <w:rPr>
+          <w:lang w:val="en-AU"/>
+        </w:rPr>
+        <w:t>Task 3</w:t>
       </w:r>
     </w:p>
     <w:p>
       <w:pPr>
         <w:pStyle w:val="Heading2"/>
-      </w:pPr>
-      <w:r>
-        <w:t>Abbreviations</w:t>
-      </w:r>
-      <w:r>
-        <w:t xml:space="preserve"> and Acronyms</w:t>
+        <w:rPr>
+          <w:lang w:val="en-AU"/>
+        </w:rPr>
+      </w:pPr>
+      <w:r>
+        <w:rPr>
+          <w:lang w:val="en-AU"/>
+        </w:rPr>
+        <w:t>Binarisation</w:t>
       </w:r>
     </w:p>
     <w:p>
       <w:pPr>
         <w:pStyle w:val="BodyText"/>
-      </w:pPr>
-      <w:r>
-        <w:t>Define abbreviations and acronyms the first time they are used in the text, even after they have been defined in the abstract. Abbreviations such as IEEE, SI, MKS, CGS, sc, dc, and rms do not have to be defined. Do not use abbreviations in the title or heads unless they are unavoidable.</w:t>
+        <w:rPr>
+          <w:lang w:val="en-AU"/>
+        </w:rPr>
+      </w:pPr>
+      <w:r>
+        <w:rPr>
+          <w:lang w:val="en-AU"/>
+        </w:rPr>
+        <w:t xml:space="preserve">Despite consisting of only three colours and simple geometry, it is not entirely trivial to </w:t>
+      </w:r>
+      <w:proofErr w:type="spellStart"/>
+      <w:r>
+        <w:rPr>
+          <w:lang w:val="en-AU"/>
+        </w:rPr>
+        <w:t>binarise</w:t>
+      </w:r>
+      <w:proofErr w:type="spellEnd"/>
+      <w:r>
+        <w:rPr>
+          <w:lang w:val="en-AU"/>
+        </w:rPr>
+        <w:t xml:space="preserve"> th</w:t>
+      </w:r>
+      <w:r>
+        <w:rPr>
+          <w:lang w:val="en-AU"/>
+        </w:rPr>
+        <w:t>e playing card</w:t>
+      </w:r>
+      <w:r>
+        <w:rPr>
+          <w:lang w:val="en-AU"/>
+        </w:rPr>
+        <w:t xml:space="preserve"> image. I assumed that both the black and white portions of the image are to be considered as background</w:t>
+      </w:r>
+      <w:r>
+        <w:rPr>
+          <w:lang w:val="en-AU"/>
+        </w:rPr>
+        <w:t xml:space="preserve">, meaning that both low and high intensity pixels are background. Therefore, neither a simple threshold nor Otsu’s </w:t>
+      </w:r>
+      <w:proofErr w:type="spellStart"/>
+      <w:r>
+        <w:rPr>
+          <w:lang w:val="en-AU"/>
+        </w:rPr>
+        <w:t>binarisation</w:t>
+      </w:r>
+      <w:proofErr w:type="spellEnd"/>
+      <w:r>
+        <w:rPr>
+          <w:lang w:val="en-AU"/>
+        </w:rPr>
+        <w:t xml:space="preserve"> are applicable. However, between the white and black on the edge of the card, there is also a small region of medium-intensity pixels (presumably from interpolation or antialiasing), meaning that foreground</w:t>
+      </w:r>
+      <w:r>
+        <w:rPr>
+          <w:lang w:val="en-AU"/>
+        </w:rPr>
+        <w:t xml:space="preserve"> pixels</w:t>
+      </w:r>
+      <w:r>
+        <w:rPr>
+          <w:lang w:val="en-AU"/>
+        </w:rPr>
+        <w:t xml:space="preserve"> </w:t>
+      </w:r>
+      <w:r>
+        <w:rPr>
+          <w:lang w:val="en-AU"/>
+        </w:rPr>
+        <w:t>are</w:t>
+      </w:r>
+      <w:r>
+        <w:rPr>
+          <w:lang w:val="en-AU"/>
+        </w:rPr>
+        <w:t xml:space="preserve"> not uniquely identified by medium intensity either.</w:t>
+      </w:r>
+      <w:r>
+        <w:rPr>
+          <w:lang w:val="en-AU"/>
+        </w:rPr>
+        <w:t xml:space="preserve"> I therefore decided to threshold based on pixels’ red values: a pixel is foreground if its red value is significantly larger than </w:t>
+      </w:r>
+      <w:r>
+        <w:rPr>
+          <w:lang w:val="en-AU"/>
+        </w:rPr>
+        <w:t>its</w:t>
+      </w:r>
+      <w:r>
+        <w:rPr>
+          <w:lang w:val="en-AU"/>
+        </w:rPr>
+        <w:t xml:space="preserve"> blue and green values</w:t>
+      </w:r>
+      <w:r>
+        <w:rPr>
+          <w:lang w:val="en-AU"/>
+        </w:rPr>
+        <w:t>; all other pixels are background</w:t>
+      </w:r>
+      <w:r>
+        <w:rPr>
+          <w:lang w:val="en-AU"/>
+        </w:rPr>
+        <w:t>.</w:t>
+      </w:r>
+      <w:r>
+        <w:rPr>
+          <w:lang w:val="en-AU"/>
+        </w:rPr>
+        <w:t xml:space="preserve"> This scheme </w:t>
+      </w:r>
+      <w:r>
+        <w:rPr>
+          <w:lang w:val="en-AU"/>
+        </w:rPr>
+        <w:t xml:space="preserve">produces </w:t>
+      </w:r>
+      <w:r>
+        <w:rPr>
+          <w:lang w:val="en-AU"/>
+        </w:rPr>
+        <w:t>a</w:t>
+      </w:r>
+      <w:r>
+        <w:rPr>
+          <w:lang w:val="en-AU"/>
+        </w:rPr>
+        <w:t xml:space="preserve"> </w:t>
+      </w:r>
+      <w:r>
+        <w:rPr>
+          <w:lang w:val="en-AU"/>
+        </w:rPr>
+        <w:t xml:space="preserve">good </w:t>
+      </w:r>
+      <w:proofErr w:type="spellStart"/>
+      <w:r>
+        <w:rPr>
+          <w:lang w:val="en-AU"/>
+        </w:rPr>
+        <w:t>binarisation</w:t>
+      </w:r>
+      <w:proofErr w:type="spellEnd"/>
+      <w:r>
+        <w:rPr>
+          <w:lang w:val="en-AU"/>
+        </w:rPr>
+        <w:t>, which may be seen in Fig. 9.</w:t>
+      </w:r>
+      <w:r>
+        <w:rPr>
+          <w:lang w:val="en-AU"/>
+        </w:rPr>
+        <w:t xml:space="preserve"> The only imperfections present are aliasing artifacts on the edges of the diamonds, which I do not think are possible to avoid</w:t>
+      </w:r>
+      <w:r>
+        <w:rPr>
+          <w:lang w:val="en-AU"/>
+        </w:rPr>
+        <w:t xml:space="preserve"> </w:t>
+      </w:r>
+      <w:r>
+        <w:rPr>
+          <w:lang w:val="en-AU"/>
+        </w:rPr>
+        <w:t>in</w:t>
+      </w:r>
+      <w:r>
+        <w:rPr>
+          <w:lang w:val="en-AU"/>
+        </w:rPr>
+        <w:t xml:space="preserve"> a binary image.</w:t>
       </w:r>
     </w:p>
     <w:p>
       <w:pPr>
-        <w:pStyle w:val="Heading2"/>
-      </w:pPr>
-      <w:r>
-        <w:t>Units</w:t>
+        <w:pStyle w:val="BodyText"/>
+        <w:rPr>
+          <w:lang w:val="en-AU"/>
+        </w:rPr>
+      </w:pPr>
+      <w:r>
+        <w:rPr>
+          <w:lang w:val="en-AU"/>
+        </w:rPr>
+        <w:t xml:space="preserve">As a real-world scene, the dugong image was somewhat more difficult to </w:t>
+      </w:r>
+      <w:proofErr w:type="spellStart"/>
+      <w:r>
+        <w:rPr>
+          <w:lang w:val="en-AU"/>
+        </w:rPr>
+        <w:t>binarise</w:t>
+      </w:r>
+      <w:proofErr w:type="spellEnd"/>
+      <w:r>
+        <w:rPr>
+          <w:lang w:val="en-AU"/>
+        </w:rPr>
+        <w:t>.</w:t>
+      </w:r>
+      <w:r>
+        <w:rPr>
+          <w:lang w:val="en-AU"/>
+        </w:rPr>
+        <w:t xml:space="preserve"> Simple thresholding or Otsu’s </w:t>
+      </w:r>
+      <w:proofErr w:type="spellStart"/>
+      <w:r>
+        <w:rPr>
+          <w:lang w:val="en-AU"/>
+        </w:rPr>
+        <w:t>binarisation</w:t>
+      </w:r>
+      <w:proofErr w:type="spellEnd"/>
+      <w:r>
+        <w:rPr>
+          <w:lang w:val="en-AU"/>
+        </w:rPr>
+        <w:t xml:space="preserve"> were not applicable, as the ocean has a deceptively large intensity gradient between the outer edges and centre (this is not easily perceivable to the human eye). Such methods are likely to fail to classify the entire ocean </w:t>
+      </w:r>
+      <w:r>
+        <w:rPr>
+          <w:lang w:val="en-AU"/>
+        </w:rPr>
+        <w:t>as</w:t>
+      </w:r>
+      <w:r>
+        <w:rPr>
+          <w:lang w:val="en-AU"/>
+        </w:rPr>
+        <w:t xml:space="preserve"> background.</w:t>
+      </w:r>
+      <w:r>
+        <w:rPr>
+          <w:lang w:val="en-AU"/>
+        </w:rPr>
+        <w:t xml:space="preserve"> However, the ocean does have a</w:t>
+      </w:r>
+      <w:r>
+        <w:rPr>
+          <w:lang w:val="en-AU"/>
+        </w:rPr>
+        <w:t>n</w:t>
+      </w:r>
+      <w:r>
+        <w:rPr>
+          <w:lang w:val="en-AU"/>
+        </w:rPr>
+        <w:t xml:space="preserve"> </w:t>
+      </w:r>
+      <w:r>
+        <w:rPr>
+          <w:lang w:val="en-AU"/>
+        </w:rPr>
+        <w:t>approximately constant</w:t>
+      </w:r>
+      <w:r>
+        <w:rPr>
+          <w:lang w:val="en-AU"/>
+        </w:rPr>
+        <w:t xml:space="preserve"> hue, distinct from the foreground objects.</w:t>
+      </w:r>
+      <w:r>
+        <w:rPr>
+          <w:lang w:val="en-AU"/>
+        </w:rPr>
+        <w:t xml:space="preserve"> Therefore, I decided to </w:t>
+      </w:r>
+      <w:r>
+        <w:rPr>
+          <w:lang w:val="en-AU"/>
+        </w:rPr>
+        <w:t>use a similar</w:t>
+      </w:r>
+      <w:r>
+        <w:rPr>
+          <w:lang w:val="en-AU"/>
+        </w:rPr>
+        <w:t xml:space="preserve"> technique </w:t>
+      </w:r>
+      <w:r>
+        <w:rPr>
+          <w:lang w:val="en-AU"/>
+        </w:rPr>
+        <w:t>to that</w:t>
+      </w:r>
+      <w:r>
+        <w:rPr>
+          <w:lang w:val="en-AU"/>
+        </w:rPr>
+        <w:t xml:space="preserve"> used for the playing card image. A pixel is classified as background if its blue and green values are significantly larger than its red value</w:t>
+      </w:r>
+      <w:r>
+        <w:rPr>
+          <w:lang w:val="en-AU"/>
+        </w:rPr>
+        <w:t>; all other pixels are foreground.</w:t>
+      </w:r>
+      <w:r>
+        <w:rPr>
+          <w:lang w:val="en-AU"/>
+        </w:rPr>
+        <w:t xml:space="preserve"> </w:t>
+      </w:r>
+      <w:r>
+        <w:rPr>
+          <w:noProof/>
+          <w:lang w:val="en-AU"/>
+        </w:rPr>
+        <w:lastRenderedPageBreak/>
+        <w:drawing>
+          <wp:anchor distT="0" distB="0" distL="114300" distR="114300" simplePos="0" relativeHeight="251707904" behindDoc="0" locked="0" layoutInCell="1" allowOverlap="1" wp14:anchorId="34E6E884" wp14:editId="23210E06">
+            <wp:simplePos x="0" y="0"/>
+            <wp:positionH relativeFrom="column">
+              <wp:posOffset>18377</wp:posOffset>
+            </wp:positionH>
+            <wp:positionV relativeFrom="page">
+              <wp:posOffset>2659892</wp:posOffset>
+            </wp:positionV>
+            <wp:extent cx="2984500" cy="2081530"/>
+            <wp:effectExtent l="0" t="0" r="6350" b="0"/>
+            <wp:wrapTopAndBottom/>
+            <wp:docPr id="31" name="Group 31"/>
+            <wp:cNvGraphicFramePr/>
+            <a:graphic xmlns:a="http://purl.oclc.org/ooxml/drawingml/main">
+              <a:graphicData uri="http://schemas.microsoft.com/office/word/2010/wordprocessingGroup">
+                <wp:wgp>
+                  <wp:cNvGrpSpPr>
+                    <a:extLst>
+                      <a:ext uri="{F59B8463-F414-42e2-B3A4-FFEF48DC7170}">
+                        <a15:nonVisualGroupProps xmlns:a15="http://schemas.microsoft.com/office/drawing/2012/main" isLegacyGroup="0"/>
+                      </a:ext>
+                    </a:extLst>
+                  </wp:cNvGrpSpPr>
+                  <wp:grpSpPr>
+                    <a:xfrm>
+                      <a:off x="0" y="0"/>
+                      <a:ext cx="2984500" cy="2081530"/>
+                      <a:chOff x="1422" y="0"/>
+                      <a:chExt cx="2984652" cy="2081530"/>
+                    </a:xfrm>
+                  </wp:grpSpPr>
+                  <pic:pic xmlns:pic="http://purl.oclc.org/ooxml/drawingml/picture">
+                    <pic:nvPicPr>
+                      <pic:cNvPr id="23" name="Picture 23"/>
+                      <pic:cNvPicPr>
+                        <a:picLocks noChangeAspect="1"/>
+                      </pic:cNvPicPr>
+                    </pic:nvPicPr>
+                    <pic:blipFill>
+                      <a:blip r:embed="rId17">
+                        <a:extLst>
+                          <a:ext uri="{28A0092B-C50C-407E-A947-70E740481C1C}">
+                            <a14:useLocalDpi xmlns:a14="http://schemas.microsoft.com/office/drawing/2010/main" val="0"/>
+                          </a:ext>
+                        </a:extLst>
+                      </a:blip>
+                      <a:srcRect/>
+                      <a:stretch/>
+                    </pic:blipFill>
+                    <pic:spPr>
+                      <a:xfrm>
+                        <a:off x="1135317" y="0"/>
+                        <a:ext cx="713866" cy="1665605"/>
+                      </a:xfrm>
+                      <a:prstGeom prst="rect">
+                        <a:avLst/>
+                      </a:prstGeom>
+                      <a:ln>
+                        <a:noFill/>
+                      </a:ln>
+                    </pic:spPr>
+                  </pic:pic>
+                  <wp:wsp>
+                    <wp:cNvPr id="30" name="Text Box 30"/>
+                    <wp:cNvSpPr txBox="1"/>
+                    <wp:spPr>
+                      <a:xfrm>
+                        <a:off x="1422" y="1720850"/>
+                        <a:ext cx="2984652" cy="360680"/>
+                      </a:xfrm>
+                      <a:prstGeom prst="rect">
+                        <a:avLst/>
+                      </a:prstGeom>
+                      <a:solidFill>
+                        <a:prstClr val="white"/>
+                      </a:solidFill>
+                      <a:ln>
+                        <a:noFill/>
+                      </a:ln>
+                    </wp:spPr>
+                    <wp:txbx>
+                      <wne:txbxContent>
+                        <w:p>
+                          <w:pPr>
+                            <w:pStyle w:val="Caption"/>
+                            <w:rPr>
+                              <w:spacing w:val="-1"/>
+                              <w:sz w:val="20"/>
+                              <w:szCs w:val="20"/>
+                              <w:lang w:eastAsia="x-none"/>
+                            </w:rPr>
+                          </w:pPr>
+                          <w:r>
+                            <w:t xml:space="preserve">Fig. 12. Objects </w:t>
+                          </w:r>
+                          <w:r>
+                            <w:t xml:space="preserve">extracted from the dugong image. </w:t>
+                          </w:r>
+                          <w:r>
+                            <w:t>B</w:t>
+                          </w:r>
+                          <w:r>
+                            <w:t>ackground</w:t>
+                          </w:r>
+                          <w:r>
+                            <w:t xml:space="preserve"> is shown in black</w:t>
+                          </w:r>
+                          <w:r>
+                            <w:t>.</w:t>
+                          </w:r>
+                          <w:r>
+                            <w:t xml:space="preserve"> TODO: areas</w:t>
+                          </w:r>
+                        </w:p>
+                      </wne:txbxContent>
+                    </wp:txbx>
+                    <wp:bodyPr rot="0" spcFirstLastPara="0" vertOverflow="overflow" horzOverflow="overflow" vert="horz" wrap="square" lIns="0" tIns="0" rIns="0" bIns="0" numCol="1" spcCol="0" rtlCol="0" fromWordArt="0" anchor="t" anchorCtr="0" forceAA="0" compatLnSpc="1">
+                      <a:prstTxWarp prst="textNoShape">
+                        <a:avLst/>
+                      </a:prstTxWarp>
+                      <a:spAutoFit/>
+                    </wp:bodyPr>
+                  </wp:wsp>
+                </wp:wgp>
+              </a:graphicData>
+            </a:graphic>
+          </wp:anchor>
+        </w:drawing>
+      </w:r>
+      <w:r>
+        <w:rPr>
+          <w:lang w:val="en-AU"/>
+        </w:rPr>
+        <w:t xml:space="preserve">Some tuning of the threshold ratios was required to obtain </w:t>
+      </w:r>
+      <w:r>
+        <w:rPr>
+          <w:noProof/>
+          <w:lang w:val="en-AU"/>
+        </w:rPr>
+        <w:drawing>
+          <wp:anchor distT="0" distB="0" distL="114300" distR="114300" simplePos="0" relativeHeight="251703808" behindDoc="0" locked="0" layoutInCell="1" allowOverlap="1" wp14:anchorId="29E0C5D7" wp14:editId="7AC2C545">
+            <wp:simplePos x="0" y="0"/>
+            <wp:positionH relativeFrom="column">
+              <wp:posOffset>-7497</wp:posOffset>
+            </wp:positionH>
+            <wp:positionV relativeFrom="page">
+              <wp:posOffset>689212</wp:posOffset>
+            </wp:positionV>
+            <wp:extent cx="2984500" cy="1963420"/>
+            <wp:effectExtent l="0" t="0" r="6350" b="0"/>
+            <wp:wrapTopAndBottom/>
+            <wp:docPr id="22" name="Group 22"/>
+            <wp:cNvGraphicFramePr/>
+            <a:graphic xmlns:a="http://purl.oclc.org/ooxml/drawingml/main">
+              <a:graphicData uri="http://schemas.microsoft.com/office/word/2010/wordprocessingGroup">
+                <wp:wgp>
+                  <wp:cNvGrpSpPr>
+                    <a:extLst>
+                      <a:ext uri="{F59B8463-F414-42e2-B3A4-FFEF48DC7170}">
+                        <a15:nonVisualGroupProps xmlns:a15="http://schemas.microsoft.com/office/drawing/2012/main" isLegacyGroup="0"/>
+                      </a:ext>
+                    </a:extLst>
+                  </wp:cNvGrpSpPr>
+                  <wp:grpSpPr>
+                    <a:xfrm>
+                      <a:off x="0" y="0"/>
+                      <a:ext cx="2984500" cy="1963420"/>
+                      <a:chOff x="0" y="0"/>
+                      <a:chExt cx="2984500" cy="1963420"/>
+                    </a:xfrm>
+                  </wp:grpSpPr>
+                  <pic:pic xmlns:pic="http://purl.oclc.org/ooxml/drawingml/picture">
+                    <pic:nvPicPr>
+                      <pic:cNvPr id="17" name="Picture 17"/>
+                      <pic:cNvPicPr>
+                        <a:picLocks noChangeAspect="1"/>
+                      </pic:cNvPicPr>
+                    </pic:nvPicPr>
+                    <pic:blipFill>
+                      <a:blip r:embed="rId18" cstate="print">
+                        <a:extLst>
+                          <a:ext uri="{28A0092B-C50C-407E-A947-70E740481C1C}">
+                            <a14:useLocalDpi xmlns:a14="http://schemas.microsoft.com/office/drawing/2010/main" val="0"/>
+                          </a:ext>
+                        </a:extLst>
+                      </a:blip>
+                      <a:stretch>
+                        <a:fillRect/>
+                      </a:stretch>
+                    </pic:blipFill>
+                    <pic:spPr>
+                      <a:xfrm>
+                        <a:off x="0" y="0"/>
+                        <a:ext cx="2984500" cy="1665605"/>
+                      </a:xfrm>
+                      <a:prstGeom prst="rect">
+                        <a:avLst/>
+                      </a:prstGeom>
+                    </pic:spPr>
+                  </pic:pic>
+                  <wp:wsp>
+                    <wp:cNvPr id="21" name="Text Box 21"/>
+                    <wp:cNvSpPr txBox="1"/>
+                    <wp:spPr>
+                      <a:xfrm>
+                        <a:off x="0" y="1719580"/>
+                        <a:ext cx="2984500" cy="243840"/>
+                      </a:xfrm>
+                      <a:prstGeom prst="rect">
+                        <a:avLst/>
+                      </a:prstGeom>
+                      <a:solidFill>
+                        <a:prstClr val="white"/>
+                      </a:solidFill>
+                      <a:ln>
+                        <a:noFill/>
+                      </a:ln>
+                    </wp:spPr>
+                    <wp:txbx>
+                      <wne:txbxContent>
+                        <w:p>
+                          <w:pPr>
+                            <w:pStyle w:val="Caption"/>
+                            <w:rPr>
+                              <w:spacing w:val="-1"/>
+                              <w:sz w:val="20"/>
+                              <w:szCs w:val="20"/>
+                              <w:lang w:eastAsia="x-none"/>
+                            </w:rPr>
+                          </w:pPr>
+                          <w:r>
+                            <w:t xml:space="preserve">Fig. 11. The dugong image after </w:t>
+                          </w:r>
+                          <w:proofErr w:type="spellStart"/>
+                          <w:r>
+                            <w:t>binarisation</w:t>
+                          </w:r>
+                          <w:proofErr w:type="spellEnd"/>
+                          <w:r>
+                            <w:t>.</w:t>
+                          </w:r>
+                        </w:p>
+                      </wne:txbxContent>
+                    </wp:txbx>
+                    <wp:bodyPr rot="0" spcFirstLastPara="0" vertOverflow="overflow" horzOverflow="overflow" vert="horz" wrap="square" lIns="0" tIns="0" rIns="0" bIns="0" numCol="1" spcCol="0" rtlCol="0" fromWordArt="0" anchor="t" anchorCtr="0" forceAA="0" compatLnSpc="1">
+                      <a:prstTxWarp prst="textNoShape">
+                        <a:avLst/>
+                      </a:prstTxWarp>
+                      <a:spAutoFit/>
+                    </wp:bodyPr>
+                  </wp:wsp>
+                </wp:wgp>
+              </a:graphicData>
+            </a:graphic>
+          </wp:anchor>
+        </w:drawing>
+      </w:r>
+      <w:r>
+        <w:rPr>
+          <w:lang w:val="en-AU"/>
+        </w:rPr>
+        <w:t xml:space="preserve">the desired </w:t>
+      </w:r>
+      <w:proofErr w:type="spellStart"/>
+      <w:r>
+        <w:rPr>
+          <w:lang w:val="en-AU"/>
+        </w:rPr>
+        <w:t>binarisation</w:t>
+      </w:r>
+      <w:proofErr w:type="spellEnd"/>
+      <w:r>
+        <w:rPr>
+          <w:lang w:val="en-AU"/>
+        </w:rPr>
+        <w:t>, as the colour variation is greater than that of the playing card image.</w:t>
+      </w:r>
+      <w:r>
+        <w:rPr>
+          <w:lang w:val="en-AU"/>
+        </w:rPr>
+        <w:t xml:space="preserve"> </w:t>
+      </w:r>
+      <w:r>
+        <w:rPr>
+          <w:lang w:val="en-AU"/>
+        </w:rPr>
+        <w:t>There</w:t>
+      </w:r>
+      <w:r>
+        <w:rPr>
+          <w:lang w:val="en-AU"/>
+        </w:rPr>
+        <w:t xml:space="preserve"> are some small speckles of lighter colour, present in the ocean that were similar enough to the dugongs’ colour to be frequently classified as foreground. </w:t>
+      </w:r>
+      <w:r>
+        <w:rPr>
+          <w:lang w:val="en-AU"/>
+        </w:rPr>
+        <w:t>To</w:t>
+      </w:r>
+      <w:r>
+        <w:rPr>
+          <w:lang w:val="en-AU"/>
+        </w:rPr>
+        <w:t xml:space="preserve"> remove these outliers, </w:t>
+      </w:r>
+      <w:r>
+        <w:rPr>
+          <w:lang w:val="en-AU"/>
+        </w:rPr>
+        <w:t>the image is</w:t>
+      </w:r>
+      <w:r>
+        <w:rPr>
+          <w:lang w:val="en-AU"/>
+        </w:rPr>
+        <w:t xml:space="preserve"> </w:t>
+      </w:r>
+      <w:proofErr w:type="spellStart"/>
+      <w:r>
+        <w:rPr>
+          <w:lang w:val="en-AU"/>
+        </w:rPr>
+        <w:t>preprocessed</w:t>
+      </w:r>
+      <w:proofErr w:type="spellEnd"/>
+      <w:r>
+        <w:rPr>
+          <w:lang w:val="en-AU"/>
+        </w:rPr>
+        <w:t xml:space="preserve"> with a </w:t>
+      </w:r>
+      <w:r>
+        <w:rPr>
+          <w:lang w:val="en-AU"/>
+        </w:rPr>
+        <w:t xml:space="preserve">small </w:t>
+      </w:r>
+      <w:r>
+        <w:rPr>
+          <w:lang w:val="en-AU"/>
+        </w:rPr>
+        <w:t>median filter.</w:t>
+      </w:r>
+      <w:r>
+        <w:rPr>
+          <w:lang w:val="en-AU"/>
+        </w:rPr>
+        <w:t xml:space="preserve"> </w:t>
+      </w:r>
+      <w:r>
+        <w:rPr>
+          <w:lang w:val="en-AU"/>
+        </w:rPr>
+        <w:t>The median filter was chosen as it preserves edges better than a Gaussian or box filter. Its small size avoids the loss of fine detail such as the smaller dugong’s tail.</w:t>
+      </w:r>
+      <w:r>
+        <w:rPr>
+          <w:lang w:val="en-AU"/>
+        </w:rPr>
+        <w:t xml:space="preserve"> The </w:t>
+      </w:r>
+      <w:r>
+        <w:rPr>
+          <w:lang w:val="en-AU"/>
+        </w:rPr>
+        <w:t xml:space="preserve">resulting </w:t>
+      </w:r>
+      <w:proofErr w:type="spellStart"/>
+      <w:r>
+        <w:rPr>
+          <w:lang w:val="en-AU"/>
+        </w:rPr>
+        <w:t>binarisation</w:t>
+      </w:r>
+      <w:proofErr w:type="spellEnd"/>
+      <w:r>
+        <w:rPr>
+          <w:lang w:val="en-AU"/>
+        </w:rPr>
+        <w:t xml:space="preserve"> is very good and</w:t>
+      </w:r>
+      <w:r>
+        <w:rPr>
+          <w:lang w:val="en-AU"/>
+        </w:rPr>
+        <w:t xml:space="preserve"> is shown in Fig. 11.</w:t>
       </w:r>
     </w:p>
     <w:p>
       <w:pPr>
-        <w:pStyle w:val="bulletlist"/>
-      </w:pPr>
-      <w:r>
-        <w:t xml:space="preserve">Use </w:t>
-      </w:r>
-      <w:r>
-        <w:t>either</w:t>
-      </w:r>
-      <w:r>
-        <w:t xml:space="preserve"> SI (MKS) or CGS as primary units. (SI units are encouraged.) English units may be used as secondary units (in parentheses). An exception would be the use of English units as identifiers in trade, such as “3.5-inch disk drive”.</w:t>
+        <w:pStyle w:val="Heading2"/>
+        <w:rPr>
+          <w:lang w:val="en-AU"/>
+        </w:rPr>
+      </w:pPr>
+      <w:r>
+        <w:rPr>
+          <w:lang w:val="en-AU"/>
+        </w:rPr>
+        <w:t xml:space="preserve">Extracted </w:t>
+      </w:r>
+      <w:r>
+        <w:rPr>
+          <w:lang w:val="en-AU"/>
+        </w:rPr>
+        <w:t>O</w:t>
+      </w:r>
+      <w:r>
+        <w:rPr>
+          <w:lang w:val="en-AU"/>
+        </w:rPr>
+        <w:t>bjects</w:t>
       </w:r>
     </w:p>
     <w:p>
       <w:pPr>
-        <w:pStyle w:val="bulletlist"/>
-      </w:pPr>
-      <w:r>
-        <w:t>Avoid combining SI and CGS units, such as current in amperes and magnetic field in oersteds. This often leads to confusion because equations do not balance dimensionally. If you must use mixed units, clearly state the units for each quantity that you use in an equation.</w:t>
-      </w:r>
-    </w:p>
-    <w:p>
-      <w:pPr>
-        <w:pStyle w:val="bulletlist"/>
-      </w:pPr>
-      <w:r>
-        <w:t>Do not mix complete spellings and abbreviations of units: “Wb/m2” or “webers per square meter”, not “webers/m2”.  Spell out units when they appear in text: “. . . a few henries”, not “. . . a few H”.</w:t>
-      </w:r>
-    </w:p>
-    <w:p>
-      <w:pPr>
-        <w:pStyle w:val="bulletlist"/>
-      </w:pPr>
-      <w:r>
-        <w:t xml:space="preserve">Use a zero before decimal points: “0.25”, not “.25”. Use “cm3”, not “cc”. </w:t>
-      </w:r>
-      <w:r>
-        <w:t>(</w:t>
-      </w:r>
-      <w:r>
-        <w:rPr>
-          <w:i/>
-          <w:iCs/>
-        </w:rPr>
-        <w:t>bullet list</w:t>
-      </w:r>
-      <w:r>
-        <w:t>)</w:t>
-      </w:r>
-    </w:p>
-    <w:p>
-      <w:pPr>
-        <w:pStyle w:val="Heading2"/>
-      </w:pPr>
-      <w:r>
-        <w:t>Equations</w:t>
-      </w:r>
-    </w:p>
-    <w:p>
-      <w:pPr>
         <w:pStyle w:val="BodyText"/>
-      </w:pPr>
-      <w:r>
-        <w:t>The equations are an exception to the prescribed specifications of this template. You will need to determine whether or not your equation should be typed using either the Times New Roman or the Symbol font (please no other font). To create multileveled equations, it may be necessary to treat the equation as a graphic and insert it into the text after your paper is styled.</w:t>
-      </w:r>
-    </w:p>
-    <w:p>
-      <w:pPr>
-        <w:pStyle w:val="BodyText"/>
-        <w:rPr>
-          <w:lang w:val="en-US"/>
-        </w:rPr>
-      </w:pPr>
-      <w:r>
-        <w:t>Number equations consecutively. Equation numbers, within parentheses, are to position flush right, as in (1), using a right tab stop. To make your equations more compact, you may use the solidus ( / ), the exp function, or appropriate exponents. Italicize Roman symbols for quantities and variables, but not Greek symbols. Use a long dash rather than a hyphen for a minus sign. Punctuate equations with commas or periods when they are part of a sentence, as in</w:t>
-      </w:r>
-      <w:r>
-        <w:rPr>
-          <w:lang w:val="en-US"/>
-        </w:rPr>
-        <w:t>:</w:t>
-      </w:r>
-    </w:p>
-    <w:p>
-      <w:pPr>
-        <w:pStyle w:val="equation"/>
-        <w:rPr>
-          <w:rFonts w:hint="eastAsia"/>
-        </w:rPr>
-      </w:pPr>
-      <w:r>
-        <w:tab/>
-      </w:r>
-      <w:r>
-        <w:rPr>
-          <w:rFonts w:ascii="Times New Roman" w:hAnsi="Times New Roman" w:cs="Times New Roman"/>
-          <w:i/>
-        </w:rPr>
-        <w:t>a</w:t>
-      </w:r>
-      <w:r>
-        <w:t></w:t>
-      </w:r>
-      <w:r>
-        <w:t></w:t>
-      </w:r>
-      <w:r>
-        <w:t></w:t>
-      </w:r>
-      <w:r>
-        <w:rPr>
-          <w:rFonts w:ascii="Times New Roman" w:hAnsi="Times New Roman" w:cs="Times New Roman"/>
-          <w:i/>
-        </w:rPr>
-        <w:t>b</w:t>
-      </w:r>
-      <w:r>
-        <w:t></w:t>
-      </w:r>
-      <w:r>
-        <w:t></w:t>
-      </w:r>
-      <w:r>
-        <w:t></w:t>
-      </w:r>
-      <w:r>
-        <w:t></w:t>
-      </w:r>
-      <w:r>
-        <w:t></w:t>
-      </w:r>
-      <w:r>
-        <w:tab/>
-      </w:r>
-      <w:r>
-        <w:t></w:t>
-      </w:r>
-      <w:r>
-        <w:t></w:t>
-      </w:r>
-      <w:r>
-        <w:t></w:t>
-      </w:r>
-    </w:p>
-    <w:p>
-      <w:pPr>
-        <w:pStyle w:val="BodyText"/>
-      </w:pPr>
-      <w:r>
-        <w:t>Note that the equation is centered using a center tab stop. Be sure that the symbols in your equation have been defined before or immediately following the equation. Use “(1)”, not “Eq. (1)” or “equation (1)”, except at the beginning of a sentence: “Equation (1) is . . .”</w:t>
-      </w:r>
-    </w:p>
-    <w:p>
-      <w:pPr>
-        <w:pStyle w:val="Heading2"/>
-      </w:pPr>
-      <w:r>
-        <w:lastRenderedPageBreak/>
-        <w:t>Some Common Mistakes</w:t>
-      </w:r>
-    </w:p>
-    <w:p>
-      <w:pPr>
-        <w:pStyle w:val="bulletlist"/>
-      </w:pPr>
-      <w:r>
-        <w:t>The word “data” is plural, not singular.</w:t>
-      </w:r>
-    </w:p>
-    <w:p>
-      <w:pPr>
-        <w:pStyle w:val="bulletlist"/>
-      </w:pPr>
-      <w:r>
-        <w:t xml:space="preserve">The subscript for the permeability of vacuum </w:t>
-      </w:r>
-      <w:r>
-        <w:rPr>
-          <w:rFonts w:ascii="Symbol" w:hAnsi="Symbol" w:cs="Symbol"/>
-          <w:i/>
-          <w:iCs/>
-          <w:snapToGrid w:val="0"/>
-        </w:rPr>
-        <w:t></w:t>
-      </w:r>
-      <w:r>
-        <w:rPr>
-          <w:vertAlign w:val="subscript"/>
-        </w:rPr>
-        <w:t>0</w:t>
-      </w:r>
-      <w:r>
-        <w:t>, and other common scientific constants, is zero with subscript formatting, not a lowercase letter “o”.</w:t>
-      </w:r>
-    </w:p>
-    <w:p>
-      <w:pPr>
-        <w:pStyle w:val="bulletlist"/>
-      </w:pPr>
-      <w:r>
-        <w:t xml:space="preserve">In American </w:t>
-      </w:r>
-      <w:r>
-        <w:t>English, commas, semi</w:t>
-      </w:r>
-      <w:r>
-        <w:t>colons, periods, question and exclamation marks are located within quotation marks only when a complete thought or name is cited, such as a title or full quotation. When quotation marks are used, instead of a bold or italic typeface, to highlight a word or phrase, punctuation should appear outside of the quotation marks. A parenthetical phrase or statement at the end of a sentence is punctuated outside of the closing parenthesis (like this). (A parenthetical sentence is punctuated within the parentheses.)</w:t>
-      </w:r>
-    </w:p>
-    <w:p>
-      <w:pPr>
-        <w:pStyle w:val="bulletlist"/>
-      </w:pPr>
-      <w:r>
-        <w:t>A graph within a graph is an “inset”, not an “insert”. The word alternatively is preferred to the word “alternately” (unless you really mean something that alternates).</w:t>
-      </w:r>
-    </w:p>
-    <w:p>
-      <w:pPr>
-        <w:pStyle w:val="bulletlist"/>
-      </w:pPr>
-      <w:r>
-        <w:t>Do not use the word “essentially” to mean “approximately” or “effectively”.</w:t>
-      </w:r>
-    </w:p>
-    <w:p>
-      <w:pPr>
-        <w:pStyle w:val="bulletlist"/>
-      </w:pPr>
-      <w:r>
-        <w:t>In your paper title, if the words “that uses” can accurately replace the word “using”, capitalize the “u”; if not, keep using lower-cased.</w:t>
-      </w:r>
-    </w:p>
-    <w:p>
-      <w:pPr>
-        <w:pStyle w:val="bulletlist"/>
-      </w:pPr>
-      <w:r>
-        <w:t>Be aware of the different meanings of the homophones “affect” and “effect”, “complement” and “compliment”, “discreet” and “discrete”, “principal” and “principle”.</w:t>
-      </w:r>
-    </w:p>
-    <w:p>
-      <w:pPr>
-        <w:pStyle w:val="bulletlist"/>
-      </w:pPr>
-      <w:r>
-        <w:t>Do not confuse “imply” and “infer”.</w:t>
-      </w:r>
-    </w:p>
-    <w:p>
-      <w:pPr>
-        <w:pStyle w:val="bulletlist"/>
-      </w:pPr>
-      <w:r>
-        <w:t>The prefix “non” is not a word; it should be joined to the word it modifies, usually without a hyphen.</w:t>
-      </w:r>
-    </w:p>
-    <w:p>
-      <w:pPr>
-        <w:pStyle w:val="bulletlist"/>
-      </w:pPr>
-      <w:r>
-        <w:t>There is no period after the “et” in the Latin abbreviation “et al.”.</w:t>
-      </w:r>
-    </w:p>
-    <w:p>
-      <w:pPr>
-        <w:pStyle w:val="bulletlist"/>
-      </w:pPr>
-      <w:r>
-        <w:t>The abbreviation “i.e.” means “that is”, and the abbreviation “e.g.” means “for example”.</w:t>
-      </w:r>
-    </w:p>
-    <w:p>
-      <w:pPr>
-        <w:pStyle w:val="BodyText"/>
-      </w:pPr>
-      <w:r>
-        <w:t>An excellent style manual for science writers is [7].</w:t>
-      </w:r>
-    </w:p>
-    <w:p>
-      <w:pPr>
-        <w:pStyle w:val="Heading1"/>
-      </w:pPr>
-      <w:r>
-        <w:t xml:space="preserve">Using the </w:t>
-      </w:r>
-      <w:r>
-        <w:t>Template</w:t>
-      </w:r>
-    </w:p>
-    <w:p>
-      <w:pPr>
-        <w:pStyle w:val="BodyText"/>
-      </w:pPr>
-      <w:r>
-        <w:t>After the text edit has been completed, the paper is ready for the template. Duplicate the template file by using the Save As command, and use the naming convention prescribed by your conference for the name of your paper. In this newly created file, highlight all of the contents and import your prepared text file. You are now ready to style your paper; use the scroll down window on the left of the MS Word Formatting toolbar.</w:t>
-      </w:r>
-    </w:p>
-    <w:p>
-      <w:pPr>
-        <w:pStyle w:val="Heading2"/>
-      </w:pPr>
-      <w:r>
-        <w:t>Authors</w:t>
-      </w:r>
-      <w:r>
-        <w:t xml:space="preserve"> and Affiliations</w:t>
-      </w:r>
-    </w:p>
-    <w:p>
-      <w:pPr>
-        <w:pStyle w:val="BodyText"/>
-      </w:pPr>
-      <w:r>
-        <w:rPr>
-          <w:b/>
-        </w:rPr>
-        <w:t xml:space="preserve">The template is </w:t>
-      </w:r>
-      <w:r>
-        <w:rPr>
-          <w:b/>
-        </w:rPr>
-        <w:t>designed</w:t>
-      </w:r>
-      <w:r>
-        <w:rPr>
-          <w:b/>
-          <w:lang w:val="en-US"/>
-        </w:rPr>
-        <w:t xml:space="preserve"> for,</w:t>
-      </w:r>
-      <w:r>
-        <w:rPr>
-          <w:b/>
-        </w:rPr>
-        <w:t xml:space="preserve"> but not limited to</w:t>
-      </w:r>
-      <w:r>
-        <w:rPr>
-          <w:b/>
-          <w:lang w:val="en-US"/>
-        </w:rPr>
-        <w:t>,</w:t>
-      </w:r>
-      <w:r>
-        <w:rPr>
-          <w:b/>
-          <w:lang w:val="en-US"/>
+        <w:rPr>
+          <w:lang w:val="en-AU"/>
+        </w:rPr>
+      </w:pPr>
+      <w:r>
+        <w:rPr>
+          <w:lang w:val="en-AU"/>
+        </w:rPr>
+        <w:t xml:space="preserve">Since clean </w:t>
+      </w:r>
+      <w:proofErr w:type="spellStart"/>
+      <w:r>
+        <w:rPr>
+          <w:lang w:val="en-AU"/>
+        </w:rPr>
+        <w:t>binarisations</w:t>
+      </w:r>
+      <w:proofErr w:type="spellEnd"/>
+      <w:r>
+        <w:rPr>
+          <w:lang w:val="en-AU"/>
+        </w:rPr>
+        <w:t xml:space="preserve"> were achieved, the extraction of objects was straightforward using a connected components algorithm.</w:t>
+      </w:r>
+      <w:r>
+        <w:rPr>
+          <w:lang w:val="en-AU"/>
         </w:rPr>
         <w:t xml:space="preserve"> </w:t>
       </w:r>
       <w:r>
         <w:rPr>
-          <w:b/>
-          <w:lang w:val="en-US"/>
-        </w:rPr>
-        <w:t>six</w:t>
-      </w:r>
-      <w:r>
-        <w:rPr>
-          <w:b/>
-          <w:lang w:val="en-US"/>
-        </w:rPr>
-        <w:t xml:space="preserve"> authors.</w:t>
-      </w:r>
-      <w:r>
-        <w:rPr>
-          <w:lang w:val="en-US"/>
+          <w:lang w:val="en-AU"/>
+        </w:rPr>
+        <w:t xml:space="preserve">In the playing card image, 6 objects were extracted. In the dugong image, 2 objects were extracted. </w:t>
+      </w:r>
+      <w:r>
+        <w:rPr>
+          <w:lang w:val="en-AU"/>
+        </w:rPr>
+        <w:t>The objects and their areas are shown in Fig. 10 and 12.</w:t>
+      </w:r>
+      <w:r>
+        <w:rPr>
+          <w:lang w:val="en-AU"/>
         </w:rPr>
         <w:t xml:space="preserve"> </w:t>
       </w:r>
       <w:r>
         <w:rPr>
-          <w:lang w:val="en-US"/>
-        </w:rPr>
-        <w:t xml:space="preserve">A minimum of one author is required for all conference articles. </w:t>
-      </w:r>
-      <w:r>
-        <w:t>Author names should be listed starting from left to right and then moving down to the next line. This is the author sequence that will be used in future citations and by indexing services.</w:t>
-      </w:r>
-      <w:r>
-        <w:t xml:space="preserve"> </w:t>
-      </w:r>
-      <w:r>
-        <w:t>Names should not be listed in columns nor group by affiliation.</w:t>
-      </w:r>
-      <w:r>
-        <w:rPr>
-          <w:lang w:val="en-US"/>
-        </w:rPr>
-        <w:t xml:space="preserve"> </w:t>
-      </w:r>
-      <w:r>
-        <w:t>Please keep your affiliations as succinct as possible (for example, do not differentiate among departments of the same organization).</w:t>
-      </w:r>
-    </w:p>
-    <w:p>
-      <w:pPr>
-        <w:pStyle w:val="Heading3"/>
-      </w:pPr>
-      <w:r>
-        <w:t xml:space="preserve">For papers with more than six authors: </w:t>
-      </w:r>
-      <w:r>
-        <w:rPr>
-          <w:i w:val="0"/>
-        </w:rPr>
-        <w:t>Add author names horizontally, moving to a third row if needed for more than 8 authors.</w:t>
-      </w:r>
-    </w:p>
-    <w:p>
-      <w:pPr>
-        <w:pStyle w:val="Heading3"/>
-      </w:pPr>
-      <w:r>
-        <w:t xml:space="preserve">For </w:t>
-      </w:r>
-      <w:r>
-        <w:t xml:space="preserve">papers with less than </w:t>
-      </w:r>
-      <w:r>
-        <w:t>six</w:t>
-      </w:r>
-      <w:r>
-        <w:t xml:space="preserve"> authors</w:t>
-      </w:r>
-      <w:r>
-        <w:t xml:space="preserve">: </w:t>
-      </w:r>
-      <w:r>
-        <w:rPr>
-          <w:i w:val="0"/>
-        </w:rPr>
-        <w:t>To change the default, adjust the template as follows.</w:t>
-      </w:r>
-    </w:p>
-    <w:p>
-      <w:pPr>
-        <w:pStyle w:val="Heading4"/>
-      </w:pPr>
-      <w:r>
-        <w:t>Selection</w:t>
-      </w:r>
-      <w:r>
-        <w:t xml:space="preserve">: </w:t>
-      </w:r>
-      <w:r>
-        <w:rPr>
-          <w:i w:val="0"/>
-        </w:rPr>
-        <w:t>Highlight all author and affiliation lines.</w:t>
-      </w:r>
-    </w:p>
-    <w:p>
-      <w:pPr>
-        <w:pStyle w:val="Heading4"/>
-      </w:pPr>
-      <w:r>
-        <w:t>Change number of columns:</w:t>
-      </w:r>
-      <w:r>
-        <w:t xml:space="preserve"> </w:t>
-      </w:r>
-      <w:r>
-        <w:rPr>
-          <w:i w:val="0"/>
-        </w:rPr>
-        <w:t xml:space="preserve">Select the Columns icon from the MS Word Standard toolbar and then select </w:t>
-      </w:r>
-      <w:r>
-        <w:rPr>
-          <w:i w:val="0"/>
-        </w:rPr>
-        <w:t>the correct number of columns</w:t>
-      </w:r>
-      <w:r>
-        <w:rPr>
-          <w:i w:val="0"/>
-        </w:rPr>
-        <w:t xml:space="preserve"> from the selection palette.</w:t>
-      </w:r>
-    </w:p>
-    <w:p>
-      <w:pPr>
-        <w:pStyle w:val="Heading4"/>
-        <w:rPr>
-          <w:i w:val="0"/>
-        </w:rPr>
-      </w:pPr>
-      <w:r>
-        <w:t xml:space="preserve">Deletion: </w:t>
-      </w:r>
-      <w:r>
-        <w:rPr>
-          <w:i w:val="0"/>
-        </w:rPr>
-        <w:t xml:space="preserve">Delete the author and affiliation lines for the </w:t>
-      </w:r>
-      <w:r>
-        <w:rPr>
-          <w:i w:val="0"/>
-        </w:rPr>
-        <w:t>extra authors.</w:t>
-      </w:r>
-    </w:p>
-    <w:p>
-      <w:pPr>
-        <w:jc w:val="start"/>
-        <w:rPr>
-          <w:i/>
-          <w:iCs/>
-          <w:noProof/>
-        </w:rPr>
-      </w:pPr>
-    </w:p>
-    <w:p>
-      <w:pPr>
-        <w:pStyle w:val="Heading2"/>
-      </w:pPr>
-      <w:r>
-        <w:t>Identify</w:t>
-      </w:r>
-      <w:r>
-        <w:t xml:space="preserve"> the Headings</w:t>
-      </w:r>
-    </w:p>
-    <w:p>
-      <w:pPr>
-        <w:pStyle w:val="BodyText"/>
-      </w:pPr>
-      <w:r>
-        <w:t>Headings, or heads, are organizational devices that guide the reader through your paper. There are two types: component heads and text heads.</w:t>
-      </w:r>
-    </w:p>
-    <w:p>
-      <w:pPr>
-        <w:pStyle w:val="BodyText"/>
-      </w:pPr>
-      <w:r>
-        <w:t>Component heads identify the different components of your paper and are not topically subordinate to each other. Examples include Acknowledgments and References and, for these, the correct style to use is “Heading 5”. Use “figure caption” for your Figure captions, and “table head” for your table title. Run-in heads, such as “Abstract”, will require you to apply a style (in this case, italic) in addition to the style provided by the drop down menu to differentiate the head from the text.</w:t>
-      </w:r>
-    </w:p>
-    <w:p>
-      <w:pPr>
-        <w:pStyle w:val="BodyText"/>
-      </w:pPr>
-      <w:r>
-        <w:t>Text heads organize the topics on a relational, hierarchical basis. For example, the paper title is the primary text head because all subsequent material relates and elaborates on this one topic. If there are two or more sub-topics, the next level head (uppercase Roman numerals) should be used and, conversely, if there are not at least two sub-topics, then no subheads should be introduced. Styles named “Heading 1”, “Heading 2”, “Heading 3”, and “Heading 4” are prescribed.</w:t>
-      </w:r>
-    </w:p>
-    <w:p>
-      <w:pPr>
-        <w:pStyle w:val="Heading2"/>
-      </w:pPr>
-      <w:r>
-        <w:t>Figures and Tables</w:t>
-      </w:r>
-    </w:p>
-    <w:p>
-      <w:pPr>
-        <w:pStyle w:val="Heading4"/>
-      </w:pPr>
-      <w:r>
-        <w:t xml:space="preserve"> </w:t>
-      </w:r>
-      <w:r>
-        <w:t xml:space="preserve">Positioning Figures and Tables: </w:t>
-      </w:r>
-      <w:r>
-        <w:rPr>
-          <w:i w:val="0"/>
-        </w:rPr>
-        <w:t>Place figures and tables at the top and bottom of columns. Avoid placing them in the middle of columns. Large figures and tables may span across both columns. Figure captions should be below the figures; table heads should appear above the tables. Insert figures and tables after they are cited in the text. Use the abbreviation “Fig. 1”, even at the beginning of a sentence.</w:t>
-      </w:r>
-    </w:p>
-    <w:p>
-      <w:pPr>
-        <w:pStyle w:val="tablehead"/>
-      </w:pPr>
-      <w:r>
-        <w:t>Table Type Styles</w:t>
-      </w:r>
-    </w:p>
-    <w:tbl>
-      <w:tblPr>
-        <w:tblW w:w="0pt" w:type="dxa"/>
-        <w:jc w:val="center"/>
-        <w:tblBorders>
-          <w:top w:val="single" w:sz="2" w:space="0" w:color="auto"/>
-          <w:start w:val="single" w:sz="2" w:space="0" w:color="auto"/>
-          <w:bottom w:val="single" w:sz="2" w:space="0" w:color="auto"/>
-          <w:end w:val="single" w:sz="2" w:space="0" w:color="auto"/>
-          <w:insideH w:val="single" w:sz="2" w:space="0" w:color="auto"/>
-          <w:insideV w:val="single" w:sz="2" w:space="0" w:color="auto"/>
-        </w:tblBorders>
-        <w:tblLayout w:type="fixed"/>
-        <w:tblLook w:firstRow="0" w:lastRow="0" w:firstColumn="0" w:lastColumn="0" w:noHBand="0" w:noVBand="0"/>
-      </w:tblPr>
-      <w:tblGrid>
-        <w:gridCol w:w="720"/>
-        <w:gridCol w:w="2340"/>
-        <w:gridCol w:w="900"/>
-        <w:gridCol w:w="900"/>
-      </w:tblGrid>
-      <w:tr>
-        <w:trPr>
-          <w:cantSplit/>
-          <w:trHeight w:val="240"/>
-          <w:tblHeader/>
-          <w:jc w:val="center"/>
-        </w:trPr>
-        <w:tc>
-          <w:tcPr>
-            <w:tcW w:w="36pt" w:type="dxa"/>
-            <w:vMerge w:val="restart"/>
-            <w:vAlign w:val="center"/>
-          </w:tcPr>
-          <w:p>
-            <w:pPr>
-              <w:pStyle w:val="tablecolhead"/>
-            </w:pPr>
-            <w:r>
-              <w:t>Table Head</w:t>
-            </w:r>
-          </w:p>
-        </w:tc>
-        <w:tc>
-          <w:tcPr>
-            <w:tcW w:w="207pt" w:type="dxa"/>
-            <w:gridSpan w:val="3"/>
-            <w:vAlign w:val="center"/>
-          </w:tcPr>
-          <w:p>
-            <w:pPr>
-              <w:pStyle w:val="tablecolhead"/>
-            </w:pPr>
-            <w:r>
-              <w:t>Table Column Head</w:t>
-            </w:r>
-          </w:p>
-        </w:tc>
-      </w:tr>
-      <w:tr>
-        <w:trPr>
-          <w:cantSplit/>
-          <w:trHeight w:val="240"/>
-          <w:tblHeader/>
-          <w:jc w:val="center"/>
-        </w:trPr>
-        <w:tc>
-          <w:tcPr>
-            <w:tcW w:w="36pt" w:type="dxa"/>
-            <w:vMerge/>
-          </w:tcPr>
-          <w:p>
-            <w:pPr>
-              <w:rPr>
-                <w:sz w:val="16"/>
-                <w:szCs w:val="16"/>
-              </w:rPr>
-            </w:pPr>
-          </w:p>
-        </w:tc>
-        <w:tc>
-          <w:tcPr>
-            <w:tcW w:w="117pt" w:type="dxa"/>
-            <w:vAlign w:val="center"/>
-          </w:tcPr>
-          <w:p>
-            <w:pPr>
-              <w:pStyle w:val="tablecolsubhead"/>
-            </w:pPr>
-            <w:r>
-              <w:t>Table column subhead</w:t>
-            </w:r>
-          </w:p>
-        </w:tc>
-        <w:tc>
-          <w:tcPr>
-            <w:tcW w:w="45pt" w:type="dxa"/>
-            <w:vAlign w:val="center"/>
-          </w:tcPr>
-          <w:p>
-            <w:pPr>
-              <w:pStyle w:val="tablecolsubhead"/>
-            </w:pPr>
-            <w:r>
-              <w:t>Subhead</w:t>
-            </w:r>
-          </w:p>
-        </w:tc>
-        <w:tc>
-          <w:tcPr>
-            <w:tcW w:w="45pt" w:type="dxa"/>
-            <w:vAlign w:val="center"/>
-          </w:tcPr>
-          <w:p>
-            <w:pPr>
-              <w:pStyle w:val="tablecolsubhead"/>
-            </w:pPr>
-            <w:r>
-              <w:t>Subhead</w:t>
-            </w:r>
-          </w:p>
-        </w:tc>
-      </w:tr>
-      <w:tr>
-        <w:trPr>
-          <w:trHeight w:val="320"/>
-          <w:jc w:val="center"/>
-        </w:trPr>
-        <w:tc>
-          <w:tcPr>
-            <w:tcW w:w="36pt" w:type="dxa"/>
-            <w:vAlign w:val="center"/>
-          </w:tcPr>
-          <w:p>
-            <w:pPr>
-              <w:pStyle w:val="tablecopy"/>
-              <w:rPr>
-                <w:sz w:val="8"/>
-                <w:szCs w:val="8"/>
-              </w:rPr>
-            </w:pPr>
-            <w:r>
-              <w:t>copy</w:t>
-            </w:r>
-          </w:p>
-        </w:tc>
-        <w:tc>
-          <w:tcPr>
-            <w:tcW w:w="117pt" w:type="dxa"/>
-            <w:vAlign w:val="center"/>
-          </w:tcPr>
-          <w:p>
-            <w:pPr>
-              <w:pStyle w:val="tablecopy"/>
-            </w:pPr>
-            <w:r>
-              <w:t>More table copy</w:t>
-            </w:r>
-            <w:r>
-              <w:rPr>
-                <w:vertAlign w:val="superscript"/>
-              </w:rPr>
-              <w:t>a</w:t>
-            </w:r>
-          </w:p>
-        </w:tc>
-        <w:tc>
-          <w:tcPr>
-            <w:tcW w:w="45pt" w:type="dxa"/>
-            <w:vAlign w:val="center"/>
-          </w:tcPr>
-          <w:p>
-            <w:pPr>
-              <w:rPr>
-                <w:sz w:val="16"/>
-                <w:szCs w:val="16"/>
-              </w:rPr>
-            </w:pPr>
-          </w:p>
-        </w:tc>
-        <w:tc>
-          <w:tcPr>
-            <w:tcW w:w="45pt" w:type="dxa"/>
-            <w:vAlign w:val="center"/>
-          </w:tcPr>
-          <w:p>
-            <w:pPr>
-              <w:rPr>
-                <w:sz w:val="16"/>
-                <w:szCs w:val="16"/>
-              </w:rPr>
-            </w:pPr>
-          </w:p>
-        </w:tc>
-      </w:tr>
-    </w:tbl>
-    <w:p>
-      <w:pPr>
-        <w:pStyle w:val="tablefootnote"/>
-      </w:pPr>
-      <w:r>
-        <w:t xml:space="preserve">Sample </w:t>
-      </w:r>
-      <w:r>
-        <w:t>of</w:t>
-      </w:r>
-      <w:r>
-        <w:t xml:space="preserve"> a </w:t>
-      </w:r>
-      <w:r>
-        <w:t>Table</w:t>
-      </w:r>
-      <w:r>
-        <w:t xml:space="preserve"> </w:t>
-      </w:r>
-      <w:r>
-        <w:t>footnote</w:t>
-      </w:r>
-      <w:r>
-        <w:t xml:space="preserve">. </w:t>
-      </w:r>
-      <w:r>
-        <w:t>(</w:t>
-      </w:r>
-      <w:r>
-        <w:rPr>
-          <w:i/>
-        </w:rPr>
-        <w:t>Table footnote</w:t>
-      </w:r>
-      <w:r>
-        <w:t>)</w:t>
-      </w:r>
-    </w:p>
-    <w:p>
-      <w:pPr>
-        <w:pStyle w:val="figurecaption"/>
-      </w:pPr>
-      <w:r>
-        <w:t xml:space="preserve">Example of a figure </w:t>
-      </w:r>
-      <w:r>
-        <w:t>caption</w:t>
-      </w:r>
-      <w:r>
-        <w:t xml:space="preserve">. </w:t>
-      </w:r>
-      <w:r>
-        <w:rPr>
-          <w:iCs/>
-        </w:rPr>
-        <w:t>(</w:t>
-      </w:r>
-      <w:r>
-        <w:rPr>
-          <w:i/>
-          <w:iCs/>
-        </w:rPr>
-        <w:t>figure caption</w:t>
-      </w:r>
-      <w:r>
-        <w:rPr>
-          <w:iCs/>
-        </w:rPr>
-        <w:t>)</w:t>
-      </w:r>
-    </w:p>
-    <w:p>
-      <w:pPr>
-        <w:pStyle w:val="BodyText"/>
-      </w:pPr>
-      <w:r>
-        <w:t>Figure Labels: Use 8 point Times New Roman for Figure labels. Use words rather than symbols or abbreviations when writing Figure axis labels to avoid confusing the reader. As an example, write the quantity “Magnetization”, or “Magnetization, M”, not just “M”. If including units in the label, present them within parentheses. Do not label axes only with units. In the example, write “Magnetization (A/m)” or “Magnetization {A[m(1)]}”, not just “A/m”. Do not label axes</w:t>
-      </w:r>
-      <w:r>
-        <w:t xml:space="preserve"> </w:t>
-      </w:r>
-      <w:r>
-        <w:t>with a ratio of quantities and units. For example, write “Temperature (K)”, not “Temperature/K”.</w:t>
-      </w:r>
-    </w:p>
-    <w:p>
-      <w:pPr>
-        <w:pStyle w:val="Heading5"/>
-      </w:pPr>
-      <w:r>
-        <w:lastRenderedPageBreak/>
-        <w:t>Acknowledgment</w:t>
-      </w:r>
-      <w:r>
-        <w:t xml:space="preserve"> </w:t>
-      </w:r>
-      <w:r>
-        <w:rPr>
-          <w:i/>
-          <w:iCs/>
-        </w:rPr>
-        <w:t>(</w:t>
-      </w:r>
-      <w:r>
-        <w:rPr>
-          <w:i/>
-          <w:iCs/>
-          <w:smallCaps w:val="0"/>
-        </w:rPr>
-        <w:t>Heading 5</w:t>
-      </w:r>
-      <w:r>
-        <w:rPr>
-          <w:i/>
-          <w:iCs/>
-        </w:rPr>
-        <w:t>)</w:t>
-      </w:r>
-    </w:p>
-    <w:p>
-      <w:pPr>
-        <w:pStyle w:val="BodyText"/>
-      </w:pPr>
-      <w:r>
-        <w:t>The preferred spelling of the word “acknowledgment” in America is without an “e” after the “g</w:t>
-      </w:r>
-      <w:r>
-        <w:t>”. Avoid the stilted expression “</w:t>
-      </w:r>
-      <w:r>
-        <w:rPr>
-          <w:lang w:val="en-US"/>
-        </w:rPr>
-        <w:t>o</w:t>
-      </w:r>
-      <w:r>
-        <w:t xml:space="preserve">ne of us (R. B. G.) thanks </w:t>
-      </w:r>
-      <w:r>
-        <w:t>...</w:t>
-      </w:r>
-      <w:r>
-        <w:rPr>
-          <w:lang w:val="en-US"/>
-        </w:rPr>
-        <w:t xml:space="preserve">”.  </w:t>
-      </w:r>
-      <w:r>
-        <w:t>Instead, try “R. B. G. thanks</w:t>
-      </w:r>
-      <w:r>
-        <w:t>...</w:t>
-      </w:r>
-      <w:r>
-        <w:t>”.</w:t>
-      </w:r>
-      <w:r>
-        <w:rPr>
-          <w:lang w:val="en-US"/>
-        </w:rPr>
-        <w:t xml:space="preserve"> </w:t>
-      </w:r>
-      <w:r>
-        <w:t>Put spons</w:t>
-      </w:r>
-      <w:r>
-        <w:t>or acknowledgments in the unnum</w:t>
-      </w:r>
-      <w:r>
-        <w:t>bered footnote on the first page.</w:t>
-      </w:r>
-    </w:p>
-    <w:p>
-      <w:pPr>
-        <w:pStyle w:val="Heading5"/>
-      </w:pPr>
-      <w:r>
-        <w:t>References</w:t>
-      </w:r>
-    </w:p>
-    <w:p>
-      <w:pPr>
-        <w:pStyle w:val="BodyText"/>
-      </w:pPr>
-      <w:r>
-        <w:t>The template will number citations consecutively within brackets [1]. The sentence punctuation follows the bracket [2]. Refer simply to the reference number, as in [3]—do not use “Ref. [3]” or “reference [3]” except at the beginning of a sentence: “Reference [3] was the first</w:t>
-      </w:r>
-      <w:r>
-        <w:rPr>
-          <w:lang w:val="en-US"/>
-        </w:rPr>
-        <w:t xml:space="preserve"> </w:t>
-      </w:r>
-      <w:r>
-        <w:t>...</w:t>
-      </w:r>
-      <w:r>
-        <w:t>”</w:t>
-      </w:r>
-    </w:p>
-    <w:p>
-      <w:pPr>
-        <w:pStyle w:val="BodyText"/>
-      </w:pPr>
-      <w:r>
-        <w:t>Number footnotes separately in superscripts. Place the actual footnote at the bottom of the column in which it was cited. Do not put footnotes in the</w:t>
-      </w:r>
-      <w:r>
-        <w:rPr>
-          <w:lang w:val="en-US"/>
-        </w:rPr>
-        <w:t xml:space="preserve"> abstract or</w:t>
-      </w:r>
-      <w:r>
-        <w:t xml:space="preserve"> reference list. Use letters for table footnotes.</w:t>
-      </w:r>
-    </w:p>
-    <w:p>
-      <w:pPr>
-        <w:pStyle w:val="BodyText"/>
-      </w:pPr>
-      <w:r>
-        <w:t>Unless there are six au</w:t>
-      </w:r>
-      <w:r>
-        <w:t>thors or more give all authors</w:t>
-      </w:r>
-      <w:r>
-        <w:rPr>
-          <w:lang w:val="en-US"/>
-        </w:rPr>
-        <w:t xml:space="preserve">’ </w:t>
-      </w:r>
-      <w:r>
-        <w:t>names; do not use “et al.”. Papers that have not been published, even if they have been submitted for publication, should be cited as “unpublished” [4]. Papers that have been accepted for publication should be cited as “in press” [5]. Capitalize only the first word in a paper title, except for proper nouns and element symbols.</w:t>
-      </w:r>
-    </w:p>
-    <w:p>
-      <w:pPr>
-        <w:pStyle w:val="BodyText"/>
-      </w:pPr>
-      <w:r>
-        <w:t xml:space="preserve">For </w:t>
-      </w:r>
-      <w:r>
-        <w:t>papers</w:t>
-      </w:r>
-      <w:r>
-        <w:t xml:space="preserve"> published in translation journals, please give the English citation first, followed by the original foreign-language citation [6].</w:t>
-      </w:r>
-    </w:p>
-    <w:p>
-      <w:pPr>
-        <w:pStyle w:val="references"/>
-        <w:numPr>
-          <w:ilvl w:val="0"/>
-          <w:numId w:val="0"/>
-        </w:numPr>
-      </w:pPr>
-    </w:p>
-    <w:p>
-      <w:pPr>
-        <w:pStyle w:val="references"/>
-        <w:numPr>
-          <w:ilvl w:val="0"/>
-          <w:numId w:val="0"/>
-        </w:numPr>
-        <w:spacing w:line="12pt" w:lineRule="auto"/>
-        <w:ind w:start="18pt" w:hanging="18pt"/>
-        <w:jc w:val="center"/>
-        <w:rPr>
-          <w:rFonts w:eastAsia="SimSun"/>
-          <w:b/>
-          <w:noProof w:val="0"/>
-          <w:color w:val="FF0000"/>
-          <w:spacing w:val="-1"/>
-          <w:sz w:val="20"/>
-          <w:szCs w:val="20"/>
-          <w:lang w:val="x-none" w:eastAsia="x-none"/>
-        </w:rPr>
-        <w:sectPr>
-          <w:type w:val="continuous"/>
-          <w:pgSz w:w="595.30pt" w:h="841.90pt" w:code="9"/>
-          <w:pgMar w:top="54pt" w:right="45.35pt" w:bottom="72pt" w:left="45.35pt" w:header="36pt" w:footer="36pt" w:gutter="0pt"/>
-          <w:cols w:num="2" w:space="18pt"/>
-          <w:docGrid w:linePitch="360"/>
-        </w:sectPr>
-      </w:pPr>
-      <w:r>
-        <w:rPr>
-          <w:rFonts w:eastAsia="SimSun"/>
-          <w:b/>
-          <w:noProof w:val="0"/>
-          <w:color w:val="FF0000"/>
-          <w:spacing w:val="-1"/>
-          <w:sz w:val="20"/>
-          <w:szCs w:val="20"/>
-          <w:lang w:val="x-none" w:eastAsia="x-none"/>
-        </w:rPr>
-        <w:t xml:space="preserve">IEEE conference templates contain guidance text for composing and formatting conference papers. Please ensure that all template text is removed from your conference paper prior to submission to the conference. Failure to remove template text from your paper </w:t>
-      </w:r>
-      <w:r>
-        <w:rPr>
-          <w:rFonts w:eastAsia="SimSun"/>
-          <w:b/>
-          <w:noProof w:val="0"/>
-          <w:color w:val="FF0000"/>
-          <w:spacing w:val="-1"/>
-          <w:sz w:val="20"/>
-          <w:szCs w:val="20"/>
-          <w:lang w:eastAsia="x-none"/>
-        </w:rPr>
-        <w:t>may</w:t>
-      </w:r>
-      <w:r>
-        <w:rPr>
-          <w:rFonts w:eastAsia="SimSun"/>
-          <w:b/>
-          <w:noProof w:val="0"/>
-          <w:color w:val="FF0000"/>
-          <w:spacing w:val="-1"/>
-          <w:sz w:val="20"/>
-          <w:szCs w:val="20"/>
-          <w:lang w:val="x-none" w:eastAsia="x-none"/>
-        </w:rPr>
-        <w:t xml:space="preserve"> result in your paper not being published.</w:t>
+          <w:lang w:val="en-AU"/>
+        </w:rPr>
+        <w:t>Note that t</w:t>
+      </w:r>
+      <w:r>
+        <w:rPr>
+          <w:lang w:val="en-AU"/>
+        </w:rPr>
+        <w:t>he areas include only the foreground pixels, not the entire bounding box.</w:t>
       </w:r>
     </w:p>
     <w:p>

</xml_diff>

<commit_message>
Assignment 1: more task 4.
</commit_message>
<xml_diff>
--- a/Assignment 1/Assignment 1.docx
+++ b/Assignment 1/Assignment 1.docx
@@ -3129,7 +3129,19 @@
         <w:rPr>
           <w:lang w:val="en-AU"/>
         </w:rPr>
-        <w:t xml:space="preserve"> image (or image region). The feature is determined from the 8 pixels neighbouring the target </w:t>
+        <w:t xml:space="preserve"> image (or image region). The feature is determined from the </w:t>
+      </w:r>
+      <w:r>
+        <w:rPr>
+          <w:lang w:val="en-AU"/>
+        </w:rPr>
+        <w:t>8</w:t>
+      </w:r>
+      <w:r>
+        <w:rPr>
+          <w:lang w:val="en-AU"/>
+        </w:rPr>
+        <w:t xml:space="preserve"> pixels neighbouring the target </w:t>
       </w:r>
       <w:r>
         <w:rPr>
@@ -3159,13 +3171,61 @@
         <w:rPr>
           <w:lang w:val="en-AU"/>
         </w:rPr>
-        <w:t>f the neighbouring pixel is less than the target pixel, a 1 is recorded; if the neighbouring pixel is greater than the target pixel, a 0 is recorded.</w:t>
-      </w:r>
-      <w:r>
-        <w:rPr>
-          <w:lang w:val="en-AU"/>
-        </w:rPr>
-        <w:t xml:space="preserve"> The 1s and 0s are concatenated to form an 8-bit value, which is the feature descriptor for the target location.</w:t>
+        <w:t xml:space="preserve">f the neighbouring pixel is less than the target pixel, a </w:t>
+      </w:r>
+      <w:r>
+        <w:rPr>
+          <w:lang w:val="en-AU"/>
+        </w:rPr>
+        <w:t>1</w:t>
+      </w:r>
+      <w:r>
+        <w:rPr>
+          <w:lang w:val="en-AU"/>
+        </w:rPr>
+        <w:t xml:space="preserve"> is recorded; if the neighbouring pixel is greater than the target pixel, a </w:t>
+      </w:r>
+      <w:r>
+        <w:rPr>
+          <w:lang w:val="en-AU"/>
+        </w:rPr>
+        <w:t>0</w:t>
+      </w:r>
+      <w:r>
+        <w:rPr>
+          <w:lang w:val="en-AU"/>
+        </w:rPr>
+        <w:t xml:space="preserve"> is recorded.</w:t>
+      </w:r>
+      <w:r>
+        <w:rPr>
+          <w:lang w:val="en-AU"/>
+        </w:rPr>
+        <w:t xml:space="preserve"> The </w:t>
+      </w:r>
+      <w:r>
+        <w:rPr>
+          <w:lang w:val="en-AU"/>
+        </w:rPr>
+        <w:t>1s</w:t>
+      </w:r>
+      <w:r>
+        <w:rPr>
+          <w:lang w:val="en-AU"/>
+        </w:rPr>
+        <w:t xml:space="preserve"> and </w:t>
+      </w:r>
+      <w:r>
+        <w:rPr>
+          <w:lang w:val="en-AU"/>
+        </w:rPr>
+        <w:t>0s</w:t>
+      </w:r>
+      <w:r>
+        <w:rPr>
+          <w:lang w:val="en-AU"/>
+        </w:rPr>
+        <w:t xml:space="preserve"> are concatenated to form an 8-bit value, which is the feature descriptor for the target location.</w:t>
       </w:r>
       <w:r>
         <w:rPr>
@@ -3778,7 +3838,19 @@
         <w:rPr>
           <w:lang w:val="en-AU"/>
         </w:rPr>
-        <w:t xml:space="preserve"> uses 9 bins for 0° to 180°, with orientations </w:t>
+        <w:t xml:space="preserve"> uses </w:t>
+      </w:r>
+      <w:r>
+        <w:rPr>
+          <w:lang w:val="en-AU"/>
+        </w:rPr>
+        <w:t>9</w:t>
+      </w:r>
+      <w:r>
+        <w:rPr>
+          <w:lang w:val="en-AU"/>
+        </w:rPr>
+        <w:t xml:space="preserve"> bins for 0° to 180°, with orientations </w:t>
       </w:r>
       <w:r>
         <w:rPr>
@@ -3796,7 +3868,19 @@
         <w:rPr>
           <w:lang w:val="en-AU"/>
         </w:rPr>
-        <w:t xml:space="preserve"> Each pixel’s vote is linearly interpolated between the two nearest histogram </w:t>
+        <w:t xml:space="preserve"> Each pixel’s vote is linearly interpolated between the </w:t>
+      </w:r>
+      <w:r>
+        <w:rPr>
+          <w:lang w:val="en-AU"/>
+        </w:rPr>
+        <w:t>2</w:t>
+      </w:r>
+      <w:r>
+        <w:rPr>
+          <w:lang w:val="en-AU"/>
+        </w:rPr>
+        <w:t xml:space="preserve"> nearest histogram </w:t>
       </w:r>
       <w:r>
         <w:rPr>
@@ -5115,19 +5199,7 @@
         <w:rPr>
           <w:lang w:val="en-AU"/>
         </w:rPr>
-        <w:t xml:space="preserve">The experimental results for the playing card image are similar and may be reproduced using the code in Appendix </w:t>
-      </w:r>
-      <w:r>
-        <w:rPr>
-          <w:lang w:val="en-AU"/>
-        </w:rPr>
-        <w:t>2</w:t>
-      </w:r>
-      <w:r>
-        <w:rPr>
-          <w:lang w:val="en-AU"/>
-        </w:rPr>
-        <w:t>.</w:t>
+        <w:t>The experimental results for the playing card image are similar and may be reproduced using the code in Appendix 2.</w:t>
       </w:r>
     </w:p>
     <w:p>
@@ -5169,7 +5241,19 @@
         <w:rPr>
           <w:lang w:val="en-AU"/>
         </w:rPr>
-        <w:t xml:space="preserve">Despite consisting of only three colours and simple geometry, it is not entirely trivial to </w:t>
+        <w:t xml:space="preserve">Despite consisting of only </w:t>
+      </w:r>
+      <w:r>
+        <w:rPr>
+          <w:lang w:val="en-AU"/>
+        </w:rPr>
+        <w:t>3</w:t>
+      </w:r>
+      <w:r>
+        <w:rPr>
+          <w:lang w:val="en-AU"/>
+        </w:rPr>
+        <w:t xml:space="preserve"> colours and simple geometry, it is not entirely trivial to </w:t>
       </w:r>
       <w:proofErr w:type="spellStart"/>
       <w:r>
@@ -5478,15 +5562,15 @@
         </w:rPr>
         <w:lastRenderedPageBreak/>
         <w:drawing>
-          <wp:anchor distT="0" distB="0" distL="114300" distR="114300" simplePos="0" relativeHeight="251707904" behindDoc="0" locked="0" layoutInCell="1" allowOverlap="1" wp14:anchorId="34E6E884" wp14:editId="23210E06">
+          <wp:anchor distT="0" distB="0" distL="114300" distR="114300" simplePos="0" relativeHeight="251707904" behindDoc="0" locked="0" layoutInCell="1" allowOverlap="1" wp14:anchorId="34E6E884" wp14:editId="5DF49313">
             <wp:simplePos x="0" y="0"/>
             <wp:positionH relativeFrom="column">
-              <wp:posOffset>18377</wp:posOffset>
+              <wp:posOffset>18161</wp:posOffset>
             </wp:positionH>
             <wp:positionV relativeFrom="page">
-              <wp:posOffset>2659892</wp:posOffset>
+              <wp:posOffset>2933395</wp:posOffset>
             </wp:positionV>
-            <wp:extent cx="2984500" cy="2081530"/>
+            <wp:extent cx="2984500" cy="1813509"/>
             <wp:effectExtent l="0" t="0" r="6350" b="0"/>
             <wp:wrapTopAndBottom/>
             <wp:docPr id="31" name="Group 31"/>
@@ -5504,9 +5588,9 @@
                   <wp:grpSpPr>
                     <a:xfrm>
                       <a:off x="0" y="0"/>
-                      <a:ext cx="2984500" cy="2081530"/>
-                      <a:chOff x="1422" y="0"/>
-                      <a:chExt cx="2984652" cy="2081530"/>
+                      <a:ext cx="2984500" cy="1813509"/>
+                      <a:chOff x="1422" y="267415"/>
+                      <a:chExt cx="2984652" cy="1814115"/>
                     </a:xfrm>
                   </wp:grpSpPr>
                   <pic:pic xmlns:pic="http://purl.oclc.org/ooxml/drawingml/picture">
@@ -5529,8 +5613,8 @@
                     </pic:blipFill>
                     <pic:spPr>
                       <a:xfrm>
-                        <a:off x="1135317" y="0"/>
-                        <a:ext cx="713866" cy="1665605"/>
+                        <a:off x="828063" y="267415"/>
+                        <a:ext cx="600978" cy="1402212"/>
                       </a:xfrm>
                       <a:prstGeom prst="rect">
                         <a:avLst/>
@@ -5588,9 +5672,6 @@
                           <w:r>
                             <w:t>.</w:t>
                           </w:r>
-                          <w:r>
-                            <w:t xml:space="preserve"> TODO: areas</w:t>
-                          </w:r>
                         </w:p>
                       </wne:txbxContent>
                     </wp:txbx>
@@ -5604,6 +5685,200 @@
                 </wp:wgp>
               </a:graphicData>
             </a:graphic>
+            <wp14:sizeRelV relativeFrom="margin">
+              <wp14:pctHeight>0%</wp14:pctHeight>
+            </wp14:sizeRelV>
+          </wp:anchor>
+        </w:drawing>
+      </w:r>
+      <w:r>
+        <w:rPr>
+          <w:noProof/>
+          <w:lang w:val="en-AU"/>
+        </w:rPr>
+        <w:drawing>
+          <wp:anchor distT="45720" distB="45720" distL="114300" distR="114300" simplePos="0" relativeHeight="251712000" behindDoc="0" locked="0" layoutInCell="1" allowOverlap="1" wp14:anchorId="57FDD532" wp14:editId="10426FF5">
+            <wp:simplePos x="0" y="0"/>
+            <wp:positionH relativeFrom="column">
+              <wp:posOffset>1385646</wp:posOffset>
+            </wp:positionH>
+            <wp:positionV relativeFrom="page">
+              <wp:posOffset>2743200</wp:posOffset>
+            </wp:positionV>
+            <wp:extent cx="716280" cy="1623695"/>
+            <wp:effectExtent l="0" t="0" r="0" b="0"/>
+            <wp:wrapTopAndBottom/>
+            <wp:docPr id="32" name="Text Box 2"/>
+            <wp:cNvGraphicFramePr>
+              <a:graphicFrameLocks xmlns:a="http://purl.oclc.org/ooxml/drawingml/main"/>
+            </wp:cNvGraphicFramePr>
+            <a:graphic xmlns:a="http://purl.oclc.org/ooxml/drawingml/main">
+              <a:graphicData uri="http://schemas.microsoft.com/office/word/2010/wordprocessingShape">
+                <wp:wsp>
+                  <wp:cNvSpPr txBox="1">
+                    <a:spLocks noChangeArrowheads="1"/>
+                  </wp:cNvSpPr>
+                  <wp:spPr bwMode="auto">
+                    <a:xfrm>
+                      <a:off x="0" y="0"/>
+                      <a:ext cx="716280" cy="1623695"/>
+                    </a:xfrm>
+                    <a:prstGeom prst="rect">
+                      <a:avLst/>
+                    </a:prstGeom>
+                    <a:noFill/>
+                    <a:ln w="9525">
+                      <a:noFill/>
+                      <a:miter lim="800%"/>
+                      <a:headEnd/>
+                      <a:tailEnd/>
+                    </a:ln>
+                  </wp:spPr>
+                  <wp:txbx>
+                    <wne:txbxContent>
+                      <w:tbl>
+                        <w:tblPr>
+                          <w:tblStyle w:val="TableGrid"/>
+                          <w:tblW w:w="0pt" w:type="auto"/>
+                          <w:tblInd w:w="0.25pt" w:type="dxa"/>
+                          <w:tblBorders>
+                            <w:top w:val="none" w:sz="0" w:space="0" w:color="auto"/>
+                            <w:start w:val="none" w:sz="0" w:space="0" w:color="auto"/>
+                            <w:bottom w:val="none" w:sz="0" w:space="0" w:color="auto"/>
+                            <w:end w:val="none" w:sz="0" w:space="0" w:color="auto"/>
+                            <w:insideH w:val="none" w:sz="0" w:space="0" w:color="auto"/>
+                            <w:insideV w:val="none" w:sz="0" w:space="0" w:color="auto"/>
+                          </w:tblBorders>
+                          <w:tblLook w:firstRow="1" w:lastRow="0" w:firstColumn="1" w:lastColumn="0" w:noHBand="0" w:noVBand="1"/>
+                        </w:tblPr>
+                        <w:tblGrid>
+                          <w:gridCol w:w="846"/>
+                        </w:tblGrid>
+                        <w:tr>
+                          <w:tc>
+                            <w:tcPr>
+                              <w:tcW w:w="42.30pt" w:type="dxa"/>
+                              <w:vAlign w:val="center"/>
+                            </w:tcPr>
+                            <w:p>
+                              <w:pPr>
+                                <w:pStyle w:val="BodyText"/>
+                                <w:ind w:firstLine="0pt"/>
+                                <w:rPr>
+                                  <w:lang w:val="en-AU"/>
+                                </w:rPr>
+                              </w:pPr>
+                              <w:proofErr w:type="spellStart"/>
+                              <w:r>
+                                <w:rPr>
+                                  <w:b/>
+                                  <w:bCs/>
+                                  <w:sz w:val="16"/>
+                                  <w:szCs w:val="16"/>
+                                  <w:lang w:val="en-AU"/>
+                                </w:rPr>
+                                <w:t>Fg</w:t>
+                              </w:r>
+                              <w:proofErr w:type="spellEnd"/>
+                              <w:r>
+                                <w:rPr>
+                                  <w:b/>
+                                  <w:bCs/>
+                                  <w:sz w:val="16"/>
+                                  <w:szCs w:val="16"/>
+                                  <w:lang w:val="en-AU"/>
+                                </w:rPr>
+                                <w:t xml:space="preserve">. </w:t>
+                              </w:r>
+                              <w:r>
+                                <w:rPr>
+                                  <w:b/>
+                                  <w:bCs/>
+                                  <w:sz w:val="16"/>
+                                  <w:szCs w:val="16"/>
+                                  <w:lang w:val="en-AU"/>
+                                </w:rPr>
+                                <w:t>Area</w:t>
+                              </w:r>
+                            </w:p>
+                          </w:tc>
+                        </w:tr>
+                        <w:tr>
+                          <w:trPr>
+                            <w:trHeight w:val="1835"/>
+                          </w:trPr>
+                          <w:tc>
+                            <w:tcPr>
+                              <w:tcW w:w="42.30pt" w:type="dxa"/>
+                              <w:vAlign w:val="center"/>
+                            </w:tcPr>
+                            <w:p>
+                              <w:pPr>
+                                <w:pStyle w:val="BodyText"/>
+                                <w:ind w:firstLine="0pt"/>
+                                <w:rPr>
+                                  <w:sz w:val="15"/>
+                                  <w:szCs w:val="15"/>
+                                  <w:lang w:val="en-AU"/>
+                                </w:rPr>
+                              </w:pPr>
+                              <w:r>
+                                <w:rPr>
+                                  <w:sz w:val="15"/>
+                                  <w:szCs w:val="15"/>
+                                  <w:lang w:val="en-AU"/>
+                                </w:rPr>
+                                <w:t>876</w:t>
+                              </w:r>
+                            </w:p>
+                          </w:tc>
+                        </w:tr>
+                        <w:tr>
+                          <w:trPr>
+                            <w:trHeight w:val="287"/>
+                          </w:trPr>
+                          <w:tc>
+                            <w:tcPr>
+                              <w:tcW w:w="42.30pt" w:type="dxa"/>
+                              <w:vAlign w:val="center"/>
+                            </w:tcPr>
+                            <w:p>
+                              <w:pPr>
+                                <w:pStyle w:val="BodyText"/>
+                                <w:ind w:firstLine="0pt"/>
+                                <w:rPr>
+                                  <w:sz w:val="15"/>
+                                  <w:szCs w:val="15"/>
+                                  <w:lang w:val="en-AU"/>
+                                </w:rPr>
+                              </w:pPr>
+                              <w:r>
+                                <w:rPr>
+                                  <w:sz w:val="15"/>
+                                  <w:szCs w:val="15"/>
+                                  <w:lang w:val="en-AU"/>
+                                </w:rPr>
+                                <w:t>36</w:t>
+                              </w:r>
+                            </w:p>
+                          </w:tc>
+                        </w:tr>
+                      </w:tbl>
+                      <w:p/>
+                    </wne:txbxContent>
+                  </wp:txbx>
+                  <wp:bodyPr rot="0" vert="horz" wrap="square" lIns="91440" tIns="45720" rIns="91440" bIns="45720" anchor="t" anchorCtr="0">
+                    <a:noAutofit/>
+                  </wp:bodyPr>
+                </wp:wsp>
+              </a:graphicData>
+            </a:graphic>
+            <wp14:sizeRelH relativeFrom="margin">
+              <wp14:pctWidth>0%</wp14:pctWidth>
+            </wp14:sizeRelH>
+            <wp14:sizeRelV relativeFrom="margin">
+              <wp14:pctHeight>0%</wp14:pctHeight>
+            </wp14:sizeRelV>
           </wp:anchor>
         </w:drawing>
       </w:r>
@@ -5871,32 +6146,40 @@
     </w:p>
     <w:p>
       <w:pPr>
-        <w:pStyle w:val="Heading2"/>
-        <w:rPr>
-          <w:lang w:val="en-AU"/>
-        </w:rPr>
-      </w:pPr>
-      <w:r>
-        <w:rPr>
-          <w:lang w:val="en-AU"/>
-        </w:rPr>
-        <w:t xml:space="preserve">Extracted </w:t>
-      </w:r>
-      <w:r>
-        <w:rPr>
-          <w:lang w:val="en-AU"/>
-        </w:rPr>
-        <w:t>O</w:t>
-      </w:r>
-      <w:r>
-        <w:rPr>
-          <w:lang w:val="en-AU"/>
-        </w:rPr>
-        <w:t>bjects</w:t>
-      </w:r>
+        <w:pStyle w:val="BodyText"/>
+        <w:rPr>
+          <w:lang w:val="en-AU"/>
+        </w:rPr>
+      </w:pPr>
     </w:p>
     <w:p>
       <w:pPr>
+        <w:pStyle w:val="Heading2"/>
+        <w:rPr>
+          <w:lang w:val="en-AU"/>
+        </w:rPr>
+      </w:pPr>
+      <w:r>
+        <w:rPr>
+          <w:lang w:val="en-AU"/>
+        </w:rPr>
+        <w:t xml:space="preserve">Extracted </w:t>
+      </w:r>
+      <w:r>
+        <w:rPr>
+          <w:lang w:val="en-AU"/>
+        </w:rPr>
+        <w:t>O</w:t>
+      </w:r>
+      <w:r>
+        <w:rPr>
+          <w:lang w:val="en-AU"/>
+        </w:rPr>
+        <w:t>bjects</w:t>
+      </w:r>
+    </w:p>
+    <w:p>
+      <w:pPr>
         <w:pStyle w:val="BodyText"/>
         <w:rPr>
           <w:lang w:val="en-AU"/>
@@ -5932,7 +6215,67 @@
         <w:rPr>
           <w:lang w:val="en-AU"/>
         </w:rPr>
-        <w:t xml:space="preserve">In the playing card image, 6 objects were extracted. In the dugong image, 2 objects were extracted. </w:t>
+        <w:t xml:space="preserve">In the playing card image, </w:t>
+      </w:r>
+      <w:r>
+        <w:rPr>
+          <w:lang w:val="en-AU"/>
+        </w:rPr>
+        <w:t>6</w:t>
+      </w:r>
+      <w:r>
+        <w:rPr>
+          <w:lang w:val="en-AU"/>
+        </w:rPr>
+        <w:t xml:space="preserve"> objects were extracted. In the dugong image, </w:t>
+      </w:r>
+      <w:r>
+        <w:rPr>
+          <w:lang w:val="en-AU"/>
+        </w:rPr>
+        <w:t>2</w:t>
+      </w:r>
+      <w:r>
+        <w:rPr>
+          <w:lang w:val="en-AU"/>
+        </w:rPr>
+        <w:t xml:space="preserve"> objects were extracted. </w:t>
+      </w:r>
+      <w:r>
+        <w:rPr>
+          <w:lang w:val="en-AU"/>
+        </w:rPr>
+        <w:t xml:space="preserve">The </w:t>
+      </w:r>
+      <w:r>
+        <w:rPr>
+          <w:lang w:val="en-AU"/>
+        </w:rPr>
+        <w:t>2</w:t>
+      </w:r>
+      <w:r>
+        <w:rPr>
+          <w:lang w:val="en-AU"/>
+        </w:rPr>
+        <w:t xml:space="preserve"> dugongs could not be separated as distinct objects; </w:t>
+      </w:r>
+      <w:r>
+        <w:rPr>
+          <w:lang w:val="en-AU"/>
+        </w:rPr>
+        <w:t>their</w:t>
+      </w:r>
+      <w:r>
+        <w:rPr>
+          <w:lang w:val="en-AU"/>
+        </w:rPr>
+        <w:t xml:space="preserve"> overlap and similar colour</w:t>
+      </w:r>
+      <w:r>
+        <w:rPr>
+          <w:lang w:val="en-AU"/>
+        </w:rPr>
+        <w:t xml:space="preserve"> makes such a task significantly more difficult. </w:t>
       </w:r>
       <w:r>
         <w:rPr>
@@ -5957,6 +6300,76 @@
           <w:lang w:val="en-AU"/>
         </w:rPr>
         <w:t>he areas include only the foreground pixels, not the entire bounding box.</w:t>
+      </w:r>
+    </w:p>
+    <w:p>
+      <w:pPr>
+        <w:pStyle w:val="Heading1"/>
+        <w:rPr>
+          <w:lang w:val="en-AU"/>
+        </w:rPr>
+      </w:pPr>
+      <w:r>
+        <w:rPr>
+          <w:lang w:val="en-AU"/>
+        </w:rPr>
+        <w:t>Task 4</w:t>
+      </w:r>
+    </w:p>
+    <w:p>
+      <w:pPr>
+        <w:pStyle w:val="Heading2"/>
+        <w:rPr>
+          <w:lang w:val="en-AU"/>
+        </w:rPr>
+      </w:pPr>
+      <w:r>
+        <w:rPr>
+          <w:lang w:val="en-AU"/>
+        </w:rPr>
+        <w:t>Playing Card Image</w:t>
+      </w:r>
+    </w:p>
+    <w:p>
+      <w:pPr>
+        <w:pStyle w:val="BodyText"/>
+        <w:rPr>
+          <w:lang w:val="en-AU"/>
+        </w:rPr>
+      </w:pPr>
+      <w:r>
+        <w:rPr>
+          <w:lang w:val="en-AU"/>
+        </w:rPr>
+        <w:t>TODO</w:t>
+      </w:r>
+    </w:p>
+    <w:p>
+      <w:pPr>
+        <w:pStyle w:val="Heading2"/>
+        <w:rPr>
+          <w:lang w:val="en-AU"/>
+        </w:rPr>
+      </w:pPr>
+      <w:r>
+        <w:rPr>
+          <w:lang w:val="en-AU"/>
+        </w:rPr>
+        <w:t>Dugong Image</w:t>
+      </w:r>
+    </w:p>
+    <w:p>
+      <w:pPr>
+        <w:pStyle w:val="BodyText"/>
+        <w:rPr>
+          <w:lang w:val="en-AU"/>
+        </w:rPr>
+      </w:pPr>
+      <w:r>
+        <w:rPr>
+          <w:lang w:val="en-AU"/>
+        </w:rPr>
+        <w:t>TODO</w:t>
       </w:r>
     </w:p>
     <w:p>

</xml_diff>